<commit_message>
Updated document with LCD i2c interface connections.
</commit_message>
<xml_diff>
--- a/Documentation/GuideInstallation.docx
+++ b/Documentation/GuideInstallation.docx
@@ -1,6 +1,6 @@
 
 <file path=word/document.xml><?xml version="1.0" encoding="utf-8"?>
-<w:document xmlns:wpc="http://schemas.microsoft.com/office/word/2010/wordprocessingCanvas" xmlns:mc="http://schemas.openxmlformats.org/markup-compatibility/2006" xmlns:o="urn:schemas-microsoft-com:office:office" xmlns:r="http://schemas.openxmlformats.org/officeDocument/2006/relationships" xmlns:m="http://schemas.openxmlformats.org/officeDocument/2006/math" xmlns:v="urn:schemas-microsoft-com:vml" xmlns:wp14="http://schemas.microsoft.com/office/word/2010/wordprocessingDrawing" xmlns:wp="http://schemas.openxmlformats.org/drawingml/2006/wordprocessingDrawing" xmlns:w10="urn:schemas-microsoft-com:office:word" xmlns:w="http://schemas.openxmlformats.org/wordprocessingml/2006/main" xmlns:w14="http://schemas.microsoft.com/office/word/2010/wordml" xmlns:wpg="http://schemas.microsoft.com/office/word/2010/wordprocessingGroup" xmlns:wpi="http://schemas.microsoft.com/office/word/2010/wordprocessingInk" xmlns:wne="http://schemas.microsoft.com/office/word/2006/wordml" xmlns:wps="http://schemas.microsoft.com/office/word/2010/wordprocessingShape" mc:Ignorable="w14 wp14">
+<w:document xmlns:wpc="http://schemas.microsoft.com/office/word/2010/wordprocessingCanvas" xmlns:mc="http://schemas.openxmlformats.org/markup-compatibility/2006" xmlns:o="urn:schemas-microsoft-com:office:office" xmlns:r="http://schemas.openxmlformats.org/officeDocument/2006/relationships" xmlns:m="http://schemas.openxmlformats.org/officeDocument/2006/math" xmlns:v="urn:schemas-microsoft-com:vml" xmlns:wp14="http://schemas.microsoft.com/office/word/2010/wordprocessingDrawing" xmlns:wp="http://schemas.openxmlformats.org/drawingml/2006/wordprocessingDrawing" xmlns:w10="urn:schemas-microsoft-com:office:word" xmlns:w="http://schemas.openxmlformats.org/wordprocessingml/2006/main" xmlns:w14="http://schemas.microsoft.com/office/word/2010/wordml" xmlns:w15="http://schemas.microsoft.com/office/word/2012/wordml" xmlns:wpg="http://schemas.microsoft.com/office/word/2010/wordprocessingGroup" xmlns:wpi="http://schemas.microsoft.com/office/word/2010/wordprocessingInk" xmlns:wne="http://schemas.microsoft.com/office/word/2006/wordml" xmlns:wps="http://schemas.microsoft.com/office/word/2010/wordprocessingShape" mc:Ignorable="w14 w15 wp14">
   <w:body>
     <w:p>
       <w:pPr>
@@ -353,11 +353,12 @@
       <w:r>
         <w:rPr>
           <w:noProof/>
+          <w:lang w:val="en-CA" w:eastAsia="en-CA"/>
         </w:rPr>
         <mc:AlternateContent>
           <mc:Choice Requires="wps">
             <w:drawing>
-              <wp:anchor distT="0" distB="0" distL="114300" distR="114300" simplePos="0" relativeHeight="251664384" behindDoc="0" locked="0" layoutInCell="1" allowOverlap="1" wp14:anchorId="653AD1B6" wp14:editId="1C8C222A">
+              <wp:anchor distT="0" distB="0" distL="114300" distR="114300" simplePos="0" relativeHeight="251661824" behindDoc="0" locked="0" layoutInCell="1" allowOverlap="1" wp14:anchorId="653AD1B6" wp14:editId="1C8C222A">
                 <wp:simplePos x="0" y="0"/>
                 <wp:positionH relativeFrom="column">
                   <wp:posOffset>3286125</wp:posOffset>
@@ -418,11 +419,11 @@
           </mc:Choice>
           <mc:Fallback>
             <w:pict>
-              <v:shapetype id="_x0000_t32" coordsize="21600,21600" o:spt="32" o:oned="t" path="m,l21600,21600e" filled="f">
+              <v:shapetype w14:anchorId="533962F0" id="_x0000_t32" coordsize="21600,21600" o:spt="32" o:oned="t" path="m,l21600,21600e" filled="f">
                 <v:path arrowok="t" fillok="f" o:connecttype="none"/>
                 <o:lock v:ext="edit" shapetype="t"/>
               </v:shapetype>
-              <v:shape id="Straight Arrow Connector 7" o:spid="_x0000_s1026" type="#_x0000_t32" style="position:absolute;margin-left:258.75pt;margin-top:34.35pt;width:135.75pt;height:104.25pt;flip:y;z-index:251664384;visibility:visible;mso-wrap-style:square;mso-width-percent:0;mso-height-percent:0;mso-wrap-distance-left:9pt;mso-wrap-distance-top:0;mso-wrap-distance-right:9pt;mso-wrap-distance-bottom:0;mso-position-horizontal:absolute;mso-position-horizontal-relative:text;mso-position-vertical:absolute;mso-position-vertical-relative:text;mso-width-percent:0;mso-height-percent:0;mso-width-relative:margin;mso-height-relative:margin" o:gfxdata="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" strokecolor="red" strokeweight="3pt">
+              <v:shape id="Straight Arrow Connector 7" o:spid="_x0000_s1026" type="#_x0000_t32" style="position:absolute;margin-left:258.75pt;margin-top:34.35pt;width:135.75pt;height:104.25pt;flip:y;z-index:251661824;visibility:visible;mso-wrap-style:square;mso-width-percent:0;mso-height-percent:0;mso-wrap-distance-left:9pt;mso-wrap-distance-top:0;mso-wrap-distance-right:9pt;mso-wrap-distance-bottom:0;mso-position-horizontal:absolute;mso-position-horizontal-relative:text;mso-position-vertical:absolute;mso-position-vertical-relative:text;mso-width-percent:0;mso-height-percent:0;mso-width-relative:margin;mso-height-relative:margin" o:gfxdata="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" strokecolor="red" strokeweight="3pt">
                 <v:stroke endarrow="open"/>
               </v:shape>
             </w:pict>
@@ -432,11 +433,12 @@
       <w:r>
         <w:rPr>
           <w:noProof/>
+          <w:lang w:val="en-CA" w:eastAsia="en-CA"/>
         </w:rPr>
         <mc:AlternateContent>
           <mc:Choice Requires="wps">
             <w:drawing>
-              <wp:anchor distT="0" distB="0" distL="114300" distR="114300" simplePos="0" relativeHeight="251662336" behindDoc="0" locked="0" layoutInCell="1" allowOverlap="1" wp14:anchorId="47076014" wp14:editId="00FDA94D">
+              <wp:anchor distT="0" distB="0" distL="114300" distR="114300" simplePos="0" relativeHeight="251658752" behindDoc="0" locked="0" layoutInCell="1" allowOverlap="1" wp14:anchorId="47076014" wp14:editId="00FDA94D">
                 <wp:simplePos x="0" y="0"/>
                 <wp:positionH relativeFrom="column">
                   <wp:posOffset>4191000</wp:posOffset>
@@ -497,7 +499,7 @@
           </mc:Choice>
           <mc:Fallback>
             <w:pict>
-              <v:shape id="Straight Arrow Connector 6" o:spid="_x0000_s1026" type="#_x0000_t32" style="position:absolute;margin-left:330pt;margin-top:34.35pt;width:80.25pt;height:104.25pt;flip:y;z-index:251662336;visibility:visible;mso-wrap-style:square;mso-width-percent:0;mso-height-percent:0;mso-wrap-distance-left:9pt;mso-wrap-distance-top:0;mso-wrap-distance-right:9pt;mso-wrap-distance-bottom:0;mso-position-horizontal:absolute;mso-position-horizontal-relative:text;mso-position-vertical:absolute;mso-position-vertical-relative:text;mso-width-percent:0;mso-height-percent:0;mso-width-relative:margin;mso-height-relative:margin" o:gfxdata="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" strokecolor="red" strokeweight="3pt">
+              <v:shape w14:anchorId="4F91889B" id="Straight Arrow Connector 6" o:spid="_x0000_s1026" type="#_x0000_t32" style="position:absolute;margin-left:330pt;margin-top:34.35pt;width:80.25pt;height:104.25pt;flip:y;z-index:251658752;visibility:visible;mso-wrap-style:square;mso-width-percent:0;mso-height-percent:0;mso-wrap-distance-left:9pt;mso-wrap-distance-top:0;mso-wrap-distance-right:9pt;mso-wrap-distance-bottom:0;mso-position-horizontal:absolute;mso-position-horizontal-relative:text;mso-position-vertical:absolute;mso-position-vertical-relative:text;mso-width-percent:0;mso-height-percent:0;mso-width-relative:margin;mso-height-relative:margin" o:gfxdata="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" strokecolor="red" strokeweight="3pt">
                 <v:stroke endarrow="open"/>
               </v:shape>
             </w:pict>
@@ -507,11 +509,12 @@
       <w:r>
         <w:rPr>
           <w:noProof/>
+          <w:lang w:val="en-CA" w:eastAsia="en-CA"/>
         </w:rPr>
         <mc:AlternateContent>
           <mc:Choice Requires="wps">
             <w:drawing>
-              <wp:anchor distT="0" distB="0" distL="114300" distR="114300" simplePos="0" relativeHeight="251660288" behindDoc="0" locked="0" layoutInCell="1" allowOverlap="1" wp14:anchorId="1E548DC5" wp14:editId="2CCF8B25">
+              <wp:anchor distT="0" distB="0" distL="114300" distR="114300" simplePos="0" relativeHeight="251646464" behindDoc="0" locked="0" layoutInCell="1" allowOverlap="1" wp14:anchorId="1E548DC5" wp14:editId="2CCF8B25">
                 <wp:simplePos x="0" y="0"/>
                 <wp:positionH relativeFrom="column">
                   <wp:posOffset>5076825</wp:posOffset>
@@ -572,7 +575,7 @@
           </mc:Choice>
           <mc:Fallback>
             <w:pict>
-              <v:shape id="Straight Arrow Connector 4" o:spid="_x0000_s1026" type="#_x0000_t32" style="position:absolute;margin-left:399.75pt;margin-top:34.35pt;width:24.75pt;height:104.25pt;flip:y;z-index:251660288;visibility:visible;mso-wrap-style:square;mso-width-percent:0;mso-height-percent:0;mso-wrap-distance-left:9pt;mso-wrap-distance-top:0;mso-wrap-distance-right:9pt;mso-wrap-distance-bottom:0;mso-position-horizontal:absolute;mso-position-horizontal-relative:text;mso-position-vertical:absolute;mso-position-vertical-relative:text;mso-width-percent:0;mso-height-percent:0;mso-width-relative:margin;mso-height-relative:margin" o:gfxdata="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" strokecolor="red" strokeweight="3pt">
+              <v:shape w14:anchorId="0F287A7F" id="Straight Arrow Connector 4" o:spid="_x0000_s1026" type="#_x0000_t32" style="position:absolute;margin-left:399.75pt;margin-top:34.35pt;width:24.75pt;height:104.25pt;flip:y;z-index:251646464;visibility:visible;mso-wrap-style:square;mso-width-percent:0;mso-height-percent:0;mso-wrap-distance-left:9pt;mso-wrap-distance-top:0;mso-wrap-distance-right:9pt;mso-wrap-distance-bottom:0;mso-position-horizontal:absolute;mso-position-horizontal-relative:text;mso-position-vertical:absolute;mso-position-vertical-relative:text;mso-width-percent:0;mso-height-percent:0;mso-width-relative:margin;mso-height-relative:margin" o:gfxdata="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" strokecolor="red" strokeweight="3pt">
                 <v:stroke endarrow="open"/>
               </v:shape>
             </w:pict>
@@ -582,11 +585,12 @@
       <w:r>
         <w:rPr>
           <w:noProof/>
+          <w:lang w:val="en-CA" w:eastAsia="en-CA"/>
         </w:rPr>
         <mc:AlternateContent>
           <mc:Choice Requires="wps">
             <w:drawing>
-              <wp:anchor distT="0" distB="0" distL="114300" distR="114300" simplePos="0" relativeHeight="251659264" behindDoc="0" locked="0" layoutInCell="1" allowOverlap="1" wp14:anchorId="3119E1D9" wp14:editId="48FA0408">
+              <wp:anchor distT="0" distB="0" distL="114300" distR="114300" simplePos="0" relativeHeight="251643392" behindDoc="0" locked="0" layoutInCell="1" allowOverlap="1" wp14:anchorId="3119E1D9" wp14:editId="48FA0408">
                 <wp:simplePos x="0" y="0"/>
                 <wp:positionH relativeFrom="column">
                   <wp:posOffset>2676525</wp:posOffset>
@@ -794,11 +798,11 @@
           </mc:Choice>
           <mc:Fallback>
             <w:pict>
-              <v:shapetype id="_x0000_t202" coordsize="21600,21600" o:spt="202" path="m,l,21600r21600,l21600,xe">
+              <v:shapetype w14:anchorId="3119E1D9" id="_x0000_t202" coordsize="21600,21600" o:spt="202" path="m,l,21600r21600,l21600,xe">
                 <v:stroke joinstyle="miter"/>
                 <v:path gradientshapeok="t" o:connecttype="rect"/>
               </v:shapetype>
-              <v:shape id="Text Box 3" o:spid="_x0000_s1026" type="#_x0000_t202" style="position:absolute;margin-left:210.75pt;margin-top:109.3pt;width:222pt;height:83.25pt;z-index:251659264;visibility:visible;mso-wrap-style:square;mso-width-percent:0;mso-height-percent:0;mso-wrap-distance-left:9pt;mso-wrap-distance-top:0;mso-wrap-distance-right:9pt;mso-wrap-distance-bottom:0;mso-position-horizontal:absolute;mso-position-horizontal-relative:text;mso-position-vertical:absolute;mso-position-vertical-relative:text;mso-width-percent:0;mso-height-percent:0;mso-width-relative:margin;mso-height-relative:margin;v-text-anchor:top" o:gfxdata="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" fillcolor="#cdddac [1622]" strokecolor="#94b64e [3046]" strokeweight="4.5pt">
+              <v:shape id="Text Box 3" o:spid="_x0000_s1026" type="#_x0000_t202" style="position:absolute;margin-left:210.75pt;margin-top:109.3pt;width:222pt;height:83.25pt;z-index:251643392;visibility:visible;mso-wrap-style:square;mso-width-percent:0;mso-height-percent:0;mso-wrap-distance-left:9pt;mso-wrap-distance-top:0;mso-wrap-distance-right:9pt;mso-wrap-distance-bottom:0;mso-position-horizontal:absolute;mso-position-horizontal-relative:text;mso-position-vertical:absolute;mso-position-vertical-relative:text;mso-width-percent:0;mso-height-percent:0;mso-width-relative:margin;mso-height-relative:margin;v-text-anchor:top" o:gfxdata="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" fillcolor="#cdddac [1622]" strokecolor="#94b64e [3046]" strokeweight="4.5pt">
                 <v:fill color2="#f0f4e6 [502]" rotate="t" angle="180" colors="0 #dafda7;22938f #e4fdc2;1 #f5ffe6" focus="100%" type="gradient"/>
                 <v:shadow on="t" color="black" opacity="24903f" origin=",.5" offset="0,.55556mm"/>
                 <v:textbox>
@@ -956,6 +960,7 @@
       <w:r>
         <w:rPr>
           <w:noProof/>
+          <w:lang w:val="en-CA" w:eastAsia="en-CA"/>
         </w:rPr>
         <w:drawing>
           <wp:inline distT="0" distB="0" distL="0" distR="0" wp14:anchorId="3A797FF6" wp14:editId="622EC274">
@@ -973,7 +978,7 @@
                     <pic:cNvPicPr/>
                   </pic:nvPicPr>
                   <pic:blipFill>
-                    <a:blip r:embed="rId9" cstate="print">
+                    <a:blip r:embed="rId8" cstate="print">
                       <a:extLst>
                         <a:ext uri="{28A0092B-C50C-407E-A947-70E740481C1C}">
                           <a14:useLocalDpi xmlns:a14="http://schemas.microsoft.com/office/drawing/2010/main" val="0"/>
@@ -1246,12 +1251,13 @@
       <w:r>
         <w:rPr>
           <w:noProof/>
+          <w:lang w:val="en-CA" w:eastAsia="en-CA"/>
         </w:rPr>
         <w:lastRenderedPageBreak/>
         <mc:AlternateContent>
           <mc:Choice Requires="wps">
             <w:drawing>
-              <wp:anchor distT="0" distB="0" distL="114300" distR="114300" simplePos="0" relativeHeight="251671552" behindDoc="0" locked="0" layoutInCell="1" allowOverlap="1" wp14:anchorId="034D71F0" wp14:editId="4D18AD66">
+              <wp:anchor distT="0" distB="0" distL="114300" distR="114300" simplePos="0" relativeHeight="251679232" behindDoc="0" locked="0" layoutInCell="1" allowOverlap="1" wp14:anchorId="034D71F0" wp14:editId="4D18AD66">
                 <wp:simplePos x="0" y="0"/>
                 <wp:positionH relativeFrom="column">
                   <wp:posOffset>4143375</wp:posOffset>
@@ -1312,7 +1318,7 @@
           </mc:Choice>
           <mc:Fallback>
             <w:pict>
-              <v:shape id="Straight Arrow Connector 12" o:spid="_x0000_s1026" type="#_x0000_t32" style="position:absolute;margin-left:326.25pt;margin-top:216.75pt;width:0;height:81.7pt;z-index:251671552;visibility:visible;mso-wrap-style:square;mso-width-percent:0;mso-height-percent:0;mso-wrap-distance-left:9pt;mso-wrap-distance-top:0;mso-wrap-distance-right:9pt;mso-wrap-distance-bottom:0;mso-position-horizontal:absolute;mso-position-horizontal-relative:text;mso-position-vertical:absolute;mso-position-vertical-relative:text;mso-width-percent:0;mso-height-percent:0;mso-width-relative:margin;mso-height-relative:margin" o:gfxdata="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" strokecolor="red" strokeweight="3pt">
+              <v:shape w14:anchorId="32438377" id="Straight Arrow Connector 12" o:spid="_x0000_s1026" type="#_x0000_t32" style="position:absolute;margin-left:326.25pt;margin-top:216.75pt;width:0;height:81.7pt;z-index:251679232;visibility:visible;mso-wrap-style:square;mso-width-percent:0;mso-height-percent:0;mso-wrap-distance-left:9pt;mso-wrap-distance-top:0;mso-wrap-distance-right:9pt;mso-wrap-distance-bottom:0;mso-position-horizontal:absolute;mso-position-horizontal-relative:text;mso-position-vertical:absolute;mso-position-vertical-relative:text;mso-width-percent:0;mso-height-percent:0;mso-width-relative:margin;mso-height-relative:margin" o:gfxdata="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" strokecolor="red" strokeweight="3pt">
                 <v:stroke endarrow="open"/>
               </v:shape>
             </w:pict>
@@ -1322,11 +1328,12 @@
       <w:r>
         <w:rPr>
           <w:noProof/>
+          <w:lang w:val="en-CA" w:eastAsia="en-CA"/>
         </w:rPr>
         <mc:AlternateContent>
           <mc:Choice Requires="wps">
             <w:drawing>
-              <wp:anchor distT="0" distB="0" distL="114300" distR="114300" simplePos="0" relativeHeight="251669504" behindDoc="0" locked="0" layoutInCell="1" allowOverlap="1" wp14:anchorId="73FCAF54" wp14:editId="3FDF2E70">
+              <wp:anchor distT="0" distB="0" distL="114300" distR="114300" simplePos="0" relativeHeight="251676160" behindDoc="0" locked="0" layoutInCell="1" allowOverlap="1" wp14:anchorId="73FCAF54" wp14:editId="3FDF2E70">
                 <wp:simplePos x="0" y="0"/>
                 <wp:positionH relativeFrom="column">
                   <wp:posOffset>4800600</wp:posOffset>
@@ -1387,7 +1394,7 @@
           </mc:Choice>
           <mc:Fallback>
             <w:pict>
-              <v:shape id="Straight Arrow Connector 11" o:spid="_x0000_s1026" type="#_x0000_t32" style="position:absolute;margin-left:378pt;margin-top:216.75pt;width:0;height:81.7pt;z-index:251669504;visibility:visible;mso-wrap-style:square;mso-width-percent:0;mso-height-percent:0;mso-wrap-distance-left:9pt;mso-wrap-distance-top:0;mso-wrap-distance-right:9pt;mso-wrap-distance-bottom:0;mso-position-horizontal:absolute;mso-position-horizontal-relative:text;mso-position-vertical:absolute;mso-position-vertical-relative:text;mso-width-percent:0;mso-height-percent:0;mso-width-relative:margin;mso-height-relative:margin" o:gfxdata="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" strokecolor="red" strokeweight="3pt">
+              <v:shape w14:anchorId="7717DAF2" id="Straight Arrow Connector 11" o:spid="_x0000_s1026" type="#_x0000_t32" style="position:absolute;margin-left:378pt;margin-top:216.75pt;width:0;height:81.7pt;z-index:251676160;visibility:visible;mso-wrap-style:square;mso-width-percent:0;mso-height-percent:0;mso-wrap-distance-left:9pt;mso-wrap-distance-top:0;mso-wrap-distance-right:9pt;mso-wrap-distance-bottom:0;mso-position-horizontal:absolute;mso-position-horizontal-relative:text;mso-position-vertical:absolute;mso-position-vertical-relative:text;mso-width-percent:0;mso-height-percent:0;mso-width-relative:margin;mso-height-relative:margin" o:gfxdata="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" strokecolor="red" strokeweight="3pt">
                 <v:stroke endarrow="open"/>
               </v:shape>
             </w:pict>
@@ -1397,11 +1404,12 @@
       <w:r>
         <w:rPr>
           <w:noProof/>
+          <w:lang w:val="en-CA" w:eastAsia="en-CA"/>
         </w:rPr>
         <mc:AlternateContent>
           <mc:Choice Requires="wps">
             <w:drawing>
-              <wp:anchor distT="0" distB="0" distL="114300" distR="114300" simplePos="0" relativeHeight="251667456" behindDoc="0" locked="0" layoutInCell="1" allowOverlap="1" wp14:anchorId="25520971" wp14:editId="574108CB">
+              <wp:anchor distT="0" distB="0" distL="114300" distR="114300" simplePos="0" relativeHeight="251664896" behindDoc="0" locked="0" layoutInCell="1" allowOverlap="1" wp14:anchorId="25520971" wp14:editId="574108CB">
                 <wp:simplePos x="0" y="0"/>
                 <wp:positionH relativeFrom="column">
                   <wp:posOffset>3600450</wp:posOffset>
@@ -1451,12 +1459,8 @@
                                 <w:rFonts w:ascii="Arial Rounded MT Bold" w:hAnsi="Arial Rounded MT Bold"/>
                               </w:rPr>
                             </w:pPr>
-                            <w:r>
-                              <w:rPr>
-                                <w:rFonts w:ascii="Arial Rounded MT Bold" w:hAnsi="Arial Rounded MT Bold"/>
-                              </w:rPr>
-                              <w:t>7</w:t>
-                            </w:r>
+                            <w:bookmarkStart w:id="1" w:name="_GoBack"/>
+                            <w:bookmarkEnd w:id="1"/>
                             <w:r>
                               <w:rPr>
                                 <w:rFonts w:ascii="Arial Rounded MT Bold" w:hAnsi="Arial Rounded MT Bold"/>
@@ -1514,7 +1518,7 @@
           </mc:Choice>
           <mc:Fallback>
             <w:pict>
-              <v:shape id="Text Box 10" o:spid="_x0000_s1027" type="#_x0000_t202" style="position:absolute;margin-left:283.5pt;margin-top:172.5pt;width:144.75pt;height:54pt;z-index:251667456;visibility:visible;mso-wrap-style:square;mso-width-percent:0;mso-height-percent:0;mso-wrap-distance-left:9pt;mso-wrap-distance-top:0;mso-wrap-distance-right:9pt;mso-wrap-distance-bottom:0;mso-position-horizontal:absolute;mso-position-horizontal-relative:text;mso-position-vertical:absolute;mso-position-vertical-relative:text;mso-width-percent:0;mso-height-percent:0;mso-width-relative:margin;mso-height-relative:margin;v-text-anchor:top" o:gfxdata="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" fillcolor="#cdddac [1622]" strokecolor="#94b64e [3046]" strokeweight="4.5pt">
+              <v:shape w14:anchorId="25520971" id="Text Box 10" o:spid="_x0000_s1027" type="#_x0000_t202" style="position:absolute;margin-left:283.5pt;margin-top:172.5pt;width:144.75pt;height:54pt;z-index:251664896;visibility:visible;mso-wrap-style:square;mso-width-percent:0;mso-height-percent:0;mso-wrap-distance-left:9pt;mso-wrap-distance-top:0;mso-wrap-distance-right:9pt;mso-wrap-distance-bottom:0;mso-position-horizontal:absolute;mso-position-horizontal-relative:text;mso-position-vertical:absolute;mso-position-vertical-relative:text;mso-width-percent:0;mso-height-percent:0;mso-width-relative:margin;mso-height-relative:margin;v-text-anchor:top" o:gfxdata="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" fillcolor="#cdddac [1622]" strokecolor="#94b64e [3046]" strokeweight="4.5pt">
                 <v:fill color2="#f0f4e6 [502]" rotate="t" angle="180" colors="0 #dafda7;22938f #e4fdc2;1 #f5ffe6" focus="100%" type="gradient"/>
                 <v:shadow on="t" color="black" opacity="24903f" origin=",.5" offset="0,.55556mm"/>
                 <v:textbox>
@@ -1526,12 +1530,8 @@
                           <w:rFonts w:ascii="Arial Rounded MT Bold" w:hAnsi="Arial Rounded MT Bold"/>
                         </w:rPr>
                       </w:pPr>
-                      <w:r>
-                        <w:rPr>
-                          <w:rFonts w:ascii="Arial Rounded MT Bold" w:hAnsi="Arial Rounded MT Bold"/>
-                        </w:rPr>
-                        <w:t>7</w:t>
-                      </w:r>
+                      <w:bookmarkStart w:id="2" w:name="_GoBack"/>
+                      <w:bookmarkEnd w:id="2"/>
                       <w:r>
                         <w:rPr>
                           <w:rFonts w:ascii="Arial Rounded MT Bold" w:hAnsi="Arial Rounded MT Bold"/>
@@ -1577,6 +1577,7 @@
       <w:r>
         <w:rPr>
           <w:noProof/>
+          <w:lang w:val="en-CA" w:eastAsia="en-CA"/>
         </w:rPr>
         <w:drawing>
           <wp:inline distT="0" distB="0" distL="0" distR="0" wp14:anchorId="74FB3E4B" wp14:editId="6591A853">
@@ -1594,7 +1595,7 @@
                     <pic:cNvPicPr/>
                   </pic:nvPicPr>
                   <pic:blipFill>
-                    <a:blip r:embed="rId10" cstate="print">
+                    <a:blip r:embed="rId9" cstate="print">
                       <a:extLst>
                         <a:ext uri="{28A0092B-C50C-407E-A947-70E740481C1C}">
                           <a14:useLocalDpi xmlns:a14="http://schemas.microsoft.com/office/drawing/2010/main" val="0"/>
@@ -1628,7 +1629,7 @@
           <w:lang w:val="fr-CA"/>
         </w:rPr>
       </w:pPr>
-      <w:bookmarkStart w:id="1" w:name="_Ref364846360"/>
+      <w:bookmarkStart w:id="3" w:name="_Ref364846360"/>
       <w:r>
         <w:rPr>
           <w:lang w:val="fr-CA"/>
@@ -1657,7 +1658,7 @@
       <w:r>
         <w:fldChar w:fldCharType="end"/>
       </w:r>
-      <w:bookmarkEnd w:id="1"/>
+      <w:bookmarkEnd w:id="3"/>
       <w:r>
         <w:rPr>
           <w:lang w:val="fr-CA"/>
@@ -2186,7 +2187,7 @@
           <w:lang w:val="fr-CA"/>
         </w:rPr>
       </w:pPr>
-      <w:hyperlink r:id="rId11" w:history="1">
+      <w:hyperlink r:id="rId10" w:history="1">
         <w:r>
           <w:rPr>
             <w:rStyle w:val="Hyperlink"/>
@@ -2981,8 +2982,6 @@
         </w:rPr>
         <w:t>connexion</w:t>
       </w:r>
-      <w:bookmarkStart w:id="2" w:name="_GoBack"/>
-      <w:bookmarkEnd w:id="2"/>
       <w:r>
         <w:rPr>
           <w:lang w:val="fr-CA"/>
@@ -3000,11 +2999,12 @@
       <w:r>
         <w:rPr>
           <w:noProof/>
+          <w:lang w:val="en-CA" w:eastAsia="en-CA"/>
         </w:rPr>
         <mc:AlternateContent>
           <mc:Choice Requires="wps">
             <w:drawing>
-              <wp:anchor distT="0" distB="0" distL="114300" distR="114300" simplePos="0" relativeHeight="251683840" behindDoc="0" locked="0" layoutInCell="1" allowOverlap="1" wp14:anchorId="79594CEF" wp14:editId="71E959B1">
+              <wp:anchor distT="0" distB="0" distL="114300" distR="114300" simplePos="0" relativeHeight="251657216" behindDoc="0" locked="0" layoutInCell="1" allowOverlap="1" wp14:anchorId="79594CEF" wp14:editId="71E959B1">
                 <wp:simplePos x="0" y="0"/>
                 <wp:positionH relativeFrom="column">
                   <wp:posOffset>2247900</wp:posOffset>
@@ -3065,11 +3065,7 @@
           </mc:Choice>
           <mc:Fallback>
             <w:pict>
-              <v:shapetype id="_x0000_t32" coordsize="21600,21600" o:spt="32" o:oned="t" path="m,l21600,21600e" filled="f">
-                <v:path arrowok="t" fillok="f" o:connecttype="none"/>
-                <o:lock v:ext="edit" shapetype="t"/>
-              </v:shapetype>
-              <v:shape id="Straight Arrow Connector 17" o:spid="_x0000_s1026" type="#_x0000_t32" style="position:absolute;margin-left:177pt;margin-top:190.6pt;width:56.25pt;height:3.75pt;flip:y;z-index:251683840;visibility:visible;mso-wrap-style:square;mso-width-percent:0;mso-height-percent:0;mso-wrap-distance-left:9pt;mso-wrap-distance-top:0;mso-wrap-distance-right:9pt;mso-wrap-distance-bottom:0;mso-position-horizontal:absolute;mso-position-horizontal-relative:text;mso-position-vertical:absolute;mso-position-vertical-relative:text;mso-width-percent:0;mso-height-percent:0;mso-width-relative:margin;mso-height-relative:margin" o:gfxdata="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" strokecolor="red" strokeweight="3pt">
+              <v:shape w14:anchorId="2BB15C02" id="Straight Arrow Connector 17" o:spid="_x0000_s1026" type="#_x0000_t32" style="position:absolute;margin-left:177pt;margin-top:190.6pt;width:56.25pt;height:3.75pt;flip:y;z-index:251657216;visibility:visible;mso-wrap-style:square;mso-width-percent:0;mso-height-percent:0;mso-wrap-distance-left:9pt;mso-wrap-distance-top:0;mso-wrap-distance-right:9pt;mso-wrap-distance-bottom:0;mso-position-horizontal:absolute;mso-position-horizontal-relative:text;mso-position-vertical:absolute;mso-position-vertical-relative:text;mso-width-percent:0;mso-height-percent:0;mso-width-relative:margin;mso-height-relative:margin" o:gfxdata="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" strokecolor="red" strokeweight="3pt">
                 <v:stroke endarrow="open"/>
               </v:shape>
             </w:pict>
@@ -3079,11 +3075,12 @@
       <w:r>
         <w:rPr>
           <w:noProof/>
+          <w:lang w:val="en-CA" w:eastAsia="en-CA"/>
         </w:rPr>
         <mc:AlternateContent>
           <mc:Choice Requires="wps">
             <w:drawing>
-              <wp:anchor distT="0" distB="0" distL="114300" distR="114300" simplePos="0" relativeHeight="251681792" behindDoc="0" locked="0" layoutInCell="1" allowOverlap="1" wp14:anchorId="6577FD99" wp14:editId="4748BBF6">
+              <wp:anchor distT="0" distB="0" distL="114300" distR="114300" simplePos="0" relativeHeight="251654144" behindDoc="0" locked="0" layoutInCell="1" allowOverlap="1" wp14:anchorId="6577FD99" wp14:editId="4748BBF6">
                 <wp:simplePos x="0" y="0"/>
                 <wp:positionH relativeFrom="column">
                   <wp:posOffset>1504950</wp:posOffset>
@@ -3139,14 +3136,7 @@
                                 <w:rFonts w:ascii="Arial Rounded MT Bold" w:hAnsi="Arial Rounded MT Bold"/>
                                 <w:lang w:val="fr-CA"/>
                               </w:rPr>
-                              <w:t xml:space="preserve"> </w:t>
-                            </w:r>
-                            <w:r>
-                              <w:rPr>
-                                <w:rFonts w:ascii="Arial Rounded MT Bold" w:hAnsi="Arial Rounded MT Bold"/>
-                                <w:lang w:val="fr-CA"/>
-                              </w:rPr>
-                              <w:t>U35</w:t>
+                              <w:t xml:space="preserve"> U35</w:t>
                             </w:r>
                           </w:p>
                         </w:txbxContent>
@@ -3171,7 +3161,7 @@
           </mc:Choice>
           <mc:Fallback>
             <w:pict>
-              <v:shape id="Text Box 16" o:spid="_x0000_s1028" type="#_x0000_t202" style="position:absolute;left:0;text-align:left;margin-left:118.5pt;margin-top:182.85pt;width:53.25pt;height:29.25pt;z-index:251681792;visibility:visible;mso-wrap-style:square;mso-width-percent:0;mso-height-percent:0;mso-wrap-distance-left:9pt;mso-wrap-distance-top:0;mso-wrap-distance-right:9pt;mso-wrap-distance-bottom:0;mso-position-horizontal:absolute;mso-position-horizontal-relative:text;mso-position-vertical:absolute;mso-position-vertical-relative:text;mso-width-percent:0;mso-height-percent:0;mso-width-relative:margin;mso-height-relative:margin;v-text-anchor:top" o:gfxdata="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" fillcolor="#cdddac [1622]" strokecolor="#94b64e [3046]" strokeweight="4.5pt">
+              <v:shape w14:anchorId="6577FD99" id="Text Box 16" o:spid="_x0000_s1028" type="#_x0000_t202" style="position:absolute;left:0;text-align:left;margin-left:118.5pt;margin-top:182.85pt;width:53.25pt;height:29.25pt;z-index:251654144;visibility:visible;mso-wrap-style:square;mso-width-percent:0;mso-height-percent:0;mso-wrap-distance-left:9pt;mso-wrap-distance-top:0;mso-wrap-distance-right:9pt;mso-wrap-distance-bottom:0;mso-position-horizontal:absolute;mso-position-horizontal-relative:text;mso-position-vertical:absolute;mso-position-vertical-relative:text;mso-width-percent:0;mso-height-percent:0;mso-width-relative:margin;mso-height-relative:margin;v-text-anchor:top" o:gfxdata="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" fillcolor="#cdddac [1622]" strokecolor="#94b64e [3046]" strokeweight="4.5pt">
                 <v:fill color2="#f0f4e6 [502]" rotate="t" angle="180" colors="0 #dafda7;22938f #e4fdc2;1 #f5ffe6" focus="100%" type="gradient"/>
                 <v:shadow on="t" color="black" opacity="24903f" origin=",.5" offset="0,.55556mm"/>
                 <v:textbox>
@@ -3189,14 +3179,7 @@
                           <w:rFonts w:ascii="Arial Rounded MT Bold" w:hAnsi="Arial Rounded MT Bold"/>
                           <w:lang w:val="fr-CA"/>
                         </w:rPr>
-                        <w:t xml:space="preserve"> </w:t>
-                      </w:r>
-                      <w:r>
-                        <w:rPr>
-                          <w:rFonts w:ascii="Arial Rounded MT Bold" w:hAnsi="Arial Rounded MT Bold"/>
-                          <w:lang w:val="fr-CA"/>
-                        </w:rPr>
-                        <w:t>U35</w:t>
+                        <w:t xml:space="preserve"> U35</w:t>
                       </w:r>
                     </w:p>
                   </w:txbxContent>
@@ -3209,11 +3192,12 @@
       <w:r>
         <w:rPr>
           <w:noProof/>
+          <w:lang w:val="en-CA" w:eastAsia="en-CA"/>
         </w:rPr>
         <mc:AlternateContent>
           <mc:Choice Requires="wps">
             <w:drawing>
-              <wp:anchor distT="0" distB="0" distL="114300" distR="114300" simplePos="0" relativeHeight="251677696" behindDoc="0" locked="0" layoutInCell="1" allowOverlap="1" wp14:anchorId="4C5F9CFD" wp14:editId="0B1680D6">
+              <wp:anchor distT="0" distB="0" distL="114300" distR="114300" simplePos="0" relativeHeight="251652096" behindDoc="0" locked="0" layoutInCell="1" allowOverlap="1" wp14:anchorId="4C5F9CFD" wp14:editId="0B1680D6">
                 <wp:simplePos x="0" y="0"/>
                 <wp:positionH relativeFrom="column">
                   <wp:posOffset>1485900</wp:posOffset>
@@ -3269,14 +3253,7 @@
                                 <w:rFonts w:ascii="Arial Rounded MT Bold" w:hAnsi="Arial Rounded MT Bold"/>
                                 <w:lang w:val="fr-CA"/>
                               </w:rPr>
-                              <w:t xml:space="preserve"> </w:t>
-                            </w:r>
-                            <w:r>
-                              <w:rPr>
-                                <w:rFonts w:ascii="Arial Rounded MT Bold" w:hAnsi="Arial Rounded MT Bold"/>
-                                <w:lang w:val="fr-CA"/>
-                              </w:rPr>
-                              <w:t>U30</w:t>
+                              <w:t xml:space="preserve"> U30</w:t>
                             </w:r>
                           </w:p>
                         </w:txbxContent>
@@ -3301,7 +3278,7 @@
           </mc:Choice>
           <mc:Fallback>
             <w:pict>
-              <v:shape id="Text Box 14" o:spid="_x0000_s1029" type="#_x0000_t202" style="position:absolute;left:0;text-align:left;margin-left:117pt;margin-top:137.85pt;width:53.25pt;height:29.25pt;z-index:251677696;visibility:visible;mso-wrap-style:square;mso-width-percent:0;mso-height-percent:0;mso-wrap-distance-left:9pt;mso-wrap-distance-top:0;mso-wrap-distance-right:9pt;mso-wrap-distance-bottom:0;mso-position-horizontal:absolute;mso-position-horizontal-relative:text;mso-position-vertical:absolute;mso-position-vertical-relative:text;mso-width-percent:0;mso-height-percent:0;mso-width-relative:margin;mso-height-relative:margin;v-text-anchor:top" o:gfxdata="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" fillcolor="#cdddac [1622]" strokecolor="#94b64e [3046]" strokeweight="4.5pt">
+              <v:shape w14:anchorId="4C5F9CFD" id="Text Box 14" o:spid="_x0000_s1029" type="#_x0000_t202" style="position:absolute;left:0;text-align:left;margin-left:117pt;margin-top:137.85pt;width:53.25pt;height:29.25pt;z-index:251652096;visibility:visible;mso-wrap-style:square;mso-width-percent:0;mso-height-percent:0;mso-wrap-distance-left:9pt;mso-wrap-distance-top:0;mso-wrap-distance-right:9pt;mso-wrap-distance-bottom:0;mso-position-horizontal:absolute;mso-position-horizontal-relative:text;mso-position-vertical:absolute;mso-position-vertical-relative:text;mso-width-percent:0;mso-height-percent:0;mso-width-relative:margin;mso-height-relative:margin;v-text-anchor:top" o:gfxdata="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" fillcolor="#cdddac [1622]" strokecolor="#94b64e [3046]" strokeweight="4.5pt">
                 <v:fill color2="#f0f4e6 [502]" rotate="t" angle="180" colors="0 #dafda7;22938f #e4fdc2;1 #f5ffe6" focus="100%" type="gradient"/>
                 <v:shadow on="t" color="black" opacity="24903f" origin=",.5" offset="0,.55556mm"/>
                 <v:textbox>
@@ -3319,14 +3296,7 @@
                           <w:rFonts w:ascii="Arial Rounded MT Bold" w:hAnsi="Arial Rounded MT Bold"/>
                           <w:lang w:val="fr-CA"/>
                         </w:rPr>
-                        <w:t xml:space="preserve"> </w:t>
-                      </w:r>
-                      <w:r>
-                        <w:rPr>
-                          <w:rFonts w:ascii="Arial Rounded MT Bold" w:hAnsi="Arial Rounded MT Bold"/>
-                          <w:lang w:val="fr-CA"/>
-                        </w:rPr>
-                        <w:t>U30</w:t>
+                        <w:t xml:space="preserve"> U30</w:t>
                       </w:r>
                     </w:p>
                   </w:txbxContent>
@@ -3339,11 +3309,12 @@
       <w:r>
         <w:rPr>
           <w:noProof/>
+          <w:lang w:val="en-CA" w:eastAsia="en-CA"/>
         </w:rPr>
         <mc:AlternateContent>
           <mc:Choice Requires="wps">
             <w:drawing>
-              <wp:anchor distT="0" distB="0" distL="114300" distR="114300" simplePos="0" relativeHeight="251679744" behindDoc="0" locked="0" layoutInCell="1" allowOverlap="1" wp14:anchorId="0E0F7D45" wp14:editId="0345708D">
+              <wp:anchor distT="0" distB="0" distL="114300" distR="114300" simplePos="0" relativeHeight="251653120" behindDoc="0" locked="0" layoutInCell="1" allowOverlap="1" wp14:anchorId="0E0F7D45" wp14:editId="0345708D">
                 <wp:simplePos x="0" y="0"/>
                 <wp:positionH relativeFrom="column">
                   <wp:posOffset>2247900</wp:posOffset>
@@ -3404,7 +3375,7 @@
           </mc:Choice>
           <mc:Fallback>
             <w:pict>
-              <v:shape id="Straight Arrow Connector 15" o:spid="_x0000_s1026" type="#_x0000_t32" style="position:absolute;margin-left:177pt;margin-top:156.1pt;width:56.25pt;height:17.25pt;z-index:251679744;visibility:visible;mso-wrap-style:square;mso-width-percent:0;mso-height-percent:0;mso-wrap-distance-left:9pt;mso-wrap-distance-top:0;mso-wrap-distance-right:9pt;mso-wrap-distance-bottom:0;mso-position-horizontal:absolute;mso-position-horizontal-relative:text;mso-position-vertical:absolute;mso-position-vertical-relative:text;mso-width-percent:0;mso-height-percent:0;mso-width-relative:margin;mso-height-relative:margin" o:gfxdata="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" strokecolor="red" strokeweight="3pt">
+              <v:shape w14:anchorId="4B8A5BA6" id="Straight Arrow Connector 15" o:spid="_x0000_s1026" type="#_x0000_t32" style="position:absolute;margin-left:177pt;margin-top:156.1pt;width:56.25pt;height:17.25pt;z-index:251653120;visibility:visible;mso-wrap-style:square;mso-width-percent:0;mso-height-percent:0;mso-wrap-distance-left:9pt;mso-wrap-distance-top:0;mso-wrap-distance-right:9pt;mso-wrap-distance-bottom:0;mso-position-horizontal:absolute;mso-position-horizontal-relative:text;mso-position-vertical:absolute;mso-position-vertical-relative:text;mso-width-percent:0;mso-height-percent:0;mso-width-relative:margin;mso-height-relative:margin" o:gfxdata="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" strokecolor="red" strokeweight="3pt">
                 <v:stroke endarrow="open"/>
               </v:shape>
             </w:pict>
@@ -3414,11 +3385,12 @@
       <w:r>
         <w:rPr>
           <w:noProof/>
+          <w:lang w:val="en-CA" w:eastAsia="en-CA"/>
         </w:rPr>
         <mc:AlternateContent>
           <mc:Choice Requires="wps">
             <w:drawing>
-              <wp:anchor distT="0" distB="0" distL="114300" distR="114300" simplePos="0" relativeHeight="251675648" behindDoc="0" locked="0" layoutInCell="1" allowOverlap="1" wp14:anchorId="0B866EFD" wp14:editId="3F5C8646">
+              <wp:anchor distT="0" distB="0" distL="114300" distR="114300" simplePos="0" relativeHeight="251651072" behindDoc="0" locked="0" layoutInCell="1" allowOverlap="1" wp14:anchorId="0B866EFD" wp14:editId="3F5C8646">
                 <wp:simplePos x="0" y="0"/>
                 <wp:positionH relativeFrom="column">
                   <wp:posOffset>638175</wp:posOffset>
@@ -3479,7 +3451,7 @@
           </mc:Choice>
           <mc:Fallback>
             <w:pict>
-              <v:shape id="Straight Arrow Connector 13" o:spid="_x0000_s1026" type="#_x0000_t32" style="position:absolute;margin-left:50.25pt;margin-top:57.6pt;width:27.75pt;height:43.5pt;flip:y;z-index:251675648;visibility:visible;mso-wrap-style:square;mso-width-percent:0;mso-height-percent:0;mso-wrap-distance-left:9pt;mso-wrap-distance-top:0;mso-wrap-distance-right:9pt;mso-wrap-distance-bottom:0;mso-position-horizontal:absolute;mso-position-horizontal-relative:text;mso-position-vertical:absolute;mso-position-vertical-relative:text;mso-width-percent:0;mso-height-percent:0;mso-width-relative:margin;mso-height-relative:margin" o:gfxdata="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" strokecolor="red" strokeweight="3pt">
+              <v:shape w14:anchorId="5A31A500" id="Straight Arrow Connector 13" o:spid="_x0000_s1026" type="#_x0000_t32" style="position:absolute;margin-left:50.25pt;margin-top:57.6pt;width:27.75pt;height:43.5pt;flip:y;z-index:251651072;visibility:visible;mso-wrap-style:square;mso-width-percent:0;mso-height-percent:0;mso-wrap-distance-left:9pt;mso-wrap-distance-top:0;mso-wrap-distance-right:9pt;mso-wrap-distance-bottom:0;mso-position-horizontal:absolute;mso-position-horizontal-relative:text;mso-position-vertical:absolute;mso-position-vertical-relative:text;mso-width-percent:0;mso-height-percent:0;mso-width-relative:margin;mso-height-relative:margin" o:gfxdata="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" strokecolor="red" strokeweight="3pt">
                 <v:stroke endarrow="open"/>
               </v:shape>
             </w:pict>
@@ -3489,11 +3461,12 @@
       <w:r>
         <w:rPr>
           <w:noProof/>
+          <w:lang w:val="en-CA" w:eastAsia="en-CA"/>
         </w:rPr>
         <mc:AlternateContent>
           <mc:Choice Requires="wps">
             <w:drawing>
-              <wp:anchor distT="0" distB="0" distL="114300" distR="114300" simplePos="0" relativeHeight="251673600" behindDoc="0" locked="0" layoutInCell="1" allowOverlap="1" wp14:anchorId="07BABFF7" wp14:editId="22631A82">
+              <wp:anchor distT="0" distB="0" distL="114300" distR="114300" simplePos="0" relativeHeight="251650048" behindDoc="0" locked="0" layoutInCell="1" allowOverlap="1" wp14:anchorId="07BABFF7" wp14:editId="22631A82">
                 <wp:simplePos x="0" y="0"/>
                 <wp:positionH relativeFrom="column">
                   <wp:posOffset>238125</wp:posOffset>
@@ -3574,7 +3547,7 @@
           </mc:Choice>
           <mc:Fallback>
             <w:pict>
-              <v:shape id="Text Box 9" o:spid="_x0000_s1030" type="#_x0000_t202" style="position:absolute;left:0;text-align:left;margin-left:18.75pt;margin-top:101.1pt;width:53.25pt;height:29.25pt;z-index:251673600;visibility:visible;mso-wrap-style:square;mso-width-percent:0;mso-height-percent:0;mso-wrap-distance-left:9pt;mso-wrap-distance-top:0;mso-wrap-distance-right:9pt;mso-wrap-distance-bottom:0;mso-position-horizontal:absolute;mso-position-horizontal-relative:text;mso-position-vertical:absolute;mso-position-vertical-relative:text;mso-width-percent:0;mso-height-percent:0;mso-width-relative:margin;mso-height-relative:margin;v-text-anchor:top" o:gfxdata="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" fillcolor="#cdddac [1622]" strokecolor="#94b64e [3046]" strokeweight="4.5pt">
+              <v:shape w14:anchorId="07BABFF7" id="Text Box 9" o:spid="_x0000_s1030" type="#_x0000_t202" style="position:absolute;left:0;text-align:left;margin-left:18.75pt;margin-top:101.1pt;width:53.25pt;height:29.25pt;z-index:251650048;visibility:visible;mso-wrap-style:square;mso-width-percent:0;mso-height-percent:0;mso-wrap-distance-left:9pt;mso-wrap-distance-top:0;mso-wrap-distance-right:9pt;mso-wrap-distance-bottom:0;mso-position-horizontal:absolute;mso-position-horizontal-relative:text;mso-position-vertical:absolute;mso-position-vertical-relative:text;mso-width-percent:0;mso-height-percent:0;mso-width-relative:margin;mso-height-relative:margin;v-text-anchor:top" o:gfxdata="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" fillcolor="#cdddac [1622]" strokecolor="#94b64e [3046]" strokeweight="4.5pt">
                 <v:fill color2="#f0f4e6 [502]" rotate="t" angle="180" colors="0 #dafda7;22938f #e4fdc2;1 #f5ffe6" focus="100%" type="gradient"/>
                 <v:shadow on="t" color="black" opacity="24903f" origin=",.5" offset="0,.55556mm"/>
                 <v:textbox>
@@ -3605,6 +3578,7 @@
       <w:r>
         <w:rPr>
           <w:noProof/>
+          <w:lang w:val="en-CA" w:eastAsia="en-CA"/>
         </w:rPr>
         <w:drawing>
           <wp:inline distT="0" distB="0" distL="0" distR="0" wp14:anchorId="36485AC3" wp14:editId="10CEC415">
@@ -3622,7 +3596,7 @@
                     <pic:cNvPicPr/>
                   </pic:nvPicPr>
                   <pic:blipFill>
-                    <a:blip r:embed="rId12" cstate="print">
+                    <a:blip r:embed="rId11" cstate="print">
                       <a:extLst>
                         <a:ext uri="{28A0092B-C50C-407E-A947-70E740481C1C}">
                           <a14:useLocalDpi xmlns:a14="http://schemas.microsoft.com/office/drawing/2010/main" val="0"/>
@@ -5435,8 +5409,1546 @@
         </w:rPr>
       </w:pPr>
     </w:p>
+    <w:p>
+      <w:pPr>
+        <w:rPr>
+          <w:lang w:val="fr-CA"/>
+        </w:rPr>
+      </w:pPr>
+      <w:r>
+        <w:rPr>
+          <w:lang w:val="fr-CA"/>
+        </w:rPr>
+        <w:br w:type="page"/>
+      </w:r>
+    </w:p>
+    <w:p>
+      <w:pPr>
+        <w:pStyle w:val="Heading2"/>
+        <w:rPr>
+          <w:lang w:val="fr-CA"/>
+        </w:rPr>
+      </w:pPr>
+      <w:r>
+        <w:rPr>
+          <w:lang w:val="fr-CA"/>
+        </w:rPr>
+        <w:lastRenderedPageBreak/>
+        <w:t>Raccordement avec afficheur LCD</w:t>
+      </w:r>
+    </w:p>
+    <w:p>
+      <w:pPr>
+        <w:rPr>
+          <w:lang w:val="fr-CA"/>
+        </w:rPr>
+      </w:pPr>
+    </w:p>
+    <w:p>
+      <w:pPr>
+        <w:rPr>
+          <w:lang w:val="fr-CA"/>
+        </w:rPr>
+      </w:pPr>
+      <w:r>
+        <w:rPr>
+          <w:lang w:val="fr-CA"/>
+        </w:rPr>
+        <w:t>Le contrôleur peut être raccordé à un afficheur LCD via l’interface I2C situé sur le connecteur U30. Quatre fils sont requis pour effectuer la connexion :</w:t>
+      </w:r>
+    </w:p>
+    <w:p>
+      <w:pPr>
+        <w:pStyle w:val="ListParagraph"/>
+        <w:numPr>
+          <w:ilvl w:val="0"/>
+          <w:numId w:val="3"/>
+        </w:numPr>
+        <w:rPr>
+          <w:lang w:val="fr-CA"/>
+        </w:rPr>
+      </w:pPr>
+      <w:r>
+        <w:rPr>
+          <w:noProof/>
+          <w:lang w:val="en-CA" w:eastAsia="en-CA"/>
+        </w:rPr>
+        <mc:AlternateContent>
+          <mc:Choice Requires="wps">
+            <w:drawing>
+              <wp:anchor distT="0" distB="0" distL="114300" distR="114300" simplePos="0" relativeHeight="251697664" behindDoc="0" locked="0" layoutInCell="1" allowOverlap="1" wp14:anchorId="1824AB81" wp14:editId="51D43FEA">
+                <wp:simplePos x="0" y="0"/>
+                <wp:positionH relativeFrom="column">
+                  <wp:posOffset>2077790</wp:posOffset>
+                </wp:positionH>
+                <wp:positionV relativeFrom="paragraph">
+                  <wp:posOffset>27305</wp:posOffset>
+                </wp:positionV>
+                <wp:extent cx="119743" cy="119743"/>
+                <wp:effectExtent l="0" t="0" r="13970" b="13970"/>
+                <wp:wrapNone/>
+                <wp:docPr id="28" name="Rectangle 28"/>
+                <wp:cNvGraphicFramePr/>
+                <a:graphic xmlns:a="http://schemas.openxmlformats.org/drawingml/2006/main">
+                  <a:graphicData uri="http://schemas.microsoft.com/office/word/2010/wordprocessingShape">
+                    <wps:wsp>
+                      <wps:cNvSpPr/>
+                      <wps:spPr>
+                        <a:xfrm>
+                          <a:off x="0" y="0"/>
+                          <a:ext cx="119743" cy="119743"/>
+                        </a:xfrm>
+                        <a:prstGeom prst="rect">
+                          <a:avLst/>
+                        </a:prstGeom>
+                        <a:solidFill>
+                          <a:srgbClr val="FF0000"/>
+                        </a:solidFill>
+                        <a:ln>
+                          <a:solidFill>
+                            <a:schemeClr val="tx1"/>
+                          </a:solidFill>
+                        </a:ln>
+                      </wps:spPr>
+                      <wps:style>
+                        <a:lnRef idx="2">
+                          <a:schemeClr val="accent1">
+                            <a:shade val="50000"/>
+                          </a:schemeClr>
+                        </a:lnRef>
+                        <a:fillRef idx="1">
+                          <a:schemeClr val="accent1"/>
+                        </a:fillRef>
+                        <a:effectRef idx="0">
+                          <a:schemeClr val="accent1"/>
+                        </a:effectRef>
+                        <a:fontRef idx="minor">
+                          <a:schemeClr val="lt1"/>
+                        </a:fontRef>
+                      </wps:style>
+                      <wps:bodyPr rot="0" spcFirstLastPara="0" vertOverflow="overflow" horzOverflow="overflow" vert="horz" wrap="square" lIns="91440" tIns="45720" rIns="91440" bIns="45720" numCol="1" spcCol="0" rtlCol="0" fromWordArt="0" anchor="ctr" anchorCtr="0" forceAA="0" compatLnSpc="1">
+                        <a:prstTxWarp prst="textNoShape">
+                          <a:avLst/>
+                        </a:prstTxWarp>
+                        <a:noAutofit/>
+                      </wps:bodyPr>
+                    </wps:wsp>
+                  </a:graphicData>
+                </a:graphic>
+              </wp:anchor>
+            </w:drawing>
+          </mc:Choice>
+          <mc:Fallback>
+            <w:pict>
+              <v:rect w14:anchorId="46616CCB" id="Rectangle 28" o:spid="_x0000_s1026" style="position:absolute;margin-left:163.6pt;margin-top:2.15pt;width:9.45pt;height:9.45pt;z-index:251697664;visibility:visible;mso-wrap-style:square;mso-wrap-distance-left:9pt;mso-wrap-distance-top:0;mso-wrap-distance-right:9pt;mso-wrap-distance-bottom:0;mso-position-horizontal:absolute;mso-position-horizontal-relative:text;mso-position-vertical:absolute;mso-position-vertical-relative:text;v-text-anchor:middle" o:gfxdata="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" fillcolor="red" strokecolor="black [3213]" strokeweight="2pt"/>
+            </w:pict>
+          </mc:Fallback>
+        </mc:AlternateContent>
+      </w:r>
+      <w:r>
+        <w:rPr>
+          <w:lang w:val="fr-CA"/>
+        </w:rPr>
+        <w:t>VDD</w:t>
+      </w:r>
+      <w:r>
+        <w:rPr>
+          <w:lang w:val="fr-CA"/>
+        </w:rPr>
+        <w:t xml:space="preserve"> (+5V)</w:t>
+      </w:r>
+      <w:r>
+        <w:rPr>
+          <w:lang w:val="fr-CA"/>
+        </w:rPr>
+        <w:tab/>
+        <w:t>Pin 11</w:t>
+      </w:r>
+    </w:p>
+    <w:p>
+      <w:pPr>
+        <w:pStyle w:val="ListParagraph"/>
+        <w:numPr>
+          <w:ilvl w:val="0"/>
+          <w:numId w:val="3"/>
+        </w:numPr>
+        <w:rPr>
+          <w:lang w:val="fr-CA"/>
+        </w:rPr>
+      </w:pPr>
+      <w:r>
+        <w:rPr>
+          <w:noProof/>
+          <w:lang w:val="en-CA" w:eastAsia="en-CA"/>
+        </w:rPr>
+        <mc:AlternateContent>
+          <mc:Choice Requires="wps">
+            <w:drawing>
+              <wp:anchor distT="0" distB="0" distL="114300" distR="114300" simplePos="0" relativeHeight="251701760" behindDoc="0" locked="0" layoutInCell="1" allowOverlap="1" wp14:anchorId="670F82D6" wp14:editId="591B3910">
+                <wp:simplePos x="0" y="0"/>
+                <wp:positionH relativeFrom="column">
+                  <wp:posOffset>2077155</wp:posOffset>
+                </wp:positionH>
+                <wp:positionV relativeFrom="paragraph">
+                  <wp:posOffset>38100</wp:posOffset>
+                </wp:positionV>
+                <wp:extent cx="119743" cy="119743"/>
+                <wp:effectExtent l="0" t="0" r="13970" b="13970"/>
+                <wp:wrapNone/>
+                <wp:docPr id="29" name="Rectangle 29"/>
+                <wp:cNvGraphicFramePr/>
+                <a:graphic xmlns:a="http://schemas.openxmlformats.org/drawingml/2006/main">
+                  <a:graphicData uri="http://schemas.microsoft.com/office/word/2010/wordprocessingShape">
+                    <wps:wsp>
+                      <wps:cNvSpPr/>
+                      <wps:spPr>
+                        <a:xfrm>
+                          <a:off x="0" y="0"/>
+                          <a:ext cx="119743" cy="119743"/>
+                        </a:xfrm>
+                        <a:prstGeom prst="rect">
+                          <a:avLst/>
+                        </a:prstGeom>
+                        <a:solidFill>
+                          <a:srgbClr val="7030A0"/>
+                        </a:solidFill>
+                        <a:ln>
+                          <a:solidFill>
+                            <a:schemeClr val="tx1"/>
+                          </a:solidFill>
+                        </a:ln>
+                      </wps:spPr>
+                      <wps:style>
+                        <a:lnRef idx="2">
+                          <a:schemeClr val="accent1">
+                            <a:shade val="50000"/>
+                          </a:schemeClr>
+                        </a:lnRef>
+                        <a:fillRef idx="1">
+                          <a:schemeClr val="accent1"/>
+                        </a:fillRef>
+                        <a:effectRef idx="0">
+                          <a:schemeClr val="accent1"/>
+                        </a:effectRef>
+                        <a:fontRef idx="minor">
+                          <a:schemeClr val="lt1"/>
+                        </a:fontRef>
+                      </wps:style>
+                      <wps:bodyPr rot="0" spcFirstLastPara="0" vertOverflow="overflow" horzOverflow="overflow" vert="horz" wrap="square" lIns="91440" tIns="45720" rIns="91440" bIns="45720" numCol="1" spcCol="0" rtlCol="0" fromWordArt="0" anchor="ctr" anchorCtr="0" forceAA="0" compatLnSpc="1">
+                        <a:prstTxWarp prst="textNoShape">
+                          <a:avLst/>
+                        </a:prstTxWarp>
+                        <a:noAutofit/>
+                      </wps:bodyPr>
+                    </wps:wsp>
+                  </a:graphicData>
+                </a:graphic>
+              </wp:anchor>
+            </w:drawing>
+          </mc:Choice>
+          <mc:Fallback>
+            <w:pict>
+              <v:rect w14:anchorId="6921AFC0" id="Rectangle 29" o:spid="_x0000_s1026" style="position:absolute;margin-left:163.55pt;margin-top:3pt;width:9.45pt;height:9.45pt;z-index:251701760;visibility:visible;mso-wrap-style:square;mso-wrap-distance-left:9pt;mso-wrap-distance-top:0;mso-wrap-distance-right:9pt;mso-wrap-distance-bottom:0;mso-position-horizontal:absolute;mso-position-horizontal-relative:text;mso-position-vertical:absolute;mso-position-vertical-relative:text;v-text-anchor:middle" o:gfxdata="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" fillcolor="#7030a0" strokecolor="black [3213]" strokeweight="2pt"/>
+            </w:pict>
+          </mc:Fallback>
+        </mc:AlternateContent>
+      </w:r>
+      <w:r>
+        <w:rPr>
+          <w:lang w:val="fr-CA"/>
+        </w:rPr>
+        <w:t>VSS</w:t>
+      </w:r>
+      <w:r>
+        <w:rPr>
+          <w:lang w:val="fr-CA"/>
+        </w:rPr>
+        <w:t xml:space="preserve"> (</w:t>
+      </w:r>
+      <w:proofErr w:type="spellStart"/>
+      <w:r>
+        <w:rPr>
+          <w:lang w:val="fr-CA"/>
+        </w:rPr>
+        <w:t>Gnd</w:t>
+      </w:r>
+      <w:proofErr w:type="spellEnd"/>
+      <w:r>
+        <w:rPr>
+          <w:lang w:val="fr-CA"/>
+        </w:rPr>
+        <w:t>)</w:t>
+      </w:r>
+      <w:r>
+        <w:rPr>
+          <w:lang w:val="fr-CA"/>
+        </w:rPr>
+        <w:tab/>
+        <w:t>Pin 10</w:t>
+      </w:r>
+    </w:p>
+    <w:p>
+      <w:pPr>
+        <w:pStyle w:val="ListParagraph"/>
+        <w:numPr>
+          <w:ilvl w:val="0"/>
+          <w:numId w:val="3"/>
+        </w:numPr>
+        <w:rPr>
+          <w:lang w:val="fr-CA"/>
+        </w:rPr>
+      </w:pPr>
+      <w:r>
+        <w:rPr>
+          <w:noProof/>
+          <w:lang w:val="en-CA" w:eastAsia="en-CA"/>
+        </w:rPr>
+        <mc:AlternateContent>
+          <mc:Choice Requires="wps">
+            <w:drawing>
+              <wp:anchor distT="0" distB="0" distL="114300" distR="114300" simplePos="0" relativeHeight="251686400" behindDoc="0" locked="0" layoutInCell="1" allowOverlap="1" wp14:anchorId="46112C33" wp14:editId="1BD98589">
+                <wp:simplePos x="0" y="0"/>
+                <wp:positionH relativeFrom="column">
+                  <wp:posOffset>2078425</wp:posOffset>
+                </wp:positionH>
+                <wp:positionV relativeFrom="paragraph">
+                  <wp:posOffset>45085</wp:posOffset>
+                </wp:positionV>
+                <wp:extent cx="119743" cy="119743"/>
+                <wp:effectExtent l="0" t="0" r="13970" b="13970"/>
+                <wp:wrapNone/>
+                <wp:docPr id="26" name="Rectangle 26"/>
+                <wp:cNvGraphicFramePr/>
+                <a:graphic xmlns:a="http://schemas.openxmlformats.org/drawingml/2006/main">
+                  <a:graphicData uri="http://schemas.microsoft.com/office/word/2010/wordprocessingShape">
+                    <wps:wsp>
+                      <wps:cNvSpPr/>
+                      <wps:spPr>
+                        <a:xfrm>
+                          <a:off x="0" y="0"/>
+                          <a:ext cx="119743" cy="119743"/>
+                        </a:xfrm>
+                        <a:prstGeom prst="rect">
+                          <a:avLst/>
+                        </a:prstGeom>
+                        <a:solidFill>
+                          <a:schemeClr val="accent6"/>
+                        </a:solidFill>
+                        <a:ln>
+                          <a:solidFill>
+                            <a:schemeClr val="tx1"/>
+                          </a:solidFill>
+                        </a:ln>
+                      </wps:spPr>
+                      <wps:style>
+                        <a:lnRef idx="2">
+                          <a:schemeClr val="accent1">
+                            <a:shade val="50000"/>
+                          </a:schemeClr>
+                        </a:lnRef>
+                        <a:fillRef idx="1">
+                          <a:schemeClr val="accent1"/>
+                        </a:fillRef>
+                        <a:effectRef idx="0">
+                          <a:schemeClr val="accent1"/>
+                        </a:effectRef>
+                        <a:fontRef idx="minor">
+                          <a:schemeClr val="lt1"/>
+                        </a:fontRef>
+                      </wps:style>
+                      <wps:bodyPr rot="0" spcFirstLastPara="0" vertOverflow="overflow" horzOverflow="overflow" vert="horz" wrap="square" lIns="91440" tIns="45720" rIns="91440" bIns="45720" numCol="1" spcCol="0" rtlCol="0" fromWordArt="0" anchor="ctr" anchorCtr="0" forceAA="0" compatLnSpc="1">
+                        <a:prstTxWarp prst="textNoShape">
+                          <a:avLst/>
+                        </a:prstTxWarp>
+                        <a:noAutofit/>
+                      </wps:bodyPr>
+                    </wps:wsp>
+                  </a:graphicData>
+                </a:graphic>
+              </wp:anchor>
+            </w:drawing>
+          </mc:Choice>
+          <mc:Fallback>
+            <w:pict>
+              <v:rect w14:anchorId="10A32B89" id="Rectangle 26" o:spid="_x0000_s1026" style="position:absolute;margin-left:163.65pt;margin-top:3.55pt;width:9.45pt;height:9.45pt;z-index:251686400;visibility:visible;mso-wrap-style:square;mso-wrap-distance-left:9pt;mso-wrap-distance-top:0;mso-wrap-distance-right:9pt;mso-wrap-distance-bottom:0;mso-position-horizontal:absolute;mso-position-horizontal-relative:text;mso-position-vertical:absolute;mso-position-vertical-relative:text;v-text-anchor:middle" o:gfxdata="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" fillcolor="#f79646 [3209]" strokecolor="black [3213]" strokeweight="2pt"/>
+            </w:pict>
+          </mc:Fallback>
+        </mc:AlternateContent>
+      </w:r>
+      <w:r>
+        <w:rPr>
+          <w:lang w:val="fr-CA"/>
+        </w:rPr>
+        <w:t xml:space="preserve">I2C </w:t>
+      </w:r>
+      <w:proofErr w:type="spellStart"/>
+      <w:r>
+        <w:rPr>
+          <w:lang w:val="fr-CA"/>
+        </w:rPr>
+        <w:t>Clock</w:t>
+      </w:r>
+      <w:proofErr w:type="spellEnd"/>
+      <w:r>
+        <w:rPr>
+          <w:lang w:val="fr-CA"/>
+        </w:rPr>
+        <w:tab/>
+        <w:t>Pin 6</w:t>
+      </w:r>
+    </w:p>
+    <w:p>
+      <w:pPr>
+        <w:pStyle w:val="ListParagraph"/>
+        <w:numPr>
+          <w:ilvl w:val="0"/>
+          <w:numId w:val="3"/>
+        </w:numPr>
+        <w:rPr>
+          <w:lang w:val="fr-CA"/>
+        </w:rPr>
+      </w:pPr>
+      <w:r>
+        <w:rPr>
+          <w:noProof/>
+          <w:lang w:val="en-CA" w:eastAsia="en-CA"/>
+        </w:rPr>
+        <mc:AlternateContent>
+          <mc:Choice Requires="wps">
+            <w:drawing>
+              <wp:anchor distT="0" distB="0" distL="114300" distR="114300" simplePos="0" relativeHeight="251692544" behindDoc="0" locked="0" layoutInCell="1" allowOverlap="1" wp14:anchorId="01FE5FFB" wp14:editId="16B4DAEE">
+                <wp:simplePos x="0" y="0"/>
+                <wp:positionH relativeFrom="column">
+                  <wp:posOffset>2077790</wp:posOffset>
+                </wp:positionH>
+                <wp:positionV relativeFrom="paragraph">
+                  <wp:posOffset>29210</wp:posOffset>
+                </wp:positionV>
+                <wp:extent cx="119743" cy="119743"/>
+                <wp:effectExtent l="0" t="0" r="13970" b="13970"/>
+                <wp:wrapNone/>
+                <wp:docPr id="27" name="Rectangle 27"/>
+                <wp:cNvGraphicFramePr/>
+                <a:graphic xmlns:a="http://schemas.openxmlformats.org/drawingml/2006/main">
+                  <a:graphicData uri="http://schemas.microsoft.com/office/word/2010/wordprocessingShape">
+                    <wps:wsp>
+                      <wps:cNvSpPr/>
+                      <wps:spPr>
+                        <a:xfrm>
+                          <a:off x="0" y="0"/>
+                          <a:ext cx="119743" cy="119743"/>
+                        </a:xfrm>
+                        <a:prstGeom prst="rect">
+                          <a:avLst/>
+                        </a:prstGeom>
+                        <a:solidFill>
+                          <a:srgbClr val="FFFF00"/>
+                        </a:solidFill>
+                        <a:ln>
+                          <a:solidFill>
+                            <a:schemeClr val="tx1"/>
+                          </a:solidFill>
+                        </a:ln>
+                      </wps:spPr>
+                      <wps:style>
+                        <a:lnRef idx="2">
+                          <a:schemeClr val="accent1">
+                            <a:shade val="50000"/>
+                          </a:schemeClr>
+                        </a:lnRef>
+                        <a:fillRef idx="1">
+                          <a:schemeClr val="accent1"/>
+                        </a:fillRef>
+                        <a:effectRef idx="0">
+                          <a:schemeClr val="accent1"/>
+                        </a:effectRef>
+                        <a:fontRef idx="minor">
+                          <a:schemeClr val="lt1"/>
+                        </a:fontRef>
+                      </wps:style>
+                      <wps:bodyPr rot="0" spcFirstLastPara="0" vertOverflow="overflow" horzOverflow="overflow" vert="horz" wrap="square" lIns="91440" tIns="45720" rIns="91440" bIns="45720" numCol="1" spcCol="0" rtlCol="0" fromWordArt="0" anchor="ctr" anchorCtr="0" forceAA="0" compatLnSpc="1">
+                        <a:prstTxWarp prst="textNoShape">
+                          <a:avLst/>
+                        </a:prstTxWarp>
+                        <a:noAutofit/>
+                      </wps:bodyPr>
+                    </wps:wsp>
+                  </a:graphicData>
+                </a:graphic>
+              </wp:anchor>
+            </w:drawing>
+          </mc:Choice>
+          <mc:Fallback>
+            <w:pict>
+              <v:rect w14:anchorId="7CF57A5D" id="Rectangle 27" o:spid="_x0000_s1026" style="position:absolute;margin-left:163.6pt;margin-top:2.3pt;width:9.45pt;height:9.45pt;z-index:251692544;visibility:visible;mso-wrap-style:square;mso-wrap-distance-left:9pt;mso-wrap-distance-top:0;mso-wrap-distance-right:9pt;mso-wrap-distance-bottom:0;mso-position-horizontal:absolute;mso-position-horizontal-relative:text;mso-position-vertical:absolute;mso-position-vertical-relative:text;v-text-anchor:middle" o:gfxdata="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" fillcolor="yellow" strokecolor="black [3213]" strokeweight="2pt"/>
+            </w:pict>
+          </mc:Fallback>
+        </mc:AlternateContent>
+      </w:r>
+      <w:r>
+        <w:rPr>
+          <w:lang w:val="fr-CA"/>
+        </w:rPr>
+        <w:t>I2C Data</w:t>
+      </w:r>
+      <w:r>
+        <w:rPr>
+          <w:lang w:val="fr-CA"/>
+        </w:rPr>
+        <w:tab/>
+        <w:t>Pin 5</w:t>
+      </w:r>
+    </w:p>
+    <w:p>
+      <w:pPr>
+        <w:rPr>
+          <w:lang w:val="fr-CA"/>
+        </w:rPr>
+      </w:pPr>
+      <w:r>
+        <w:rPr>
+          <w:lang w:val="fr-CA"/>
+        </w:rPr>
+        <w:t>L’interface LCD I2C du contrôleur est illustrée sur les images suivantes :</w:t>
+      </w:r>
+    </w:p>
+    <w:p>
+      <w:pPr>
+        <w:rPr>
+          <w:noProof/>
+          <w:lang w:val="en-CA" w:eastAsia="en-CA"/>
+        </w:rPr>
+      </w:pPr>
+      <w:r>
+        <w:rPr>
+          <w:lang w:val="fr-CA"/>
+        </w:rPr>
+        <mc:AlternateContent>
+          <mc:Choice Requires="wps">
+            <w:drawing>
+              <wp:anchor distT="0" distB="0" distL="114300" distR="114300" simplePos="0" relativeHeight="251615744" behindDoc="0" locked="0" layoutInCell="1" allowOverlap="1" wp14:anchorId="59BD2793" wp14:editId="48A42245">
+                <wp:simplePos x="0" y="0"/>
+                <wp:positionH relativeFrom="column">
+                  <wp:posOffset>336550</wp:posOffset>
+                </wp:positionH>
+                <wp:positionV relativeFrom="paragraph">
+                  <wp:posOffset>1313873</wp:posOffset>
+                </wp:positionV>
+                <wp:extent cx="676275" cy="371475"/>
+                <wp:effectExtent l="76200" t="57150" r="104775" b="123825"/>
+                <wp:wrapNone/>
+                <wp:docPr id="19" name="Text Box 19"/>
+                <wp:cNvGraphicFramePr/>
+                <a:graphic xmlns:a="http://schemas.openxmlformats.org/drawingml/2006/main">
+                  <a:graphicData uri="http://schemas.microsoft.com/office/word/2010/wordprocessingShape">
+                    <wps:wsp>
+                      <wps:cNvSpPr txBox="1"/>
+                      <wps:spPr>
+                        <a:xfrm>
+                          <a:off x="0" y="0"/>
+                          <a:ext cx="676275" cy="371475"/>
+                        </a:xfrm>
+                        <a:prstGeom prst="rect">
+                          <a:avLst/>
+                        </a:prstGeom>
+                        <a:ln w="57150"/>
+                      </wps:spPr>
+                      <wps:style>
+                        <a:lnRef idx="1">
+                          <a:schemeClr val="accent3"/>
+                        </a:lnRef>
+                        <a:fillRef idx="2">
+                          <a:schemeClr val="accent3"/>
+                        </a:fillRef>
+                        <a:effectRef idx="1">
+                          <a:schemeClr val="accent3"/>
+                        </a:effectRef>
+                        <a:fontRef idx="minor">
+                          <a:schemeClr val="dk1"/>
+                        </a:fontRef>
+                      </wps:style>
+                      <wps:txbx>
+                        <w:txbxContent>
+                          <w:p>
+                            <w:pPr>
+                              <w:jc w:val="center"/>
+                              <w:rPr>
+                                <w:rFonts w:ascii="Arial Rounded MT Bold" w:hAnsi="Arial Rounded MT Bold"/>
+                                <w:lang w:val="fr-CA"/>
+                              </w:rPr>
+                            </w:pPr>
+                            <w:r>
+                              <w:rPr>
+                                <w:rFonts w:ascii="Arial Rounded MT Bold" w:hAnsi="Arial Rounded MT Bold"/>
+                                <w:lang w:val="fr-CA"/>
+                              </w:rPr>
+                              <w:t xml:space="preserve"> U30</w:t>
+                            </w:r>
+                          </w:p>
+                        </w:txbxContent>
+                      </wps:txbx>
+                      <wps:bodyPr rot="0" spcFirstLastPara="0" vertOverflow="overflow" horzOverflow="overflow" vert="horz" wrap="square" lIns="91440" tIns="45720" rIns="91440" bIns="45720" numCol="1" spcCol="0" rtlCol="0" fromWordArt="0" anchor="t" anchorCtr="0" forceAA="0" compatLnSpc="1">
+                        <a:prstTxWarp prst="textNoShape">
+                          <a:avLst/>
+                        </a:prstTxWarp>
+                        <a:noAutofit/>
+                      </wps:bodyPr>
+                    </wps:wsp>
+                  </a:graphicData>
+                </a:graphic>
+                <wp14:sizeRelH relativeFrom="margin">
+                  <wp14:pctWidth>0</wp14:pctWidth>
+                </wp14:sizeRelH>
+                <wp14:sizeRelV relativeFrom="margin">
+                  <wp14:pctHeight>0</wp14:pctHeight>
+                </wp14:sizeRelV>
+              </wp:anchor>
+            </w:drawing>
+          </mc:Choice>
+          <mc:Fallback>
+            <w:pict>
+              <v:shape w14:anchorId="59BD2793" id="Text Box 19" o:spid="_x0000_s1031" type="#_x0000_t202" style="position:absolute;margin-left:26.5pt;margin-top:103.45pt;width:53.25pt;height:29.25pt;z-index:251615744;visibility:visible;mso-wrap-style:square;mso-width-percent:0;mso-height-percent:0;mso-wrap-distance-left:9pt;mso-wrap-distance-top:0;mso-wrap-distance-right:9pt;mso-wrap-distance-bottom:0;mso-position-horizontal:absolute;mso-position-horizontal-relative:text;mso-position-vertical:absolute;mso-position-vertical-relative:text;mso-width-percent:0;mso-height-percent:0;mso-width-relative:margin;mso-height-relative:margin;v-text-anchor:top" o:gfxdata="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" fillcolor="#cdddac [1622]" strokecolor="#94b64e [3046]" strokeweight="4.5pt">
+                <v:fill color2="#f0f4e6 [502]" rotate="t" angle="180" colors="0 #dafda7;22938f #e4fdc2;1 #f5ffe6" focus="100%" type="gradient"/>
+                <v:shadow on="t" color="black" opacity="24903f" origin=",.5" offset="0,.55556mm"/>
+                <v:textbox>
+                  <w:txbxContent>
+                    <w:p>
+                      <w:pPr>
+                        <w:jc w:val="center"/>
+                        <w:rPr>
+                          <w:rFonts w:ascii="Arial Rounded MT Bold" w:hAnsi="Arial Rounded MT Bold"/>
+                          <w:lang w:val="fr-CA"/>
+                        </w:rPr>
+                      </w:pPr>
+                      <w:r>
+                        <w:rPr>
+                          <w:rFonts w:ascii="Arial Rounded MT Bold" w:hAnsi="Arial Rounded MT Bold"/>
+                          <w:lang w:val="fr-CA"/>
+                        </w:rPr>
+                        <w:t xml:space="preserve"> U30</w:t>
+                      </w:r>
+                    </w:p>
+                  </w:txbxContent>
+                </v:textbox>
+              </v:shape>
+            </w:pict>
+          </mc:Fallback>
+        </mc:AlternateContent>
+      </w:r>
+      <w:r>
+        <w:rPr>
+          <w:lang w:val="fr-CA"/>
+        </w:rPr>
+        <mc:AlternateContent>
+          <mc:Choice Requires="wps">
+            <w:drawing>
+              <wp:anchor distT="0" distB="0" distL="114300" distR="114300" simplePos="0" relativeHeight="251624960" behindDoc="0" locked="0" layoutInCell="1" allowOverlap="1" wp14:anchorId="78CB8B68" wp14:editId="33B0046D">
+                <wp:simplePos x="0" y="0"/>
+                <wp:positionH relativeFrom="column">
+                  <wp:posOffset>1011382</wp:posOffset>
+                </wp:positionH>
+                <wp:positionV relativeFrom="paragraph">
+                  <wp:posOffset>1487113</wp:posOffset>
+                </wp:positionV>
+                <wp:extent cx="381866" cy="45719"/>
+                <wp:effectExtent l="0" t="95250" r="0" b="107315"/>
+                <wp:wrapNone/>
+                <wp:docPr id="20" name="Straight Arrow Connector 20"/>
+                <wp:cNvGraphicFramePr/>
+                <a:graphic xmlns:a="http://schemas.openxmlformats.org/drawingml/2006/main">
+                  <a:graphicData uri="http://schemas.microsoft.com/office/word/2010/wordprocessingShape">
+                    <wps:wsp>
+                      <wps:cNvCnPr/>
+                      <wps:spPr>
+                        <a:xfrm>
+                          <a:off x="0" y="0"/>
+                          <a:ext cx="381866" cy="45719"/>
+                        </a:xfrm>
+                        <a:prstGeom prst="straightConnector1">
+                          <a:avLst/>
+                        </a:prstGeom>
+                        <a:ln w="38100">
+                          <a:solidFill>
+                            <a:srgbClr val="FF0000"/>
+                          </a:solidFill>
+                          <a:tailEnd type="arrow"/>
+                        </a:ln>
+                      </wps:spPr>
+                      <wps:style>
+                        <a:lnRef idx="1">
+                          <a:schemeClr val="accent1"/>
+                        </a:lnRef>
+                        <a:fillRef idx="0">
+                          <a:schemeClr val="accent1"/>
+                        </a:fillRef>
+                        <a:effectRef idx="0">
+                          <a:schemeClr val="accent1"/>
+                        </a:effectRef>
+                        <a:fontRef idx="minor">
+                          <a:schemeClr val="tx1"/>
+                        </a:fontRef>
+                      </wps:style>
+                      <wps:bodyPr/>
+                    </wps:wsp>
+                  </a:graphicData>
+                </a:graphic>
+                <wp14:sizeRelH relativeFrom="margin">
+                  <wp14:pctWidth>0</wp14:pctWidth>
+                </wp14:sizeRelH>
+                <wp14:sizeRelV relativeFrom="margin">
+                  <wp14:pctHeight>0</wp14:pctHeight>
+                </wp14:sizeRelV>
+              </wp:anchor>
+            </w:drawing>
+          </mc:Choice>
+          <mc:Fallback>
+            <w:pict>
+              <v:shape w14:anchorId="1D08596C" id="Straight Arrow Connector 20" o:spid="_x0000_s1026" type="#_x0000_t32" style="position:absolute;margin-left:79.65pt;margin-top:117.1pt;width:30.05pt;height:3.6pt;z-index:251624960;visibility:visible;mso-wrap-style:square;mso-width-percent:0;mso-height-percent:0;mso-wrap-distance-left:9pt;mso-wrap-distance-top:0;mso-wrap-distance-right:9pt;mso-wrap-distance-bottom:0;mso-position-horizontal:absolute;mso-position-horizontal-relative:text;mso-position-vertical:absolute;mso-position-vertical-relative:text;mso-width-percent:0;mso-height-percent:0;mso-width-relative:margin;mso-height-relative:margin" o:gfxdata="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" strokecolor="red" strokeweight="3pt">
+                <v:stroke endarrow="open"/>
+              </v:shape>
+            </w:pict>
+          </mc:Fallback>
+        </mc:AlternateContent>
+      </w:r>
+      <w:r>
+        <w:rPr>
+          <w:noProof/>
+          <w:lang w:val="en-CA" w:eastAsia="en-CA"/>
+        </w:rPr>
+        <mc:AlternateContent>
+          <mc:Choice Requires="wps">
+            <w:drawing>
+              <wp:anchor distT="0" distB="0" distL="114300" distR="114300" simplePos="0" relativeHeight="251673088" behindDoc="0" locked="0" layoutInCell="1" allowOverlap="1" wp14:anchorId="376E2A53" wp14:editId="185A87A6">
+                <wp:simplePos x="0" y="0"/>
+                <wp:positionH relativeFrom="column">
+                  <wp:posOffset>1779270</wp:posOffset>
+                </wp:positionH>
+                <wp:positionV relativeFrom="paragraph">
+                  <wp:posOffset>1379150</wp:posOffset>
+                </wp:positionV>
+                <wp:extent cx="119743" cy="119743"/>
+                <wp:effectExtent l="0" t="0" r="13970" b="13970"/>
+                <wp:wrapNone/>
+                <wp:docPr id="25" name="Rectangle 25"/>
+                <wp:cNvGraphicFramePr/>
+                <a:graphic xmlns:a="http://schemas.openxmlformats.org/drawingml/2006/main">
+                  <a:graphicData uri="http://schemas.microsoft.com/office/word/2010/wordprocessingShape">
+                    <wps:wsp>
+                      <wps:cNvSpPr/>
+                      <wps:spPr>
+                        <a:xfrm>
+                          <a:off x="0" y="0"/>
+                          <a:ext cx="119743" cy="119743"/>
+                        </a:xfrm>
+                        <a:prstGeom prst="rect">
+                          <a:avLst/>
+                        </a:prstGeom>
+                        <a:solidFill>
+                          <a:schemeClr val="accent6"/>
+                        </a:solidFill>
+                        <a:ln>
+                          <a:solidFill>
+                            <a:schemeClr val="tx1"/>
+                          </a:solidFill>
+                        </a:ln>
+                      </wps:spPr>
+                      <wps:style>
+                        <a:lnRef idx="2">
+                          <a:schemeClr val="accent1">
+                            <a:shade val="50000"/>
+                          </a:schemeClr>
+                        </a:lnRef>
+                        <a:fillRef idx="1">
+                          <a:schemeClr val="accent1"/>
+                        </a:fillRef>
+                        <a:effectRef idx="0">
+                          <a:schemeClr val="accent1"/>
+                        </a:effectRef>
+                        <a:fontRef idx="minor">
+                          <a:schemeClr val="lt1"/>
+                        </a:fontRef>
+                      </wps:style>
+                      <wps:bodyPr rot="0" spcFirstLastPara="0" vertOverflow="overflow" horzOverflow="overflow" vert="horz" wrap="square" lIns="91440" tIns="45720" rIns="91440" bIns="45720" numCol="1" spcCol="0" rtlCol="0" fromWordArt="0" anchor="ctr" anchorCtr="0" forceAA="0" compatLnSpc="1">
+                        <a:prstTxWarp prst="textNoShape">
+                          <a:avLst/>
+                        </a:prstTxWarp>
+                        <a:noAutofit/>
+                      </wps:bodyPr>
+                    </wps:wsp>
+                  </a:graphicData>
+                </a:graphic>
+              </wp:anchor>
+            </w:drawing>
+          </mc:Choice>
+          <mc:Fallback>
+            <w:pict>
+              <v:rect w14:anchorId="7BA2F363" id="Rectangle 25" o:spid="_x0000_s1026" style="position:absolute;margin-left:140.1pt;margin-top:108.6pt;width:9.45pt;height:9.45pt;z-index:251673088;visibility:visible;mso-wrap-style:square;mso-wrap-distance-left:9pt;mso-wrap-distance-top:0;mso-wrap-distance-right:9pt;mso-wrap-distance-bottom:0;mso-position-horizontal:absolute;mso-position-horizontal-relative:text;mso-position-vertical:absolute;mso-position-vertical-relative:text;v-text-anchor:middle" o:gfxdata="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" fillcolor="#f79646 [3209]" strokecolor="black [3213]" strokeweight="2pt"/>
+            </w:pict>
+          </mc:Fallback>
+        </mc:AlternateContent>
+      </w:r>
+      <w:r>
+        <w:rPr>
+          <w:noProof/>
+          <w:lang w:val="en-CA" w:eastAsia="en-CA"/>
+        </w:rPr>
+        <mc:AlternateContent>
+          <mc:Choice Requires="wps">
+            <w:drawing>
+              <wp:anchor distT="0" distB="0" distL="114300" distR="114300" simplePos="0" relativeHeight="251655680" behindDoc="0" locked="0" layoutInCell="1" allowOverlap="1" wp14:anchorId="01F169C2" wp14:editId="2572DB5F">
+                <wp:simplePos x="0" y="0"/>
+                <wp:positionH relativeFrom="column">
+                  <wp:posOffset>1781810</wp:posOffset>
+                </wp:positionH>
+                <wp:positionV relativeFrom="paragraph">
+                  <wp:posOffset>1565840</wp:posOffset>
+                </wp:positionV>
+                <wp:extent cx="119743" cy="119743"/>
+                <wp:effectExtent l="0" t="0" r="13970" b="13970"/>
+                <wp:wrapNone/>
+                <wp:docPr id="24" name="Rectangle 24"/>
+                <wp:cNvGraphicFramePr/>
+                <a:graphic xmlns:a="http://schemas.openxmlformats.org/drawingml/2006/main">
+                  <a:graphicData uri="http://schemas.microsoft.com/office/word/2010/wordprocessingShape">
+                    <wps:wsp>
+                      <wps:cNvSpPr/>
+                      <wps:spPr>
+                        <a:xfrm>
+                          <a:off x="0" y="0"/>
+                          <a:ext cx="119743" cy="119743"/>
+                        </a:xfrm>
+                        <a:prstGeom prst="rect">
+                          <a:avLst/>
+                        </a:prstGeom>
+                        <a:solidFill>
+                          <a:srgbClr val="FFFF00"/>
+                        </a:solidFill>
+                        <a:ln>
+                          <a:solidFill>
+                            <a:schemeClr val="tx1"/>
+                          </a:solidFill>
+                        </a:ln>
+                      </wps:spPr>
+                      <wps:style>
+                        <a:lnRef idx="2">
+                          <a:schemeClr val="accent1">
+                            <a:shade val="50000"/>
+                          </a:schemeClr>
+                        </a:lnRef>
+                        <a:fillRef idx="1">
+                          <a:schemeClr val="accent1"/>
+                        </a:fillRef>
+                        <a:effectRef idx="0">
+                          <a:schemeClr val="accent1"/>
+                        </a:effectRef>
+                        <a:fontRef idx="minor">
+                          <a:schemeClr val="lt1"/>
+                        </a:fontRef>
+                      </wps:style>
+                      <wps:bodyPr rot="0" spcFirstLastPara="0" vertOverflow="overflow" horzOverflow="overflow" vert="horz" wrap="square" lIns="91440" tIns="45720" rIns="91440" bIns="45720" numCol="1" spcCol="0" rtlCol="0" fromWordArt="0" anchor="ctr" anchorCtr="0" forceAA="0" compatLnSpc="1">
+                        <a:prstTxWarp prst="textNoShape">
+                          <a:avLst/>
+                        </a:prstTxWarp>
+                        <a:noAutofit/>
+                      </wps:bodyPr>
+                    </wps:wsp>
+                  </a:graphicData>
+                </a:graphic>
+              </wp:anchor>
+            </w:drawing>
+          </mc:Choice>
+          <mc:Fallback>
+            <w:pict>
+              <v:rect w14:anchorId="7FF8578C" id="Rectangle 24" o:spid="_x0000_s1026" style="position:absolute;margin-left:140.3pt;margin-top:123.3pt;width:9.45pt;height:9.45pt;z-index:251655680;visibility:visible;mso-wrap-style:square;mso-wrap-distance-left:9pt;mso-wrap-distance-top:0;mso-wrap-distance-right:9pt;mso-wrap-distance-bottom:0;mso-position-horizontal:absolute;mso-position-horizontal-relative:text;mso-position-vertical:absolute;mso-position-vertical-relative:text;v-text-anchor:middle" o:gfxdata="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" fillcolor="yellow" strokecolor="black [3213]" strokeweight="2pt"/>
+            </w:pict>
+          </mc:Fallback>
+        </mc:AlternateContent>
+      </w:r>
+      <w:r>
+        <w:rPr>
+          <w:noProof/>
+          <w:lang w:val="en-CA" w:eastAsia="en-CA"/>
+        </w:rPr>
+        <mc:AlternateContent>
+          <mc:Choice Requires="wps">
+            <w:drawing>
+              <wp:anchor distT="0" distB="0" distL="114300" distR="114300" simplePos="0" relativeHeight="251640320" behindDoc="0" locked="0" layoutInCell="1" allowOverlap="1" wp14:anchorId="5B2CC9CD" wp14:editId="604694C3">
+                <wp:simplePos x="0" y="0"/>
+                <wp:positionH relativeFrom="column">
+                  <wp:posOffset>2146865</wp:posOffset>
+                </wp:positionH>
+                <wp:positionV relativeFrom="paragraph">
+                  <wp:posOffset>1372235</wp:posOffset>
+                </wp:positionV>
+                <wp:extent cx="119743" cy="119743"/>
+                <wp:effectExtent l="0" t="0" r="13970" b="13970"/>
+                <wp:wrapNone/>
+                <wp:docPr id="23" name="Rectangle 23"/>
+                <wp:cNvGraphicFramePr/>
+                <a:graphic xmlns:a="http://schemas.openxmlformats.org/drawingml/2006/main">
+                  <a:graphicData uri="http://schemas.microsoft.com/office/word/2010/wordprocessingShape">
+                    <wps:wsp>
+                      <wps:cNvSpPr/>
+                      <wps:spPr>
+                        <a:xfrm>
+                          <a:off x="0" y="0"/>
+                          <a:ext cx="119743" cy="119743"/>
+                        </a:xfrm>
+                        <a:prstGeom prst="rect">
+                          <a:avLst/>
+                        </a:prstGeom>
+                        <a:solidFill>
+                          <a:srgbClr val="7030A0"/>
+                        </a:solidFill>
+                        <a:ln>
+                          <a:solidFill>
+                            <a:schemeClr val="tx1"/>
+                          </a:solidFill>
+                        </a:ln>
+                      </wps:spPr>
+                      <wps:style>
+                        <a:lnRef idx="2">
+                          <a:schemeClr val="accent1">
+                            <a:shade val="50000"/>
+                          </a:schemeClr>
+                        </a:lnRef>
+                        <a:fillRef idx="1">
+                          <a:schemeClr val="accent1"/>
+                        </a:fillRef>
+                        <a:effectRef idx="0">
+                          <a:schemeClr val="accent1"/>
+                        </a:effectRef>
+                        <a:fontRef idx="minor">
+                          <a:schemeClr val="lt1"/>
+                        </a:fontRef>
+                      </wps:style>
+                      <wps:bodyPr rot="0" spcFirstLastPara="0" vertOverflow="overflow" horzOverflow="overflow" vert="horz" wrap="square" lIns="91440" tIns="45720" rIns="91440" bIns="45720" numCol="1" spcCol="0" rtlCol="0" fromWordArt="0" anchor="ctr" anchorCtr="0" forceAA="0" compatLnSpc="1">
+                        <a:prstTxWarp prst="textNoShape">
+                          <a:avLst/>
+                        </a:prstTxWarp>
+                        <a:noAutofit/>
+                      </wps:bodyPr>
+                    </wps:wsp>
+                  </a:graphicData>
+                </a:graphic>
+              </wp:anchor>
+            </w:drawing>
+          </mc:Choice>
+          <mc:Fallback>
+            <w:pict>
+              <v:rect w14:anchorId="2C0FD8AD" id="Rectangle 23" o:spid="_x0000_s1026" style="position:absolute;margin-left:169.05pt;margin-top:108.05pt;width:9.45pt;height:9.45pt;z-index:251640320;visibility:visible;mso-wrap-style:square;mso-wrap-distance-left:9pt;mso-wrap-distance-top:0;mso-wrap-distance-right:9pt;mso-wrap-distance-bottom:0;mso-position-horizontal:absolute;mso-position-horizontal-relative:text;mso-position-vertical:absolute;mso-position-vertical-relative:text;v-text-anchor:middle" o:gfxdata="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" fillcolor="#7030a0" strokecolor="black [3213]" strokeweight="2pt"/>
+            </w:pict>
+          </mc:Fallback>
+        </mc:AlternateContent>
+      </w:r>
+      <w:r>
+        <w:rPr>
+          <w:noProof/>
+          <w:lang w:val="en-CA" w:eastAsia="en-CA"/>
+        </w:rPr>
+        <mc:AlternateContent>
+          <mc:Choice Requires="wps">
+            <w:drawing>
+              <wp:anchor distT="0" distB="0" distL="114300" distR="114300" simplePos="0" relativeHeight="251632128" behindDoc="0" locked="0" layoutInCell="1" allowOverlap="1">
+                <wp:simplePos x="0" y="0"/>
+                <wp:positionH relativeFrom="column">
+                  <wp:posOffset>2331155</wp:posOffset>
+                </wp:positionH>
+                <wp:positionV relativeFrom="paragraph">
+                  <wp:posOffset>1549400</wp:posOffset>
+                </wp:positionV>
+                <wp:extent cx="119743" cy="119743"/>
+                <wp:effectExtent l="0" t="0" r="13970" b="13970"/>
+                <wp:wrapNone/>
+                <wp:docPr id="21" name="Rectangle 21"/>
+                <wp:cNvGraphicFramePr/>
+                <a:graphic xmlns:a="http://schemas.openxmlformats.org/drawingml/2006/main">
+                  <a:graphicData uri="http://schemas.microsoft.com/office/word/2010/wordprocessingShape">
+                    <wps:wsp>
+                      <wps:cNvSpPr/>
+                      <wps:spPr>
+                        <a:xfrm>
+                          <a:off x="0" y="0"/>
+                          <a:ext cx="119743" cy="119743"/>
+                        </a:xfrm>
+                        <a:prstGeom prst="rect">
+                          <a:avLst/>
+                        </a:prstGeom>
+                        <a:solidFill>
+                          <a:srgbClr val="FF0000"/>
+                        </a:solidFill>
+                        <a:ln>
+                          <a:solidFill>
+                            <a:schemeClr val="tx1"/>
+                          </a:solidFill>
+                        </a:ln>
+                      </wps:spPr>
+                      <wps:style>
+                        <a:lnRef idx="2">
+                          <a:schemeClr val="accent1">
+                            <a:shade val="50000"/>
+                          </a:schemeClr>
+                        </a:lnRef>
+                        <a:fillRef idx="1">
+                          <a:schemeClr val="accent1"/>
+                        </a:fillRef>
+                        <a:effectRef idx="0">
+                          <a:schemeClr val="accent1"/>
+                        </a:effectRef>
+                        <a:fontRef idx="minor">
+                          <a:schemeClr val="lt1"/>
+                        </a:fontRef>
+                      </wps:style>
+                      <wps:bodyPr rot="0" spcFirstLastPara="0" vertOverflow="overflow" horzOverflow="overflow" vert="horz" wrap="square" lIns="91440" tIns="45720" rIns="91440" bIns="45720" numCol="1" spcCol="0" rtlCol="0" fromWordArt="0" anchor="ctr" anchorCtr="0" forceAA="0" compatLnSpc="1">
+                        <a:prstTxWarp prst="textNoShape">
+                          <a:avLst/>
+                        </a:prstTxWarp>
+                        <a:noAutofit/>
+                      </wps:bodyPr>
+                    </wps:wsp>
+                  </a:graphicData>
+                </a:graphic>
+              </wp:anchor>
+            </w:drawing>
+          </mc:Choice>
+          <mc:Fallback>
+            <w:pict>
+              <v:rect w14:anchorId="5D6778B8" id="Rectangle 21" o:spid="_x0000_s1026" style="position:absolute;margin-left:183.55pt;margin-top:122pt;width:9.45pt;height:9.45pt;z-index:251632128;visibility:visible;mso-wrap-style:square;mso-wrap-distance-left:9pt;mso-wrap-distance-top:0;mso-wrap-distance-right:9pt;mso-wrap-distance-bottom:0;mso-position-horizontal:absolute;mso-position-horizontal-relative:text;mso-position-vertical:absolute;mso-position-vertical-relative:text;v-text-anchor:middle" o:gfxdata="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" fillcolor="red" strokecolor="black [3213]" strokeweight="2pt"/>
+            </w:pict>
+          </mc:Fallback>
+        </mc:AlternateContent>
+      </w:r>
+      <w:r>
+        <w:rPr>
+          <w:lang w:val="fr-CA"/>
+        </w:rPr>
+        <w:pict>
+          <v:shapetype id="_x0000_t75" coordsize="21600,21600" o:spt="75" o:preferrelative="t" path="m@4@5l@4@11@9@11@9@5xe" filled="f" stroked="f">
+            <v:stroke joinstyle="miter"/>
+            <v:formulas>
+              <v:f eqn="if lineDrawn pixelLineWidth 0"/>
+              <v:f eqn="sum @0 1 0"/>
+              <v:f eqn="sum 0 0 @1"/>
+              <v:f eqn="prod @2 1 2"/>
+              <v:f eqn="prod @3 21600 pixelWidth"/>
+              <v:f eqn="prod @3 21600 pixelHeight"/>
+              <v:f eqn="sum @0 0 1"/>
+              <v:f eqn="prod @6 1 2"/>
+              <v:f eqn="prod @7 21600 pixelWidth"/>
+              <v:f eqn="sum @8 21600 0"/>
+              <v:f eqn="prod @7 21600 pixelHeight"/>
+              <v:f eqn="sum @10 21600 0"/>
+            </v:formulas>
+            <v:path o:extrusionok="f" gradientshapeok="t" o:connecttype="rect"/>
+            <o:lock v:ext="edit" aspectratio="t"/>
+          </v:shapetype>
+          <v:shape id="_x0000_i1025" type="#_x0000_t75" style="width:373.85pt;height:280.4pt">
+            <v:imagedata r:id="rId12" o:title="IMG_0648"/>
+          </v:shape>
+        </w:pict>
+      </w:r>
+    </w:p>
+    <w:p>
+      <w:pPr>
+        <w:rPr>
+          <w:lang w:val="fr-CA"/>
+        </w:rPr>
+      </w:pPr>
+      <w:r>
+        <w:rPr>
+          <w:lang w:val="fr-CA"/>
+        </w:rPr>
+        <w:t>L’interface I2C du contrôleur d’affichage LCD est illustrée sur la figure suivante :</w:t>
+      </w:r>
+    </w:p>
+    <w:p>
+      <w:pPr>
+        <w:rPr>
+          <w:lang w:val="fr-CA"/>
+          <w14:textOutline w14:w="9525" w14:cap="rnd" w14:cmpd="sng" w14:algn="ctr">
+            <w14:noFill/>
+            <w14:prstDash w14:val="solid"/>
+            <w14:bevel/>
+          </w14:textOutline>
+        </w:rPr>
+      </w:pPr>
+      <w:r>
+        <w:rPr>
+          <w:noProof/>
+          <w:color w:val="F79646" w:themeColor="accent6"/>
+          <w:lang w:val="en-CA" w:eastAsia="en-CA"/>
+        </w:rPr>
+        <mc:AlternateContent>
+          <mc:Choice Requires="wps">
+            <w:drawing>
+              <wp:anchor distT="0" distB="0" distL="114300" distR="114300" simplePos="0" relativeHeight="251660288" behindDoc="0" locked="0" layoutInCell="1" allowOverlap="1">
+                <wp:simplePos x="0" y="0"/>
+                <wp:positionH relativeFrom="column">
+                  <wp:posOffset>1499389</wp:posOffset>
+                </wp:positionH>
+                <wp:positionV relativeFrom="paragraph">
+                  <wp:posOffset>683658</wp:posOffset>
+                </wp:positionV>
+                <wp:extent cx="510824" cy="544617"/>
+                <wp:effectExtent l="0" t="0" r="22860" b="27305"/>
+                <wp:wrapNone/>
+                <wp:docPr id="35" name="Rectangle 35"/>
+                <wp:cNvGraphicFramePr/>
+                <a:graphic xmlns:a="http://schemas.openxmlformats.org/drawingml/2006/main">
+                  <a:graphicData uri="http://schemas.microsoft.com/office/word/2010/wordprocessingShape">
+                    <wps:wsp>
+                      <wps:cNvSpPr/>
+                      <wps:spPr>
+                        <a:xfrm>
+                          <a:off x="0" y="0"/>
+                          <a:ext cx="510824" cy="544617"/>
+                        </a:xfrm>
+                        <a:prstGeom prst="rect">
+                          <a:avLst/>
+                        </a:prstGeom>
+                        <a:noFill/>
+                        <a:ln>
+                          <a:solidFill>
+                            <a:srgbClr val="00B050"/>
+                          </a:solidFill>
+                        </a:ln>
+                      </wps:spPr>
+                      <wps:style>
+                        <a:lnRef idx="2">
+                          <a:schemeClr val="accent1">
+                            <a:shade val="50000"/>
+                          </a:schemeClr>
+                        </a:lnRef>
+                        <a:fillRef idx="1">
+                          <a:schemeClr val="accent1"/>
+                        </a:fillRef>
+                        <a:effectRef idx="0">
+                          <a:schemeClr val="accent1"/>
+                        </a:effectRef>
+                        <a:fontRef idx="minor">
+                          <a:schemeClr val="lt1"/>
+                        </a:fontRef>
+                      </wps:style>
+                      <wps:bodyPr rot="0" spcFirstLastPara="0" vertOverflow="overflow" horzOverflow="overflow" vert="horz" wrap="square" lIns="91440" tIns="45720" rIns="91440" bIns="45720" numCol="1" spcCol="0" rtlCol="0" fromWordArt="0" anchor="ctr" anchorCtr="0" forceAA="0" compatLnSpc="1">
+                        <a:prstTxWarp prst="textNoShape">
+                          <a:avLst/>
+                        </a:prstTxWarp>
+                        <a:noAutofit/>
+                      </wps:bodyPr>
+                    </wps:wsp>
+                  </a:graphicData>
+                </a:graphic>
+                <wp14:sizeRelH relativeFrom="margin">
+                  <wp14:pctWidth>0</wp14:pctWidth>
+                </wp14:sizeRelH>
+                <wp14:sizeRelV relativeFrom="margin">
+                  <wp14:pctHeight>0</wp14:pctHeight>
+                </wp14:sizeRelV>
+              </wp:anchor>
+            </w:drawing>
+          </mc:Choice>
+          <mc:Fallback>
+            <w:pict>
+              <v:rect w14:anchorId="5955894C" id="Rectangle 35" o:spid="_x0000_s1026" style="position:absolute;margin-left:118.05pt;margin-top:53.85pt;width:40.2pt;height:42.9pt;z-index:251660288;visibility:visible;mso-wrap-style:square;mso-width-percent:0;mso-height-percent:0;mso-wrap-distance-left:9pt;mso-wrap-distance-top:0;mso-wrap-distance-right:9pt;mso-wrap-distance-bottom:0;mso-position-horizontal:absolute;mso-position-horizontal-relative:text;mso-position-vertical:absolute;mso-position-vertical-relative:text;mso-width-percent:0;mso-height-percent:0;mso-width-relative:margin;mso-height-relative:margin;v-text-anchor:middle" o:gfxdata="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" filled="f" strokecolor="#00b050" strokeweight="2pt"/>
+            </w:pict>
+          </mc:Fallback>
+        </mc:AlternateContent>
+      </w:r>
+      <w:r>
+        <w:rPr>
+          <w:noProof/>
+          <w:color w:val="F79646" w:themeColor="accent6"/>
+          <w:lang w:val="en-CA" w:eastAsia="en-CA"/>
+        </w:rPr>
+        <mc:AlternateContent>
+          <mc:Choice Requires="wps">
+            <w:drawing>
+              <wp:anchor distT="0" distB="0" distL="114300" distR="114300" simplePos="0" relativeHeight="251658240" behindDoc="0" locked="0" layoutInCell="1" allowOverlap="1" wp14:anchorId="50220603" wp14:editId="444D7C5A">
+                <wp:simplePos x="0" y="0"/>
+                <wp:positionH relativeFrom="column">
+                  <wp:posOffset>1646047</wp:posOffset>
+                </wp:positionH>
+                <wp:positionV relativeFrom="paragraph">
+                  <wp:posOffset>828040</wp:posOffset>
+                </wp:positionV>
+                <wp:extent cx="90906" cy="90905"/>
+                <wp:effectExtent l="0" t="0" r="23495" b="23495"/>
+                <wp:wrapNone/>
+                <wp:docPr id="34" name="Rectangle 34"/>
+                <wp:cNvGraphicFramePr/>
+                <a:graphic xmlns:a="http://schemas.openxmlformats.org/drawingml/2006/main">
+                  <a:graphicData uri="http://schemas.microsoft.com/office/word/2010/wordprocessingShape">
+                    <wps:wsp>
+                      <wps:cNvSpPr/>
+                      <wps:spPr>
+                        <a:xfrm>
+                          <a:off x="0" y="0"/>
+                          <a:ext cx="90906" cy="90905"/>
+                        </a:xfrm>
+                        <a:prstGeom prst="rect">
+                          <a:avLst/>
+                        </a:prstGeom>
+                        <a:solidFill>
+                          <a:srgbClr val="FFFF00"/>
+                        </a:solidFill>
+                        <a:ln>
+                          <a:solidFill>
+                            <a:schemeClr val="tx1"/>
+                          </a:solidFill>
+                        </a:ln>
+                      </wps:spPr>
+                      <wps:style>
+                        <a:lnRef idx="2">
+                          <a:schemeClr val="accent1">
+                            <a:shade val="50000"/>
+                          </a:schemeClr>
+                        </a:lnRef>
+                        <a:fillRef idx="1">
+                          <a:schemeClr val="accent1"/>
+                        </a:fillRef>
+                        <a:effectRef idx="0">
+                          <a:schemeClr val="accent1"/>
+                        </a:effectRef>
+                        <a:fontRef idx="minor">
+                          <a:schemeClr val="lt1"/>
+                        </a:fontRef>
+                      </wps:style>
+                      <wps:bodyPr rot="0" spcFirstLastPara="0" vertOverflow="overflow" horzOverflow="overflow" vert="horz" wrap="square" lIns="91440" tIns="45720" rIns="91440" bIns="45720" numCol="1" spcCol="0" rtlCol="0" fromWordArt="0" anchor="ctr" anchorCtr="0" forceAA="0" compatLnSpc="1">
+                        <a:prstTxWarp prst="textNoShape">
+                          <a:avLst/>
+                        </a:prstTxWarp>
+                        <a:noAutofit/>
+                      </wps:bodyPr>
+                    </wps:wsp>
+                  </a:graphicData>
+                </a:graphic>
+                <wp14:sizeRelH relativeFrom="margin">
+                  <wp14:pctWidth>0</wp14:pctWidth>
+                </wp14:sizeRelH>
+                <wp14:sizeRelV relativeFrom="margin">
+                  <wp14:pctHeight>0</wp14:pctHeight>
+                </wp14:sizeRelV>
+              </wp:anchor>
+            </w:drawing>
+          </mc:Choice>
+          <mc:Fallback>
+            <w:pict>
+              <v:rect w14:anchorId="174AFCB5" id="Rectangle 34" o:spid="_x0000_s1026" style="position:absolute;margin-left:129.6pt;margin-top:65.2pt;width:7.15pt;height:7.15pt;z-index:251658240;visibility:visible;mso-wrap-style:square;mso-width-percent:0;mso-height-percent:0;mso-wrap-distance-left:9pt;mso-wrap-distance-top:0;mso-wrap-distance-right:9pt;mso-wrap-distance-bottom:0;mso-position-horizontal:absolute;mso-position-horizontal-relative:text;mso-position-vertical:absolute;mso-position-vertical-relative:text;mso-width-percent:0;mso-height-percent:0;mso-width-relative:margin;mso-height-relative:margin;v-text-anchor:middle" o:gfxdata="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" fillcolor="yellow" strokecolor="black [3213]" strokeweight="2pt"/>
+            </w:pict>
+          </mc:Fallback>
+        </mc:AlternateContent>
+      </w:r>
+      <w:r>
+        <w:rPr>
+          <w:noProof/>
+          <w:color w:val="F79646" w:themeColor="accent6"/>
+          <w:lang w:val="en-CA" w:eastAsia="en-CA"/>
+        </w:rPr>
+        <mc:AlternateContent>
+          <mc:Choice Requires="wps">
+            <w:drawing>
+              <wp:anchor distT="0" distB="0" distL="114300" distR="114300" simplePos="0" relativeHeight="251707904" behindDoc="0" locked="0" layoutInCell="1" allowOverlap="1" wp14:anchorId="29B7B8AA" wp14:editId="08341127">
+                <wp:simplePos x="0" y="0"/>
+                <wp:positionH relativeFrom="column">
+                  <wp:posOffset>1771269</wp:posOffset>
+                </wp:positionH>
+                <wp:positionV relativeFrom="paragraph">
+                  <wp:posOffset>828294</wp:posOffset>
+                </wp:positionV>
+                <wp:extent cx="90906" cy="90905"/>
+                <wp:effectExtent l="0" t="0" r="23495" b="23495"/>
+                <wp:wrapNone/>
+                <wp:docPr id="33" name="Rectangle 33"/>
+                <wp:cNvGraphicFramePr/>
+                <a:graphic xmlns:a="http://schemas.openxmlformats.org/drawingml/2006/main">
+                  <a:graphicData uri="http://schemas.microsoft.com/office/word/2010/wordprocessingShape">
+                    <wps:wsp>
+                      <wps:cNvSpPr/>
+                      <wps:spPr>
+                        <a:xfrm>
+                          <a:off x="0" y="0"/>
+                          <a:ext cx="90906" cy="90905"/>
+                        </a:xfrm>
+                        <a:prstGeom prst="rect">
+                          <a:avLst/>
+                        </a:prstGeom>
+                        <a:solidFill>
+                          <a:schemeClr val="accent6"/>
+                        </a:solidFill>
+                        <a:ln>
+                          <a:solidFill>
+                            <a:schemeClr val="tx1"/>
+                          </a:solidFill>
+                        </a:ln>
+                      </wps:spPr>
+                      <wps:style>
+                        <a:lnRef idx="2">
+                          <a:schemeClr val="accent1">
+                            <a:shade val="50000"/>
+                          </a:schemeClr>
+                        </a:lnRef>
+                        <a:fillRef idx="1">
+                          <a:schemeClr val="accent1"/>
+                        </a:fillRef>
+                        <a:effectRef idx="0">
+                          <a:schemeClr val="accent1"/>
+                        </a:effectRef>
+                        <a:fontRef idx="minor">
+                          <a:schemeClr val="lt1"/>
+                        </a:fontRef>
+                      </wps:style>
+                      <wps:bodyPr rot="0" spcFirstLastPara="0" vertOverflow="overflow" horzOverflow="overflow" vert="horz" wrap="square" lIns="91440" tIns="45720" rIns="91440" bIns="45720" numCol="1" spcCol="0" rtlCol="0" fromWordArt="0" anchor="ctr" anchorCtr="0" forceAA="0" compatLnSpc="1">
+                        <a:prstTxWarp prst="textNoShape">
+                          <a:avLst/>
+                        </a:prstTxWarp>
+                        <a:noAutofit/>
+                      </wps:bodyPr>
+                    </wps:wsp>
+                  </a:graphicData>
+                </a:graphic>
+                <wp14:sizeRelH relativeFrom="margin">
+                  <wp14:pctWidth>0</wp14:pctWidth>
+                </wp14:sizeRelH>
+                <wp14:sizeRelV relativeFrom="margin">
+                  <wp14:pctHeight>0</wp14:pctHeight>
+                </wp14:sizeRelV>
+              </wp:anchor>
+            </w:drawing>
+          </mc:Choice>
+          <mc:Fallback>
+            <w:pict>
+              <v:rect w14:anchorId="27CC4FB3" id="Rectangle 33" o:spid="_x0000_s1026" style="position:absolute;margin-left:139.45pt;margin-top:65.2pt;width:7.15pt;height:7.15pt;z-index:251707904;visibility:visible;mso-wrap-style:square;mso-width-percent:0;mso-height-percent:0;mso-wrap-distance-left:9pt;mso-wrap-distance-top:0;mso-wrap-distance-right:9pt;mso-wrap-distance-bottom:0;mso-position-horizontal:absolute;mso-position-horizontal-relative:text;mso-position-vertical:absolute;mso-position-vertical-relative:text;mso-width-percent:0;mso-height-percent:0;mso-width-relative:margin;mso-height-relative:margin;v-text-anchor:middle" o:gfxdata="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" fillcolor="#f79646 [3209]" strokecolor="black [3213]" strokeweight="2pt"/>
+            </w:pict>
+          </mc:Fallback>
+        </mc:AlternateContent>
+      </w:r>
+      <w:r>
+        <w:rPr>
+          <w:noProof/>
+          <w:color w:val="F79646" w:themeColor="accent6"/>
+          <w:lang w:val="en-CA" w:eastAsia="en-CA"/>
+        </w:rPr>
+        <mc:AlternateContent>
+          <mc:Choice Requires="wps">
+            <w:drawing>
+              <wp:anchor distT="0" distB="0" distL="114300" distR="114300" simplePos="0" relativeHeight="251706880" behindDoc="0" locked="0" layoutInCell="1" allowOverlap="1" wp14:anchorId="125E939D" wp14:editId="51519C91">
+                <wp:simplePos x="0" y="0"/>
+                <wp:positionH relativeFrom="column">
+                  <wp:posOffset>1861947</wp:posOffset>
+                </wp:positionH>
+                <wp:positionV relativeFrom="paragraph">
+                  <wp:posOffset>828294</wp:posOffset>
+                </wp:positionV>
+                <wp:extent cx="90906" cy="90905"/>
+                <wp:effectExtent l="0" t="0" r="23495" b="23495"/>
+                <wp:wrapNone/>
+                <wp:docPr id="32" name="Rectangle 32"/>
+                <wp:cNvGraphicFramePr/>
+                <a:graphic xmlns:a="http://schemas.openxmlformats.org/drawingml/2006/main">
+                  <a:graphicData uri="http://schemas.microsoft.com/office/word/2010/wordprocessingShape">
+                    <wps:wsp>
+                      <wps:cNvSpPr/>
+                      <wps:spPr>
+                        <a:xfrm>
+                          <a:off x="0" y="0"/>
+                          <a:ext cx="90906" cy="90905"/>
+                        </a:xfrm>
+                        <a:prstGeom prst="rect">
+                          <a:avLst/>
+                        </a:prstGeom>
+                        <a:solidFill>
+                          <a:srgbClr val="7030A0"/>
+                        </a:solidFill>
+                        <a:ln>
+                          <a:solidFill>
+                            <a:schemeClr val="tx1"/>
+                          </a:solidFill>
+                        </a:ln>
+                      </wps:spPr>
+                      <wps:style>
+                        <a:lnRef idx="2">
+                          <a:schemeClr val="accent1">
+                            <a:shade val="50000"/>
+                          </a:schemeClr>
+                        </a:lnRef>
+                        <a:fillRef idx="1">
+                          <a:schemeClr val="accent1"/>
+                        </a:fillRef>
+                        <a:effectRef idx="0">
+                          <a:schemeClr val="accent1"/>
+                        </a:effectRef>
+                        <a:fontRef idx="minor">
+                          <a:schemeClr val="lt1"/>
+                        </a:fontRef>
+                      </wps:style>
+                      <wps:bodyPr rot="0" spcFirstLastPara="0" vertOverflow="overflow" horzOverflow="overflow" vert="horz" wrap="square" lIns="91440" tIns="45720" rIns="91440" bIns="45720" numCol="1" spcCol="0" rtlCol="0" fromWordArt="0" anchor="ctr" anchorCtr="0" forceAA="0" compatLnSpc="1">
+                        <a:prstTxWarp prst="textNoShape">
+                          <a:avLst/>
+                        </a:prstTxWarp>
+                        <a:noAutofit/>
+                      </wps:bodyPr>
+                    </wps:wsp>
+                  </a:graphicData>
+                </a:graphic>
+                <wp14:sizeRelH relativeFrom="margin">
+                  <wp14:pctWidth>0</wp14:pctWidth>
+                </wp14:sizeRelH>
+                <wp14:sizeRelV relativeFrom="margin">
+                  <wp14:pctHeight>0</wp14:pctHeight>
+                </wp14:sizeRelV>
+              </wp:anchor>
+            </w:drawing>
+          </mc:Choice>
+          <mc:Fallback>
+            <w:pict>
+              <v:rect w14:anchorId="39FED285" id="Rectangle 32" o:spid="_x0000_s1026" style="position:absolute;margin-left:146.6pt;margin-top:65.2pt;width:7.15pt;height:7.15pt;z-index:251706880;visibility:visible;mso-wrap-style:square;mso-width-percent:0;mso-height-percent:0;mso-wrap-distance-left:9pt;mso-wrap-distance-top:0;mso-wrap-distance-right:9pt;mso-wrap-distance-bottom:0;mso-position-horizontal:absolute;mso-position-horizontal-relative:text;mso-position-vertical:absolute;mso-position-vertical-relative:text;mso-width-percent:0;mso-height-percent:0;mso-width-relative:margin;mso-height-relative:margin;v-text-anchor:middle" o:gfxdata="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" fillcolor="#7030a0" strokecolor="black [3213]" strokeweight="2pt"/>
+            </w:pict>
+          </mc:Fallback>
+        </mc:AlternateContent>
+      </w:r>
+      <w:r>
+        <w:rPr>
+          <w:noProof/>
+          <w:lang w:val="en-CA" w:eastAsia="en-CA"/>
+        </w:rPr>
+        <mc:AlternateContent>
+          <mc:Choice Requires="wps">
+            <w:drawing>
+              <wp:anchor distT="0" distB="0" distL="114300" distR="114300" simplePos="0" relativeHeight="251704832" behindDoc="0" locked="0" layoutInCell="1" allowOverlap="1" wp14:anchorId="3F970192" wp14:editId="1F2406B9">
+                <wp:simplePos x="0" y="0"/>
+                <wp:positionH relativeFrom="column">
+                  <wp:posOffset>1544955</wp:posOffset>
+                </wp:positionH>
+                <wp:positionV relativeFrom="paragraph">
+                  <wp:posOffset>828167</wp:posOffset>
+                </wp:positionV>
+                <wp:extent cx="90906" cy="90905"/>
+                <wp:effectExtent l="0" t="0" r="23495" b="23495"/>
+                <wp:wrapNone/>
+                <wp:docPr id="31" name="Rectangle 31"/>
+                <wp:cNvGraphicFramePr/>
+                <a:graphic xmlns:a="http://schemas.openxmlformats.org/drawingml/2006/main">
+                  <a:graphicData uri="http://schemas.microsoft.com/office/word/2010/wordprocessingShape">
+                    <wps:wsp>
+                      <wps:cNvSpPr/>
+                      <wps:spPr>
+                        <a:xfrm>
+                          <a:off x="0" y="0"/>
+                          <a:ext cx="90906" cy="90905"/>
+                        </a:xfrm>
+                        <a:prstGeom prst="rect">
+                          <a:avLst/>
+                        </a:prstGeom>
+                        <a:solidFill>
+                          <a:srgbClr val="FF0000"/>
+                        </a:solidFill>
+                        <a:ln>
+                          <a:solidFill>
+                            <a:schemeClr val="tx1"/>
+                          </a:solidFill>
+                        </a:ln>
+                      </wps:spPr>
+                      <wps:style>
+                        <a:lnRef idx="2">
+                          <a:schemeClr val="accent1">
+                            <a:shade val="50000"/>
+                          </a:schemeClr>
+                        </a:lnRef>
+                        <a:fillRef idx="1">
+                          <a:schemeClr val="accent1"/>
+                        </a:fillRef>
+                        <a:effectRef idx="0">
+                          <a:schemeClr val="accent1"/>
+                        </a:effectRef>
+                        <a:fontRef idx="minor">
+                          <a:schemeClr val="lt1"/>
+                        </a:fontRef>
+                      </wps:style>
+                      <wps:bodyPr rot="0" spcFirstLastPara="0" vertOverflow="overflow" horzOverflow="overflow" vert="horz" wrap="square" lIns="91440" tIns="45720" rIns="91440" bIns="45720" numCol="1" spcCol="0" rtlCol="0" fromWordArt="0" anchor="ctr" anchorCtr="0" forceAA="0" compatLnSpc="1">
+                        <a:prstTxWarp prst="textNoShape">
+                          <a:avLst/>
+                        </a:prstTxWarp>
+                        <a:noAutofit/>
+                      </wps:bodyPr>
+                    </wps:wsp>
+                  </a:graphicData>
+                </a:graphic>
+                <wp14:sizeRelH relativeFrom="margin">
+                  <wp14:pctWidth>0</wp14:pctWidth>
+                </wp14:sizeRelH>
+                <wp14:sizeRelV relativeFrom="margin">
+                  <wp14:pctHeight>0</wp14:pctHeight>
+                </wp14:sizeRelV>
+              </wp:anchor>
+            </w:drawing>
+          </mc:Choice>
+          <mc:Fallback>
+            <w:pict>
+              <v:rect w14:anchorId="229915BC" id="Rectangle 31" o:spid="_x0000_s1026" style="position:absolute;margin-left:121.65pt;margin-top:65.2pt;width:7.15pt;height:7.15pt;z-index:251704832;visibility:visible;mso-wrap-style:square;mso-width-percent:0;mso-height-percent:0;mso-wrap-distance-left:9pt;mso-wrap-distance-top:0;mso-wrap-distance-right:9pt;mso-wrap-distance-bottom:0;mso-position-horizontal:absolute;mso-position-horizontal-relative:text;mso-position-vertical:absolute;mso-position-vertical-relative:text;mso-width-percent:0;mso-height-percent:0;mso-width-relative:margin;mso-height-relative:margin;v-text-anchor:middle" o:gfxdata="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" fillcolor="red" strokecolor="black [3213]" strokeweight="2pt"/>
+            </w:pict>
+          </mc:Fallback>
+        </mc:AlternateContent>
+      </w:r>
+      <w:r>
+        <w:rPr>
+          <w:noProof/>
+          <w:lang w:val="en-CA" w:eastAsia="en-CA"/>
+        </w:rPr>
+        <w:drawing>
+          <wp:inline distT="0" distB="0" distL="0" distR="0" wp14:anchorId="67E382B4" wp14:editId="1E1A2356">
+            <wp:extent cx="2453871" cy="1544782"/>
+            <wp:effectExtent l="0" t="0" r="3810" b="0"/>
+            <wp:docPr id="30" name="Picture 30" descr="C:\Users\Luc\AppData\Local\Microsoft\Windows\INetCache\Content.Word\IMG_0649.jpg"/>
+            <wp:cNvGraphicFramePr>
+              <a:graphicFrameLocks xmlns:a="http://schemas.openxmlformats.org/drawingml/2006/main" noChangeAspect="1"/>
+            </wp:cNvGraphicFramePr>
+            <a:graphic xmlns:a="http://schemas.openxmlformats.org/drawingml/2006/main">
+              <a:graphicData uri="http://schemas.openxmlformats.org/drawingml/2006/picture">
+                <pic:pic xmlns:pic="http://schemas.openxmlformats.org/drawingml/2006/picture">
+                  <pic:nvPicPr>
+                    <pic:cNvPr id="0" name="Picture 9" descr="C:\Users\Luc\AppData\Local\Microsoft\Windows\INetCache\Content.Word\IMG_0649.jpg"/>
+                    <pic:cNvPicPr>
+                      <a:picLocks noChangeAspect="1" noChangeArrowheads="1"/>
+                    </pic:cNvPicPr>
+                  </pic:nvPicPr>
+                  <pic:blipFill rotWithShape="1">
+                    <a:blip r:embed="rId13" cstate="print">
+                      <a:extLst>
+                        <a:ext uri="{28A0092B-C50C-407E-A947-70E740481C1C}">
+                          <a14:useLocalDpi xmlns:a14="http://schemas.microsoft.com/office/drawing/2010/main" val="0"/>
+                        </a:ext>
+                      </a:extLst>
+                    </a:blip>
+                    <a:srcRect l="2517" t="16769" r="16418" b="15240"/>
+                    <a:stretch/>
+                  </pic:blipFill>
+                  <pic:spPr bwMode="auto">
+                    <a:xfrm>
+                      <a:off x="0" y="0"/>
+                      <a:ext cx="2453871" cy="1544782"/>
+                    </a:xfrm>
+                    <a:prstGeom prst="rect">
+                      <a:avLst/>
+                    </a:prstGeom>
+                    <a:noFill/>
+                    <a:ln>
+                      <a:noFill/>
+                    </a:ln>
+                    <a:extLst>
+                      <a:ext uri="{53640926-AAD7-44D8-BBD7-CCE9431645EC}">
+                        <a14:shadowObscured xmlns:a14="http://schemas.microsoft.com/office/drawing/2010/main"/>
+                      </a:ext>
+                    </a:extLst>
+                  </pic:spPr>
+                </pic:pic>
+              </a:graphicData>
+            </a:graphic>
+          </wp:inline>
+        </w:drawing>
+      </w:r>
+    </w:p>
     <w:sectPr>
-      <w:footerReference w:type="default" r:id="rId13"/>
+      <w:footerReference w:type="default" r:id="rId14"/>
       <w:pgSz w:w="12240" w:h="15840"/>
       <w:pgMar w:top="1440" w:right="1440" w:bottom="1440" w:left="1440" w:header="720" w:footer="720" w:gutter="0"/>
       <w:cols w:space="720"/>
@@ -5447,7 +6959,7 @@
 </file>
 
 <file path=word/endnotes.xml><?xml version="1.0" encoding="utf-8"?>
-<w:endnotes xmlns:wpc="http://schemas.microsoft.com/office/word/2010/wordprocessingCanvas" xmlns:mc="http://schemas.openxmlformats.org/markup-compatibility/2006" xmlns:o="urn:schemas-microsoft-com:office:office" xmlns:r="http://schemas.openxmlformats.org/officeDocument/2006/relationships" xmlns:m="http://schemas.openxmlformats.org/officeDocument/2006/math" xmlns:v="urn:schemas-microsoft-com:vml" xmlns:wp14="http://schemas.microsoft.com/office/word/2010/wordprocessingDrawing" xmlns:wp="http://schemas.openxmlformats.org/drawingml/2006/wordprocessingDrawing" xmlns:w10="urn:schemas-microsoft-com:office:word" xmlns:w="http://schemas.openxmlformats.org/wordprocessingml/2006/main" xmlns:w14="http://schemas.microsoft.com/office/word/2010/wordml" xmlns:wpg="http://schemas.microsoft.com/office/word/2010/wordprocessingGroup" xmlns:wpi="http://schemas.microsoft.com/office/word/2010/wordprocessingInk" xmlns:wne="http://schemas.microsoft.com/office/word/2006/wordml" xmlns:wps="http://schemas.microsoft.com/office/word/2010/wordprocessingShape" mc:Ignorable="w14 wp14">
+<w:endnotes xmlns:wpc="http://schemas.microsoft.com/office/word/2010/wordprocessingCanvas" xmlns:mc="http://schemas.openxmlformats.org/markup-compatibility/2006" xmlns:o="urn:schemas-microsoft-com:office:office" xmlns:r="http://schemas.openxmlformats.org/officeDocument/2006/relationships" xmlns:m="http://schemas.openxmlformats.org/officeDocument/2006/math" xmlns:v="urn:schemas-microsoft-com:vml" xmlns:wp14="http://schemas.microsoft.com/office/word/2010/wordprocessingDrawing" xmlns:wp="http://schemas.openxmlformats.org/drawingml/2006/wordprocessingDrawing" xmlns:w10="urn:schemas-microsoft-com:office:word" xmlns:w="http://schemas.openxmlformats.org/wordprocessingml/2006/main" xmlns:w14="http://schemas.microsoft.com/office/word/2010/wordml" xmlns:w15="http://schemas.microsoft.com/office/word/2012/wordml" xmlns:wpg="http://schemas.microsoft.com/office/word/2010/wordprocessingGroup" xmlns:wpi="http://schemas.microsoft.com/office/word/2010/wordprocessingInk" xmlns:wne="http://schemas.microsoft.com/office/word/2006/wordml" xmlns:wps="http://schemas.microsoft.com/office/word/2010/wordprocessingShape" mc:Ignorable="w14 w15 wp14">
   <w:endnote w:type="separator" w:id="-1">
     <w:p>
       <w:pPr>
@@ -5472,7 +6984,7 @@
 </file>
 
 <file path=word/footer1.xml><?xml version="1.0" encoding="utf-8"?>
-<w:ftr xmlns:wpc="http://schemas.microsoft.com/office/word/2010/wordprocessingCanvas" xmlns:mc="http://schemas.openxmlformats.org/markup-compatibility/2006" xmlns:o="urn:schemas-microsoft-com:office:office" xmlns:r="http://schemas.openxmlformats.org/officeDocument/2006/relationships" xmlns:m="http://schemas.openxmlformats.org/officeDocument/2006/math" xmlns:v="urn:schemas-microsoft-com:vml" xmlns:wp14="http://schemas.microsoft.com/office/word/2010/wordprocessingDrawing" xmlns:wp="http://schemas.openxmlformats.org/drawingml/2006/wordprocessingDrawing" xmlns:w10="urn:schemas-microsoft-com:office:word" xmlns:w="http://schemas.openxmlformats.org/wordprocessingml/2006/main" xmlns:w14="http://schemas.microsoft.com/office/word/2010/wordml" xmlns:wpg="http://schemas.microsoft.com/office/word/2010/wordprocessingGroup" xmlns:wpi="http://schemas.microsoft.com/office/word/2010/wordprocessingInk" xmlns:wne="http://schemas.microsoft.com/office/word/2006/wordml" xmlns:wps="http://schemas.microsoft.com/office/word/2010/wordprocessingShape" mc:Ignorable="w14 wp14">
+<w:ftr xmlns:wpc="http://schemas.microsoft.com/office/word/2010/wordprocessingCanvas" xmlns:mc="http://schemas.openxmlformats.org/markup-compatibility/2006" xmlns:o="urn:schemas-microsoft-com:office:office" xmlns:r="http://schemas.openxmlformats.org/officeDocument/2006/relationships" xmlns:m="http://schemas.openxmlformats.org/officeDocument/2006/math" xmlns:v="urn:schemas-microsoft-com:vml" xmlns:wp14="http://schemas.microsoft.com/office/word/2010/wordprocessingDrawing" xmlns:wp="http://schemas.openxmlformats.org/drawingml/2006/wordprocessingDrawing" xmlns:w10="urn:schemas-microsoft-com:office:word" xmlns:w="http://schemas.openxmlformats.org/wordprocessingml/2006/main" xmlns:w14="http://schemas.microsoft.com/office/word/2010/wordml" xmlns:w15="http://schemas.microsoft.com/office/word/2012/wordml" xmlns:wpg="http://schemas.microsoft.com/office/word/2010/wordprocessingGroup" xmlns:wpi="http://schemas.microsoft.com/office/word/2010/wordprocessingInk" xmlns:wne="http://schemas.microsoft.com/office/word/2006/wordml" xmlns:wps="http://schemas.microsoft.com/office/word/2010/wordprocessingShape" mc:Ignorable="w14 w15 wp14">
   <w:p>
     <w:pPr>
       <w:pStyle w:val="Footer"/>
@@ -5501,20 +7013,14 @@
       <w:rPr>
         <w:lang w:val="fr-CA"/>
       </w:rPr>
-      <w:t>Septembre</w:t>
-    </w:r>
-    <w:r>
-      <w:rPr>
-        <w:lang w:val="fr-CA"/>
-      </w:rPr>
-      <w:t xml:space="preserve"> 2013</w:t>
+      <w:t>Mars 2019</w:t>
     </w:r>
   </w:p>
 </w:ftr>
 </file>
 
 <file path=word/footnotes.xml><?xml version="1.0" encoding="utf-8"?>
-<w:footnotes xmlns:wpc="http://schemas.microsoft.com/office/word/2010/wordprocessingCanvas" xmlns:mc="http://schemas.openxmlformats.org/markup-compatibility/2006" xmlns:o="urn:schemas-microsoft-com:office:office" xmlns:r="http://schemas.openxmlformats.org/officeDocument/2006/relationships" xmlns:m="http://schemas.openxmlformats.org/officeDocument/2006/math" xmlns:v="urn:schemas-microsoft-com:vml" xmlns:wp14="http://schemas.microsoft.com/office/word/2010/wordprocessingDrawing" xmlns:wp="http://schemas.openxmlformats.org/drawingml/2006/wordprocessingDrawing" xmlns:w10="urn:schemas-microsoft-com:office:word" xmlns:w="http://schemas.openxmlformats.org/wordprocessingml/2006/main" xmlns:w14="http://schemas.microsoft.com/office/word/2010/wordml" xmlns:wpg="http://schemas.microsoft.com/office/word/2010/wordprocessingGroup" xmlns:wpi="http://schemas.microsoft.com/office/word/2010/wordprocessingInk" xmlns:wne="http://schemas.microsoft.com/office/word/2006/wordml" xmlns:wps="http://schemas.microsoft.com/office/word/2010/wordprocessingShape" mc:Ignorable="w14 wp14">
+<w:footnotes xmlns:wpc="http://schemas.microsoft.com/office/word/2010/wordprocessingCanvas" xmlns:mc="http://schemas.openxmlformats.org/markup-compatibility/2006" xmlns:o="urn:schemas-microsoft-com:office:office" xmlns:r="http://schemas.openxmlformats.org/officeDocument/2006/relationships" xmlns:m="http://schemas.openxmlformats.org/officeDocument/2006/math" xmlns:v="urn:schemas-microsoft-com:vml" xmlns:wp14="http://schemas.microsoft.com/office/word/2010/wordprocessingDrawing" xmlns:wp="http://schemas.openxmlformats.org/drawingml/2006/wordprocessingDrawing" xmlns:w10="urn:schemas-microsoft-com:office:word" xmlns:w="http://schemas.openxmlformats.org/wordprocessingml/2006/main" xmlns:w14="http://schemas.microsoft.com/office/word/2010/wordml" xmlns:w15="http://schemas.microsoft.com/office/word/2012/wordml" xmlns:wpg="http://schemas.microsoft.com/office/word/2010/wordprocessingGroup" xmlns:wpi="http://schemas.microsoft.com/office/word/2010/wordprocessingInk" xmlns:wne="http://schemas.microsoft.com/office/word/2006/wordml" xmlns:wps="http://schemas.microsoft.com/office/word/2010/wordprocessingShape" mc:Ignorable="w14 w15 wp14">
   <w:footnote w:type="separator" w:id="-1">
     <w:p>
       <w:pPr>
@@ -5539,8 +7045,8 @@
 </file>
 
 <file path=word/numbering.xml><?xml version="1.0" encoding="utf-8"?>
-<w:numbering xmlns:wpc="http://schemas.microsoft.com/office/word/2010/wordprocessingCanvas" xmlns:mc="http://schemas.openxmlformats.org/markup-compatibility/2006" xmlns:o="urn:schemas-microsoft-com:office:office" xmlns:r="http://schemas.openxmlformats.org/officeDocument/2006/relationships" xmlns:m="http://schemas.openxmlformats.org/officeDocument/2006/math" xmlns:v="urn:schemas-microsoft-com:vml" xmlns:wp14="http://schemas.microsoft.com/office/word/2010/wordprocessingDrawing" xmlns:wp="http://schemas.openxmlformats.org/drawingml/2006/wordprocessingDrawing" xmlns:w10="urn:schemas-microsoft-com:office:word" xmlns:w="http://schemas.openxmlformats.org/wordprocessingml/2006/main" xmlns:w14="http://schemas.microsoft.com/office/word/2010/wordml" xmlns:wpg="http://schemas.microsoft.com/office/word/2010/wordprocessingGroup" xmlns:wpi="http://schemas.microsoft.com/office/word/2010/wordprocessingInk" xmlns:wne="http://schemas.microsoft.com/office/word/2006/wordml" xmlns:wps="http://schemas.microsoft.com/office/word/2010/wordprocessingShape" mc:Ignorable="w14 wp14">
-  <w:abstractNum w:abstractNumId="0">
+<w:numbering xmlns:wpc="http://schemas.microsoft.com/office/word/2010/wordprocessingCanvas" xmlns:mc="http://schemas.openxmlformats.org/markup-compatibility/2006" xmlns:o="urn:schemas-microsoft-com:office:office" xmlns:r="http://schemas.openxmlformats.org/officeDocument/2006/relationships" xmlns:m="http://schemas.openxmlformats.org/officeDocument/2006/math" xmlns:v="urn:schemas-microsoft-com:vml" xmlns:wp14="http://schemas.microsoft.com/office/word/2010/wordprocessingDrawing" xmlns:wp="http://schemas.openxmlformats.org/drawingml/2006/wordprocessingDrawing" xmlns:w10="urn:schemas-microsoft-com:office:word" xmlns:w="http://schemas.openxmlformats.org/wordprocessingml/2006/main" xmlns:w14="http://schemas.microsoft.com/office/word/2010/wordml" xmlns:w15="http://schemas.microsoft.com/office/word/2012/wordml" xmlns:wpg="http://schemas.microsoft.com/office/word/2010/wordprocessingGroup" xmlns:wpi="http://schemas.microsoft.com/office/word/2010/wordprocessingInk" xmlns:wne="http://schemas.microsoft.com/office/word/2006/wordml" xmlns:wps="http://schemas.microsoft.com/office/word/2010/wordprocessingShape" mc:Ignorable="w14 w15 wp14">
+  <w:abstractNum w:abstractNumId="0" w15:restartNumberingAfterBreak="0">
     <w:nsid w:val="0C2405F0"/>
     <w:multiLevelType w:val="hybridMultilevel"/>
     <w:tmpl w:val="E894337C"/>
@@ -5626,7 +7132,7 @@
       </w:pPr>
     </w:lvl>
   </w:abstractNum>
-  <w:abstractNum w:abstractNumId="1">
+  <w:abstractNum w:abstractNumId="1" w15:restartNumberingAfterBreak="0">
     <w:nsid w:val="260971A8"/>
     <w:multiLevelType w:val="hybridMultilevel"/>
     <w:tmpl w:val="F5D0AE5A"/>
@@ -5727,6 +7233,119 @@
       </w:rPr>
     </w:lvl>
     <w:lvl w:ilvl="8" w:tplc="04090005" w:tentative="1">
+      <w:start w:val="1"/>
+      <w:numFmt w:val="bullet"/>
+      <w:lvlText w:val=""/>
+      <w:lvlJc w:val="left"/>
+      <w:pPr>
+        <w:ind w:left="6480" w:hanging="360"/>
+      </w:pPr>
+      <w:rPr>
+        <w:rFonts w:ascii="Wingdings" w:hAnsi="Wingdings" w:hint="default"/>
+      </w:rPr>
+    </w:lvl>
+  </w:abstractNum>
+  <w:abstractNum w:abstractNumId="2" w15:restartNumberingAfterBreak="0">
+    <w:nsid w:val="551B2211"/>
+    <w:multiLevelType w:val="hybridMultilevel"/>
+    <w:tmpl w:val="4C26C736"/>
+    <w:lvl w:ilvl="0" w:tplc="10090001">
+      <w:start w:val="1"/>
+      <w:numFmt w:val="bullet"/>
+      <w:lvlText w:val=""/>
+      <w:lvlJc w:val="left"/>
+      <w:pPr>
+        <w:ind w:left="720" w:hanging="360"/>
+      </w:pPr>
+      <w:rPr>
+        <w:rFonts w:ascii="Symbol" w:hAnsi="Symbol" w:hint="default"/>
+      </w:rPr>
+    </w:lvl>
+    <w:lvl w:ilvl="1" w:tplc="10090003" w:tentative="1">
+      <w:start w:val="1"/>
+      <w:numFmt w:val="bullet"/>
+      <w:lvlText w:val="o"/>
+      <w:lvlJc w:val="left"/>
+      <w:pPr>
+        <w:ind w:left="1440" w:hanging="360"/>
+      </w:pPr>
+      <w:rPr>
+        <w:rFonts w:ascii="Courier New" w:hAnsi="Courier New" w:cs="Courier New" w:hint="default"/>
+      </w:rPr>
+    </w:lvl>
+    <w:lvl w:ilvl="2" w:tplc="10090005" w:tentative="1">
+      <w:start w:val="1"/>
+      <w:numFmt w:val="bullet"/>
+      <w:lvlText w:val=""/>
+      <w:lvlJc w:val="left"/>
+      <w:pPr>
+        <w:ind w:left="2160" w:hanging="360"/>
+      </w:pPr>
+      <w:rPr>
+        <w:rFonts w:ascii="Wingdings" w:hAnsi="Wingdings" w:hint="default"/>
+      </w:rPr>
+    </w:lvl>
+    <w:lvl w:ilvl="3" w:tplc="10090001" w:tentative="1">
+      <w:start w:val="1"/>
+      <w:numFmt w:val="bullet"/>
+      <w:lvlText w:val=""/>
+      <w:lvlJc w:val="left"/>
+      <w:pPr>
+        <w:ind w:left="2880" w:hanging="360"/>
+      </w:pPr>
+      <w:rPr>
+        <w:rFonts w:ascii="Symbol" w:hAnsi="Symbol" w:hint="default"/>
+      </w:rPr>
+    </w:lvl>
+    <w:lvl w:ilvl="4" w:tplc="10090003" w:tentative="1">
+      <w:start w:val="1"/>
+      <w:numFmt w:val="bullet"/>
+      <w:lvlText w:val="o"/>
+      <w:lvlJc w:val="left"/>
+      <w:pPr>
+        <w:ind w:left="3600" w:hanging="360"/>
+      </w:pPr>
+      <w:rPr>
+        <w:rFonts w:ascii="Courier New" w:hAnsi="Courier New" w:cs="Courier New" w:hint="default"/>
+      </w:rPr>
+    </w:lvl>
+    <w:lvl w:ilvl="5" w:tplc="10090005" w:tentative="1">
+      <w:start w:val="1"/>
+      <w:numFmt w:val="bullet"/>
+      <w:lvlText w:val=""/>
+      <w:lvlJc w:val="left"/>
+      <w:pPr>
+        <w:ind w:left="4320" w:hanging="360"/>
+      </w:pPr>
+      <w:rPr>
+        <w:rFonts w:ascii="Wingdings" w:hAnsi="Wingdings" w:hint="default"/>
+      </w:rPr>
+    </w:lvl>
+    <w:lvl w:ilvl="6" w:tplc="10090001" w:tentative="1">
+      <w:start w:val="1"/>
+      <w:numFmt w:val="bullet"/>
+      <w:lvlText w:val=""/>
+      <w:lvlJc w:val="left"/>
+      <w:pPr>
+        <w:ind w:left="5040" w:hanging="360"/>
+      </w:pPr>
+      <w:rPr>
+        <w:rFonts w:ascii="Symbol" w:hAnsi="Symbol" w:hint="default"/>
+      </w:rPr>
+    </w:lvl>
+    <w:lvl w:ilvl="7" w:tplc="10090003" w:tentative="1">
+      <w:start w:val="1"/>
+      <w:numFmt w:val="bullet"/>
+      <w:lvlText w:val="o"/>
+      <w:lvlJc w:val="left"/>
+      <w:pPr>
+        <w:ind w:left="5760" w:hanging="360"/>
+      </w:pPr>
+      <w:rPr>
+        <w:rFonts w:ascii="Courier New" w:hAnsi="Courier New" w:cs="Courier New" w:hint="default"/>
+      </w:rPr>
+    </w:lvl>
+    <w:lvl w:ilvl="8" w:tplc="10090005" w:tentative="1">
       <w:start w:val="1"/>
       <w:numFmt w:val="bullet"/>
       <w:lvlText w:val=""/>
@@ -5745,11 +7364,14 @@
   <w:num w:numId="2">
     <w:abstractNumId w:val="0"/>
   </w:num>
+  <w:num w:numId="3">
+    <w:abstractNumId w:val="2"/>
+  </w:num>
 </w:numbering>
 </file>
 
 <file path=word/styles.xml><?xml version="1.0" encoding="utf-8"?>
-<w:styles xmlns:mc="http://schemas.openxmlformats.org/markup-compatibility/2006" xmlns:r="http://schemas.openxmlformats.org/officeDocument/2006/relationships" xmlns:w="http://schemas.openxmlformats.org/wordprocessingml/2006/main" xmlns:w14="http://schemas.microsoft.com/office/word/2010/wordml" mc:Ignorable="w14">
+<w:styles xmlns:mc="http://schemas.openxmlformats.org/markup-compatibility/2006" xmlns:r="http://schemas.openxmlformats.org/officeDocument/2006/relationships" xmlns:w="http://schemas.openxmlformats.org/wordprocessingml/2006/main" xmlns:w14="http://schemas.microsoft.com/office/word/2010/wordml" xmlns:w15="http://schemas.microsoft.com/office/word/2012/wordml" mc:Ignorable="w14 w15">
   <w:docDefaults>
     <w:rPrDefault>
       <w:rPr>
@@ -5765,144 +7387,378 @@
       </w:pPr>
     </w:pPrDefault>
   </w:docDefaults>
-  <w:latentStyles w:defLockedState="0" w:defUIPriority="99" w:defSemiHidden="1" w:defUnhideWhenUsed="1" w:defQFormat="0" w:count="267">
-    <w:lsdException w:name="Normal" w:semiHidden="0" w:uiPriority="0" w:unhideWhenUsed="0" w:qFormat="1"/>
-    <w:lsdException w:name="heading 1" w:semiHidden="0" w:uiPriority="9" w:unhideWhenUsed="0" w:qFormat="1"/>
-    <w:lsdException w:name="heading 2" w:uiPriority="9" w:qFormat="1"/>
-    <w:lsdException w:name="heading 3" w:uiPriority="9" w:qFormat="1"/>
-    <w:lsdException w:name="heading 4" w:uiPriority="9" w:qFormat="1"/>
-    <w:lsdException w:name="heading 5" w:uiPriority="9" w:qFormat="1"/>
-    <w:lsdException w:name="heading 6" w:uiPriority="9" w:qFormat="1"/>
-    <w:lsdException w:name="heading 7" w:uiPriority="9" w:qFormat="1"/>
-    <w:lsdException w:name="heading 8" w:uiPriority="9" w:qFormat="1"/>
-    <w:lsdException w:name="heading 9" w:uiPriority="9" w:qFormat="1"/>
-    <w:lsdException w:name="toc 1" w:uiPriority="39"/>
-    <w:lsdException w:name="toc 2" w:uiPriority="39"/>
-    <w:lsdException w:name="toc 3" w:uiPriority="39"/>
-    <w:lsdException w:name="toc 4" w:uiPriority="39"/>
-    <w:lsdException w:name="toc 5" w:uiPriority="39"/>
-    <w:lsdException w:name="toc 6" w:uiPriority="39"/>
-    <w:lsdException w:name="toc 7" w:uiPriority="39"/>
-    <w:lsdException w:name="toc 8" w:uiPriority="39"/>
-    <w:lsdException w:name="toc 9" w:uiPriority="39"/>
-    <w:lsdException w:name="caption" w:uiPriority="35" w:qFormat="1"/>
-    <w:lsdException w:name="Title" w:semiHidden="0" w:uiPriority="10" w:unhideWhenUsed="0" w:qFormat="1"/>
-    <w:lsdException w:name="Default Paragraph Font" w:uiPriority="1"/>
-    <w:lsdException w:name="Subtitle" w:semiHidden="0" w:uiPriority="11" w:unhideWhenUsed="0" w:qFormat="1"/>
-    <w:lsdException w:name="Strong" w:semiHidden="0" w:uiPriority="22" w:unhideWhenUsed="0" w:qFormat="1"/>
-    <w:lsdException w:name="Emphasis" w:semiHidden="0" w:uiPriority="20" w:unhideWhenUsed="0" w:qFormat="1"/>
-    <w:lsdException w:name="Table Grid" w:semiHidden="0" w:uiPriority="59" w:unhideWhenUsed="0"/>
-    <w:lsdException w:name="Placeholder Text" w:unhideWhenUsed="0"/>
-    <w:lsdException w:name="No Spacing" w:semiHidden="0" w:uiPriority="1" w:unhideWhenUsed="0" w:qFormat="1"/>
-    <w:lsdException w:name="Light Shading" w:semiHidden="0" w:uiPriority="60" w:unhideWhenUsed="0"/>
-    <w:lsdException w:name="Light List" w:semiHidden="0" w:uiPriority="61" w:unhideWhenUsed="0"/>
-    <w:lsdException w:name="Light Grid" w:semiHidden="0" w:uiPriority="62" w:unhideWhenUsed="0"/>
-    <w:lsdException w:name="Medium Shading 1" w:semiHidden="0" w:uiPriority="63" w:unhideWhenUsed="0"/>
-    <w:lsdException w:name="Medium Shading 2" w:semiHidden="0" w:uiPriority="64" w:unhideWhenUsed="0"/>
-    <w:lsdException w:name="Medium List 1" w:semiHidden="0" w:uiPriority="65" w:unhideWhenUsed="0"/>
-    <w:lsdException w:name="Medium List 2" w:semiHidden="0" w:uiPriority="66" w:unhideWhenUsed="0"/>
-    <w:lsdException w:name="Medium Grid 1" w:semiHidden="0" w:uiPriority="67" w:unhideWhenUsed="0"/>
-    <w:lsdException w:name="Medium Grid 2" w:semiHidden="0" w:uiPriority="68" w:unhideWhenUsed="0"/>
-    <w:lsdException w:name="Medium Grid 3" w:semiHidden="0" w:uiPriority="69" w:unhideWhenUsed="0"/>
-    <w:lsdException w:name="Dark List" w:semiHidden="0" w:uiPriority="70" w:unhideWhenUsed="0"/>
-    <w:lsdException w:name="Colorful Shading" w:semiHidden="0" w:uiPriority="71" w:unhideWhenUsed="0"/>
-    <w:lsdException w:name="Colorful List" w:semiHidden="0" w:uiPriority="72" w:unhideWhenUsed="0"/>
-    <w:lsdException w:name="Colorful Grid" w:semiHidden="0" w:uiPriority="73" w:unhideWhenUsed="0"/>
-    <w:lsdException w:name="Light Shading Accent 1" w:semiHidden="0" w:uiPriority="60" w:unhideWhenUsed="0"/>
-    <w:lsdException w:name="Light List Accent 1" w:semiHidden="0" w:uiPriority="61" w:unhideWhenUsed="0"/>
-    <w:lsdException w:name="Light Grid Accent 1" w:semiHidden="0" w:uiPriority="62" w:unhideWhenUsed="0"/>
-    <w:lsdException w:name="Medium Shading 1 Accent 1" w:semiHidden="0" w:uiPriority="63" w:unhideWhenUsed="0"/>
-    <w:lsdException w:name="Medium Shading 2 Accent 1" w:semiHidden="0" w:uiPriority="64" w:unhideWhenUsed="0"/>
-    <w:lsdException w:name="Medium List 1 Accent 1" w:semiHidden="0" w:uiPriority="65" w:unhideWhenUsed="0"/>
-    <w:lsdException w:name="Revision" w:unhideWhenUsed="0"/>
-    <w:lsdException w:name="List Paragraph" w:semiHidden="0" w:uiPriority="34" w:unhideWhenUsed="0" w:qFormat="1"/>
-    <w:lsdException w:name="Quote" w:semiHidden="0" w:uiPriority="29" w:unhideWhenUsed="0" w:qFormat="1"/>
-    <w:lsdException w:name="Intense Quote" w:semiHidden="0" w:uiPriority="30" w:unhideWhenUsed="0" w:qFormat="1"/>
-    <w:lsdException w:name="Medium List 2 Accent 1" w:semiHidden="0" w:uiPriority="66" w:unhideWhenUsed="0"/>
-    <w:lsdException w:name="Medium Grid 1 Accent 1" w:semiHidden="0" w:uiPriority="67" w:unhideWhenUsed="0"/>
-    <w:lsdException w:name="Medium Grid 2 Accent 1" w:semiHidden="0" w:uiPriority="68" w:unhideWhenUsed="0"/>
-    <w:lsdException w:name="Medium Grid 3 Accent 1" w:semiHidden="0" w:uiPriority="69" w:unhideWhenUsed="0"/>
-    <w:lsdException w:name="Dark List Accent 1" w:semiHidden="0" w:uiPriority="70" w:unhideWhenUsed="0"/>
-    <w:lsdException w:name="Colorful Shading Accent 1" w:semiHidden="0" w:uiPriority="71" w:unhideWhenUsed="0"/>
-    <w:lsdException w:name="Colorful List Accent 1" w:semiHidden="0" w:uiPriority="72" w:unhideWhenUsed="0"/>
-    <w:lsdException w:name="Colorful Grid Accent 1" w:semiHidden="0" w:uiPriority="73" w:unhideWhenUsed="0"/>
-    <w:lsdException w:name="Light Shading Accent 2" w:semiHidden="0" w:uiPriority="60" w:unhideWhenUsed="0"/>
-    <w:lsdException w:name="Light List Accent 2" w:semiHidden="0" w:uiPriority="61" w:unhideWhenUsed="0"/>
-    <w:lsdException w:name="Light Grid Accent 2" w:semiHidden="0" w:uiPriority="62" w:unhideWhenUsed="0"/>
-    <w:lsdException w:name="Medium Shading 1 Accent 2" w:semiHidden="0" w:uiPriority="63" w:unhideWhenUsed="0"/>
-    <w:lsdException w:name="Medium Shading 2 Accent 2" w:semiHidden="0" w:uiPriority="64" w:unhideWhenUsed="0"/>
-    <w:lsdException w:name="Medium List 1 Accent 2" w:semiHidden="0" w:uiPriority="65" w:unhideWhenUsed="0"/>
-    <w:lsdException w:name="Medium List 2 Accent 2" w:semiHidden="0" w:uiPriority="66" w:unhideWhenUsed="0"/>
-    <w:lsdException w:name="Medium Grid 1 Accent 2" w:semiHidden="0" w:uiPriority="67" w:unhideWhenUsed="0"/>
-    <w:lsdException w:name="Medium Grid 2 Accent 2" w:semiHidden="0" w:uiPriority="68" w:unhideWhenUsed="0"/>
-    <w:lsdException w:name="Medium Grid 3 Accent 2" w:semiHidden="0" w:uiPriority="69" w:unhideWhenUsed="0"/>
-    <w:lsdException w:name="Dark List Accent 2" w:semiHidden="0" w:uiPriority="70" w:unhideWhenUsed="0"/>
-    <w:lsdException w:name="Colorful Shading Accent 2" w:semiHidden="0" w:uiPriority="71" w:unhideWhenUsed="0"/>
-    <w:lsdException w:name="Colorful List Accent 2" w:semiHidden="0" w:uiPriority="72" w:unhideWhenUsed="0"/>
-    <w:lsdException w:name="Colorful Grid Accent 2" w:semiHidden="0" w:uiPriority="73" w:unhideWhenUsed="0"/>
-    <w:lsdException w:name="Light Shading Accent 3" w:semiHidden="0" w:uiPriority="60" w:unhideWhenUsed="0"/>
-    <w:lsdException w:name="Light List Accent 3" w:semiHidden="0" w:uiPriority="61" w:unhideWhenUsed="0"/>
-    <w:lsdException w:name="Light Grid Accent 3" w:semiHidden="0" w:uiPriority="62" w:unhideWhenUsed="0"/>
-    <w:lsdException w:name="Medium Shading 1 Accent 3" w:semiHidden="0" w:uiPriority="63" w:unhideWhenUsed="0"/>
-    <w:lsdException w:name="Medium Shading 2 Accent 3" w:semiHidden="0" w:uiPriority="64" w:unhideWhenUsed="0"/>
-    <w:lsdException w:name="Medium List 1 Accent 3" w:semiHidden="0" w:uiPriority="65" w:unhideWhenUsed="0"/>
-    <w:lsdException w:name="Medium List 2 Accent 3" w:semiHidden="0" w:uiPriority="66" w:unhideWhenUsed="0"/>
-    <w:lsdException w:name="Medium Grid 1 Accent 3" w:semiHidden="0" w:uiPriority="67" w:unhideWhenUsed="0"/>
-    <w:lsdException w:name="Medium Grid 2 Accent 3" w:semiHidden="0" w:uiPriority="68" w:unhideWhenUsed="0"/>
-    <w:lsdException w:name="Medium Grid 3 Accent 3" w:semiHidden="0" w:uiPriority="69" w:unhideWhenUsed="0"/>
-    <w:lsdException w:name="Dark List Accent 3" w:semiHidden="0" w:uiPriority="70" w:unhideWhenUsed="0"/>
-    <w:lsdException w:name="Colorful Shading Accent 3" w:semiHidden="0" w:uiPriority="71" w:unhideWhenUsed="0"/>
-    <w:lsdException w:name="Colorful List Accent 3" w:semiHidden="0" w:uiPriority="72" w:unhideWhenUsed="0"/>
-    <w:lsdException w:name="Colorful Grid Accent 3" w:semiHidden="0" w:uiPriority="73" w:unhideWhenUsed="0"/>
-    <w:lsdException w:name="Light Shading Accent 4" w:semiHidden="0" w:uiPriority="60" w:unhideWhenUsed="0"/>
-    <w:lsdException w:name="Light List Accent 4" w:semiHidden="0" w:uiPriority="61" w:unhideWhenUsed="0"/>
-    <w:lsdException w:name="Light Grid Accent 4" w:semiHidden="0" w:uiPriority="62" w:unhideWhenUsed="0"/>
-    <w:lsdException w:name="Medium Shading 1 Accent 4" w:semiHidden="0" w:uiPriority="63" w:unhideWhenUsed="0"/>
-    <w:lsdException w:name="Medium Shading 2 Accent 4" w:semiHidden="0" w:uiPriority="64" w:unhideWhenUsed="0"/>
-    <w:lsdException w:name="Medium List 1 Accent 4" w:semiHidden="0" w:uiPriority="65" w:unhideWhenUsed="0"/>
-    <w:lsdException w:name="Medium List 2 Accent 4" w:semiHidden="0" w:uiPriority="66" w:unhideWhenUsed="0"/>
-    <w:lsdException w:name="Medium Grid 1 Accent 4" w:semiHidden="0" w:uiPriority="67" w:unhideWhenUsed="0"/>
-    <w:lsdException w:name="Medium Grid 2 Accent 4" w:semiHidden="0" w:uiPriority="68" w:unhideWhenUsed="0"/>
-    <w:lsdException w:name="Medium Grid 3 Accent 4" w:semiHidden="0" w:uiPriority="69" w:unhideWhenUsed="0"/>
-    <w:lsdException w:name="Dark List Accent 4" w:semiHidden="0" w:uiPriority="70" w:unhideWhenUsed="0"/>
-    <w:lsdException w:name="Colorful Shading Accent 4" w:semiHidden="0" w:uiPriority="71" w:unhideWhenUsed="0"/>
-    <w:lsdException w:name="Colorful List Accent 4" w:semiHidden="0" w:uiPriority="72" w:unhideWhenUsed="0"/>
-    <w:lsdException w:name="Colorful Grid Accent 4" w:semiHidden="0" w:uiPriority="73" w:unhideWhenUsed="0"/>
-    <w:lsdException w:name="Light Shading Accent 5" w:semiHidden="0" w:uiPriority="60" w:unhideWhenUsed="0"/>
-    <w:lsdException w:name="Light List Accent 5" w:semiHidden="0" w:uiPriority="61" w:unhideWhenUsed="0"/>
-    <w:lsdException w:name="Light Grid Accent 5" w:semiHidden="0" w:uiPriority="62" w:unhideWhenUsed="0"/>
-    <w:lsdException w:name="Medium Shading 1 Accent 5" w:semiHidden="0" w:uiPriority="63" w:unhideWhenUsed="0"/>
-    <w:lsdException w:name="Medium Shading 2 Accent 5" w:semiHidden="0" w:uiPriority="64" w:unhideWhenUsed="0"/>
-    <w:lsdException w:name="Medium List 1 Accent 5" w:semiHidden="0" w:uiPriority="65" w:unhideWhenUsed="0"/>
-    <w:lsdException w:name="Medium List 2 Accent 5" w:semiHidden="0" w:uiPriority="66" w:unhideWhenUsed="0"/>
-    <w:lsdException w:name="Medium Grid 1 Accent 5" w:semiHidden="0" w:uiPriority="67" w:unhideWhenUsed="0"/>
-    <w:lsdException w:name="Medium Grid 2 Accent 5" w:semiHidden="0" w:uiPriority="68" w:unhideWhenUsed="0"/>
-    <w:lsdException w:name="Medium Grid 3 Accent 5" w:semiHidden="0" w:uiPriority="69" w:unhideWhenUsed="0"/>
-    <w:lsdException w:name="Dark List Accent 5" w:semiHidden="0" w:uiPriority="70" w:unhideWhenUsed="0"/>
-    <w:lsdException w:name="Colorful Shading Accent 5" w:semiHidden="0" w:uiPriority="71" w:unhideWhenUsed="0"/>
-    <w:lsdException w:name="Colorful List Accent 5" w:semiHidden="0" w:uiPriority="72" w:unhideWhenUsed="0"/>
-    <w:lsdException w:name="Colorful Grid Accent 5" w:semiHidden="0" w:uiPriority="73" w:unhideWhenUsed="0"/>
-    <w:lsdException w:name="Light Shading Accent 6" w:semiHidden="0" w:uiPriority="60" w:unhideWhenUsed="0"/>
-    <w:lsdException w:name="Light List Accent 6" w:semiHidden="0" w:uiPriority="61" w:unhideWhenUsed="0"/>
-    <w:lsdException w:name="Light Grid Accent 6" w:semiHidden="0" w:uiPriority="62" w:unhideWhenUsed="0"/>
-    <w:lsdException w:name="Medium Shading 1 Accent 6" w:semiHidden="0" w:uiPriority="63" w:unhideWhenUsed="0"/>
-    <w:lsdException w:name="Medium Shading 2 Accent 6" w:semiHidden="0" w:uiPriority="64" w:unhideWhenUsed="0"/>
-    <w:lsdException w:name="Medium List 1 Accent 6" w:semiHidden="0" w:uiPriority="65" w:unhideWhenUsed="0"/>
-    <w:lsdException w:name="Medium List 2 Accent 6" w:semiHidden="0" w:uiPriority="66" w:unhideWhenUsed="0"/>
-    <w:lsdException w:name="Medium Grid 1 Accent 6" w:semiHidden="0" w:uiPriority="67" w:unhideWhenUsed="0"/>
-    <w:lsdException w:name="Medium Grid 2 Accent 6" w:semiHidden="0" w:uiPriority="68" w:unhideWhenUsed="0"/>
-    <w:lsdException w:name="Medium Grid 3 Accent 6" w:semiHidden="0" w:uiPriority="69" w:unhideWhenUsed="0"/>
-    <w:lsdException w:name="Dark List Accent 6" w:semiHidden="0" w:uiPriority="70" w:unhideWhenUsed="0"/>
-    <w:lsdException w:name="Colorful Shading Accent 6" w:semiHidden="0" w:uiPriority="71" w:unhideWhenUsed="0"/>
-    <w:lsdException w:name="Colorful List Accent 6" w:semiHidden="0" w:uiPriority="72" w:unhideWhenUsed="0"/>
-    <w:lsdException w:name="Colorful Grid Accent 6" w:semiHidden="0" w:uiPriority="73" w:unhideWhenUsed="0"/>
-    <w:lsdException w:name="Subtle Emphasis" w:semiHidden="0" w:uiPriority="19" w:unhideWhenUsed="0" w:qFormat="1"/>
-    <w:lsdException w:name="Intense Emphasis" w:semiHidden="0" w:uiPriority="21" w:unhideWhenUsed="0" w:qFormat="1"/>
-    <w:lsdException w:name="Subtle Reference" w:semiHidden="0" w:uiPriority="31" w:unhideWhenUsed="0" w:qFormat="1"/>
-    <w:lsdException w:name="Intense Reference" w:semiHidden="0" w:uiPriority="32" w:unhideWhenUsed="0" w:qFormat="1"/>
-    <w:lsdException w:name="Book Title" w:semiHidden="0" w:uiPriority="33" w:unhideWhenUsed="0" w:qFormat="1"/>
-    <w:lsdException w:name="Bibliography" w:uiPriority="37"/>
-    <w:lsdException w:name="TOC Heading" w:uiPriority="39" w:qFormat="1"/>
+  <w:latentStyles w:defLockedState="0" w:defUIPriority="99" w:defSemiHidden="0" w:defUnhideWhenUsed="0" w:defQFormat="0" w:count="371">
+    <w:lsdException w:name="Normal" w:uiPriority="0" w:qFormat="1"/>
+    <w:lsdException w:name="heading 1" w:uiPriority="9" w:qFormat="1"/>
+    <w:lsdException w:name="heading 2" w:semiHidden="1" w:uiPriority="9" w:unhideWhenUsed="1" w:qFormat="1"/>
+    <w:lsdException w:name="heading 3" w:semiHidden="1" w:uiPriority="9" w:unhideWhenUsed="1" w:qFormat="1"/>
+    <w:lsdException w:name="heading 4" w:semiHidden="1" w:uiPriority="9" w:unhideWhenUsed="1" w:qFormat="1"/>
+    <w:lsdException w:name="heading 5" w:semiHidden="1" w:uiPriority="9" w:unhideWhenUsed="1" w:qFormat="1"/>
+    <w:lsdException w:name="heading 6" w:semiHidden="1" w:uiPriority="9" w:unhideWhenUsed="1" w:qFormat="1"/>
+    <w:lsdException w:name="heading 7" w:semiHidden="1" w:uiPriority="9" w:unhideWhenUsed="1" w:qFormat="1"/>
+    <w:lsdException w:name="heading 8" w:semiHidden="1" w:uiPriority="9" w:unhideWhenUsed="1" w:qFormat="1"/>
+    <w:lsdException w:name="heading 9" w:semiHidden="1" w:uiPriority="9" w:unhideWhenUsed="1" w:qFormat="1"/>
+    <w:lsdException w:name="index 1" w:semiHidden="1" w:unhideWhenUsed="1"/>
+    <w:lsdException w:name="index 2" w:semiHidden="1" w:unhideWhenUsed="1"/>
+    <w:lsdException w:name="index 3" w:semiHidden="1" w:unhideWhenUsed="1"/>
+    <w:lsdException w:name="index 4" w:semiHidden="1" w:unhideWhenUsed="1"/>
+    <w:lsdException w:name="index 5" w:semiHidden="1" w:unhideWhenUsed="1"/>
+    <w:lsdException w:name="index 6" w:semiHidden="1" w:unhideWhenUsed="1"/>
+    <w:lsdException w:name="index 7" w:semiHidden="1" w:unhideWhenUsed="1"/>
+    <w:lsdException w:name="index 8" w:semiHidden="1" w:unhideWhenUsed="1"/>
+    <w:lsdException w:name="index 9" w:semiHidden="1" w:unhideWhenUsed="1"/>
+    <w:lsdException w:name="toc 1" w:semiHidden="1" w:uiPriority="39" w:unhideWhenUsed="1"/>
+    <w:lsdException w:name="toc 2" w:semiHidden="1" w:uiPriority="39" w:unhideWhenUsed="1"/>
+    <w:lsdException w:name="toc 3" w:semiHidden="1" w:uiPriority="39" w:unhideWhenUsed="1"/>
+    <w:lsdException w:name="toc 4" w:semiHidden="1" w:uiPriority="39" w:unhideWhenUsed="1"/>
+    <w:lsdException w:name="toc 5" w:semiHidden="1" w:uiPriority="39" w:unhideWhenUsed="1"/>
+    <w:lsdException w:name="toc 6" w:semiHidden="1" w:uiPriority="39" w:unhideWhenUsed="1"/>
+    <w:lsdException w:name="toc 7" w:semiHidden="1" w:uiPriority="39" w:unhideWhenUsed="1"/>
+    <w:lsdException w:name="toc 8" w:semiHidden="1" w:uiPriority="39" w:unhideWhenUsed="1"/>
+    <w:lsdException w:name="toc 9" w:semiHidden="1" w:uiPriority="39" w:unhideWhenUsed="1"/>
+    <w:lsdException w:name="Normal Indent" w:semiHidden="1" w:unhideWhenUsed="1"/>
+    <w:lsdException w:name="footnote text" w:semiHidden="1" w:unhideWhenUsed="1"/>
+    <w:lsdException w:name="annotation text" w:semiHidden="1" w:unhideWhenUsed="1"/>
+    <w:lsdException w:name="header" w:semiHidden="1" w:unhideWhenUsed="1"/>
+    <w:lsdException w:name="footer" w:semiHidden="1" w:unhideWhenUsed="1"/>
+    <w:lsdException w:name="index heading" w:semiHidden="1" w:unhideWhenUsed="1"/>
+    <w:lsdException w:name="caption" w:semiHidden="1" w:uiPriority="35" w:unhideWhenUsed="1" w:qFormat="1"/>
+    <w:lsdException w:name="table of figures" w:semiHidden="1" w:unhideWhenUsed="1"/>
+    <w:lsdException w:name="envelope address" w:semiHidden="1" w:unhideWhenUsed="1"/>
+    <w:lsdException w:name="envelope return" w:semiHidden="1" w:unhideWhenUsed="1"/>
+    <w:lsdException w:name="footnote reference" w:semiHidden="1" w:unhideWhenUsed="1"/>
+    <w:lsdException w:name="annotation reference" w:semiHidden="1" w:unhideWhenUsed="1"/>
+    <w:lsdException w:name="line number" w:semiHidden="1" w:unhideWhenUsed="1"/>
+    <w:lsdException w:name="page number" w:semiHidden="1" w:unhideWhenUsed="1"/>
+    <w:lsdException w:name="endnote reference" w:semiHidden="1" w:unhideWhenUsed="1"/>
+    <w:lsdException w:name="endnote text" w:semiHidden="1" w:unhideWhenUsed="1"/>
+    <w:lsdException w:name="table of authorities" w:semiHidden="1" w:unhideWhenUsed="1"/>
+    <w:lsdException w:name="macro" w:semiHidden="1" w:unhideWhenUsed="1"/>
+    <w:lsdException w:name="toa heading" w:semiHidden="1" w:unhideWhenUsed="1"/>
+    <w:lsdException w:name="List" w:semiHidden="1" w:unhideWhenUsed="1"/>
+    <w:lsdException w:name="List Bullet" w:semiHidden="1" w:unhideWhenUsed="1"/>
+    <w:lsdException w:name="List Number" w:semiHidden="1" w:unhideWhenUsed="1"/>
+    <w:lsdException w:name="List 2" w:semiHidden="1" w:unhideWhenUsed="1"/>
+    <w:lsdException w:name="List 3" w:semiHidden="1" w:unhideWhenUsed="1"/>
+    <w:lsdException w:name="List 4" w:semiHidden="1" w:unhideWhenUsed="1"/>
+    <w:lsdException w:name="List 5" w:semiHidden="1" w:unhideWhenUsed="1"/>
+    <w:lsdException w:name="List Bullet 2" w:semiHidden="1" w:unhideWhenUsed="1"/>
+    <w:lsdException w:name="List Bullet 3" w:semiHidden="1" w:unhideWhenUsed="1"/>
+    <w:lsdException w:name="List Bullet 4" w:semiHidden="1" w:unhideWhenUsed="1"/>
+    <w:lsdException w:name="List Bullet 5" w:semiHidden="1" w:unhideWhenUsed="1"/>
+    <w:lsdException w:name="List Number 2" w:semiHidden="1" w:unhideWhenUsed="1"/>
+    <w:lsdException w:name="List Number 3" w:semiHidden="1" w:unhideWhenUsed="1"/>
+    <w:lsdException w:name="List Number 4" w:semiHidden="1" w:unhideWhenUsed="1"/>
+    <w:lsdException w:name="List Number 5" w:semiHidden="1" w:unhideWhenUsed="1"/>
+    <w:lsdException w:name="Title" w:uiPriority="10" w:qFormat="1"/>
+    <w:lsdException w:name="Closing" w:semiHidden="1" w:unhideWhenUsed="1"/>
+    <w:lsdException w:name="Signature" w:semiHidden="1" w:unhideWhenUsed="1"/>
+    <w:lsdException w:name="Default Paragraph Font" w:semiHidden="1" w:uiPriority="1" w:unhideWhenUsed="1"/>
+    <w:lsdException w:name="Body Text" w:semiHidden="1" w:unhideWhenUsed="1"/>
+    <w:lsdException w:name="Body Text Indent" w:semiHidden="1" w:unhideWhenUsed="1"/>
+    <w:lsdException w:name="List Continue" w:semiHidden="1" w:unhideWhenUsed="1"/>
+    <w:lsdException w:name="List Continue 2" w:semiHidden="1" w:unhideWhenUsed="1"/>
+    <w:lsdException w:name="List Continue 3" w:semiHidden="1" w:unhideWhenUsed="1"/>
+    <w:lsdException w:name="List Continue 4" w:semiHidden="1" w:unhideWhenUsed="1"/>
+    <w:lsdException w:name="List Continue 5" w:semiHidden="1" w:unhideWhenUsed="1"/>
+    <w:lsdException w:name="Message Header" w:semiHidden="1" w:unhideWhenUsed="1"/>
+    <w:lsdException w:name="Subtitle" w:uiPriority="11" w:qFormat="1"/>
+    <w:lsdException w:name="Salutation" w:semiHidden="1" w:unhideWhenUsed="1"/>
+    <w:lsdException w:name="Date" w:semiHidden="1" w:unhideWhenUsed="1"/>
+    <w:lsdException w:name="Body Text First Indent" w:semiHidden="1" w:unhideWhenUsed="1"/>
+    <w:lsdException w:name="Body Text First Indent 2" w:semiHidden="1" w:unhideWhenUsed="1"/>
+    <w:lsdException w:name="Note Heading" w:semiHidden="1" w:unhideWhenUsed="1"/>
+    <w:lsdException w:name="Body Text 2" w:semiHidden="1" w:unhideWhenUsed="1"/>
+    <w:lsdException w:name="Body Text 3" w:semiHidden="1" w:unhideWhenUsed="1"/>
+    <w:lsdException w:name="Body Text Indent 2" w:semiHidden="1" w:unhideWhenUsed="1"/>
+    <w:lsdException w:name="Body Text Indent 3" w:semiHidden="1" w:unhideWhenUsed="1"/>
+    <w:lsdException w:name="Block Text" w:semiHidden="1" w:unhideWhenUsed="1"/>
+    <w:lsdException w:name="Hyperlink" w:semiHidden="1" w:unhideWhenUsed="1"/>
+    <w:lsdException w:name="FollowedHyperlink" w:semiHidden="1" w:unhideWhenUsed="1"/>
+    <w:lsdException w:name="Strong" w:uiPriority="22" w:qFormat="1"/>
+    <w:lsdException w:name="Emphasis" w:uiPriority="20" w:qFormat="1"/>
+    <w:lsdException w:name="Document Map" w:semiHidden="1" w:unhideWhenUsed="1"/>
+    <w:lsdException w:name="Plain Text" w:semiHidden="1" w:unhideWhenUsed="1"/>
+    <w:lsdException w:name="E-mail Signature" w:semiHidden="1" w:unhideWhenUsed="1"/>
+    <w:lsdException w:name="HTML Top of Form" w:semiHidden="1" w:unhideWhenUsed="1"/>
+    <w:lsdException w:name="HTML Bottom of Form" w:semiHidden="1" w:unhideWhenUsed="1"/>
+    <w:lsdException w:name="Normal (Web)" w:semiHidden="1" w:unhideWhenUsed="1"/>
+    <w:lsdException w:name="HTML Acronym" w:semiHidden="1" w:unhideWhenUsed="1"/>
+    <w:lsdException w:name="HTML Address" w:semiHidden="1" w:unhideWhenUsed="1"/>
+    <w:lsdException w:name="HTML Cite" w:semiHidden="1" w:unhideWhenUsed="1"/>
+    <w:lsdException w:name="HTML Code" w:semiHidden="1" w:unhideWhenUsed="1"/>
+    <w:lsdException w:name="HTML Definition" w:semiHidden="1" w:unhideWhenUsed="1"/>
+    <w:lsdException w:name="HTML Keyboard" w:semiHidden="1" w:unhideWhenUsed="1"/>
+    <w:lsdException w:name="HTML Preformatted" w:semiHidden="1" w:unhideWhenUsed="1"/>
+    <w:lsdException w:name="HTML Sample" w:semiHidden="1" w:unhideWhenUsed="1"/>
+    <w:lsdException w:name="HTML Typewriter" w:semiHidden="1" w:unhideWhenUsed="1"/>
+    <w:lsdException w:name="HTML Variable" w:semiHidden="1" w:unhideWhenUsed="1"/>
+    <w:lsdException w:name="Normal Table" w:semiHidden="1" w:unhideWhenUsed="1"/>
+    <w:lsdException w:name="annotation subject" w:semiHidden="1" w:unhideWhenUsed="1"/>
+    <w:lsdException w:name="No List" w:semiHidden="1" w:unhideWhenUsed="1"/>
+    <w:lsdException w:name="Outline List 1" w:semiHidden="1" w:unhideWhenUsed="1"/>
+    <w:lsdException w:name="Outline List 2" w:semiHidden="1" w:unhideWhenUsed="1"/>
+    <w:lsdException w:name="Outline List 3" w:semiHidden="1" w:unhideWhenUsed="1"/>
+    <w:lsdException w:name="Table Simple 1" w:semiHidden="1" w:unhideWhenUsed="1"/>
+    <w:lsdException w:name="Table Simple 2" w:semiHidden="1" w:unhideWhenUsed="1"/>
+    <w:lsdException w:name="Table Simple 3" w:semiHidden="1" w:unhideWhenUsed="1"/>
+    <w:lsdException w:name="Table Classic 1" w:semiHidden="1" w:unhideWhenUsed="1"/>
+    <w:lsdException w:name="Table Classic 2" w:semiHidden="1" w:unhideWhenUsed="1"/>
+    <w:lsdException w:name="Table Classic 3" w:semiHidden="1" w:unhideWhenUsed="1"/>
+    <w:lsdException w:name="Table Classic 4" w:semiHidden="1" w:unhideWhenUsed="1"/>
+    <w:lsdException w:name="Table Colorful 1" w:semiHidden="1" w:unhideWhenUsed="1"/>
+    <w:lsdException w:name="Table Colorful 2" w:semiHidden="1" w:unhideWhenUsed="1"/>
+    <w:lsdException w:name="Table Colorful 3" w:semiHidden="1" w:unhideWhenUsed="1"/>
+    <w:lsdException w:name="Table Columns 1" w:semiHidden="1" w:unhideWhenUsed="1"/>
+    <w:lsdException w:name="Table Columns 2" w:semiHidden="1" w:unhideWhenUsed="1"/>
+    <w:lsdException w:name="Table Columns 3" w:semiHidden="1" w:unhideWhenUsed="1"/>
+    <w:lsdException w:name="Table Columns 4" w:semiHidden="1" w:unhideWhenUsed="1"/>
+    <w:lsdException w:name="Table Columns 5" w:semiHidden="1" w:unhideWhenUsed="1"/>
+    <w:lsdException w:name="Table Grid 1" w:semiHidden="1" w:unhideWhenUsed="1"/>
+    <w:lsdException w:name="Table Grid 2" w:semiHidden="1" w:unhideWhenUsed="1"/>
+    <w:lsdException w:name="Table Grid 3" w:semiHidden="1" w:unhideWhenUsed="1"/>
+    <w:lsdException w:name="Table Grid 4" w:semiHidden="1" w:unhideWhenUsed="1"/>
+    <w:lsdException w:name="Table Grid 5" w:semiHidden="1" w:unhideWhenUsed="1"/>
+    <w:lsdException w:name="Table Grid 6" w:semiHidden="1" w:unhideWhenUsed="1"/>
+    <w:lsdException w:name="Table Grid 7" w:semiHidden="1" w:unhideWhenUsed="1"/>
+    <w:lsdException w:name="Table Grid 8" w:semiHidden="1" w:unhideWhenUsed="1"/>
+    <w:lsdException w:name="Table List 1" w:semiHidden="1" w:unhideWhenUsed="1"/>
+    <w:lsdException w:name="Table List 2" w:semiHidden="1" w:unhideWhenUsed="1"/>
+    <w:lsdException w:name="Table List 3" w:semiHidden="1" w:unhideWhenUsed="1"/>
+    <w:lsdException w:name="Table List 4" w:semiHidden="1" w:unhideWhenUsed="1"/>
+    <w:lsdException w:name="Table List 5" w:semiHidden="1" w:unhideWhenUsed="1"/>
+    <w:lsdException w:name="Table List 6" w:semiHidden="1" w:unhideWhenUsed="1"/>
+    <w:lsdException w:name="Table List 7" w:semiHidden="1" w:unhideWhenUsed="1"/>
+    <w:lsdException w:name="Table List 8" w:semiHidden="1" w:unhideWhenUsed="1"/>
+    <w:lsdException w:name="Table 3D effects 1" w:semiHidden="1" w:unhideWhenUsed="1"/>
+    <w:lsdException w:name="Table 3D effects 2" w:semiHidden="1" w:unhideWhenUsed="1"/>
+    <w:lsdException w:name="Table 3D effects 3" w:semiHidden="1" w:unhideWhenUsed="1"/>
+    <w:lsdException w:name="Table Contemporary" w:semiHidden="1" w:unhideWhenUsed="1"/>
+    <w:lsdException w:name="Table Elegant" w:semiHidden="1" w:unhideWhenUsed="1"/>
+    <w:lsdException w:name="Table Professional" w:semiHidden="1" w:unhideWhenUsed="1"/>
+    <w:lsdException w:name="Table Subtle 1" w:semiHidden="1" w:unhideWhenUsed="1"/>
+    <w:lsdException w:name="Table Subtle 2" w:semiHidden="1" w:unhideWhenUsed="1"/>
+    <w:lsdException w:name="Table Web 1" w:semiHidden="1" w:unhideWhenUsed="1"/>
+    <w:lsdException w:name="Table Web 2" w:semiHidden="1" w:unhideWhenUsed="1"/>
+    <w:lsdException w:name="Table Web 3" w:semiHidden="1" w:unhideWhenUsed="1"/>
+    <w:lsdException w:name="Balloon Text" w:semiHidden="1" w:unhideWhenUsed="1"/>
+    <w:lsdException w:name="Table Grid" w:uiPriority="59"/>
+    <w:lsdException w:name="Table Theme" w:semiHidden="1" w:unhideWhenUsed="1"/>
+    <w:lsdException w:name="Placeholder Text" w:semiHidden="1"/>
+    <w:lsdException w:name="No Spacing" w:uiPriority="1" w:qFormat="1"/>
+    <w:lsdException w:name="Light Shading" w:uiPriority="60"/>
+    <w:lsdException w:name="Light List" w:uiPriority="61"/>
+    <w:lsdException w:name="Light Grid" w:uiPriority="62"/>
+    <w:lsdException w:name="Medium Shading 1" w:uiPriority="63"/>
+    <w:lsdException w:name="Medium Shading 2" w:uiPriority="64"/>
+    <w:lsdException w:name="Medium List 1" w:uiPriority="65"/>
+    <w:lsdException w:name="Medium List 2" w:uiPriority="66"/>
+    <w:lsdException w:name="Medium Grid 1" w:uiPriority="67"/>
+    <w:lsdException w:name="Medium Grid 2" w:uiPriority="68"/>
+    <w:lsdException w:name="Medium Grid 3" w:uiPriority="69"/>
+    <w:lsdException w:name="Dark List" w:uiPriority="70"/>
+    <w:lsdException w:name="Colorful Shading" w:uiPriority="71"/>
+    <w:lsdException w:name="Colorful List" w:uiPriority="72"/>
+    <w:lsdException w:name="Colorful Grid" w:uiPriority="73"/>
+    <w:lsdException w:name="Light Shading Accent 1" w:uiPriority="60"/>
+    <w:lsdException w:name="Light List Accent 1" w:uiPriority="61"/>
+    <w:lsdException w:name="Light Grid Accent 1" w:uiPriority="62"/>
+    <w:lsdException w:name="Medium Shading 1 Accent 1" w:uiPriority="63"/>
+    <w:lsdException w:name="Medium Shading 2 Accent 1" w:uiPriority="64"/>
+    <w:lsdException w:name="Medium List 1 Accent 1" w:uiPriority="65"/>
+    <w:lsdException w:name="Revision" w:semiHidden="1"/>
+    <w:lsdException w:name="List Paragraph" w:uiPriority="34" w:qFormat="1"/>
+    <w:lsdException w:name="Quote" w:uiPriority="29" w:qFormat="1"/>
+    <w:lsdException w:name="Intense Quote" w:uiPriority="30" w:qFormat="1"/>
+    <w:lsdException w:name="Medium List 2 Accent 1" w:uiPriority="66"/>
+    <w:lsdException w:name="Medium Grid 1 Accent 1" w:uiPriority="67"/>
+    <w:lsdException w:name="Medium Grid 2 Accent 1" w:uiPriority="68"/>
+    <w:lsdException w:name="Medium Grid 3 Accent 1" w:uiPriority="69"/>
+    <w:lsdException w:name="Dark List Accent 1" w:uiPriority="70"/>
+    <w:lsdException w:name="Colorful Shading Accent 1" w:uiPriority="71"/>
+    <w:lsdException w:name="Colorful List Accent 1" w:uiPriority="72"/>
+    <w:lsdException w:name="Colorful Grid Accent 1" w:uiPriority="73"/>
+    <w:lsdException w:name="Light Shading Accent 2" w:uiPriority="60"/>
+    <w:lsdException w:name="Light List Accent 2" w:uiPriority="61"/>
+    <w:lsdException w:name="Light Grid Accent 2" w:uiPriority="62"/>
+    <w:lsdException w:name="Medium Shading 1 Accent 2" w:uiPriority="63"/>
+    <w:lsdException w:name="Medium Shading 2 Accent 2" w:uiPriority="64"/>
+    <w:lsdException w:name="Medium List 1 Accent 2" w:uiPriority="65"/>
+    <w:lsdException w:name="Medium List 2 Accent 2" w:uiPriority="66"/>
+    <w:lsdException w:name="Medium Grid 1 Accent 2" w:uiPriority="67"/>
+    <w:lsdException w:name="Medium Grid 2 Accent 2" w:uiPriority="68"/>
+    <w:lsdException w:name="Medium Grid 3 Accent 2" w:uiPriority="69"/>
+    <w:lsdException w:name="Dark List Accent 2" w:uiPriority="70"/>
+    <w:lsdException w:name="Colorful Shading Accent 2" w:uiPriority="71"/>
+    <w:lsdException w:name="Colorful List Accent 2" w:uiPriority="72"/>
+    <w:lsdException w:name="Colorful Grid Accent 2" w:uiPriority="73"/>
+    <w:lsdException w:name="Light Shading Accent 3" w:uiPriority="60"/>
+    <w:lsdException w:name="Light List Accent 3" w:uiPriority="61"/>
+    <w:lsdException w:name="Light Grid Accent 3" w:uiPriority="62"/>
+    <w:lsdException w:name="Medium Shading 1 Accent 3" w:uiPriority="63"/>
+    <w:lsdException w:name="Medium Shading 2 Accent 3" w:uiPriority="64"/>
+    <w:lsdException w:name="Medium List 1 Accent 3" w:uiPriority="65"/>
+    <w:lsdException w:name="Medium List 2 Accent 3" w:uiPriority="66"/>
+    <w:lsdException w:name="Medium Grid 1 Accent 3" w:uiPriority="67"/>
+    <w:lsdException w:name="Medium Grid 2 Accent 3" w:uiPriority="68"/>
+    <w:lsdException w:name="Medium Grid 3 Accent 3" w:uiPriority="69"/>
+    <w:lsdException w:name="Dark List Accent 3" w:uiPriority="70"/>
+    <w:lsdException w:name="Colorful Shading Accent 3" w:uiPriority="71"/>
+    <w:lsdException w:name="Colorful List Accent 3" w:uiPriority="72"/>
+    <w:lsdException w:name="Colorful Grid Accent 3" w:uiPriority="73"/>
+    <w:lsdException w:name="Light Shading Accent 4" w:uiPriority="60"/>
+    <w:lsdException w:name="Light List Accent 4" w:uiPriority="61"/>
+    <w:lsdException w:name="Light Grid Accent 4" w:uiPriority="62"/>
+    <w:lsdException w:name="Medium Shading 1 Accent 4" w:uiPriority="63"/>
+    <w:lsdException w:name="Medium Shading 2 Accent 4" w:uiPriority="64"/>
+    <w:lsdException w:name="Medium List 1 Accent 4" w:uiPriority="65"/>
+    <w:lsdException w:name="Medium List 2 Accent 4" w:uiPriority="66"/>
+    <w:lsdException w:name="Medium Grid 1 Accent 4" w:uiPriority="67"/>
+    <w:lsdException w:name="Medium Grid 2 Accent 4" w:uiPriority="68"/>
+    <w:lsdException w:name="Medium Grid 3 Accent 4" w:uiPriority="69"/>
+    <w:lsdException w:name="Dark List Accent 4" w:uiPriority="70"/>
+    <w:lsdException w:name="Colorful Shading Accent 4" w:uiPriority="71"/>
+    <w:lsdException w:name="Colorful List Accent 4" w:uiPriority="72"/>
+    <w:lsdException w:name="Colorful Grid Accent 4" w:uiPriority="73"/>
+    <w:lsdException w:name="Light Shading Accent 5" w:uiPriority="60"/>
+    <w:lsdException w:name="Light List Accent 5" w:uiPriority="61"/>
+    <w:lsdException w:name="Light Grid Accent 5" w:uiPriority="62"/>
+    <w:lsdException w:name="Medium Shading 1 Accent 5" w:uiPriority="63"/>
+    <w:lsdException w:name="Medium Shading 2 Accent 5" w:uiPriority="64"/>
+    <w:lsdException w:name="Medium List 1 Accent 5" w:uiPriority="65"/>
+    <w:lsdException w:name="Medium List 2 Accent 5" w:uiPriority="66"/>
+    <w:lsdException w:name="Medium Grid 1 Accent 5" w:uiPriority="67"/>
+    <w:lsdException w:name="Medium Grid 2 Accent 5" w:uiPriority="68"/>
+    <w:lsdException w:name="Medium Grid 3 Accent 5" w:uiPriority="69"/>
+    <w:lsdException w:name="Dark List Accent 5" w:uiPriority="70"/>
+    <w:lsdException w:name="Colorful Shading Accent 5" w:uiPriority="71"/>
+    <w:lsdException w:name="Colorful List Accent 5" w:uiPriority="72"/>
+    <w:lsdException w:name="Colorful Grid Accent 5" w:uiPriority="73"/>
+    <w:lsdException w:name="Light Shading Accent 6" w:uiPriority="60"/>
+    <w:lsdException w:name="Light List Accent 6" w:uiPriority="61"/>
+    <w:lsdException w:name="Light Grid Accent 6" w:uiPriority="62"/>
+    <w:lsdException w:name="Medium Shading 1 Accent 6" w:uiPriority="63"/>
+    <w:lsdException w:name="Medium Shading 2 Accent 6" w:uiPriority="64"/>
+    <w:lsdException w:name="Medium List 1 Accent 6" w:uiPriority="65"/>
+    <w:lsdException w:name="Medium List 2 Accent 6" w:uiPriority="66"/>
+    <w:lsdException w:name="Medium Grid 1 Accent 6" w:uiPriority="67"/>
+    <w:lsdException w:name="Medium Grid 2 Accent 6" w:uiPriority="68"/>
+    <w:lsdException w:name="Medium Grid 3 Accent 6" w:uiPriority="69"/>
+    <w:lsdException w:name="Dark List Accent 6" w:uiPriority="70"/>
+    <w:lsdException w:name="Colorful Shading Accent 6" w:uiPriority="71"/>
+    <w:lsdException w:name="Colorful List Accent 6" w:uiPriority="72"/>
+    <w:lsdException w:name="Colorful Grid Accent 6" w:uiPriority="73"/>
+    <w:lsdException w:name="Subtle Emphasis" w:uiPriority="19" w:qFormat="1"/>
+    <w:lsdException w:name="Intense Emphasis" w:uiPriority="21" w:qFormat="1"/>
+    <w:lsdException w:name="Subtle Reference" w:uiPriority="31" w:qFormat="1"/>
+    <w:lsdException w:name="Intense Reference" w:uiPriority="32" w:qFormat="1"/>
+    <w:lsdException w:name="Book Title" w:uiPriority="33" w:qFormat="1"/>
+    <w:lsdException w:name="Bibliography" w:semiHidden="1" w:uiPriority="37" w:unhideWhenUsed="1"/>
+    <w:lsdException w:name="TOC Heading" w:semiHidden="1" w:uiPriority="39" w:unhideWhenUsed="1" w:qFormat="1"/>
+    <w:lsdException w:name="Plain Table 1" w:uiPriority="41"/>
+    <w:lsdException w:name="Plain Table 2" w:uiPriority="42"/>
+    <w:lsdException w:name="Plain Table 3" w:uiPriority="43"/>
+    <w:lsdException w:name="Plain Table 4" w:uiPriority="44"/>
+    <w:lsdException w:name="Plain Table 5" w:uiPriority="45"/>
+    <w:lsdException w:name="Grid Table Light" w:uiPriority="40"/>
+    <w:lsdException w:name="Grid Table 1 Light" w:uiPriority="46"/>
+    <w:lsdException w:name="Grid Table 2" w:uiPriority="47"/>
+    <w:lsdException w:name="Grid Table 3" w:uiPriority="48"/>
+    <w:lsdException w:name="Grid Table 4" w:uiPriority="49"/>
+    <w:lsdException w:name="Grid Table 5 Dark" w:uiPriority="50"/>
+    <w:lsdException w:name="Grid Table 6 Colorful" w:uiPriority="51"/>
+    <w:lsdException w:name="Grid Table 7 Colorful" w:uiPriority="52"/>
+    <w:lsdException w:name="Grid Table 1 Light Accent 1" w:uiPriority="46"/>
+    <w:lsdException w:name="Grid Table 2 Accent 1" w:uiPriority="47"/>
+    <w:lsdException w:name="Grid Table 3 Accent 1" w:uiPriority="48"/>
+    <w:lsdException w:name="Grid Table 4 Accent 1" w:uiPriority="49"/>
+    <w:lsdException w:name="Grid Table 5 Dark Accent 1" w:uiPriority="50"/>
+    <w:lsdException w:name="Grid Table 6 Colorful Accent 1" w:uiPriority="51"/>
+    <w:lsdException w:name="Grid Table 7 Colorful Accent 1" w:uiPriority="52"/>
+    <w:lsdException w:name="Grid Table 1 Light Accent 2" w:uiPriority="46"/>
+    <w:lsdException w:name="Grid Table 2 Accent 2" w:uiPriority="47"/>
+    <w:lsdException w:name="Grid Table 3 Accent 2" w:uiPriority="48"/>
+    <w:lsdException w:name="Grid Table 4 Accent 2" w:uiPriority="49"/>
+    <w:lsdException w:name="Grid Table 5 Dark Accent 2" w:uiPriority="50"/>
+    <w:lsdException w:name="Grid Table 6 Colorful Accent 2" w:uiPriority="51"/>
+    <w:lsdException w:name="Grid Table 7 Colorful Accent 2" w:uiPriority="52"/>
+    <w:lsdException w:name="Grid Table 1 Light Accent 3" w:uiPriority="46"/>
+    <w:lsdException w:name="Grid Table 2 Accent 3" w:uiPriority="47"/>
+    <w:lsdException w:name="Grid Table 3 Accent 3" w:uiPriority="48"/>
+    <w:lsdException w:name="Grid Table 4 Accent 3" w:uiPriority="49"/>
+    <w:lsdException w:name="Grid Table 5 Dark Accent 3" w:uiPriority="50"/>
+    <w:lsdException w:name="Grid Table 6 Colorful Accent 3" w:uiPriority="51"/>
+    <w:lsdException w:name="Grid Table 7 Colorful Accent 3" w:uiPriority="52"/>
+    <w:lsdException w:name="Grid Table 1 Light Accent 4" w:uiPriority="46"/>
+    <w:lsdException w:name="Grid Table 2 Accent 4" w:uiPriority="47"/>
+    <w:lsdException w:name="Grid Table 3 Accent 4" w:uiPriority="48"/>
+    <w:lsdException w:name="Grid Table 4 Accent 4" w:uiPriority="49"/>
+    <w:lsdException w:name="Grid Table 5 Dark Accent 4" w:uiPriority="50"/>
+    <w:lsdException w:name="Grid Table 6 Colorful Accent 4" w:uiPriority="51"/>
+    <w:lsdException w:name="Grid Table 7 Colorful Accent 4" w:uiPriority="52"/>
+    <w:lsdException w:name="Grid Table 1 Light Accent 5" w:uiPriority="46"/>
+    <w:lsdException w:name="Grid Table 2 Accent 5" w:uiPriority="47"/>
+    <w:lsdException w:name="Grid Table 3 Accent 5" w:uiPriority="48"/>
+    <w:lsdException w:name="Grid Table 4 Accent 5" w:uiPriority="49"/>
+    <w:lsdException w:name="Grid Table 5 Dark Accent 5" w:uiPriority="50"/>
+    <w:lsdException w:name="Grid Table 6 Colorful Accent 5" w:uiPriority="51"/>
+    <w:lsdException w:name="Grid Table 7 Colorful Accent 5" w:uiPriority="52"/>
+    <w:lsdException w:name="Grid Table 1 Light Accent 6" w:uiPriority="46"/>
+    <w:lsdException w:name="Grid Table 2 Accent 6" w:uiPriority="47"/>
+    <w:lsdException w:name="Grid Table 3 Accent 6" w:uiPriority="48"/>
+    <w:lsdException w:name="Grid Table 4 Accent 6" w:uiPriority="49"/>
+    <w:lsdException w:name="Grid Table 5 Dark Accent 6" w:uiPriority="50"/>
+    <w:lsdException w:name="Grid Table 6 Colorful Accent 6" w:uiPriority="51"/>
+    <w:lsdException w:name="Grid Table 7 Colorful Accent 6" w:uiPriority="52"/>
+    <w:lsdException w:name="List Table 1 Light" w:uiPriority="46"/>
+    <w:lsdException w:name="List Table 2" w:uiPriority="47"/>
+    <w:lsdException w:name="List Table 3" w:uiPriority="48"/>
+    <w:lsdException w:name="List Table 4" w:uiPriority="49"/>
+    <w:lsdException w:name="List Table 5 Dark" w:uiPriority="50"/>
+    <w:lsdException w:name="List Table 6 Colorful" w:uiPriority="51"/>
+    <w:lsdException w:name="List Table 7 Colorful" w:uiPriority="52"/>
+    <w:lsdException w:name="List Table 1 Light Accent 1" w:uiPriority="46"/>
+    <w:lsdException w:name="List Table 2 Accent 1" w:uiPriority="47"/>
+    <w:lsdException w:name="List Table 3 Accent 1" w:uiPriority="48"/>
+    <w:lsdException w:name="List Table 4 Accent 1" w:uiPriority="49"/>
+    <w:lsdException w:name="List Table 5 Dark Accent 1" w:uiPriority="50"/>
+    <w:lsdException w:name="List Table 6 Colorful Accent 1" w:uiPriority="51"/>
+    <w:lsdException w:name="List Table 7 Colorful Accent 1" w:uiPriority="52"/>
+    <w:lsdException w:name="List Table 1 Light Accent 2" w:uiPriority="46"/>
+    <w:lsdException w:name="List Table 2 Accent 2" w:uiPriority="47"/>
+    <w:lsdException w:name="List Table 3 Accent 2" w:uiPriority="48"/>
+    <w:lsdException w:name="List Table 4 Accent 2" w:uiPriority="49"/>
+    <w:lsdException w:name="List Table 5 Dark Accent 2" w:uiPriority="50"/>
+    <w:lsdException w:name="List Table 6 Colorful Accent 2" w:uiPriority="51"/>
+    <w:lsdException w:name="List Table 7 Colorful Accent 2" w:uiPriority="52"/>
+    <w:lsdException w:name="List Table 1 Light Accent 3" w:uiPriority="46"/>
+    <w:lsdException w:name="List Table 2 Accent 3" w:uiPriority="47"/>
+    <w:lsdException w:name="List Table 3 Accent 3" w:uiPriority="48"/>
+    <w:lsdException w:name="List Table 4 Accent 3" w:uiPriority="49"/>
+    <w:lsdException w:name="List Table 5 Dark Accent 3" w:uiPriority="50"/>
+    <w:lsdException w:name="List Table 6 Colorful Accent 3" w:uiPriority="51"/>
+    <w:lsdException w:name="List Table 7 Colorful Accent 3" w:uiPriority="52"/>
+    <w:lsdException w:name="List Table 1 Light Accent 4" w:uiPriority="46"/>
+    <w:lsdException w:name="List Table 2 Accent 4" w:uiPriority="47"/>
+    <w:lsdException w:name="List Table 3 Accent 4" w:uiPriority="48"/>
+    <w:lsdException w:name="List Table 4 Accent 4" w:uiPriority="49"/>
+    <w:lsdException w:name="List Table 5 Dark Accent 4" w:uiPriority="50"/>
+    <w:lsdException w:name="List Table 6 Colorful Accent 4" w:uiPriority="51"/>
+    <w:lsdException w:name="List Table 7 Colorful Accent 4" w:uiPriority="52"/>
+    <w:lsdException w:name="List Table 1 Light Accent 5" w:uiPriority="46"/>
+    <w:lsdException w:name="List Table 2 Accent 5" w:uiPriority="47"/>
+    <w:lsdException w:name="List Table 3 Accent 5" w:uiPriority="48"/>
+    <w:lsdException w:name="List Table 4 Accent 5" w:uiPriority="49"/>
+    <w:lsdException w:name="List Table 5 Dark Accent 5" w:uiPriority="50"/>
+    <w:lsdException w:name="List Table 6 Colorful Accent 5" w:uiPriority="51"/>
+    <w:lsdException w:name="List Table 7 Colorful Accent 5" w:uiPriority="52"/>
+    <w:lsdException w:name="List Table 1 Light Accent 6" w:uiPriority="46"/>
+    <w:lsdException w:name="List Table 2 Accent 6" w:uiPriority="47"/>
+    <w:lsdException w:name="List Table 3 Accent 6" w:uiPriority="48"/>
+    <w:lsdException w:name="List Table 4 Accent 6" w:uiPriority="49"/>
+    <w:lsdException w:name="List Table 5 Dark Accent 6" w:uiPriority="50"/>
+    <w:lsdException w:name="List Table 6 Colorful Accent 6" w:uiPriority="51"/>
+    <w:lsdException w:name="List Table 7 Colorful Accent 6" w:uiPriority="52"/>
   </w:latentStyles>
   <w:style w:type="paragraph" w:default="1" w:styleId="Normal">
     <w:name w:val="Normal"/>
@@ -5958,6 +7814,7 @@
   <w:style w:type="character" w:default="1" w:styleId="DefaultParagraphFont">
     <w:name w:val="Default Paragraph Font"/>
     <w:uiPriority w:val="1"/>
+    <w:semiHidden/>
     <w:unhideWhenUsed/>
   </w:style>
   <w:style w:type="table" w:default="1" w:styleId="TableNormal">
@@ -6201,7 +8058,6 @@
       <w:spacing w:after="0" w:line="240" w:lineRule="auto"/>
     </w:pPr>
     <w:tblPr>
-      <w:tblInd w:w="0" w:type="dxa"/>
       <w:tblBorders>
         <w:top w:val="single" w:sz="4" w:space="0" w:color="auto"/>
         <w:left w:val="single" w:sz="4" w:space="0" w:color="auto"/>
@@ -6210,12 +8066,6 @@
         <w:insideH w:val="single" w:sz="4" w:space="0" w:color="auto"/>
         <w:insideV w:val="single" w:sz="4" w:space="0" w:color="auto"/>
       </w:tblBorders>
-      <w:tblCellMar>
-        <w:top w:w="0" w:type="dxa"/>
-        <w:left w:w="108" w:type="dxa"/>
-        <w:bottom w:w="0" w:type="dxa"/>
-        <w:right w:w="108" w:type="dxa"/>
-      </w:tblCellMar>
     </w:tblPr>
   </w:style>
   <w:style w:type="paragraph" w:styleId="ListParagraph">
@@ -6240,19 +8090,12 @@
     <w:tblPr>
       <w:tblStyleRowBandSize w:val="1"/>
       <w:tblStyleColBandSize w:val="1"/>
-      <w:tblInd w:w="0" w:type="dxa"/>
       <w:tblBorders>
         <w:top w:val="single" w:sz="8" w:space="0" w:color="9BBB59" w:themeColor="accent3"/>
         <w:left w:val="single" w:sz="8" w:space="0" w:color="9BBB59" w:themeColor="accent3"/>
         <w:bottom w:val="single" w:sz="8" w:space="0" w:color="9BBB59" w:themeColor="accent3"/>
         <w:right w:val="single" w:sz="8" w:space="0" w:color="9BBB59" w:themeColor="accent3"/>
       </w:tblBorders>
-      <w:tblCellMar>
-        <w:top w:w="0" w:type="dxa"/>
-        <w:left w:w="108" w:type="dxa"/>
-        <w:bottom w:w="0" w:type="dxa"/>
-        <w:right w:w="108" w:type="dxa"/>
-      </w:tblCellMar>
     </w:tblPr>
     <w:tblStylePr w:type="firstRow">
       <w:pPr>
@@ -6332,19 +8175,12 @@
     <w:tblPr>
       <w:tblStyleRowBandSize w:val="1"/>
       <w:tblStyleColBandSize w:val="1"/>
-      <w:tblInd w:w="0" w:type="dxa"/>
       <w:tblBorders>
         <w:top w:val="single" w:sz="8" w:space="0" w:color="C0504D" w:themeColor="accent2"/>
         <w:left w:val="single" w:sz="8" w:space="0" w:color="C0504D" w:themeColor="accent2"/>
         <w:bottom w:val="single" w:sz="8" w:space="0" w:color="C0504D" w:themeColor="accent2"/>
         <w:right w:val="single" w:sz="8" w:space="0" w:color="C0504D" w:themeColor="accent2"/>
       </w:tblBorders>
-      <w:tblCellMar>
-        <w:top w:w="0" w:type="dxa"/>
-        <w:left w:w="108" w:type="dxa"/>
-        <w:bottom w:w="0" w:type="dxa"/>
-        <w:right w:w="108" w:type="dxa"/>
-      </w:tblCellMar>
     </w:tblPr>
     <w:tblStylePr w:type="firstRow">
       <w:pPr>
@@ -6424,7 +8260,6 @@
     <w:tblPr>
       <w:tblStyleRowBandSize w:val="1"/>
       <w:tblStyleColBandSize w:val="1"/>
-      <w:tblInd w:w="0" w:type="dxa"/>
       <w:tblBorders>
         <w:top w:val="single" w:sz="8" w:space="0" w:color="CF7B79" w:themeColor="accent2" w:themeTint="BF"/>
         <w:left w:val="single" w:sz="8" w:space="0" w:color="CF7B79" w:themeColor="accent2" w:themeTint="BF"/>
@@ -6433,805 +8268,6 @@
         <w:insideH w:val="single" w:sz="8" w:space="0" w:color="CF7B79" w:themeColor="accent2" w:themeTint="BF"/>
         <w:insideV w:val="single" w:sz="8" w:space="0" w:color="CF7B79" w:themeColor="accent2" w:themeTint="BF"/>
       </w:tblBorders>
-      <w:tblCellMar>
-        <w:top w:w="0" w:type="dxa"/>
-        <w:left w:w="108" w:type="dxa"/>
-        <w:bottom w:w="0" w:type="dxa"/>
-        <w:right w:w="108" w:type="dxa"/>
-      </w:tblCellMar>
-    </w:tblPr>
-    <w:tcPr>
-      <w:shd w:val="clear" w:color="auto" w:fill="EFD3D2" w:themeFill="accent2" w:themeFillTint="3F"/>
-    </w:tcPr>
-    <w:tblStylePr w:type="firstRow">
-      <w:rPr>
-        <w:b/>
-        <w:bCs/>
-      </w:rPr>
-    </w:tblStylePr>
-    <w:tblStylePr w:type="lastRow">
-      <w:rPr>
-        <w:b/>
-        <w:bCs/>
-      </w:rPr>
-      <w:tblPr/>
-      <w:tcPr>
-        <w:tcBorders>
-          <w:top w:val="single" w:sz="18" w:space="0" w:color="CF7B79" w:themeColor="accent2" w:themeTint="BF"/>
-        </w:tcBorders>
-      </w:tcPr>
-    </w:tblStylePr>
-    <w:tblStylePr w:type="firstCol">
-      <w:rPr>
-        <w:b/>
-        <w:bCs/>
-      </w:rPr>
-    </w:tblStylePr>
-    <w:tblStylePr w:type="lastCol">
-      <w:rPr>
-        <w:b/>
-        <w:bCs/>
-      </w:rPr>
-    </w:tblStylePr>
-    <w:tblStylePr w:type="band1Vert">
-      <w:tblPr/>
-      <w:tcPr>
-        <w:shd w:val="clear" w:color="auto" w:fill="DFA7A6" w:themeFill="accent2" w:themeFillTint="7F"/>
-      </w:tcPr>
-    </w:tblStylePr>
-    <w:tblStylePr w:type="band1Horz">
-      <w:tblPr/>
-      <w:tcPr>
-        <w:shd w:val="clear" w:color="auto" w:fill="DFA7A6" w:themeFill="accent2" w:themeFillTint="7F"/>
-      </w:tcPr>
-    </w:tblStylePr>
-  </w:style>
-  <w:style w:type="paragraph" w:styleId="IntenseQuote">
-    <w:name w:val="Intense Quote"/>
-    <w:basedOn w:val="Normal"/>
-    <w:next w:val="Normal"/>
-    <w:link w:val="IntenseQuoteChar"/>
-    <w:uiPriority w:val="30"/>
-    <w:qFormat/>
-    <w:rsid w:val="001149A8"/>
-    <w:pPr>
-      <w:pBdr>
-        <w:bottom w:val="single" w:sz="4" w:space="4" w:color="4F81BD" w:themeColor="accent1"/>
-      </w:pBdr>
-      <w:spacing w:before="200" w:after="280"/>
-      <w:ind w:left="936" w:right="936"/>
-    </w:pPr>
-    <w:rPr>
-      <w:b/>
-      <w:bCs/>
-      <w:i/>
-      <w:iCs/>
-      <w:color w:val="4F81BD" w:themeColor="accent1"/>
-    </w:rPr>
-  </w:style>
-  <w:style w:type="character" w:customStyle="1" w:styleId="IntenseQuoteChar">
-    <w:name w:val="Intense Quote Char"/>
-    <w:basedOn w:val="DefaultParagraphFont"/>
-    <w:link w:val="IntenseQuote"/>
-    <w:uiPriority w:val="30"/>
-    <w:rsid w:val="001149A8"/>
-    <w:rPr>
-      <w:b/>
-      <w:bCs/>
-      <w:i/>
-      <w:iCs/>
-      <w:color w:val="4F81BD" w:themeColor="accent1"/>
-    </w:rPr>
-  </w:style>
-  <w:style w:type="character" w:customStyle="1" w:styleId="Heading2Char">
-    <w:name w:val="Heading 2 Char"/>
-    <w:basedOn w:val="DefaultParagraphFont"/>
-    <w:link w:val="Heading2"/>
-    <w:uiPriority w:val="9"/>
-    <w:rsid w:val="00622843"/>
-    <w:rPr>
-      <w:rFonts w:asciiTheme="majorHAnsi" w:eastAsiaTheme="majorEastAsia" w:hAnsiTheme="majorHAnsi" w:cstheme="majorBidi"/>
-      <w:b/>
-      <w:bCs/>
-      <w:color w:val="4F81BD" w:themeColor="accent1"/>
-      <w:sz w:val="26"/>
-      <w:szCs w:val="26"/>
-    </w:rPr>
-  </w:style>
-</w:styles>
-</file>
-
-<file path=word/stylesWithEffects.xml><?xml version="1.0" encoding="utf-8"?>
-<w:styles xmlns:wpc="http://schemas.microsoft.com/office/word/2010/wordprocessingCanvas" xmlns:mc="http://schemas.openxmlformats.org/markup-compatibility/2006" xmlns:o="urn:schemas-microsoft-com:office:office" xmlns:r="http://schemas.openxmlformats.org/officeDocument/2006/relationships" xmlns:m="http://schemas.openxmlformats.org/officeDocument/2006/math" xmlns:v="urn:schemas-microsoft-com:vml" xmlns:wp14="http://schemas.microsoft.com/office/word/2010/wordprocessingDrawing" xmlns:wp="http://schemas.openxmlformats.org/drawingml/2006/wordprocessingDrawing" xmlns:w10="urn:schemas-microsoft-com:office:word" xmlns:w="http://schemas.openxmlformats.org/wordprocessingml/2006/main" xmlns:w14="http://schemas.microsoft.com/office/word/2010/wordml" xmlns:wpg="http://schemas.microsoft.com/office/word/2010/wordprocessingGroup" xmlns:wpi="http://schemas.microsoft.com/office/word/2010/wordprocessingInk" xmlns:wne="http://schemas.microsoft.com/office/word/2006/wordml" xmlns:wps="http://schemas.microsoft.com/office/word/2010/wordprocessingShape" mc:Ignorable="w14 wp14">
-  <w:docDefaults>
-    <w:rPrDefault>
-      <w:rPr>
-        <w:rFonts w:asciiTheme="minorHAnsi" w:eastAsiaTheme="minorHAnsi" w:hAnsiTheme="minorHAnsi" w:cstheme="minorBidi"/>
-        <w:sz w:val="22"/>
-        <w:szCs w:val="22"/>
-        <w:lang w:val="en-US" w:eastAsia="en-US" w:bidi="ar-SA"/>
-      </w:rPr>
-    </w:rPrDefault>
-    <w:pPrDefault>
-      <w:pPr>
-        <w:spacing w:after="200" w:line="276" w:lineRule="auto"/>
-      </w:pPr>
-    </w:pPrDefault>
-  </w:docDefaults>
-  <w:latentStyles w:defLockedState="0" w:defUIPriority="99" w:defSemiHidden="1" w:defUnhideWhenUsed="1" w:defQFormat="0" w:count="267">
-    <w:lsdException w:name="Normal" w:semiHidden="0" w:uiPriority="0" w:unhideWhenUsed="0" w:qFormat="1"/>
-    <w:lsdException w:name="heading 1" w:semiHidden="0" w:uiPriority="9" w:unhideWhenUsed="0" w:qFormat="1"/>
-    <w:lsdException w:name="heading 2" w:uiPriority="9" w:qFormat="1"/>
-    <w:lsdException w:name="heading 3" w:uiPriority="9" w:qFormat="1"/>
-    <w:lsdException w:name="heading 4" w:uiPriority="9" w:qFormat="1"/>
-    <w:lsdException w:name="heading 5" w:uiPriority="9" w:qFormat="1"/>
-    <w:lsdException w:name="heading 6" w:uiPriority="9" w:qFormat="1"/>
-    <w:lsdException w:name="heading 7" w:uiPriority="9" w:qFormat="1"/>
-    <w:lsdException w:name="heading 8" w:uiPriority="9" w:qFormat="1"/>
-    <w:lsdException w:name="heading 9" w:uiPriority="9" w:qFormat="1"/>
-    <w:lsdException w:name="toc 1" w:uiPriority="39"/>
-    <w:lsdException w:name="toc 2" w:uiPriority="39"/>
-    <w:lsdException w:name="toc 3" w:uiPriority="39"/>
-    <w:lsdException w:name="toc 4" w:uiPriority="39"/>
-    <w:lsdException w:name="toc 5" w:uiPriority="39"/>
-    <w:lsdException w:name="toc 6" w:uiPriority="39"/>
-    <w:lsdException w:name="toc 7" w:uiPriority="39"/>
-    <w:lsdException w:name="toc 8" w:uiPriority="39"/>
-    <w:lsdException w:name="toc 9" w:uiPriority="39"/>
-    <w:lsdException w:name="caption" w:uiPriority="35" w:qFormat="1"/>
-    <w:lsdException w:name="Title" w:semiHidden="0" w:uiPriority="10" w:unhideWhenUsed="0" w:qFormat="1"/>
-    <w:lsdException w:name="Default Paragraph Font" w:uiPriority="1"/>
-    <w:lsdException w:name="Subtitle" w:semiHidden="0" w:uiPriority="11" w:unhideWhenUsed="0" w:qFormat="1"/>
-    <w:lsdException w:name="Strong" w:semiHidden="0" w:uiPriority="22" w:unhideWhenUsed="0" w:qFormat="1"/>
-    <w:lsdException w:name="Emphasis" w:semiHidden="0" w:uiPriority="20" w:unhideWhenUsed="0" w:qFormat="1"/>
-    <w:lsdException w:name="Table Grid" w:semiHidden="0" w:uiPriority="59" w:unhideWhenUsed="0"/>
-    <w:lsdException w:name="Placeholder Text" w:unhideWhenUsed="0"/>
-    <w:lsdException w:name="No Spacing" w:semiHidden="0" w:uiPriority="1" w:unhideWhenUsed="0" w:qFormat="1"/>
-    <w:lsdException w:name="Light Shading" w:semiHidden="0" w:uiPriority="60" w:unhideWhenUsed="0"/>
-    <w:lsdException w:name="Light List" w:semiHidden="0" w:uiPriority="61" w:unhideWhenUsed="0"/>
-    <w:lsdException w:name="Light Grid" w:semiHidden="0" w:uiPriority="62" w:unhideWhenUsed="0"/>
-    <w:lsdException w:name="Medium Shading 1" w:semiHidden="0" w:uiPriority="63" w:unhideWhenUsed="0"/>
-    <w:lsdException w:name="Medium Shading 2" w:semiHidden="0" w:uiPriority="64" w:unhideWhenUsed="0"/>
-    <w:lsdException w:name="Medium List 1" w:semiHidden="0" w:uiPriority="65" w:unhideWhenUsed="0"/>
-    <w:lsdException w:name="Medium List 2" w:semiHidden="0" w:uiPriority="66" w:unhideWhenUsed="0"/>
-    <w:lsdException w:name="Medium Grid 1" w:semiHidden="0" w:uiPriority="67" w:unhideWhenUsed="0"/>
-    <w:lsdException w:name="Medium Grid 2" w:semiHidden="0" w:uiPriority="68" w:unhideWhenUsed="0"/>
-    <w:lsdException w:name="Medium Grid 3" w:semiHidden="0" w:uiPriority="69" w:unhideWhenUsed="0"/>
-    <w:lsdException w:name="Dark List" w:semiHidden="0" w:uiPriority="70" w:unhideWhenUsed="0"/>
-    <w:lsdException w:name="Colorful Shading" w:semiHidden="0" w:uiPriority="71" w:unhideWhenUsed="0"/>
-    <w:lsdException w:name="Colorful List" w:semiHidden="0" w:uiPriority="72" w:unhideWhenUsed="0"/>
-    <w:lsdException w:name="Colorful Grid" w:semiHidden="0" w:uiPriority="73" w:unhideWhenUsed="0"/>
-    <w:lsdException w:name="Light Shading Accent 1" w:semiHidden="0" w:uiPriority="60" w:unhideWhenUsed="0"/>
-    <w:lsdException w:name="Light List Accent 1" w:semiHidden="0" w:uiPriority="61" w:unhideWhenUsed="0"/>
-    <w:lsdException w:name="Light Grid Accent 1" w:semiHidden="0" w:uiPriority="62" w:unhideWhenUsed="0"/>
-    <w:lsdException w:name="Medium Shading 1 Accent 1" w:semiHidden="0" w:uiPriority="63" w:unhideWhenUsed="0"/>
-    <w:lsdException w:name="Medium Shading 2 Accent 1" w:semiHidden="0" w:uiPriority="64" w:unhideWhenUsed="0"/>
-    <w:lsdException w:name="Medium List 1 Accent 1" w:semiHidden="0" w:uiPriority="65" w:unhideWhenUsed="0"/>
-    <w:lsdException w:name="Revision" w:unhideWhenUsed="0"/>
-    <w:lsdException w:name="List Paragraph" w:semiHidden="0" w:uiPriority="34" w:unhideWhenUsed="0" w:qFormat="1"/>
-    <w:lsdException w:name="Quote" w:semiHidden="0" w:uiPriority="29" w:unhideWhenUsed="0" w:qFormat="1"/>
-    <w:lsdException w:name="Intense Quote" w:semiHidden="0" w:uiPriority="30" w:unhideWhenUsed="0" w:qFormat="1"/>
-    <w:lsdException w:name="Medium List 2 Accent 1" w:semiHidden="0" w:uiPriority="66" w:unhideWhenUsed="0"/>
-    <w:lsdException w:name="Medium Grid 1 Accent 1" w:semiHidden="0" w:uiPriority="67" w:unhideWhenUsed="0"/>
-    <w:lsdException w:name="Medium Grid 2 Accent 1" w:semiHidden="0" w:uiPriority="68" w:unhideWhenUsed="0"/>
-    <w:lsdException w:name="Medium Grid 3 Accent 1" w:semiHidden="0" w:uiPriority="69" w:unhideWhenUsed="0"/>
-    <w:lsdException w:name="Dark List Accent 1" w:semiHidden="0" w:uiPriority="70" w:unhideWhenUsed="0"/>
-    <w:lsdException w:name="Colorful Shading Accent 1" w:semiHidden="0" w:uiPriority="71" w:unhideWhenUsed="0"/>
-    <w:lsdException w:name="Colorful List Accent 1" w:semiHidden="0" w:uiPriority="72" w:unhideWhenUsed="0"/>
-    <w:lsdException w:name="Colorful Grid Accent 1" w:semiHidden="0" w:uiPriority="73" w:unhideWhenUsed="0"/>
-    <w:lsdException w:name="Light Shading Accent 2" w:semiHidden="0" w:uiPriority="60" w:unhideWhenUsed="0"/>
-    <w:lsdException w:name="Light List Accent 2" w:semiHidden="0" w:uiPriority="61" w:unhideWhenUsed="0"/>
-    <w:lsdException w:name="Light Grid Accent 2" w:semiHidden="0" w:uiPriority="62" w:unhideWhenUsed="0"/>
-    <w:lsdException w:name="Medium Shading 1 Accent 2" w:semiHidden="0" w:uiPriority="63" w:unhideWhenUsed="0"/>
-    <w:lsdException w:name="Medium Shading 2 Accent 2" w:semiHidden="0" w:uiPriority="64" w:unhideWhenUsed="0"/>
-    <w:lsdException w:name="Medium List 1 Accent 2" w:semiHidden="0" w:uiPriority="65" w:unhideWhenUsed="0"/>
-    <w:lsdException w:name="Medium List 2 Accent 2" w:semiHidden="0" w:uiPriority="66" w:unhideWhenUsed="0"/>
-    <w:lsdException w:name="Medium Grid 1 Accent 2" w:semiHidden="0" w:uiPriority="67" w:unhideWhenUsed="0"/>
-    <w:lsdException w:name="Medium Grid 2 Accent 2" w:semiHidden="0" w:uiPriority="68" w:unhideWhenUsed="0"/>
-    <w:lsdException w:name="Medium Grid 3 Accent 2" w:semiHidden="0" w:uiPriority="69" w:unhideWhenUsed="0"/>
-    <w:lsdException w:name="Dark List Accent 2" w:semiHidden="0" w:uiPriority="70" w:unhideWhenUsed="0"/>
-    <w:lsdException w:name="Colorful Shading Accent 2" w:semiHidden="0" w:uiPriority="71" w:unhideWhenUsed="0"/>
-    <w:lsdException w:name="Colorful List Accent 2" w:semiHidden="0" w:uiPriority="72" w:unhideWhenUsed="0"/>
-    <w:lsdException w:name="Colorful Grid Accent 2" w:semiHidden="0" w:uiPriority="73" w:unhideWhenUsed="0"/>
-    <w:lsdException w:name="Light Shading Accent 3" w:semiHidden="0" w:uiPriority="60" w:unhideWhenUsed="0"/>
-    <w:lsdException w:name="Light List Accent 3" w:semiHidden="0" w:uiPriority="61" w:unhideWhenUsed="0"/>
-    <w:lsdException w:name="Light Grid Accent 3" w:semiHidden="0" w:uiPriority="62" w:unhideWhenUsed="0"/>
-    <w:lsdException w:name="Medium Shading 1 Accent 3" w:semiHidden="0" w:uiPriority="63" w:unhideWhenUsed="0"/>
-    <w:lsdException w:name="Medium Shading 2 Accent 3" w:semiHidden="0" w:uiPriority="64" w:unhideWhenUsed="0"/>
-    <w:lsdException w:name="Medium List 1 Accent 3" w:semiHidden="0" w:uiPriority="65" w:unhideWhenUsed="0"/>
-    <w:lsdException w:name="Medium List 2 Accent 3" w:semiHidden="0" w:uiPriority="66" w:unhideWhenUsed="0"/>
-    <w:lsdException w:name="Medium Grid 1 Accent 3" w:semiHidden="0" w:uiPriority="67" w:unhideWhenUsed="0"/>
-    <w:lsdException w:name="Medium Grid 2 Accent 3" w:semiHidden="0" w:uiPriority="68" w:unhideWhenUsed="0"/>
-    <w:lsdException w:name="Medium Grid 3 Accent 3" w:semiHidden="0" w:uiPriority="69" w:unhideWhenUsed="0"/>
-    <w:lsdException w:name="Dark List Accent 3" w:semiHidden="0" w:uiPriority="70" w:unhideWhenUsed="0"/>
-    <w:lsdException w:name="Colorful Shading Accent 3" w:semiHidden="0" w:uiPriority="71" w:unhideWhenUsed="0"/>
-    <w:lsdException w:name="Colorful List Accent 3" w:semiHidden="0" w:uiPriority="72" w:unhideWhenUsed="0"/>
-    <w:lsdException w:name="Colorful Grid Accent 3" w:semiHidden="0" w:uiPriority="73" w:unhideWhenUsed="0"/>
-    <w:lsdException w:name="Light Shading Accent 4" w:semiHidden="0" w:uiPriority="60" w:unhideWhenUsed="0"/>
-    <w:lsdException w:name="Light List Accent 4" w:semiHidden="0" w:uiPriority="61" w:unhideWhenUsed="0"/>
-    <w:lsdException w:name="Light Grid Accent 4" w:semiHidden="0" w:uiPriority="62" w:unhideWhenUsed="0"/>
-    <w:lsdException w:name="Medium Shading 1 Accent 4" w:semiHidden="0" w:uiPriority="63" w:unhideWhenUsed="0"/>
-    <w:lsdException w:name="Medium Shading 2 Accent 4" w:semiHidden="0" w:uiPriority="64" w:unhideWhenUsed="0"/>
-    <w:lsdException w:name="Medium List 1 Accent 4" w:semiHidden="0" w:uiPriority="65" w:unhideWhenUsed="0"/>
-    <w:lsdException w:name="Medium List 2 Accent 4" w:semiHidden="0" w:uiPriority="66" w:unhideWhenUsed="0"/>
-    <w:lsdException w:name="Medium Grid 1 Accent 4" w:semiHidden="0" w:uiPriority="67" w:unhideWhenUsed="0"/>
-    <w:lsdException w:name="Medium Grid 2 Accent 4" w:semiHidden="0" w:uiPriority="68" w:unhideWhenUsed="0"/>
-    <w:lsdException w:name="Medium Grid 3 Accent 4" w:semiHidden="0" w:uiPriority="69" w:unhideWhenUsed="0"/>
-    <w:lsdException w:name="Dark List Accent 4" w:semiHidden="0" w:uiPriority="70" w:unhideWhenUsed="0"/>
-    <w:lsdException w:name="Colorful Shading Accent 4" w:semiHidden="0" w:uiPriority="71" w:unhideWhenUsed="0"/>
-    <w:lsdException w:name="Colorful List Accent 4" w:semiHidden="0" w:uiPriority="72" w:unhideWhenUsed="0"/>
-    <w:lsdException w:name="Colorful Grid Accent 4" w:semiHidden="0" w:uiPriority="73" w:unhideWhenUsed="0"/>
-    <w:lsdException w:name="Light Shading Accent 5" w:semiHidden="0" w:uiPriority="60" w:unhideWhenUsed="0"/>
-    <w:lsdException w:name="Light List Accent 5" w:semiHidden="0" w:uiPriority="61" w:unhideWhenUsed="0"/>
-    <w:lsdException w:name="Light Grid Accent 5" w:semiHidden="0" w:uiPriority="62" w:unhideWhenUsed="0"/>
-    <w:lsdException w:name="Medium Shading 1 Accent 5" w:semiHidden="0" w:uiPriority="63" w:unhideWhenUsed="0"/>
-    <w:lsdException w:name="Medium Shading 2 Accent 5" w:semiHidden="0" w:uiPriority="64" w:unhideWhenUsed="0"/>
-    <w:lsdException w:name="Medium List 1 Accent 5" w:semiHidden="0" w:uiPriority="65" w:unhideWhenUsed="0"/>
-    <w:lsdException w:name="Medium List 2 Accent 5" w:semiHidden="0" w:uiPriority="66" w:unhideWhenUsed="0"/>
-    <w:lsdException w:name="Medium Grid 1 Accent 5" w:semiHidden="0" w:uiPriority="67" w:unhideWhenUsed="0"/>
-    <w:lsdException w:name="Medium Grid 2 Accent 5" w:semiHidden="0" w:uiPriority="68" w:unhideWhenUsed="0"/>
-    <w:lsdException w:name="Medium Grid 3 Accent 5" w:semiHidden="0" w:uiPriority="69" w:unhideWhenUsed="0"/>
-    <w:lsdException w:name="Dark List Accent 5" w:semiHidden="0" w:uiPriority="70" w:unhideWhenUsed="0"/>
-    <w:lsdException w:name="Colorful Shading Accent 5" w:semiHidden="0" w:uiPriority="71" w:unhideWhenUsed="0"/>
-    <w:lsdException w:name="Colorful List Accent 5" w:semiHidden="0" w:uiPriority="72" w:unhideWhenUsed="0"/>
-    <w:lsdException w:name="Colorful Grid Accent 5" w:semiHidden="0" w:uiPriority="73" w:unhideWhenUsed="0"/>
-    <w:lsdException w:name="Light Shading Accent 6" w:semiHidden="0" w:uiPriority="60" w:unhideWhenUsed="0"/>
-    <w:lsdException w:name="Light List Accent 6" w:semiHidden="0" w:uiPriority="61" w:unhideWhenUsed="0"/>
-    <w:lsdException w:name="Light Grid Accent 6" w:semiHidden="0" w:uiPriority="62" w:unhideWhenUsed="0"/>
-    <w:lsdException w:name="Medium Shading 1 Accent 6" w:semiHidden="0" w:uiPriority="63" w:unhideWhenUsed="0"/>
-    <w:lsdException w:name="Medium Shading 2 Accent 6" w:semiHidden="0" w:uiPriority="64" w:unhideWhenUsed="0"/>
-    <w:lsdException w:name="Medium List 1 Accent 6" w:semiHidden="0" w:uiPriority="65" w:unhideWhenUsed="0"/>
-    <w:lsdException w:name="Medium List 2 Accent 6" w:semiHidden="0" w:uiPriority="66" w:unhideWhenUsed="0"/>
-    <w:lsdException w:name="Medium Grid 1 Accent 6" w:semiHidden="0" w:uiPriority="67" w:unhideWhenUsed="0"/>
-    <w:lsdException w:name="Medium Grid 2 Accent 6" w:semiHidden="0" w:uiPriority="68" w:unhideWhenUsed="0"/>
-    <w:lsdException w:name="Medium Grid 3 Accent 6" w:semiHidden="0" w:uiPriority="69" w:unhideWhenUsed="0"/>
-    <w:lsdException w:name="Dark List Accent 6" w:semiHidden="0" w:uiPriority="70" w:unhideWhenUsed="0"/>
-    <w:lsdException w:name="Colorful Shading Accent 6" w:semiHidden="0" w:uiPriority="71" w:unhideWhenUsed="0"/>
-    <w:lsdException w:name="Colorful List Accent 6" w:semiHidden="0" w:uiPriority="72" w:unhideWhenUsed="0"/>
-    <w:lsdException w:name="Colorful Grid Accent 6" w:semiHidden="0" w:uiPriority="73" w:unhideWhenUsed="0"/>
-    <w:lsdException w:name="Subtle Emphasis" w:semiHidden="0" w:uiPriority="19" w:unhideWhenUsed="0" w:qFormat="1"/>
-    <w:lsdException w:name="Intense Emphasis" w:semiHidden="0" w:uiPriority="21" w:unhideWhenUsed="0" w:qFormat="1"/>
-    <w:lsdException w:name="Subtle Reference" w:semiHidden="0" w:uiPriority="31" w:unhideWhenUsed="0" w:qFormat="1"/>
-    <w:lsdException w:name="Intense Reference" w:semiHidden="0" w:uiPriority="32" w:unhideWhenUsed="0" w:qFormat="1"/>
-    <w:lsdException w:name="Book Title" w:semiHidden="0" w:uiPriority="33" w:unhideWhenUsed="0" w:qFormat="1"/>
-    <w:lsdException w:name="Bibliography" w:uiPriority="37"/>
-    <w:lsdException w:name="TOC Heading" w:uiPriority="39" w:qFormat="1"/>
-  </w:latentStyles>
-  <w:style w:type="paragraph" w:default="1" w:styleId="Normal">
-    <w:name w:val="Normal"/>
-    <w:qFormat/>
-  </w:style>
-  <w:style w:type="paragraph" w:styleId="Heading1">
-    <w:name w:val="heading 1"/>
-    <w:basedOn w:val="Normal"/>
-    <w:next w:val="Normal"/>
-    <w:link w:val="Heading1Char"/>
-    <w:uiPriority w:val="9"/>
-    <w:qFormat/>
-    <w:rsid w:val="00F61E9B"/>
-    <w:pPr>
-      <w:keepNext/>
-      <w:keepLines/>
-      <w:spacing w:before="480" w:after="0"/>
-      <w:outlineLvl w:val="0"/>
-    </w:pPr>
-    <w:rPr>
-      <w:rFonts w:asciiTheme="majorHAnsi" w:eastAsiaTheme="majorEastAsia" w:hAnsiTheme="majorHAnsi" w:cstheme="majorBidi"/>
-      <w:b/>
-      <w:bCs/>
-      <w:color w:val="365F91" w:themeColor="accent1" w:themeShade="BF"/>
-      <w:sz w:val="28"/>
-      <w:szCs w:val="28"/>
-    </w:rPr>
-  </w:style>
-  <w:style w:type="paragraph" w:styleId="Heading2">
-    <w:name w:val="heading 2"/>
-    <w:basedOn w:val="Normal"/>
-    <w:next w:val="Normal"/>
-    <w:link w:val="Heading2Char"/>
-    <w:uiPriority w:val="9"/>
-    <w:unhideWhenUsed/>
-    <w:qFormat/>
-    <w:rsid w:val="00622843"/>
-    <w:pPr>
-      <w:keepNext/>
-      <w:keepLines/>
-      <w:spacing w:before="200" w:after="0"/>
-      <w:outlineLvl w:val="1"/>
-    </w:pPr>
-    <w:rPr>
-      <w:rFonts w:asciiTheme="majorHAnsi" w:eastAsiaTheme="majorEastAsia" w:hAnsiTheme="majorHAnsi" w:cstheme="majorBidi"/>
-      <w:b/>
-      <w:bCs/>
-      <w:color w:val="4F81BD" w:themeColor="accent1"/>
-      <w:sz w:val="26"/>
-      <w:szCs w:val="26"/>
-    </w:rPr>
-  </w:style>
-  <w:style w:type="character" w:default="1" w:styleId="DefaultParagraphFont">
-    <w:name w:val="Default Paragraph Font"/>
-    <w:uiPriority w:val="1"/>
-    <w:unhideWhenUsed/>
-  </w:style>
-  <w:style w:type="table" w:default="1" w:styleId="TableNormal">
-    <w:name w:val="Normal Table"/>
-    <w:uiPriority w:val="99"/>
-    <w:semiHidden/>
-    <w:unhideWhenUsed/>
-    <w:tblPr>
-      <w:tblInd w:w="0" w:type="dxa"/>
-      <w:tblCellMar>
-        <w:top w:w="0" w:type="dxa"/>
-        <w:left w:w="108" w:type="dxa"/>
-        <w:bottom w:w="0" w:type="dxa"/>
-        <w:right w:w="108" w:type="dxa"/>
-      </w:tblCellMar>
-    </w:tblPr>
-  </w:style>
-  <w:style w:type="numbering" w:default="1" w:styleId="NoList">
-    <w:name w:val="No List"/>
-    <w:uiPriority w:val="99"/>
-    <w:semiHidden/>
-    <w:unhideWhenUsed/>
-  </w:style>
-  <w:style w:type="paragraph" w:styleId="Title">
-    <w:name w:val="Title"/>
-    <w:basedOn w:val="Normal"/>
-    <w:next w:val="Normal"/>
-    <w:link w:val="TitleChar"/>
-    <w:uiPriority w:val="10"/>
-    <w:qFormat/>
-    <w:rsid w:val="00F61E9B"/>
-    <w:pPr>
-      <w:pBdr>
-        <w:bottom w:val="single" w:sz="8" w:space="4" w:color="4F81BD" w:themeColor="accent1"/>
-      </w:pBdr>
-      <w:spacing w:after="300" w:line="240" w:lineRule="auto"/>
-      <w:contextualSpacing/>
-    </w:pPr>
-    <w:rPr>
-      <w:rFonts w:asciiTheme="majorHAnsi" w:eastAsiaTheme="majorEastAsia" w:hAnsiTheme="majorHAnsi" w:cstheme="majorBidi"/>
-      <w:color w:val="17365D" w:themeColor="text2" w:themeShade="BF"/>
-      <w:spacing w:val="5"/>
-      <w:kern w:val="28"/>
-      <w:sz w:val="52"/>
-      <w:szCs w:val="52"/>
-    </w:rPr>
-  </w:style>
-  <w:style w:type="character" w:customStyle="1" w:styleId="TitleChar">
-    <w:name w:val="Title Char"/>
-    <w:basedOn w:val="DefaultParagraphFont"/>
-    <w:link w:val="Title"/>
-    <w:uiPriority w:val="10"/>
-    <w:rsid w:val="00F61E9B"/>
-    <w:rPr>
-      <w:rFonts w:asciiTheme="majorHAnsi" w:eastAsiaTheme="majorEastAsia" w:hAnsiTheme="majorHAnsi" w:cstheme="majorBidi"/>
-      <w:color w:val="17365D" w:themeColor="text2" w:themeShade="BF"/>
-      <w:spacing w:val="5"/>
-      <w:kern w:val="28"/>
-      <w:sz w:val="52"/>
-      <w:szCs w:val="52"/>
-    </w:rPr>
-  </w:style>
-  <w:style w:type="paragraph" w:styleId="Subtitle">
-    <w:name w:val="Subtitle"/>
-    <w:basedOn w:val="Normal"/>
-    <w:next w:val="Normal"/>
-    <w:link w:val="SubtitleChar"/>
-    <w:uiPriority w:val="11"/>
-    <w:qFormat/>
-    <w:rsid w:val="00F61E9B"/>
-    <w:pPr>
-      <w:numPr>
-        <w:ilvl w:val="1"/>
-      </w:numPr>
-    </w:pPr>
-    <w:rPr>
-      <w:rFonts w:asciiTheme="majorHAnsi" w:eastAsiaTheme="majorEastAsia" w:hAnsiTheme="majorHAnsi" w:cstheme="majorBidi"/>
-      <w:i/>
-      <w:iCs/>
-      <w:color w:val="4F81BD" w:themeColor="accent1"/>
-      <w:spacing w:val="15"/>
-      <w:sz w:val="24"/>
-      <w:szCs w:val="24"/>
-    </w:rPr>
-  </w:style>
-  <w:style w:type="character" w:customStyle="1" w:styleId="SubtitleChar">
-    <w:name w:val="Subtitle Char"/>
-    <w:basedOn w:val="DefaultParagraphFont"/>
-    <w:link w:val="Subtitle"/>
-    <w:uiPriority w:val="11"/>
-    <w:rsid w:val="00F61E9B"/>
-    <w:rPr>
-      <w:rFonts w:asciiTheme="majorHAnsi" w:eastAsiaTheme="majorEastAsia" w:hAnsiTheme="majorHAnsi" w:cstheme="majorBidi"/>
-      <w:i/>
-      <w:iCs/>
-      <w:color w:val="4F81BD" w:themeColor="accent1"/>
-      <w:spacing w:val="15"/>
-      <w:sz w:val="24"/>
-      <w:szCs w:val="24"/>
-    </w:rPr>
-  </w:style>
-  <w:style w:type="character" w:styleId="IntenseEmphasis">
-    <w:name w:val="Intense Emphasis"/>
-    <w:basedOn w:val="DefaultParagraphFont"/>
-    <w:uiPriority w:val="21"/>
-    <w:qFormat/>
-    <w:rsid w:val="00F61E9B"/>
-    <w:rPr>
-      <w:b/>
-      <w:bCs/>
-      <w:i/>
-      <w:iCs/>
-      <w:color w:val="4F81BD" w:themeColor="accent1"/>
-    </w:rPr>
-  </w:style>
-  <w:style w:type="paragraph" w:styleId="Header">
-    <w:name w:val="header"/>
-    <w:basedOn w:val="Normal"/>
-    <w:link w:val="HeaderChar"/>
-    <w:uiPriority w:val="99"/>
-    <w:unhideWhenUsed/>
-    <w:rsid w:val="00F61E9B"/>
-    <w:pPr>
-      <w:tabs>
-        <w:tab w:val="center" w:pos="4680"/>
-        <w:tab w:val="right" w:pos="9360"/>
-      </w:tabs>
-      <w:spacing w:after="0" w:line="240" w:lineRule="auto"/>
-    </w:pPr>
-  </w:style>
-  <w:style w:type="character" w:customStyle="1" w:styleId="HeaderChar">
-    <w:name w:val="Header Char"/>
-    <w:basedOn w:val="DefaultParagraphFont"/>
-    <w:link w:val="Header"/>
-    <w:uiPriority w:val="99"/>
-    <w:rsid w:val="00F61E9B"/>
-  </w:style>
-  <w:style w:type="paragraph" w:styleId="Footer">
-    <w:name w:val="footer"/>
-    <w:basedOn w:val="Normal"/>
-    <w:link w:val="FooterChar"/>
-    <w:uiPriority w:val="99"/>
-    <w:unhideWhenUsed/>
-    <w:rsid w:val="00F61E9B"/>
-    <w:pPr>
-      <w:tabs>
-        <w:tab w:val="center" w:pos="4680"/>
-        <w:tab w:val="right" w:pos="9360"/>
-      </w:tabs>
-      <w:spacing w:after="0" w:line="240" w:lineRule="auto"/>
-    </w:pPr>
-  </w:style>
-  <w:style w:type="character" w:customStyle="1" w:styleId="FooterChar">
-    <w:name w:val="Footer Char"/>
-    <w:basedOn w:val="DefaultParagraphFont"/>
-    <w:link w:val="Footer"/>
-    <w:uiPriority w:val="99"/>
-    <w:rsid w:val="00F61E9B"/>
-  </w:style>
-  <w:style w:type="character" w:styleId="Hyperlink">
-    <w:name w:val="Hyperlink"/>
-    <w:basedOn w:val="DefaultParagraphFont"/>
-    <w:uiPriority w:val="99"/>
-    <w:unhideWhenUsed/>
-    <w:rsid w:val="00F61E9B"/>
-    <w:rPr>
-      <w:color w:val="0000FF" w:themeColor="hyperlink"/>
-      <w:u w:val="single"/>
-    </w:rPr>
-  </w:style>
-  <w:style w:type="character" w:customStyle="1" w:styleId="Heading1Char">
-    <w:name w:val="Heading 1 Char"/>
-    <w:basedOn w:val="DefaultParagraphFont"/>
-    <w:link w:val="Heading1"/>
-    <w:uiPriority w:val="9"/>
-    <w:rsid w:val="00F61E9B"/>
-    <w:rPr>
-      <w:rFonts w:asciiTheme="majorHAnsi" w:eastAsiaTheme="majorEastAsia" w:hAnsiTheme="majorHAnsi" w:cstheme="majorBidi"/>
-      <w:b/>
-      <w:bCs/>
-      <w:color w:val="365F91" w:themeColor="accent1" w:themeShade="BF"/>
-      <w:sz w:val="28"/>
-      <w:szCs w:val="28"/>
-    </w:rPr>
-  </w:style>
-  <w:style w:type="paragraph" w:styleId="BalloonText">
-    <w:name w:val="Balloon Text"/>
-    <w:basedOn w:val="Normal"/>
-    <w:link w:val="BalloonTextChar"/>
-    <w:uiPriority w:val="99"/>
-    <w:semiHidden/>
-    <w:unhideWhenUsed/>
-    <w:rsid w:val="00B639B1"/>
-    <w:pPr>
-      <w:spacing w:after="0" w:line="240" w:lineRule="auto"/>
-    </w:pPr>
-    <w:rPr>
-      <w:rFonts w:ascii="Tahoma" w:hAnsi="Tahoma" w:cs="Tahoma"/>
-      <w:sz w:val="16"/>
-      <w:szCs w:val="16"/>
-    </w:rPr>
-  </w:style>
-  <w:style w:type="character" w:customStyle="1" w:styleId="BalloonTextChar">
-    <w:name w:val="Balloon Text Char"/>
-    <w:basedOn w:val="DefaultParagraphFont"/>
-    <w:link w:val="BalloonText"/>
-    <w:uiPriority w:val="99"/>
-    <w:semiHidden/>
-    <w:rsid w:val="00B639B1"/>
-    <w:rPr>
-      <w:rFonts w:ascii="Tahoma" w:hAnsi="Tahoma" w:cs="Tahoma"/>
-      <w:sz w:val="16"/>
-      <w:szCs w:val="16"/>
-    </w:rPr>
-  </w:style>
-  <w:style w:type="paragraph" w:styleId="Caption">
-    <w:name w:val="caption"/>
-    <w:basedOn w:val="Normal"/>
-    <w:next w:val="Normal"/>
-    <w:uiPriority w:val="35"/>
-    <w:unhideWhenUsed/>
-    <w:qFormat/>
-    <w:rsid w:val="00B639B1"/>
-    <w:pPr>
-      <w:spacing w:line="240" w:lineRule="auto"/>
-    </w:pPr>
-    <w:rPr>
-      <w:b/>
-      <w:bCs/>
-      <w:color w:val="4F81BD" w:themeColor="accent1"/>
-      <w:sz w:val="18"/>
-      <w:szCs w:val="18"/>
-    </w:rPr>
-  </w:style>
-  <w:style w:type="table" w:styleId="TableGrid">
-    <w:name w:val="Table Grid"/>
-    <w:basedOn w:val="TableNormal"/>
-    <w:uiPriority w:val="59"/>
-    <w:rsid w:val="00B639B1"/>
-    <w:pPr>
-      <w:spacing w:after="0" w:line="240" w:lineRule="auto"/>
-    </w:pPr>
-    <w:tblPr>
-      <w:tblInd w:w="0" w:type="dxa"/>
-      <w:tblBorders>
-        <w:top w:val="single" w:sz="4" w:space="0" w:color="auto"/>
-        <w:left w:val="single" w:sz="4" w:space="0" w:color="auto"/>
-        <w:bottom w:val="single" w:sz="4" w:space="0" w:color="auto"/>
-        <w:right w:val="single" w:sz="4" w:space="0" w:color="auto"/>
-        <w:insideH w:val="single" w:sz="4" w:space="0" w:color="auto"/>
-        <w:insideV w:val="single" w:sz="4" w:space="0" w:color="auto"/>
-      </w:tblBorders>
-      <w:tblCellMar>
-        <w:top w:w="0" w:type="dxa"/>
-        <w:left w:w="108" w:type="dxa"/>
-        <w:bottom w:w="0" w:type="dxa"/>
-        <w:right w:w="108" w:type="dxa"/>
-      </w:tblCellMar>
-    </w:tblPr>
-  </w:style>
-  <w:style w:type="paragraph" w:styleId="ListParagraph">
-    <w:name w:val="List Paragraph"/>
-    <w:basedOn w:val="Normal"/>
-    <w:uiPriority w:val="34"/>
-    <w:qFormat/>
-    <w:rsid w:val="00C9441E"/>
-    <w:pPr>
-      <w:ind w:left="720"/>
-      <w:contextualSpacing/>
-    </w:pPr>
-  </w:style>
-  <w:style w:type="table" w:styleId="LightList-Accent3">
-    <w:name w:val="Light List Accent 3"/>
-    <w:basedOn w:val="TableNormal"/>
-    <w:uiPriority w:val="61"/>
-    <w:rsid w:val="005656B6"/>
-    <w:pPr>
-      <w:spacing w:after="0" w:line="240" w:lineRule="auto"/>
-    </w:pPr>
-    <w:tblPr>
-      <w:tblStyleRowBandSize w:val="1"/>
-      <w:tblStyleColBandSize w:val="1"/>
-      <w:tblInd w:w="0" w:type="dxa"/>
-      <w:tblBorders>
-        <w:top w:val="single" w:sz="8" w:space="0" w:color="9BBB59" w:themeColor="accent3"/>
-        <w:left w:val="single" w:sz="8" w:space="0" w:color="9BBB59" w:themeColor="accent3"/>
-        <w:bottom w:val="single" w:sz="8" w:space="0" w:color="9BBB59" w:themeColor="accent3"/>
-        <w:right w:val="single" w:sz="8" w:space="0" w:color="9BBB59" w:themeColor="accent3"/>
-      </w:tblBorders>
-      <w:tblCellMar>
-        <w:top w:w="0" w:type="dxa"/>
-        <w:left w:w="108" w:type="dxa"/>
-        <w:bottom w:w="0" w:type="dxa"/>
-        <w:right w:w="108" w:type="dxa"/>
-      </w:tblCellMar>
-    </w:tblPr>
-    <w:tblStylePr w:type="firstRow">
-      <w:pPr>
-        <w:spacing w:before="0" w:after="0" w:line="240" w:lineRule="auto"/>
-      </w:pPr>
-      <w:rPr>
-        <w:b/>
-        <w:bCs/>
-        <w:color w:val="FFFFFF" w:themeColor="background1"/>
-      </w:rPr>
-      <w:tblPr/>
-      <w:tcPr>
-        <w:shd w:val="clear" w:color="auto" w:fill="9BBB59" w:themeFill="accent3"/>
-      </w:tcPr>
-    </w:tblStylePr>
-    <w:tblStylePr w:type="lastRow">
-      <w:pPr>
-        <w:spacing w:before="0" w:after="0" w:line="240" w:lineRule="auto"/>
-      </w:pPr>
-      <w:rPr>
-        <w:b/>
-        <w:bCs/>
-      </w:rPr>
-      <w:tblPr/>
-      <w:tcPr>
-        <w:tcBorders>
-          <w:top w:val="double" w:sz="6" w:space="0" w:color="9BBB59" w:themeColor="accent3"/>
-          <w:left w:val="single" w:sz="8" w:space="0" w:color="9BBB59" w:themeColor="accent3"/>
-          <w:bottom w:val="single" w:sz="8" w:space="0" w:color="9BBB59" w:themeColor="accent3"/>
-          <w:right w:val="single" w:sz="8" w:space="0" w:color="9BBB59" w:themeColor="accent3"/>
-        </w:tcBorders>
-      </w:tcPr>
-    </w:tblStylePr>
-    <w:tblStylePr w:type="firstCol">
-      <w:rPr>
-        <w:b/>
-        <w:bCs/>
-      </w:rPr>
-    </w:tblStylePr>
-    <w:tblStylePr w:type="lastCol">
-      <w:rPr>
-        <w:b/>
-        <w:bCs/>
-      </w:rPr>
-    </w:tblStylePr>
-    <w:tblStylePr w:type="band1Vert">
-      <w:tblPr/>
-      <w:tcPr>
-        <w:tcBorders>
-          <w:top w:val="single" w:sz="8" w:space="0" w:color="9BBB59" w:themeColor="accent3"/>
-          <w:left w:val="single" w:sz="8" w:space="0" w:color="9BBB59" w:themeColor="accent3"/>
-          <w:bottom w:val="single" w:sz="8" w:space="0" w:color="9BBB59" w:themeColor="accent3"/>
-          <w:right w:val="single" w:sz="8" w:space="0" w:color="9BBB59" w:themeColor="accent3"/>
-        </w:tcBorders>
-      </w:tcPr>
-    </w:tblStylePr>
-    <w:tblStylePr w:type="band1Horz">
-      <w:tblPr/>
-      <w:tcPr>
-        <w:tcBorders>
-          <w:top w:val="single" w:sz="8" w:space="0" w:color="9BBB59" w:themeColor="accent3"/>
-          <w:left w:val="single" w:sz="8" w:space="0" w:color="9BBB59" w:themeColor="accent3"/>
-          <w:bottom w:val="single" w:sz="8" w:space="0" w:color="9BBB59" w:themeColor="accent3"/>
-          <w:right w:val="single" w:sz="8" w:space="0" w:color="9BBB59" w:themeColor="accent3"/>
-        </w:tcBorders>
-      </w:tcPr>
-    </w:tblStylePr>
-  </w:style>
-  <w:style w:type="table" w:styleId="LightList-Accent2">
-    <w:name w:val="Light List Accent 2"/>
-    <w:basedOn w:val="TableNormal"/>
-    <w:uiPriority w:val="61"/>
-    <w:rsid w:val="005656B6"/>
-    <w:pPr>
-      <w:spacing w:after="0" w:line="240" w:lineRule="auto"/>
-    </w:pPr>
-    <w:tblPr>
-      <w:tblStyleRowBandSize w:val="1"/>
-      <w:tblStyleColBandSize w:val="1"/>
-      <w:tblInd w:w="0" w:type="dxa"/>
-      <w:tblBorders>
-        <w:top w:val="single" w:sz="8" w:space="0" w:color="C0504D" w:themeColor="accent2"/>
-        <w:left w:val="single" w:sz="8" w:space="0" w:color="C0504D" w:themeColor="accent2"/>
-        <w:bottom w:val="single" w:sz="8" w:space="0" w:color="C0504D" w:themeColor="accent2"/>
-        <w:right w:val="single" w:sz="8" w:space="0" w:color="C0504D" w:themeColor="accent2"/>
-      </w:tblBorders>
-      <w:tblCellMar>
-        <w:top w:w="0" w:type="dxa"/>
-        <w:left w:w="108" w:type="dxa"/>
-        <w:bottom w:w="0" w:type="dxa"/>
-        <w:right w:w="108" w:type="dxa"/>
-      </w:tblCellMar>
-    </w:tblPr>
-    <w:tblStylePr w:type="firstRow">
-      <w:pPr>
-        <w:spacing w:before="0" w:after="0" w:line="240" w:lineRule="auto"/>
-      </w:pPr>
-      <w:rPr>
-        <w:b/>
-        <w:bCs/>
-        <w:color w:val="FFFFFF" w:themeColor="background1"/>
-      </w:rPr>
-      <w:tblPr/>
-      <w:tcPr>
-        <w:shd w:val="clear" w:color="auto" w:fill="C0504D" w:themeFill="accent2"/>
-      </w:tcPr>
-    </w:tblStylePr>
-    <w:tblStylePr w:type="lastRow">
-      <w:pPr>
-        <w:spacing w:before="0" w:after="0" w:line="240" w:lineRule="auto"/>
-      </w:pPr>
-      <w:rPr>
-        <w:b/>
-        <w:bCs/>
-      </w:rPr>
-      <w:tblPr/>
-      <w:tcPr>
-        <w:tcBorders>
-          <w:top w:val="double" w:sz="6" w:space="0" w:color="C0504D" w:themeColor="accent2"/>
-          <w:left w:val="single" w:sz="8" w:space="0" w:color="C0504D" w:themeColor="accent2"/>
-          <w:bottom w:val="single" w:sz="8" w:space="0" w:color="C0504D" w:themeColor="accent2"/>
-          <w:right w:val="single" w:sz="8" w:space="0" w:color="C0504D" w:themeColor="accent2"/>
-        </w:tcBorders>
-      </w:tcPr>
-    </w:tblStylePr>
-    <w:tblStylePr w:type="firstCol">
-      <w:rPr>
-        <w:b/>
-        <w:bCs/>
-      </w:rPr>
-    </w:tblStylePr>
-    <w:tblStylePr w:type="lastCol">
-      <w:rPr>
-        <w:b/>
-        <w:bCs/>
-      </w:rPr>
-    </w:tblStylePr>
-    <w:tblStylePr w:type="band1Vert">
-      <w:tblPr/>
-      <w:tcPr>
-        <w:tcBorders>
-          <w:top w:val="single" w:sz="8" w:space="0" w:color="C0504D" w:themeColor="accent2"/>
-          <w:left w:val="single" w:sz="8" w:space="0" w:color="C0504D" w:themeColor="accent2"/>
-          <w:bottom w:val="single" w:sz="8" w:space="0" w:color="C0504D" w:themeColor="accent2"/>
-          <w:right w:val="single" w:sz="8" w:space="0" w:color="C0504D" w:themeColor="accent2"/>
-        </w:tcBorders>
-      </w:tcPr>
-    </w:tblStylePr>
-    <w:tblStylePr w:type="band1Horz">
-      <w:tblPr/>
-      <w:tcPr>
-        <w:tcBorders>
-          <w:top w:val="single" w:sz="8" w:space="0" w:color="C0504D" w:themeColor="accent2"/>
-          <w:left w:val="single" w:sz="8" w:space="0" w:color="C0504D" w:themeColor="accent2"/>
-          <w:bottom w:val="single" w:sz="8" w:space="0" w:color="C0504D" w:themeColor="accent2"/>
-          <w:right w:val="single" w:sz="8" w:space="0" w:color="C0504D" w:themeColor="accent2"/>
-        </w:tcBorders>
-      </w:tcPr>
-    </w:tblStylePr>
-  </w:style>
-  <w:style w:type="table" w:styleId="MediumGrid1-Accent2">
-    <w:name w:val="Medium Grid 1 Accent 2"/>
-    <w:basedOn w:val="TableNormal"/>
-    <w:uiPriority w:val="67"/>
-    <w:rsid w:val="005656B6"/>
-    <w:pPr>
-      <w:spacing w:after="0" w:line="240" w:lineRule="auto"/>
-    </w:pPr>
-    <w:tblPr>
-      <w:tblStyleRowBandSize w:val="1"/>
-      <w:tblStyleColBandSize w:val="1"/>
-      <w:tblInd w:w="0" w:type="dxa"/>
-      <w:tblBorders>
-        <w:top w:val="single" w:sz="8" w:space="0" w:color="CF7B79" w:themeColor="accent2" w:themeTint="BF"/>
-        <w:left w:val="single" w:sz="8" w:space="0" w:color="CF7B79" w:themeColor="accent2" w:themeTint="BF"/>
-        <w:bottom w:val="single" w:sz="8" w:space="0" w:color="CF7B79" w:themeColor="accent2" w:themeTint="BF"/>
-        <w:right w:val="single" w:sz="8" w:space="0" w:color="CF7B79" w:themeColor="accent2" w:themeTint="BF"/>
-        <w:insideH w:val="single" w:sz="8" w:space="0" w:color="CF7B79" w:themeColor="accent2" w:themeTint="BF"/>
-        <w:insideV w:val="single" w:sz="8" w:space="0" w:color="CF7B79" w:themeColor="accent2" w:themeTint="BF"/>
-      </w:tblBorders>
-      <w:tblCellMar>
-        <w:top w:w="0" w:type="dxa"/>
-        <w:left w:w="108" w:type="dxa"/>
-        <w:bottom w:w="0" w:type="dxa"/>
-        <w:right w:w="108" w:type="dxa"/>
-      </w:tblCellMar>
     </w:tblPr>
     <w:tcPr>
       <w:shd w:val="clear" w:color="auto" w:fill="EFD3D2" w:themeFill="accent2" w:themeFillTint="3F"/>
@@ -7624,7 +8660,7 @@
 </file>
 
 <file path=customXml/itemProps1.xml><?xml version="1.0" encoding="utf-8"?>
-<ds:datastoreItem xmlns:ds="http://schemas.openxmlformats.org/officeDocument/2006/customXml" ds:itemID="{9731B0FC-6571-4080-A869-B86DBA5041B4}">
+<ds:datastoreItem xmlns:ds="http://schemas.openxmlformats.org/officeDocument/2006/customXml" ds:itemID="{BC8F6990-2F24-45DD-AD4F-0B081F8FDFE6}">
   <ds:schemaRefs>
     <ds:schemaRef ds:uri="http://schemas.openxmlformats.org/officeDocument/2006/bibliography"/>
   </ds:schemaRefs>

</xml_diff>

<commit_message>
Flash code programmed in first controllers sold to Daniel VE2YDP
</commit_message>
<xml_diff>
--- a/Documentation/GuideInstallation.docx
+++ b/Documentation/GuideInstallation.docx
@@ -419,7 +419,7 @@
           </mc:Choice>
           <mc:Fallback>
             <w:pict>
-              <v:shapetype w14:anchorId="533962F0" id="_x0000_t32" coordsize="21600,21600" o:spt="32" o:oned="t" path="m,l21600,21600e" filled="f">
+              <v:shapetype w14:anchorId="7A20EEC2" id="_x0000_t32" coordsize="21600,21600" o:spt="32" o:oned="t" path="m,l21600,21600e" filled="f">
                 <v:path arrowok="t" fillok="f" o:connecttype="none"/>
                 <o:lock v:ext="edit" shapetype="t"/>
               </v:shapetype>
@@ -499,7 +499,7 @@
           </mc:Choice>
           <mc:Fallback>
             <w:pict>
-              <v:shape w14:anchorId="4F91889B" id="Straight Arrow Connector 6" o:spid="_x0000_s1026" type="#_x0000_t32" style="position:absolute;margin-left:330pt;margin-top:34.35pt;width:80.25pt;height:104.25pt;flip:y;z-index:251658752;visibility:visible;mso-wrap-style:square;mso-width-percent:0;mso-height-percent:0;mso-wrap-distance-left:9pt;mso-wrap-distance-top:0;mso-wrap-distance-right:9pt;mso-wrap-distance-bottom:0;mso-position-horizontal:absolute;mso-position-horizontal-relative:text;mso-position-vertical:absolute;mso-position-vertical-relative:text;mso-width-percent:0;mso-height-percent:0;mso-width-relative:margin;mso-height-relative:margin" o:gfxdata="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" strokecolor="red" strokeweight="3pt">
+              <v:shape w14:anchorId="6A04EE55" id="Straight Arrow Connector 6" o:spid="_x0000_s1026" type="#_x0000_t32" style="position:absolute;margin-left:330pt;margin-top:34.35pt;width:80.25pt;height:104.25pt;flip:y;z-index:251658752;visibility:visible;mso-wrap-style:square;mso-width-percent:0;mso-height-percent:0;mso-wrap-distance-left:9pt;mso-wrap-distance-top:0;mso-wrap-distance-right:9pt;mso-wrap-distance-bottom:0;mso-position-horizontal:absolute;mso-position-horizontal-relative:text;mso-position-vertical:absolute;mso-position-vertical-relative:text;mso-width-percent:0;mso-height-percent:0;mso-width-relative:margin;mso-height-relative:margin" o:gfxdata="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" strokecolor="red" strokeweight="3pt">
                 <v:stroke endarrow="open"/>
               </v:shape>
             </w:pict>
@@ -575,7 +575,7 @@
           </mc:Choice>
           <mc:Fallback>
             <w:pict>
-              <v:shape w14:anchorId="0F287A7F" id="Straight Arrow Connector 4" o:spid="_x0000_s1026" type="#_x0000_t32" style="position:absolute;margin-left:399.75pt;margin-top:34.35pt;width:24.75pt;height:104.25pt;flip:y;z-index:251646464;visibility:visible;mso-wrap-style:square;mso-width-percent:0;mso-height-percent:0;mso-wrap-distance-left:9pt;mso-wrap-distance-top:0;mso-wrap-distance-right:9pt;mso-wrap-distance-bottom:0;mso-position-horizontal:absolute;mso-position-horizontal-relative:text;mso-position-vertical:absolute;mso-position-vertical-relative:text;mso-width-percent:0;mso-height-percent:0;mso-width-relative:margin;mso-height-relative:margin" o:gfxdata="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" strokecolor="red" strokeweight="3pt">
+              <v:shape w14:anchorId="5304B091" id="Straight Arrow Connector 4" o:spid="_x0000_s1026" type="#_x0000_t32" style="position:absolute;margin-left:399.75pt;margin-top:34.35pt;width:24.75pt;height:104.25pt;flip:y;z-index:251646464;visibility:visible;mso-wrap-style:square;mso-width-percent:0;mso-height-percent:0;mso-wrap-distance-left:9pt;mso-wrap-distance-top:0;mso-wrap-distance-right:9pt;mso-wrap-distance-bottom:0;mso-position-horizontal:absolute;mso-position-horizontal-relative:text;mso-position-vertical:absolute;mso-position-vertical-relative:text;mso-width-percent:0;mso-height-percent:0;mso-width-relative:margin;mso-height-relative:margin" o:gfxdata="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" strokecolor="red" strokeweight="3pt">
                 <v:stroke endarrow="open"/>
               </v:shape>
             </w:pict>
@@ -668,7 +668,6 @@
                                       <w:lang w:val="fr-CA"/>
                                     </w:rPr>
                                   </w:pPr>
-                                  <w:proofErr w:type="spellStart"/>
                                   <w:r>
                                     <w:rPr>
                                       <w:rFonts w:ascii="Arial Rounded MT Bold" w:hAnsi="Arial Rounded MT Bold"/>
@@ -676,7 +675,6 @@
                                     </w:rPr>
                                     <w:t>Ground</w:t>
                                   </w:r>
-                                  <w:proofErr w:type="spellEnd"/>
                                 </w:p>
                               </w:tc>
                               <w:tc>
@@ -842,7 +840,6 @@
                                 <w:lang w:val="fr-CA"/>
                               </w:rPr>
                             </w:pPr>
-                            <w:proofErr w:type="spellStart"/>
                             <w:r>
                               <w:rPr>
                                 <w:rFonts w:ascii="Arial Rounded MT Bold" w:hAnsi="Arial Rounded MT Bold"/>
@@ -850,7 +847,6 @@
                               </w:rPr>
                               <w:t>Ground</w:t>
                             </w:r>
-                            <w:proofErr w:type="spellEnd"/>
                           </w:p>
                         </w:tc>
                         <w:tc>
@@ -1318,7 +1314,7 @@
           </mc:Choice>
           <mc:Fallback>
             <w:pict>
-              <v:shape w14:anchorId="32438377" id="Straight Arrow Connector 12" o:spid="_x0000_s1026" type="#_x0000_t32" style="position:absolute;margin-left:326.25pt;margin-top:216.75pt;width:0;height:81.7pt;z-index:251679232;visibility:visible;mso-wrap-style:square;mso-width-percent:0;mso-height-percent:0;mso-wrap-distance-left:9pt;mso-wrap-distance-top:0;mso-wrap-distance-right:9pt;mso-wrap-distance-bottom:0;mso-position-horizontal:absolute;mso-position-horizontal-relative:text;mso-position-vertical:absolute;mso-position-vertical-relative:text;mso-width-percent:0;mso-height-percent:0;mso-width-relative:margin;mso-height-relative:margin" o:gfxdata="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" strokecolor="red" strokeweight="3pt">
+              <v:shape w14:anchorId="3712FB08" id="Straight Arrow Connector 12" o:spid="_x0000_s1026" type="#_x0000_t32" style="position:absolute;margin-left:326.25pt;margin-top:216.75pt;width:0;height:81.7pt;z-index:251679232;visibility:visible;mso-wrap-style:square;mso-width-percent:0;mso-height-percent:0;mso-wrap-distance-left:9pt;mso-wrap-distance-top:0;mso-wrap-distance-right:9pt;mso-wrap-distance-bottom:0;mso-position-horizontal:absolute;mso-position-horizontal-relative:text;mso-position-vertical:absolute;mso-position-vertical-relative:text;mso-width-percent:0;mso-height-percent:0;mso-width-relative:margin;mso-height-relative:margin" o:gfxdata="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" strokecolor="red" strokeweight="3pt">
                 <v:stroke endarrow="open"/>
               </v:shape>
             </w:pict>
@@ -1394,7 +1390,7 @@
           </mc:Choice>
           <mc:Fallback>
             <w:pict>
-              <v:shape w14:anchorId="7717DAF2" id="Straight Arrow Connector 11" o:spid="_x0000_s1026" type="#_x0000_t32" style="position:absolute;margin-left:378pt;margin-top:216.75pt;width:0;height:81.7pt;z-index:251676160;visibility:visible;mso-wrap-style:square;mso-width-percent:0;mso-height-percent:0;mso-wrap-distance-left:9pt;mso-wrap-distance-top:0;mso-wrap-distance-right:9pt;mso-wrap-distance-bottom:0;mso-position-horizontal:absolute;mso-position-horizontal-relative:text;mso-position-vertical:absolute;mso-position-vertical-relative:text;mso-width-percent:0;mso-height-percent:0;mso-width-relative:margin;mso-height-relative:margin" o:gfxdata="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" strokecolor="red" strokeweight="3pt">
+              <v:shape w14:anchorId="3DF51C52" id="Straight Arrow Connector 11" o:spid="_x0000_s1026" type="#_x0000_t32" style="position:absolute;margin-left:378pt;margin-top:216.75pt;width:0;height:81.7pt;z-index:251676160;visibility:visible;mso-wrap-style:square;mso-width-percent:0;mso-height-percent:0;mso-wrap-distance-left:9pt;mso-wrap-distance-top:0;mso-wrap-distance-right:9pt;mso-wrap-distance-bottom:0;mso-position-horizontal:absolute;mso-position-horizontal-relative:text;mso-position-vertical:absolute;mso-position-vertical-relative:text;mso-width-percent:0;mso-height-percent:0;mso-width-relative:margin;mso-height-relative:margin" o:gfxdata="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" strokecolor="red" strokeweight="3pt">
                 <v:stroke endarrow="open"/>
               </v:shape>
             </w:pict>
@@ -1459,8 +1455,6 @@
                                 <w:rFonts w:ascii="Arial Rounded MT Bold" w:hAnsi="Arial Rounded MT Bold"/>
                               </w:rPr>
                             </w:pPr>
-                            <w:bookmarkStart w:id="1" w:name="_GoBack"/>
-                            <w:bookmarkEnd w:id="1"/>
                             <w:r>
                               <w:rPr>
                                 <w:rFonts w:ascii="Arial Rounded MT Bold" w:hAnsi="Arial Rounded MT Bold"/>
@@ -1530,8 +1524,6 @@
                           <w:rFonts w:ascii="Arial Rounded MT Bold" w:hAnsi="Arial Rounded MT Bold"/>
                         </w:rPr>
                       </w:pPr>
-                      <w:bookmarkStart w:id="2" w:name="_GoBack"/>
-                      <w:bookmarkEnd w:id="2"/>
                       <w:r>
                         <w:rPr>
                           <w:rFonts w:ascii="Arial Rounded MT Bold" w:hAnsi="Arial Rounded MT Bold"/>
@@ -1629,7 +1621,7 @@
           <w:lang w:val="fr-CA"/>
         </w:rPr>
       </w:pPr>
-      <w:bookmarkStart w:id="3" w:name="_Ref364846360"/>
+      <w:bookmarkStart w:id="1" w:name="_Ref364846360"/>
       <w:r>
         <w:rPr>
           <w:lang w:val="fr-CA"/>
@@ -1658,7 +1650,7 @@
       <w:r>
         <w:fldChar w:fldCharType="end"/>
       </w:r>
-      <w:bookmarkEnd w:id="3"/>
+      <w:bookmarkEnd w:id="1"/>
       <w:r>
         <w:rPr>
           <w:lang w:val="fr-CA"/>
@@ -1697,21 +1689,13 @@
         <w:rPr>
           <w:lang w:val="fr-CA"/>
         </w:rPr>
-        <w:t xml:space="preserve">Le </w:t>
-      </w:r>
-      <w:proofErr w:type="spellStart"/>
-      <w:r>
-        <w:rPr>
-          <w:lang w:val="fr-CA"/>
-        </w:rPr>
-        <w:t>cuircuit</w:t>
-      </w:r>
-      <w:proofErr w:type="spellEnd"/>
-      <w:r>
-        <w:rPr>
-          <w:lang w:val="fr-CA"/>
-        </w:rPr>
-        <w:t xml:space="preserve"> doit être alimenté durant la programmation. Avant de programmer le circuit, </w:t>
+        <w:t>Le ci</w:t>
+      </w:r>
+      <w:r>
+        <w:rPr>
+          <w:lang w:val="fr-CA"/>
+        </w:rPr>
+        <w:t xml:space="preserve">rcuit doit être alimenté durant la programmation. Avant de programmer le circuit, </w:t>
       </w:r>
       <w:r>
         <w:rPr>
@@ -2429,21 +2413,26 @@
                 <w:lang w:val="fr-CA"/>
               </w:rPr>
             </w:pPr>
-            <w:proofErr w:type="spellStart"/>
             <w:r>
               <w:rPr>
                 <w:rFonts w:ascii="Arial" w:hAnsi="Arial" w:cs="Arial"/>
                 <w:lang w:val="fr-CA"/>
               </w:rPr>
-              <w:t>dtmf</w:t>
-            </w:r>
-            <w:proofErr w:type="spellEnd"/>
+              <w:t>d</w:t>
+            </w:r>
             <w:r>
               <w:rPr>
                 <w:rFonts w:ascii="Arial" w:hAnsi="Arial" w:cs="Arial"/>
                 <w:lang w:val="fr-CA"/>
               </w:rPr>
-              <w:t xml:space="preserve"> &lt;valeur&gt;</w:t>
+              <w:t xml:space="preserve"> </w:t>
+            </w:r>
+            <w:r>
+              <w:rPr>
+                <w:rFonts w:ascii="Arial" w:hAnsi="Arial" w:cs="Arial"/>
+                <w:lang w:val="fr-CA"/>
+              </w:rPr>
+              <w:t>&lt;valeur&gt;</w:t>
             </w:r>
           </w:p>
         </w:tc>
@@ -2472,6 +2461,153 @@
                 <w:lang w:val="fr-CA"/>
               </w:rPr>
               <w:t>F</w:t>
+            </w:r>
+          </w:p>
+          <w:p>
+            <w:pPr>
+              <w:cnfStyle w:val="000000100000" w:firstRow="0" w:lastRow="0" w:firstColumn="0" w:lastColumn="0" w:oddVBand="0" w:evenVBand="0" w:oddHBand="1" w:evenHBand="0" w:firstRowFirstColumn="0" w:firstRowLastColumn="0" w:lastRowFirstColumn="0" w:lastRowLastColumn="0"/>
+              <w:rPr>
+                <w:rFonts w:ascii="Arial" w:hAnsi="Arial" w:cs="Arial"/>
+                <w:lang w:val="fr-CA"/>
+              </w:rPr>
+            </w:pPr>
+            <w:r>
+              <w:rPr>
+                <w:rFonts w:ascii="Arial" w:hAnsi="Arial" w:cs="Arial"/>
+                <w:lang w:val="fr-CA"/>
+              </w:rPr>
+              <w:t>0 à 9 – Boutons 0 à 9</w:t>
+            </w:r>
+          </w:p>
+          <w:p>
+            <w:pPr>
+              <w:cnfStyle w:val="000000100000" w:firstRow="0" w:lastRow="0" w:firstColumn="0" w:lastColumn="0" w:oddVBand="0" w:evenVBand="0" w:oddHBand="1" w:evenHBand="0" w:firstRowFirstColumn="0" w:firstRowLastColumn="0" w:lastRowFirstColumn="0" w:lastRowLastColumn="0"/>
+              <w:rPr>
+                <w:rFonts w:ascii="Arial" w:hAnsi="Arial" w:cs="Arial"/>
+                <w:lang w:val="fr-CA"/>
+              </w:rPr>
+            </w:pPr>
+            <w:r>
+              <w:rPr>
+                <w:rFonts w:ascii="Arial" w:hAnsi="Arial" w:cs="Arial"/>
+                <w:lang w:val="fr-CA"/>
+              </w:rPr>
+              <w:t>10 - D</w:t>
+            </w:r>
+          </w:p>
+          <w:p>
+            <w:pPr>
+              <w:cnfStyle w:val="000000100000" w:firstRow="0" w:lastRow="0" w:firstColumn="0" w:lastColumn="0" w:oddVBand="0" w:evenVBand="0" w:oddHBand="1" w:evenHBand="0" w:firstRowFirstColumn="0" w:firstRowLastColumn="0" w:lastRowFirstColumn="0" w:lastRowLastColumn="0"/>
+              <w:rPr>
+                <w:rFonts w:ascii="Arial" w:hAnsi="Arial" w:cs="Arial"/>
+                <w:lang w:val="fr-CA"/>
+              </w:rPr>
+            </w:pPr>
+            <w:r>
+              <w:rPr>
+                <w:rFonts w:ascii="Arial" w:hAnsi="Arial" w:cs="Arial"/>
+                <w:lang w:val="fr-CA"/>
+              </w:rPr>
+              <w:t>11 - *</w:t>
+            </w:r>
+          </w:p>
+          <w:p>
+            <w:pPr>
+              <w:cnfStyle w:val="000000100000" w:firstRow="0" w:lastRow="0" w:firstColumn="0" w:lastColumn="0" w:oddVBand="0" w:evenVBand="0" w:oddHBand="1" w:evenHBand="0" w:firstRowFirstColumn="0" w:firstRowLastColumn="0" w:lastRowFirstColumn="0" w:lastRowLastColumn="0"/>
+              <w:rPr>
+                <w:rFonts w:ascii="Arial" w:hAnsi="Arial" w:cs="Arial"/>
+                <w:lang w:val="fr-CA"/>
+              </w:rPr>
+            </w:pPr>
+            <w:r>
+              <w:rPr>
+                <w:rFonts w:ascii="Arial" w:hAnsi="Arial" w:cs="Arial"/>
+                <w:lang w:val="fr-CA"/>
+              </w:rPr>
+              <w:t xml:space="preserve">12 – </w:t>
+            </w:r>
+            <w:r>
+              <w:rPr>
+                <w:rFonts w:ascii="Arial" w:hAnsi="Arial" w:cs="Arial"/>
+                <w:lang w:val="fr-CA"/>
+              </w:rPr>
+              <w:t>#</w:t>
+            </w:r>
+          </w:p>
+          <w:p>
+            <w:pPr>
+              <w:cnfStyle w:val="000000100000" w:firstRow="0" w:lastRow="0" w:firstColumn="0" w:lastColumn="0" w:oddVBand="0" w:evenVBand="0" w:oddHBand="1" w:evenHBand="0" w:firstRowFirstColumn="0" w:firstRowLastColumn="0" w:lastRowFirstColumn="0" w:lastRowLastColumn="0"/>
+              <w:rPr>
+                <w:rFonts w:ascii="Arial" w:hAnsi="Arial" w:cs="Arial"/>
+                <w:lang w:val="fr-CA"/>
+              </w:rPr>
+            </w:pPr>
+            <w:r>
+              <w:rPr>
+                <w:rFonts w:ascii="Arial" w:hAnsi="Arial" w:cs="Arial"/>
+                <w:lang w:val="fr-CA"/>
+              </w:rPr>
+              <w:t xml:space="preserve">13 – </w:t>
+            </w:r>
+            <w:r>
+              <w:rPr>
+                <w:rFonts w:ascii="Arial" w:hAnsi="Arial" w:cs="Arial"/>
+                <w:lang w:val="fr-CA"/>
+              </w:rPr>
+              <w:t>A</w:t>
+            </w:r>
+            <w:r>
+              <w:rPr>
+                <w:rFonts w:ascii="Arial" w:hAnsi="Arial" w:cs="Arial"/>
+                <w:lang w:val="fr-CA"/>
+              </w:rPr>
+              <w:t xml:space="preserve"> </w:t>
+            </w:r>
+          </w:p>
+          <w:p>
+            <w:pPr>
+              <w:cnfStyle w:val="000000100000" w:firstRow="0" w:lastRow="0" w:firstColumn="0" w:lastColumn="0" w:oddVBand="0" w:evenVBand="0" w:oddHBand="1" w:evenHBand="0" w:firstRowFirstColumn="0" w:firstRowLastColumn="0" w:lastRowFirstColumn="0" w:lastRowLastColumn="0"/>
+              <w:rPr>
+                <w:rFonts w:ascii="Arial" w:hAnsi="Arial" w:cs="Arial"/>
+                <w:lang w:val="fr-CA"/>
+              </w:rPr>
+            </w:pPr>
+            <w:r>
+              <w:rPr>
+                <w:rFonts w:ascii="Arial" w:hAnsi="Arial" w:cs="Arial"/>
+                <w:lang w:val="fr-CA"/>
+              </w:rPr>
+              <w:t>14 –</w:t>
+            </w:r>
+            <w:r>
+              <w:rPr>
+                <w:rFonts w:ascii="Arial" w:hAnsi="Arial" w:cs="Arial"/>
+                <w:lang w:val="fr-CA"/>
+              </w:rPr>
+              <w:t xml:space="preserve"> B</w:t>
+            </w:r>
+          </w:p>
+          <w:p>
+            <w:pPr>
+              <w:cnfStyle w:val="000000100000" w:firstRow="0" w:lastRow="0" w:firstColumn="0" w:lastColumn="0" w:oddVBand="0" w:evenVBand="0" w:oddHBand="1" w:evenHBand="0" w:firstRowFirstColumn="0" w:firstRowLastColumn="0" w:lastRowFirstColumn="0" w:lastRowLastColumn="0"/>
+              <w:rPr>
+                <w:rFonts w:ascii="Arial" w:hAnsi="Arial" w:cs="Arial"/>
+                <w:lang w:val="fr-CA"/>
+              </w:rPr>
+            </w:pPr>
+            <w:r>
+              <w:rPr>
+                <w:rFonts w:ascii="Arial" w:hAnsi="Arial" w:cs="Arial"/>
+                <w:lang w:val="fr-CA"/>
+              </w:rPr>
+              <w:t xml:space="preserve">15 - </w:t>
+            </w:r>
+            <w:r>
+              <w:rPr>
+                <w:rFonts w:ascii="Arial" w:hAnsi="Arial" w:cs="Arial"/>
+                <w:lang w:val="fr-CA"/>
+              </w:rPr>
+              <w:t>C</w:t>
             </w:r>
           </w:p>
         </w:tc>
@@ -2754,6 +2890,22 @@
               </w:rPr>
               <w:t>+</w:t>
             </w:r>
+            <w:r>
+              <w:rPr>
+                <w:rFonts w:ascii="Arial" w:hAnsi="Arial" w:cs="Arial"/>
+                <w:lang w:val="fr-CA"/>
+              </w:rPr>
+              <w:t>,-</w:t>
+            </w:r>
+            <w:proofErr w:type="gramStart"/>
+            <w:r>
+              <w:rPr>
+                <w:rFonts w:ascii="Arial" w:hAnsi="Arial" w:cs="Arial"/>
+                <w:lang w:val="fr-CA"/>
+              </w:rPr>
+              <w:t>,n</w:t>
+            </w:r>
+            <w:proofErr w:type="gramEnd"/>
           </w:p>
         </w:tc>
         <w:tc>
@@ -2805,7 +2957,37 @@
                 <w:rFonts w:ascii="Arial" w:hAnsi="Arial" w:cs="Arial"/>
                 <w:lang w:val="fr-CA"/>
               </w:rPr>
-              <w:t>). Par exemple, si l</w:t>
+              <w:t>)</w:t>
+            </w:r>
+            <w:r>
+              <w:rPr>
+                <w:rFonts w:ascii="Arial" w:hAnsi="Arial" w:cs="Arial"/>
+                <w:lang w:val="fr-CA"/>
+              </w:rPr>
+              <w:t xml:space="preserve"> et la touche – le décrémente. La touche </w:t>
+            </w:r>
+            <w:proofErr w:type="gramStart"/>
+            <w:r>
+              <w:rPr>
+                <w:rFonts w:ascii="Arial" w:hAnsi="Arial" w:cs="Arial"/>
+                <w:lang w:val="fr-CA"/>
+              </w:rPr>
+              <w:t>‘n’ est</w:t>
+            </w:r>
+            <w:proofErr w:type="gramEnd"/>
+            <w:r>
+              <w:rPr>
+                <w:rFonts w:ascii="Arial" w:hAnsi="Arial" w:cs="Arial"/>
+                <w:lang w:val="fr-CA"/>
+              </w:rPr>
+              <w:t xml:space="preserve"> utilisée pour changer de potentiomètre actif (CPOT)</w:t>
+            </w:r>
+            <w:r>
+              <w:rPr>
+                <w:rFonts w:ascii="Arial" w:hAnsi="Arial" w:cs="Arial"/>
+                <w:lang w:val="fr-CA"/>
+              </w:rPr>
+              <w:t>. Par exemple, si l</w:t>
             </w:r>
             <w:r>
               <w:rPr>
@@ -2868,7 +3050,7 @@
                 <w:rFonts w:ascii="Arial" w:hAnsi="Arial" w:cs="Arial"/>
                 <w:lang w:val="fr-CA"/>
               </w:rPr>
-              <w:t>-</w:t>
+              <w:t>admin</w:t>
             </w:r>
           </w:p>
         </w:tc>
@@ -2884,44 +3066,26 @@
                 <w:lang w:val="fr-CA"/>
               </w:rPr>
             </w:pPr>
+            <w:proofErr w:type="spellStart"/>
             <w:r>
               <w:rPr>
                 <w:rFonts w:ascii="Arial" w:hAnsi="Arial" w:cs="Arial"/>
                 <w:lang w:val="fr-CA"/>
               </w:rPr>
-              <w:t xml:space="preserve">Cette touche décrémente la valeur du potentiomètre indexé par le registre CPOT et est utilisée de la même façon que la touche « + » </w:t>
+              <w:t>Toggle</w:t>
+            </w:r>
+            <w:proofErr w:type="spellEnd"/>
+            <w:r>
+              <w:rPr>
+                <w:rFonts w:ascii="Arial" w:hAnsi="Arial" w:cs="Arial"/>
+                <w:lang w:val="fr-CA"/>
+              </w:rPr>
+              <w:t xml:space="preserve"> Admin mode</w:t>
             </w:r>
           </w:p>
         </w:tc>
       </w:tr>
     </w:tbl>
-    <w:p>
-      <w:pPr>
-        <w:rPr>
-          <w:lang w:val="fr-CA"/>
-        </w:rPr>
-      </w:pPr>
-    </w:p>
-    <w:p>
-      <w:pPr>
-        <w:rPr>
-          <w:lang w:val="fr-CA"/>
-        </w:rPr>
-      </w:pPr>
-    </w:p>
-    <w:p>
-      <w:pPr>
-        <w:rPr>
-          <w:lang w:val="fr-CA"/>
-        </w:rPr>
-      </w:pPr>
-      <w:r>
-        <w:rPr>
-          <w:lang w:val="fr-CA"/>
-        </w:rPr>
-        <w:br w:type="page"/>
-      </w:r>
-    </w:p>
     <w:p>
       <w:pPr>
         <w:pStyle w:val="Heading1"/>
@@ -3065,7 +3229,7 @@
           </mc:Choice>
           <mc:Fallback>
             <w:pict>
-              <v:shape w14:anchorId="2BB15C02" id="Straight Arrow Connector 17" o:spid="_x0000_s1026" type="#_x0000_t32" style="position:absolute;margin-left:177pt;margin-top:190.6pt;width:56.25pt;height:3.75pt;flip:y;z-index:251657216;visibility:visible;mso-wrap-style:square;mso-width-percent:0;mso-height-percent:0;mso-wrap-distance-left:9pt;mso-wrap-distance-top:0;mso-wrap-distance-right:9pt;mso-wrap-distance-bottom:0;mso-position-horizontal:absolute;mso-position-horizontal-relative:text;mso-position-vertical:absolute;mso-position-vertical-relative:text;mso-width-percent:0;mso-height-percent:0;mso-width-relative:margin;mso-height-relative:margin" o:gfxdata="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" strokecolor="red" strokeweight="3pt">
+              <v:shape w14:anchorId="1A867F20" id="Straight Arrow Connector 17" o:spid="_x0000_s1026" type="#_x0000_t32" style="position:absolute;margin-left:177pt;margin-top:190.6pt;width:56.25pt;height:3.75pt;flip:y;z-index:251657216;visibility:visible;mso-wrap-style:square;mso-width-percent:0;mso-height-percent:0;mso-wrap-distance-left:9pt;mso-wrap-distance-top:0;mso-wrap-distance-right:9pt;mso-wrap-distance-bottom:0;mso-position-horizontal:absolute;mso-position-horizontal-relative:text;mso-position-vertical:absolute;mso-position-vertical-relative:text;mso-width-percent:0;mso-height-percent:0;mso-width-relative:margin;mso-height-relative:margin" o:gfxdata="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" strokecolor="red" strokeweight="3pt">
                 <v:stroke endarrow="open"/>
               </v:shape>
             </w:pict>
@@ -3375,7 +3539,7 @@
           </mc:Choice>
           <mc:Fallback>
             <w:pict>
-              <v:shape w14:anchorId="4B8A5BA6" id="Straight Arrow Connector 15" o:spid="_x0000_s1026" type="#_x0000_t32" style="position:absolute;margin-left:177pt;margin-top:156.1pt;width:56.25pt;height:17.25pt;z-index:251653120;visibility:visible;mso-wrap-style:square;mso-width-percent:0;mso-height-percent:0;mso-wrap-distance-left:9pt;mso-wrap-distance-top:0;mso-wrap-distance-right:9pt;mso-wrap-distance-bottom:0;mso-position-horizontal:absolute;mso-position-horizontal-relative:text;mso-position-vertical:absolute;mso-position-vertical-relative:text;mso-width-percent:0;mso-height-percent:0;mso-width-relative:margin;mso-height-relative:margin" o:gfxdata="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" strokecolor="red" strokeweight="3pt">
+              <v:shape w14:anchorId="68898AD9" id="Straight Arrow Connector 15" o:spid="_x0000_s1026" type="#_x0000_t32" style="position:absolute;margin-left:177pt;margin-top:156.1pt;width:56.25pt;height:17.25pt;z-index:251653120;visibility:visible;mso-wrap-style:square;mso-width-percent:0;mso-height-percent:0;mso-wrap-distance-left:9pt;mso-wrap-distance-top:0;mso-wrap-distance-right:9pt;mso-wrap-distance-bottom:0;mso-position-horizontal:absolute;mso-position-horizontal-relative:text;mso-position-vertical:absolute;mso-position-vertical-relative:text;mso-width-percent:0;mso-height-percent:0;mso-width-relative:margin;mso-height-relative:margin" o:gfxdata="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" strokecolor="red" strokeweight="3pt">
                 <v:stroke endarrow="open"/>
               </v:shape>
             </w:pict>
@@ -3451,7 +3615,7 @@
           </mc:Choice>
           <mc:Fallback>
             <w:pict>
-              <v:shape w14:anchorId="5A31A500" id="Straight Arrow Connector 13" o:spid="_x0000_s1026" type="#_x0000_t32" style="position:absolute;margin-left:50.25pt;margin-top:57.6pt;width:27.75pt;height:43.5pt;flip:y;z-index:251651072;visibility:visible;mso-wrap-style:square;mso-width-percent:0;mso-height-percent:0;mso-wrap-distance-left:9pt;mso-wrap-distance-top:0;mso-wrap-distance-right:9pt;mso-wrap-distance-bottom:0;mso-position-horizontal:absolute;mso-position-horizontal-relative:text;mso-position-vertical:absolute;mso-position-vertical-relative:text;mso-width-percent:0;mso-height-percent:0;mso-width-relative:margin;mso-height-relative:margin" o:gfxdata="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" strokecolor="red" strokeweight="3pt">
+              <v:shape w14:anchorId="7319E5CD" id="Straight Arrow Connector 13" o:spid="_x0000_s1026" type="#_x0000_t32" style="position:absolute;margin-left:50.25pt;margin-top:57.6pt;width:27.75pt;height:43.5pt;flip:y;z-index:251651072;visibility:visible;mso-wrap-style:square;mso-width-percent:0;mso-height-percent:0;mso-wrap-distance-left:9pt;mso-wrap-distance-top:0;mso-wrap-distance-right:9pt;mso-wrap-distance-bottom:0;mso-position-horizontal:absolute;mso-position-horizontal-relative:text;mso-position-vertical:absolute;mso-position-vertical-relative:text;mso-width-percent:0;mso-height-percent:0;mso-width-relative:margin;mso-height-relative:margin" o:gfxdata="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" strokecolor="red" strokeweight="3pt">
                 <v:stroke endarrow="open"/>
               </v:shape>
             </w:pict>
@@ -5540,7 +5704,7 @@
           </mc:Choice>
           <mc:Fallback>
             <w:pict>
-              <v:rect w14:anchorId="46616CCB" id="Rectangle 28" o:spid="_x0000_s1026" style="position:absolute;margin-left:163.6pt;margin-top:2.15pt;width:9.45pt;height:9.45pt;z-index:251697664;visibility:visible;mso-wrap-style:square;mso-wrap-distance-left:9pt;mso-wrap-distance-top:0;mso-wrap-distance-right:9pt;mso-wrap-distance-bottom:0;mso-position-horizontal:absolute;mso-position-horizontal-relative:text;mso-position-vertical:absolute;mso-position-vertical-relative:text;v-text-anchor:middle" o:gfxdata="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" fillcolor="red" strokecolor="black [3213]" strokeweight="2pt"/>
+              <v:rect w14:anchorId="6785548F" id="Rectangle 28" o:spid="_x0000_s1026" style="position:absolute;margin-left:163.6pt;margin-top:2.15pt;width:9.45pt;height:9.45pt;z-index:251697664;visibility:visible;mso-wrap-style:square;mso-wrap-distance-left:9pt;mso-wrap-distance-top:0;mso-wrap-distance-right:9pt;mso-wrap-distance-bottom:0;mso-position-horizontal:absolute;mso-position-horizontal-relative:text;mso-position-vertical:absolute;mso-position-vertical-relative:text;v-text-anchor:middle" o:gfxdata="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" fillcolor="red" strokecolor="black [3213]" strokeweight="2pt"/>
             </w:pict>
           </mc:Fallback>
         </mc:AlternateContent>
@@ -5648,7 +5812,7 @@
           </mc:Choice>
           <mc:Fallback>
             <w:pict>
-              <v:rect w14:anchorId="6921AFC0" id="Rectangle 29" o:spid="_x0000_s1026" style="position:absolute;margin-left:163.55pt;margin-top:3pt;width:9.45pt;height:9.45pt;z-index:251701760;visibility:visible;mso-wrap-style:square;mso-wrap-distance-left:9pt;mso-wrap-distance-top:0;mso-wrap-distance-right:9pt;mso-wrap-distance-bottom:0;mso-position-horizontal:absolute;mso-position-horizontal-relative:text;mso-position-vertical:absolute;mso-position-vertical-relative:text;v-text-anchor:middle" o:gfxdata="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" fillcolor="#7030a0" strokecolor="black [3213]" strokeweight="2pt"/>
+              <v:rect w14:anchorId="552FE853" id="Rectangle 29" o:spid="_x0000_s1026" style="position:absolute;margin-left:163.55pt;margin-top:3pt;width:9.45pt;height:9.45pt;z-index:251701760;visibility:visible;mso-wrap-style:square;mso-wrap-distance-left:9pt;mso-wrap-distance-top:0;mso-wrap-distance-right:9pt;mso-wrap-distance-bottom:0;mso-position-horizontal:absolute;mso-position-horizontal-relative:text;mso-position-vertical:absolute;mso-position-vertical-relative:text;v-text-anchor:middle" o:gfxdata="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" fillcolor="#7030a0" strokecolor="black [3213]" strokeweight="2pt"/>
             </w:pict>
           </mc:Fallback>
         </mc:AlternateContent>
@@ -5770,7 +5934,7 @@
           </mc:Choice>
           <mc:Fallback>
             <w:pict>
-              <v:rect w14:anchorId="10A32B89" id="Rectangle 26" o:spid="_x0000_s1026" style="position:absolute;margin-left:163.65pt;margin-top:3.55pt;width:9.45pt;height:9.45pt;z-index:251686400;visibility:visible;mso-wrap-style:square;mso-wrap-distance-left:9pt;mso-wrap-distance-top:0;mso-wrap-distance-right:9pt;mso-wrap-distance-bottom:0;mso-position-horizontal:absolute;mso-position-horizontal-relative:text;mso-position-vertical:absolute;mso-position-vertical-relative:text;v-text-anchor:middle" o:gfxdata="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" fillcolor="#f79646 [3209]" strokecolor="black [3213]" strokeweight="2pt"/>
+              <v:rect w14:anchorId="3F69A265" id="Rectangle 26" o:spid="_x0000_s1026" style="position:absolute;margin-left:163.65pt;margin-top:3.55pt;width:9.45pt;height:9.45pt;z-index:251686400;visibility:visible;mso-wrap-style:square;mso-wrap-distance-left:9pt;mso-wrap-distance-top:0;mso-wrap-distance-right:9pt;mso-wrap-distance-bottom:0;mso-position-horizontal:absolute;mso-position-horizontal-relative:text;mso-position-vertical:absolute;mso-position-vertical-relative:text;v-text-anchor:middle" o:gfxdata="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" fillcolor="#f79646 [3209]" strokecolor="black [3213]" strokeweight="2pt"/>
             </w:pict>
           </mc:Fallback>
         </mc:AlternateContent>
@@ -5880,7 +6044,7 @@
           </mc:Choice>
           <mc:Fallback>
             <w:pict>
-              <v:rect w14:anchorId="7CF57A5D" id="Rectangle 27" o:spid="_x0000_s1026" style="position:absolute;margin-left:163.6pt;margin-top:2.3pt;width:9.45pt;height:9.45pt;z-index:251692544;visibility:visible;mso-wrap-style:square;mso-wrap-distance-left:9pt;mso-wrap-distance-top:0;mso-wrap-distance-right:9pt;mso-wrap-distance-bottom:0;mso-position-horizontal:absolute;mso-position-horizontal-relative:text;mso-position-vertical:absolute;mso-position-vertical-relative:text;v-text-anchor:middle" o:gfxdata="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" fillcolor="yellow" strokecolor="black [3213]" strokeweight="2pt"/>
+              <v:rect w14:anchorId="3338BC5F" id="Rectangle 27" o:spid="_x0000_s1026" style="position:absolute;margin-left:163.6pt;margin-top:2.3pt;width:9.45pt;height:9.45pt;z-index:251692544;visibility:visible;mso-wrap-style:square;mso-wrap-distance-left:9pt;mso-wrap-distance-top:0;mso-wrap-distance-right:9pt;mso-wrap-distance-bottom:0;mso-position-horizontal:absolute;mso-position-horizontal-relative:text;mso-position-vertical:absolute;mso-position-vertical-relative:text;v-text-anchor:middle" o:gfxdata="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" fillcolor="yellow" strokecolor="black [3213]" strokeweight="2pt"/>
             </w:pict>
           </mc:Fallback>
         </mc:AlternateContent>
@@ -5921,7 +6085,8 @@
       </w:pPr>
       <w:r>
         <w:rPr>
-          <w:lang w:val="fr-CA"/>
+          <w:noProof/>
+          <w:lang w:val="en-CA" w:eastAsia="en-CA"/>
         </w:rPr>
         <mc:AlternateContent>
           <mc:Choice Requires="wps">
@@ -6037,7 +6202,8 @@
       </w:r>
       <w:r>
         <w:rPr>
-          <w:lang w:val="fr-CA"/>
+          <w:noProof/>
+          <w:lang w:val="en-CA" w:eastAsia="en-CA"/>
         </w:rPr>
         <mc:AlternateContent>
           <mc:Choice Requires="wps">
@@ -6103,7 +6269,7 @@
           </mc:Choice>
           <mc:Fallback>
             <w:pict>
-              <v:shape w14:anchorId="1D08596C" id="Straight Arrow Connector 20" o:spid="_x0000_s1026" type="#_x0000_t32" style="position:absolute;margin-left:79.65pt;margin-top:117.1pt;width:30.05pt;height:3.6pt;z-index:251624960;visibility:visible;mso-wrap-style:square;mso-width-percent:0;mso-height-percent:0;mso-wrap-distance-left:9pt;mso-wrap-distance-top:0;mso-wrap-distance-right:9pt;mso-wrap-distance-bottom:0;mso-position-horizontal:absolute;mso-position-horizontal-relative:text;mso-position-vertical:absolute;mso-position-vertical-relative:text;mso-width-percent:0;mso-height-percent:0;mso-width-relative:margin;mso-height-relative:margin" o:gfxdata="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" strokecolor="red" strokeweight="3pt">
+              <v:shape w14:anchorId="6E45DDD2" id="Straight Arrow Connector 20" o:spid="_x0000_s1026" type="#_x0000_t32" style="position:absolute;margin-left:79.65pt;margin-top:117.1pt;width:30.05pt;height:3.6pt;z-index:251624960;visibility:visible;mso-wrap-style:square;mso-width-percent:0;mso-height-percent:0;mso-wrap-distance-left:9pt;mso-wrap-distance-top:0;mso-wrap-distance-right:9pt;mso-wrap-distance-bottom:0;mso-position-horizontal:absolute;mso-position-horizontal-relative:text;mso-position-vertical:absolute;mso-position-vertical-relative:text;mso-width-percent:0;mso-height-percent:0;mso-width-relative:margin;mso-height-relative:margin" o:gfxdata="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" strokecolor="red" strokeweight="3pt">
                 <v:stroke endarrow="open"/>
               </v:shape>
             </w:pict>
@@ -6182,7 +6348,7 @@
           </mc:Choice>
           <mc:Fallback>
             <w:pict>
-              <v:rect w14:anchorId="7BA2F363" id="Rectangle 25" o:spid="_x0000_s1026" style="position:absolute;margin-left:140.1pt;margin-top:108.6pt;width:9.45pt;height:9.45pt;z-index:251673088;visibility:visible;mso-wrap-style:square;mso-wrap-distance-left:9pt;mso-wrap-distance-top:0;mso-wrap-distance-right:9pt;mso-wrap-distance-bottom:0;mso-position-horizontal:absolute;mso-position-horizontal-relative:text;mso-position-vertical:absolute;mso-position-vertical-relative:text;v-text-anchor:middle" o:gfxdata="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" fillcolor="#f79646 [3209]" strokecolor="black [3213]" strokeweight="2pt"/>
+              <v:rect w14:anchorId="5176F80C" id="Rectangle 25" o:spid="_x0000_s1026" style="position:absolute;margin-left:140.1pt;margin-top:108.6pt;width:9.45pt;height:9.45pt;z-index:251673088;visibility:visible;mso-wrap-style:square;mso-wrap-distance-left:9pt;mso-wrap-distance-top:0;mso-wrap-distance-right:9pt;mso-wrap-distance-bottom:0;mso-position-horizontal:absolute;mso-position-horizontal-relative:text;mso-position-vertical:absolute;mso-position-vertical-relative:text;v-text-anchor:middle" o:gfxdata="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" fillcolor="#f79646 [3209]" strokecolor="black [3213]" strokeweight="2pt"/>
             </w:pict>
           </mc:Fallback>
         </mc:AlternateContent>
@@ -6259,7 +6425,7 @@
           </mc:Choice>
           <mc:Fallback>
             <w:pict>
-              <v:rect w14:anchorId="7FF8578C" id="Rectangle 24" o:spid="_x0000_s1026" style="position:absolute;margin-left:140.3pt;margin-top:123.3pt;width:9.45pt;height:9.45pt;z-index:251655680;visibility:visible;mso-wrap-style:square;mso-wrap-distance-left:9pt;mso-wrap-distance-top:0;mso-wrap-distance-right:9pt;mso-wrap-distance-bottom:0;mso-position-horizontal:absolute;mso-position-horizontal-relative:text;mso-position-vertical:absolute;mso-position-vertical-relative:text;v-text-anchor:middle" o:gfxdata="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" fillcolor="yellow" strokecolor="black [3213]" strokeweight="2pt"/>
+              <v:rect w14:anchorId="4677E99F" id="Rectangle 24" o:spid="_x0000_s1026" style="position:absolute;margin-left:140.3pt;margin-top:123.3pt;width:9.45pt;height:9.45pt;z-index:251655680;visibility:visible;mso-wrap-style:square;mso-wrap-distance-left:9pt;mso-wrap-distance-top:0;mso-wrap-distance-right:9pt;mso-wrap-distance-bottom:0;mso-position-horizontal:absolute;mso-position-horizontal-relative:text;mso-position-vertical:absolute;mso-position-vertical-relative:text;v-text-anchor:middle" o:gfxdata="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" fillcolor="yellow" strokecolor="black [3213]" strokeweight="2pt"/>
             </w:pict>
           </mc:Fallback>
         </mc:AlternateContent>
@@ -6336,7 +6502,7 @@
           </mc:Choice>
           <mc:Fallback>
             <w:pict>
-              <v:rect w14:anchorId="2C0FD8AD" id="Rectangle 23" o:spid="_x0000_s1026" style="position:absolute;margin-left:169.05pt;margin-top:108.05pt;width:9.45pt;height:9.45pt;z-index:251640320;visibility:visible;mso-wrap-style:square;mso-wrap-distance-left:9pt;mso-wrap-distance-top:0;mso-wrap-distance-right:9pt;mso-wrap-distance-bottom:0;mso-position-horizontal:absolute;mso-position-horizontal-relative:text;mso-position-vertical:absolute;mso-position-vertical-relative:text;v-text-anchor:middle" o:gfxdata="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" fillcolor="#7030a0" strokecolor="black [3213]" strokeweight="2pt"/>
+              <v:rect w14:anchorId="2F659A64" id="Rectangle 23" o:spid="_x0000_s1026" style="position:absolute;margin-left:169.05pt;margin-top:108.05pt;width:9.45pt;height:9.45pt;z-index:251640320;visibility:visible;mso-wrap-style:square;mso-wrap-distance-left:9pt;mso-wrap-distance-top:0;mso-wrap-distance-right:9pt;mso-wrap-distance-bottom:0;mso-position-horizontal:absolute;mso-position-horizontal-relative:text;mso-position-vertical:absolute;mso-position-vertical-relative:text;v-text-anchor:middle" o:gfxdata="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" fillcolor="#7030a0" strokecolor="black [3213]" strokeweight="2pt"/>
             </w:pict>
           </mc:Fallback>
         </mc:AlternateContent>
@@ -6413,7 +6579,7 @@
           </mc:Choice>
           <mc:Fallback>
             <w:pict>
-              <v:rect w14:anchorId="5D6778B8" id="Rectangle 21" o:spid="_x0000_s1026" style="position:absolute;margin-left:183.55pt;margin-top:122pt;width:9.45pt;height:9.45pt;z-index:251632128;visibility:visible;mso-wrap-style:square;mso-wrap-distance-left:9pt;mso-wrap-distance-top:0;mso-wrap-distance-right:9pt;mso-wrap-distance-bottom:0;mso-position-horizontal:absolute;mso-position-horizontal-relative:text;mso-position-vertical:absolute;mso-position-vertical-relative:text;v-text-anchor:middle" o:gfxdata="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" fillcolor="red" strokecolor="black [3213]" strokeweight="2pt"/>
+              <v:rect w14:anchorId="30F1F1B6" id="Rectangle 21" o:spid="_x0000_s1026" style="position:absolute;margin-left:183.55pt;margin-top:122pt;width:9.45pt;height:9.45pt;z-index:251632128;visibility:visible;mso-wrap-style:square;mso-wrap-distance-left:9pt;mso-wrap-distance-top:0;mso-wrap-distance-right:9pt;mso-wrap-distance-bottom:0;mso-position-horizontal:absolute;mso-position-horizontal-relative:text;mso-position-vertical:absolute;mso-position-vertical-relative:text;v-text-anchor:middle" o:gfxdata="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" fillcolor="red" strokecolor="black [3213]" strokeweight="2pt"/>
             </w:pict>
           </mc:Fallback>
         </mc:AlternateContent>
@@ -6442,7 +6608,7 @@
             <v:path o:extrusionok="f" gradientshapeok="t" o:connecttype="rect"/>
             <o:lock v:ext="edit" aspectratio="t"/>
           </v:shapetype>
-          <v:shape id="_x0000_i1025" type="#_x0000_t75" style="width:373.85pt;height:280.4pt">
+          <v:shape id="_x0000_i1025" type="#_x0000_t75" style="width:373.75pt;height:280.1pt">
             <v:imagedata r:id="rId12" o:title="IMG_0648"/>
           </v:shape>
         </w:pict>
@@ -6549,7 +6715,7 @@
           </mc:Choice>
           <mc:Fallback>
             <w:pict>
-              <v:rect w14:anchorId="5955894C" id="Rectangle 35" o:spid="_x0000_s1026" style="position:absolute;margin-left:118.05pt;margin-top:53.85pt;width:40.2pt;height:42.9pt;z-index:251660288;visibility:visible;mso-wrap-style:square;mso-width-percent:0;mso-height-percent:0;mso-wrap-distance-left:9pt;mso-wrap-distance-top:0;mso-wrap-distance-right:9pt;mso-wrap-distance-bottom:0;mso-position-horizontal:absolute;mso-position-horizontal-relative:text;mso-position-vertical:absolute;mso-position-vertical-relative:text;mso-width-percent:0;mso-height-percent:0;mso-width-relative:margin;mso-height-relative:margin;v-text-anchor:middle" o:gfxdata="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" filled="f" strokecolor="#00b050" strokeweight="2pt"/>
+              <v:rect w14:anchorId="77EF37A7" id="Rectangle 35" o:spid="_x0000_s1026" style="position:absolute;margin-left:118.05pt;margin-top:53.85pt;width:40.2pt;height:42.9pt;z-index:251660288;visibility:visible;mso-wrap-style:square;mso-width-percent:0;mso-height-percent:0;mso-wrap-distance-left:9pt;mso-wrap-distance-top:0;mso-wrap-distance-right:9pt;mso-wrap-distance-bottom:0;mso-position-horizontal:absolute;mso-position-horizontal-relative:text;mso-position-vertical:absolute;mso-position-vertical-relative:text;mso-width-percent:0;mso-height-percent:0;mso-width-relative:margin;mso-height-relative:margin;v-text-anchor:middle" o:gfxdata="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" filled="f" strokecolor="#00b050" strokeweight="2pt"/>
             </w:pict>
           </mc:Fallback>
         </mc:AlternateContent>
@@ -6633,7 +6799,7 @@
           </mc:Choice>
           <mc:Fallback>
             <w:pict>
-              <v:rect w14:anchorId="174AFCB5" id="Rectangle 34" o:spid="_x0000_s1026" style="position:absolute;margin-left:129.6pt;margin-top:65.2pt;width:7.15pt;height:7.15pt;z-index:251658240;visibility:visible;mso-wrap-style:square;mso-width-percent:0;mso-height-percent:0;mso-wrap-distance-left:9pt;mso-wrap-distance-top:0;mso-wrap-distance-right:9pt;mso-wrap-distance-bottom:0;mso-position-horizontal:absolute;mso-position-horizontal-relative:text;mso-position-vertical:absolute;mso-position-vertical-relative:text;mso-width-percent:0;mso-height-percent:0;mso-width-relative:margin;mso-height-relative:margin;v-text-anchor:middle" o:gfxdata="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" fillcolor="yellow" strokecolor="black [3213]" strokeweight="2pt"/>
+              <v:rect w14:anchorId="72E92AC0" id="Rectangle 34" o:spid="_x0000_s1026" style="position:absolute;margin-left:129.6pt;margin-top:65.2pt;width:7.15pt;height:7.15pt;z-index:251658240;visibility:visible;mso-wrap-style:square;mso-width-percent:0;mso-height-percent:0;mso-wrap-distance-left:9pt;mso-wrap-distance-top:0;mso-wrap-distance-right:9pt;mso-wrap-distance-bottom:0;mso-position-horizontal:absolute;mso-position-horizontal-relative:text;mso-position-vertical:absolute;mso-position-vertical-relative:text;mso-width-percent:0;mso-height-percent:0;mso-width-relative:margin;mso-height-relative:margin;v-text-anchor:middle" o:gfxdata="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" fillcolor="yellow" strokecolor="black [3213]" strokeweight="2pt"/>
             </w:pict>
           </mc:Fallback>
         </mc:AlternateContent>
@@ -6717,7 +6883,7 @@
           </mc:Choice>
           <mc:Fallback>
             <w:pict>
-              <v:rect w14:anchorId="27CC4FB3" id="Rectangle 33" o:spid="_x0000_s1026" style="position:absolute;margin-left:139.45pt;margin-top:65.2pt;width:7.15pt;height:7.15pt;z-index:251707904;visibility:visible;mso-wrap-style:square;mso-width-percent:0;mso-height-percent:0;mso-wrap-distance-left:9pt;mso-wrap-distance-top:0;mso-wrap-distance-right:9pt;mso-wrap-distance-bottom:0;mso-position-horizontal:absolute;mso-position-horizontal-relative:text;mso-position-vertical:absolute;mso-position-vertical-relative:text;mso-width-percent:0;mso-height-percent:0;mso-width-relative:margin;mso-height-relative:margin;v-text-anchor:middle" o:gfxdata="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" fillcolor="#f79646 [3209]" strokecolor="black [3213]" strokeweight="2pt"/>
+              <v:rect w14:anchorId="594BA92F" id="Rectangle 33" o:spid="_x0000_s1026" style="position:absolute;margin-left:139.45pt;margin-top:65.2pt;width:7.15pt;height:7.15pt;z-index:251707904;visibility:visible;mso-wrap-style:square;mso-width-percent:0;mso-height-percent:0;mso-wrap-distance-left:9pt;mso-wrap-distance-top:0;mso-wrap-distance-right:9pt;mso-wrap-distance-bottom:0;mso-position-horizontal:absolute;mso-position-horizontal-relative:text;mso-position-vertical:absolute;mso-position-vertical-relative:text;mso-width-percent:0;mso-height-percent:0;mso-width-relative:margin;mso-height-relative:margin;v-text-anchor:middle" o:gfxdata="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" fillcolor="#f79646 [3209]" strokecolor="black [3213]" strokeweight="2pt"/>
             </w:pict>
           </mc:Fallback>
         </mc:AlternateContent>
@@ -6801,7 +6967,7 @@
           </mc:Choice>
           <mc:Fallback>
             <w:pict>
-              <v:rect w14:anchorId="39FED285" id="Rectangle 32" o:spid="_x0000_s1026" style="position:absolute;margin-left:146.6pt;margin-top:65.2pt;width:7.15pt;height:7.15pt;z-index:251706880;visibility:visible;mso-wrap-style:square;mso-width-percent:0;mso-height-percent:0;mso-wrap-distance-left:9pt;mso-wrap-distance-top:0;mso-wrap-distance-right:9pt;mso-wrap-distance-bottom:0;mso-position-horizontal:absolute;mso-position-horizontal-relative:text;mso-position-vertical:absolute;mso-position-vertical-relative:text;mso-width-percent:0;mso-height-percent:0;mso-width-relative:margin;mso-height-relative:margin;v-text-anchor:middle" o:gfxdata="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" fillcolor="#7030a0" strokecolor="black [3213]" strokeweight="2pt"/>
+              <v:rect w14:anchorId="23E9B708" id="Rectangle 32" o:spid="_x0000_s1026" style="position:absolute;margin-left:146.6pt;margin-top:65.2pt;width:7.15pt;height:7.15pt;z-index:251706880;visibility:visible;mso-wrap-style:square;mso-width-percent:0;mso-height-percent:0;mso-wrap-distance-left:9pt;mso-wrap-distance-top:0;mso-wrap-distance-right:9pt;mso-wrap-distance-bottom:0;mso-position-horizontal:absolute;mso-position-horizontal-relative:text;mso-position-vertical:absolute;mso-position-vertical-relative:text;mso-width-percent:0;mso-height-percent:0;mso-width-relative:margin;mso-height-relative:margin;v-text-anchor:middle" o:gfxdata="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" fillcolor="#7030a0" strokecolor="black [3213]" strokeweight="2pt"/>
             </w:pict>
           </mc:Fallback>
         </mc:AlternateContent>
@@ -6884,7 +7050,7 @@
           </mc:Choice>
           <mc:Fallback>
             <w:pict>
-              <v:rect w14:anchorId="229915BC" id="Rectangle 31" o:spid="_x0000_s1026" style="position:absolute;margin-left:121.65pt;margin-top:65.2pt;width:7.15pt;height:7.15pt;z-index:251704832;visibility:visible;mso-wrap-style:square;mso-width-percent:0;mso-height-percent:0;mso-wrap-distance-left:9pt;mso-wrap-distance-top:0;mso-wrap-distance-right:9pt;mso-wrap-distance-bottom:0;mso-position-horizontal:absolute;mso-position-horizontal-relative:text;mso-position-vertical:absolute;mso-position-vertical-relative:text;mso-width-percent:0;mso-height-percent:0;mso-width-relative:margin;mso-height-relative:margin;v-text-anchor:middle" o:gfxdata="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" fillcolor="red" strokecolor="black [3213]" strokeweight="2pt"/>
+              <v:rect w14:anchorId="44C4B11A" id="Rectangle 31" o:spid="_x0000_s1026" style="position:absolute;margin-left:121.65pt;margin-top:65.2pt;width:7.15pt;height:7.15pt;z-index:251704832;visibility:visible;mso-wrap-style:square;mso-width-percent:0;mso-height-percent:0;mso-wrap-distance-left:9pt;mso-wrap-distance-top:0;mso-wrap-distance-right:9pt;mso-wrap-distance-bottom:0;mso-position-horizontal:absolute;mso-position-horizontal-relative:text;mso-position-vertical:absolute;mso-position-vertical-relative:text;mso-width-percent:0;mso-height-percent:0;mso-width-relative:margin;mso-height-relative:margin;v-text-anchor:middle" o:gfxdata="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" fillcolor="red" strokecolor="black [3213]" strokeweight="2pt"/>
             </w:pict>
           </mc:Fallback>
         </mc:AlternateContent>
@@ -6946,6 +7112,1492 @@
           </wp:inline>
         </w:drawing>
       </w:r>
+    </w:p>
+    <w:p>
+      <w:pPr>
+        <w:pStyle w:val="Heading1"/>
+        <w:rPr>
+          <w:lang w:val="fr-CA"/>
+        </w:rPr>
+      </w:pPr>
+      <w:r>
+        <w:rPr>
+          <w:lang w:val="fr-CA"/>
+        </w:rPr>
+        <w:lastRenderedPageBreak/>
+        <w:t>Commandes du contrôleur</w:t>
+      </w:r>
+    </w:p>
+    <w:p>
+      <w:pPr>
+        <w:rPr>
+          <w:lang w:val="fr-CA"/>
+        </w:rPr>
+      </w:pPr>
+    </w:p>
+    <w:p>
+      <w:pPr>
+        <w:rPr>
+          <w:lang w:val="fr-CA"/>
+        </w:rPr>
+      </w:pPr>
+      <w:r>
+        <w:rPr>
+          <w:lang w:val="fr-CA"/>
+        </w:rPr>
+        <w:t>Le contrôleur peut effectuer une variété de commandes envoyées par DTMF. La séquence de commande acceptée par le contrôleur est définie par la structure suivante :</w:t>
+      </w:r>
+    </w:p>
+    <w:p>
+      <w:pPr>
+        <w:rPr>
+          <w:lang w:val="fr-CA"/>
+        </w:rPr>
+      </w:pPr>
+      <w:r>
+        <w:rPr>
+          <w:color w:val="7030A0"/>
+          <w:lang w:val="fr-CA"/>
+        </w:rPr>
+        <w:t xml:space="preserve">[Site ID1] [Site ID2] </w:t>
+      </w:r>
+      <w:r>
+        <w:rPr>
+          <w:color w:val="00B050"/>
+          <w:lang w:val="fr-CA"/>
+        </w:rPr>
+        <w:t>[CMD1] [CMD2]</w:t>
+      </w:r>
+      <w:r>
+        <w:rPr>
+          <w:lang w:val="fr-CA"/>
+        </w:rPr>
+        <w:t xml:space="preserve"> </w:t>
+      </w:r>
+      <w:r>
+        <w:rPr>
+          <w:color w:val="FF0000"/>
+          <w:lang w:val="fr-CA"/>
+        </w:rPr>
+        <w:t xml:space="preserve">[ARG1][ARG2] </w:t>
+      </w:r>
+      <w:r>
+        <w:rPr>
+          <w:color w:val="FFC000"/>
+          <w:lang w:val="fr-CA"/>
+        </w:rPr>
+        <w:t>[VAL1][VAL2]…</w:t>
+      </w:r>
+      <w:r>
+        <w:rPr>
+          <w:lang w:val="fr-CA"/>
+        </w:rPr>
+        <w:t xml:space="preserve"> </w:t>
+      </w:r>
+      <w:r>
+        <w:rPr>
+          <w:b/>
+          <w:lang w:val="fr-CA"/>
+        </w:rPr>
+        <w:t>#</w:t>
+      </w:r>
+    </w:p>
+    <w:p>
+      <w:pPr>
+        <w:rPr>
+          <w:lang w:val="fr-CA"/>
+        </w:rPr>
+      </w:pPr>
+      <w:r>
+        <w:rPr>
+          <w:lang w:val="fr-CA"/>
+        </w:rPr>
+        <w:t xml:space="preserve">Les éléments de la commande sont définis </w:t>
+      </w:r>
+      <w:proofErr w:type="spellStart"/>
+      <w:r>
+        <w:rPr>
+          <w:lang w:val="fr-CA"/>
+        </w:rPr>
+        <w:t>ci-bas</w:t>
+      </w:r>
+      <w:proofErr w:type="spellEnd"/>
+    </w:p>
+    <w:tbl>
+      <w:tblPr>
+        <w:tblStyle w:val="GridTable4-Accent1"/>
+        <w:tblW w:w="0" w:type="auto"/>
+        <w:tblLook w:val="04A0" w:firstRow="1" w:lastRow="0" w:firstColumn="1" w:lastColumn="0" w:noHBand="0" w:noVBand="1"/>
+      </w:tblPr>
+      <w:tblGrid>
+        <w:gridCol w:w="1548"/>
+        <w:gridCol w:w="8028"/>
+      </w:tblGrid>
+      <w:tr>
+        <w:trPr>
+          <w:cnfStyle w:val="100000000000" w:firstRow="1" w:lastRow="0" w:firstColumn="0" w:lastColumn="0" w:oddVBand="0" w:evenVBand="0" w:oddHBand="0" w:evenHBand="0" w:firstRowFirstColumn="0" w:firstRowLastColumn="0" w:lastRowFirstColumn="0" w:lastRowLastColumn="0"/>
+        </w:trPr>
+        <w:tc>
+          <w:tcPr>
+            <w:cnfStyle w:val="001000000000" w:firstRow="0" w:lastRow="0" w:firstColumn="1" w:lastColumn="0" w:oddVBand="0" w:evenVBand="0" w:oddHBand="0" w:evenHBand="0" w:firstRowFirstColumn="0" w:firstRowLastColumn="0" w:lastRowFirstColumn="0" w:lastRowLastColumn="0"/>
+            <w:tcW w:w="1548" w:type="dxa"/>
+          </w:tcPr>
+          <w:p>
+            <w:pPr>
+              <w:rPr>
+                <w:lang w:val="fr-CA"/>
+              </w:rPr>
+            </w:pPr>
+            <w:r>
+              <w:rPr>
+                <w:lang w:val="fr-CA"/>
+              </w:rPr>
+              <w:t>Élément</w:t>
+            </w:r>
+          </w:p>
+        </w:tc>
+        <w:tc>
+          <w:tcPr>
+            <w:tcW w:w="8028" w:type="dxa"/>
+          </w:tcPr>
+          <w:p>
+            <w:pPr>
+              <w:cnfStyle w:val="100000000000" w:firstRow="1" w:lastRow="0" w:firstColumn="0" w:lastColumn="0" w:oddVBand="0" w:evenVBand="0" w:oddHBand="0" w:evenHBand="0" w:firstRowFirstColumn="0" w:firstRowLastColumn="0" w:lastRowFirstColumn="0" w:lastRowLastColumn="0"/>
+              <w:rPr>
+                <w:lang w:val="fr-CA"/>
+              </w:rPr>
+            </w:pPr>
+            <w:r>
+              <w:rPr>
+                <w:lang w:val="fr-CA"/>
+              </w:rPr>
+              <w:t>Description</w:t>
+            </w:r>
+          </w:p>
+        </w:tc>
+      </w:tr>
+      <w:tr>
+        <w:trPr>
+          <w:cnfStyle w:val="000000100000" w:firstRow="0" w:lastRow="0" w:firstColumn="0" w:lastColumn="0" w:oddVBand="0" w:evenVBand="0" w:oddHBand="1" w:evenHBand="0" w:firstRowFirstColumn="0" w:firstRowLastColumn="0" w:lastRowFirstColumn="0" w:lastRowLastColumn="0"/>
+        </w:trPr>
+        <w:tc>
+          <w:tcPr>
+            <w:cnfStyle w:val="001000000000" w:firstRow="0" w:lastRow="0" w:firstColumn="1" w:lastColumn="0" w:oddVBand="0" w:evenVBand="0" w:oddHBand="0" w:evenHBand="0" w:firstRowFirstColumn="0" w:firstRowLastColumn="0" w:lastRowFirstColumn="0" w:lastRowLastColumn="0"/>
+            <w:tcW w:w="1548" w:type="dxa"/>
+          </w:tcPr>
+          <w:p>
+            <w:pPr>
+              <w:rPr>
+                <w:lang w:val="fr-CA"/>
+              </w:rPr>
+            </w:pPr>
+            <w:r>
+              <w:rPr>
+                <w:lang w:val="fr-CA"/>
+              </w:rPr>
+              <w:t>Site ID</w:t>
+            </w:r>
+          </w:p>
+        </w:tc>
+        <w:tc>
+          <w:tcPr>
+            <w:tcW w:w="8028" w:type="dxa"/>
+          </w:tcPr>
+          <w:p>
+            <w:pPr>
+              <w:cnfStyle w:val="000000100000" w:firstRow="0" w:lastRow="0" w:firstColumn="0" w:lastColumn="0" w:oddVBand="0" w:evenVBand="0" w:oddHBand="1" w:evenHBand="0" w:firstRowFirstColumn="0" w:firstRowLastColumn="0" w:lastRowFirstColumn="0" w:lastRowLastColumn="0"/>
+              <w:rPr>
+                <w:lang w:val="fr-CA"/>
+              </w:rPr>
+            </w:pPr>
+            <w:r>
+              <w:rPr>
+                <w:lang w:val="fr-CA"/>
+              </w:rPr>
+              <w:t>Numéro de série de 2 chiffres programmée dans le contrôleur. Chaque contrôleur a un numéro unique. Ex : 52</w:t>
+            </w:r>
+          </w:p>
+        </w:tc>
+      </w:tr>
+      <w:tr>
+        <w:tc>
+          <w:tcPr>
+            <w:cnfStyle w:val="001000000000" w:firstRow="0" w:lastRow="0" w:firstColumn="1" w:lastColumn="0" w:oddVBand="0" w:evenVBand="0" w:oddHBand="0" w:evenHBand="0" w:firstRowFirstColumn="0" w:firstRowLastColumn="0" w:lastRowFirstColumn="0" w:lastRowLastColumn="0"/>
+            <w:tcW w:w="1548" w:type="dxa"/>
+          </w:tcPr>
+          <w:p>
+            <w:pPr>
+              <w:rPr>
+                <w:lang w:val="fr-CA"/>
+              </w:rPr>
+            </w:pPr>
+            <w:r>
+              <w:rPr>
+                <w:lang w:val="fr-CA"/>
+              </w:rPr>
+              <w:t>CMD</w:t>
+            </w:r>
+          </w:p>
+        </w:tc>
+        <w:tc>
+          <w:tcPr>
+            <w:tcW w:w="8028" w:type="dxa"/>
+          </w:tcPr>
+          <w:p>
+            <w:pPr>
+              <w:cnfStyle w:val="000000000000" w:firstRow="0" w:lastRow="0" w:firstColumn="0" w:lastColumn="0" w:oddVBand="0" w:evenVBand="0" w:oddHBand="0" w:evenHBand="0" w:firstRowFirstColumn="0" w:firstRowLastColumn="0" w:lastRowFirstColumn="0" w:lastRowLastColumn="0"/>
+              <w:rPr>
+                <w:lang w:val="fr-CA"/>
+              </w:rPr>
+            </w:pPr>
+            <w:r>
+              <w:rPr>
+                <w:lang w:val="fr-CA"/>
+              </w:rPr>
+              <w:t>Commande à exécuter. Les commandes sont :</w:t>
+            </w:r>
+          </w:p>
+          <w:p>
+            <w:pPr>
+              <w:cnfStyle w:val="000000000000" w:firstRow="0" w:lastRow="0" w:firstColumn="0" w:lastColumn="0" w:oddVBand="0" w:evenVBand="0" w:oddHBand="0" w:evenHBand="0" w:firstRowFirstColumn="0" w:firstRowLastColumn="0" w:lastRowFirstColumn="0" w:lastRowLastColumn="0"/>
+              <w:rPr>
+                <w:lang w:val="fr-CA"/>
+              </w:rPr>
+            </w:pPr>
+            <w:r>
+              <w:rPr>
+                <w:lang w:val="fr-CA"/>
+              </w:rPr>
+              <w:t>02 – Écrire une valeur VAL and le registre ARG</w:t>
+            </w:r>
+          </w:p>
+          <w:p>
+            <w:pPr>
+              <w:cnfStyle w:val="000000000000" w:firstRow="0" w:lastRow="0" w:firstColumn="0" w:lastColumn="0" w:oddVBand="0" w:evenVBand="0" w:oddHBand="0" w:evenHBand="0" w:firstRowFirstColumn="0" w:firstRowLastColumn="0" w:lastRowFirstColumn="0" w:lastRowLastColumn="0"/>
+              <w:rPr>
+                <w:lang w:val="fr-CA"/>
+              </w:rPr>
+            </w:pPr>
+            <w:r>
+              <w:rPr>
+                <w:lang w:val="fr-CA"/>
+              </w:rPr>
+              <w:t>03 – Lire la valeur du registre ARG</w:t>
+            </w:r>
+          </w:p>
+          <w:p>
+            <w:pPr>
+              <w:cnfStyle w:val="000000000000" w:firstRow="0" w:lastRow="0" w:firstColumn="0" w:lastColumn="0" w:oddVBand="0" w:evenVBand="0" w:oddHBand="0" w:evenHBand="0" w:firstRowFirstColumn="0" w:firstRowLastColumn="0" w:lastRowFirstColumn="0" w:lastRowLastColumn="0"/>
+              <w:rPr>
+                <w:lang w:val="fr-CA"/>
+              </w:rPr>
+            </w:pPr>
+            <w:r>
+              <w:rPr>
+                <w:lang w:val="fr-CA"/>
+              </w:rPr>
+              <w:t xml:space="preserve">04 – Sauvegarder la configuration dans </w:t>
+            </w:r>
+            <w:proofErr w:type="gramStart"/>
+            <w:r>
+              <w:rPr>
+                <w:lang w:val="fr-CA"/>
+              </w:rPr>
+              <w:t>le EEPROM</w:t>
+            </w:r>
+            <w:proofErr w:type="gramEnd"/>
+          </w:p>
+          <w:p>
+            <w:pPr>
+              <w:cnfStyle w:val="000000000000" w:firstRow="0" w:lastRow="0" w:firstColumn="0" w:lastColumn="0" w:oddVBand="0" w:evenVBand="0" w:oddHBand="0" w:evenHBand="0" w:firstRowFirstColumn="0" w:firstRowLastColumn="0" w:lastRowFirstColumn="0" w:lastRowLastColumn="0"/>
+              <w:rPr>
+                <w:lang w:val="fr-CA"/>
+              </w:rPr>
+            </w:pPr>
+            <w:r>
+              <w:rPr>
+                <w:lang w:val="fr-CA"/>
+              </w:rPr>
+              <w:t xml:space="preserve">05 – Restaurer les valeurs </w:t>
+            </w:r>
+            <w:proofErr w:type="gramStart"/>
+            <w:r>
+              <w:rPr>
+                <w:lang w:val="fr-CA"/>
+              </w:rPr>
+              <w:t>du EEPROM</w:t>
+            </w:r>
+            <w:proofErr w:type="gramEnd"/>
+            <w:r>
+              <w:rPr>
+                <w:lang w:val="fr-CA"/>
+              </w:rPr>
+              <w:t xml:space="preserve"> (ARG=</w:t>
+            </w:r>
+            <w:r>
+              <w:rPr>
+                <w:lang w:val="fr-CA"/>
+              </w:rPr>
+              <w:t>01) ou des valeurs d’usine par d</w:t>
+            </w:r>
+            <w:r>
+              <w:rPr>
+                <w:lang w:val="fr-CA"/>
+              </w:rPr>
+              <w:t>éfaut (ARG=00)</w:t>
+            </w:r>
+          </w:p>
+          <w:p>
+            <w:pPr>
+              <w:cnfStyle w:val="000000000000" w:firstRow="0" w:lastRow="0" w:firstColumn="0" w:lastColumn="0" w:oddVBand="0" w:evenVBand="0" w:oddHBand="0" w:evenHBand="0" w:firstRowFirstColumn="0" w:firstRowLastColumn="0" w:lastRowFirstColumn="0" w:lastRowLastColumn="0"/>
+              <w:rPr>
+                <w:lang w:val="fr-CA"/>
+              </w:rPr>
+            </w:pPr>
+            <w:r>
+              <w:rPr>
+                <w:lang w:val="fr-CA"/>
+              </w:rPr>
+              <w:t xml:space="preserve">06 </w:t>
+            </w:r>
+            <w:r>
+              <w:rPr>
+                <w:lang w:val="fr-CA"/>
+              </w:rPr>
+              <w:t>–</w:t>
+            </w:r>
+            <w:r>
+              <w:rPr>
+                <w:lang w:val="fr-CA"/>
+              </w:rPr>
+              <w:t xml:space="preserve"> </w:t>
+            </w:r>
+            <w:r>
+              <w:rPr>
+                <w:lang w:val="fr-CA"/>
+              </w:rPr>
+              <w:t>Incrémenter le potentiomètre ARG (0 à 3) par VAL tours (0 à 63)</w:t>
+            </w:r>
+          </w:p>
+          <w:p>
+            <w:pPr>
+              <w:cnfStyle w:val="000000000000" w:firstRow="0" w:lastRow="0" w:firstColumn="0" w:lastColumn="0" w:oddVBand="0" w:evenVBand="0" w:oddHBand="0" w:evenHBand="0" w:firstRowFirstColumn="0" w:firstRowLastColumn="0" w:lastRowFirstColumn="0" w:lastRowLastColumn="0"/>
+              <w:rPr>
+                <w:lang w:val="fr-CA"/>
+              </w:rPr>
+            </w:pPr>
+            <w:r>
+              <w:rPr>
+                <w:lang w:val="fr-CA"/>
+              </w:rPr>
+              <w:t>07 – Décrémenter le potentiomètre ARG (0 à 3) par VAL tours (0 à 63)</w:t>
+            </w:r>
+          </w:p>
+          <w:p>
+            <w:pPr>
+              <w:cnfStyle w:val="000000000000" w:firstRow="0" w:lastRow="0" w:firstColumn="0" w:lastColumn="0" w:oddVBand="0" w:evenVBand="0" w:oddHBand="0" w:evenHBand="0" w:firstRowFirstColumn="0" w:firstRowLastColumn="0" w:lastRowFirstColumn="0" w:lastRowLastColumn="0"/>
+              <w:rPr>
+                <w:lang w:val="fr-CA"/>
+              </w:rPr>
+            </w:pPr>
+            <w:r>
+              <w:rPr>
+                <w:lang w:val="fr-CA"/>
+              </w:rPr>
+              <w:t>09 – Mode Administrateur – Entrée en mode Administrateur (ARG=01), Redémarrer le contrôleur (ARG=02), Sortir du mode Administrateur (ARG=00)</w:t>
+            </w:r>
+          </w:p>
+        </w:tc>
+      </w:tr>
+      <w:tr>
+        <w:trPr>
+          <w:cnfStyle w:val="000000100000" w:firstRow="0" w:lastRow="0" w:firstColumn="0" w:lastColumn="0" w:oddVBand="0" w:evenVBand="0" w:oddHBand="1" w:evenHBand="0" w:firstRowFirstColumn="0" w:firstRowLastColumn="0" w:lastRowFirstColumn="0" w:lastRowLastColumn="0"/>
+        </w:trPr>
+        <w:tc>
+          <w:tcPr>
+            <w:cnfStyle w:val="001000000000" w:firstRow="0" w:lastRow="0" w:firstColumn="1" w:lastColumn="0" w:oddVBand="0" w:evenVBand="0" w:oddHBand="0" w:evenHBand="0" w:firstRowFirstColumn="0" w:firstRowLastColumn="0" w:lastRowFirstColumn="0" w:lastRowLastColumn="0"/>
+            <w:tcW w:w="1548" w:type="dxa"/>
+          </w:tcPr>
+          <w:p>
+            <w:pPr>
+              <w:rPr>
+                <w:lang w:val="fr-CA"/>
+              </w:rPr>
+            </w:pPr>
+            <w:r>
+              <w:rPr>
+                <w:lang w:val="fr-CA"/>
+              </w:rPr>
+              <w:t>ARG</w:t>
+            </w:r>
+          </w:p>
+        </w:tc>
+        <w:tc>
+          <w:tcPr>
+            <w:tcW w:w="8028" w:type="dxa"/>
+          </w:tcPr>
+          <w:p>
+            <w:pPr>
+              <w:cnfStyle w:val="000000100000" w:firstRow="0" w:lastRow="0" w:firstColumn="0" w:lastColumn="0" w:oddVBand="0" w:evenVBand="0" w:oddHBand="1" w:evenHBand="0" w:firstRowFirstColumn="0" w:firstRowLastColumn="0" w:lastRowFirstColumn="0" w:lastRowLastColumn="0"/>
+              <w:rPr>
+                <w:lang w:val="fr-CA"/>
+              </w:rPr>
+            </w:pPr>
+            <w:r>
+              <w:rPr>
+                <w:lang w:val="fr-CA"/>
+              </w:rPr>
+              <w:t>Argument de la commande. Dans le cas des commandes 02 et 03, l’argument correspond au numéro de registre cible.</w:t>
+            </w:r>
+          </w:p>
+          <w:p>
+            <w:pPr>
+              <w:cnfStyle w:val="000000100000" w:firstRow="0" w:lastRow="0" w:firstColumn="0" w:lastColumn="0" w:oddVBand="0" w:evenVBand="0" w:oddHBand="1" w:evenHBand="0" w:firstRowFirstColumn="0" w:firstRowLastColumn="0" w:lastRowFirstColumn="0" w:lastRowLastColumn="0"/>
+              <w:rPr>
+                <w:lang w:val="fr-CA"/>
+              </w:rPr>
+            </w:pPr>
+            <w:r>
+              <w:rPr>
+                <w:lang w:val="fr-CA"/>
+              </w:rPr>
+              <w:t xml:space="preserve">Pour la commande 05, l’argument est utilisé pour spécifier l’origine </w:t>
+            </w:r>
+            <w:proofErr w:type="gramStart"/>
+            <w:r>
+              <w:rPr>
+                <w:lang w:val="fr-CA"/>
+              </w:rPr>
+              <w:t>des valeur</w:t>
+            </w:r>
+            <w:proofErr w:type="gramEnd"/>
+            <w:r>
+              <w:rPr>
+                <w:lang w:val="fr-CA"/>
+              </w:rPr>
+              <w:t xml:space="preserve"> d’initialisation.</w:t>
+            </w:r>
+          </w:p>
+          <w:p>
+            <w:pPr>
+              <w:cnfStyle w:val="000000100000" w:firstRow="0" w:lastRow="0" w:firstColumn="0" w:lastColumn="0" w:oddVBand="0" w:evenVBand="0" w:oddHBand="1" w:evenHBand="0" w:firstRowFirstColumn="0" w:firstRowLastColumn="0" w:lastRowFirstColumn="0" w:lastRowLastColumn="0"/>
+              <w:rPr>
+                <w:lang w:val="fr-CA"/>
+              </w:rPr>
+            </w:pPr>
+            <w:r>
+              <w:rPr>
+                <w:lang w:val="fr-CA"/>
+              </w:rPr>
+              <w:t>Pour les commandes 06 et 07, l’argument est le numéro de potentiomètre à modifier. Les valeurs des potentiomètres qui sont modifiées avec les commandes 06 et 07 sont pour l’entrée COR active par laquelle la commande DTMF est reçue par le contrôleur.</w:t>
+            </w:r>
+          </w:p>
+        </w:tc>
+      </w:tr>
+      <w:tr>
+        <w:tc>
+          <w:tcPr>
+            <w:cnfStyle w:val="001000000000" w:firstRow="0" w:lastRow="0" w:firstColumn="1" w:lastColumn="0" w:oddVBand="0" w:evenVBand="0" w:oddHBand="0" w:evenHBand="0" w:firstRowFirstColumn="0" w:firstRowLastColumn="0" w:lastRowFirstColumn="0" w:lastRowLastColumn="0"/>
+            <w:tcW w:w="1548" w:type="dxa"/>
+          </w:tcPr>
+          <w:p>
+            <w:pPr>
+              <w:rPr>
+                <w:lang w:val="fr-CA"/>
+              </w:rPr>
+            </w:pPr>
+            <w:r>
+              <w:rPr>
+                <w:lang w:val="fr-CA"/>
+              </w:rPr>
+              <w:t>VAL</w:t>
+            </w:r>
+          </w:p>
+        </w:tc>
+        <w:tc>
+          <w:tcPr>
+            <w:tcW w:w="8028" w:type="dxa"/>
+          </w:tcPr>
+          <w:p>
+            <w:pPr>
+              <w:cnfStyle w:val="000000000000" w:firstRow="0" w:lastRow="0" w:firstColumn="0" w:lastColumn="0" w:oddVBand="0" w:evenVBand="0" w:oddHBand="0" w:evenHBand="0" w:firstRowFirstColumn="0" w:firstRowLastColumn="0" w:lastRowFirstColumn="0" w:lastRowLastColumn="0"/>
+              <w:rPr>
+                <w:lang w:val="fr-CA"/>
+              </w:rPr>
+            </w:pPr>
+            <w:r>
+              <w:rPr>
+                <w:lang w:val="fr-CA"/>
+              </w:rPr>
+              <w:t>Valeur numérique entre 0 et 255.</w:t>
+            </w:r>
+          </w:p>
+        </w:tc>
+      </w:tr>
+    </w:tbl>
+    <w:p>
+      <w:pPr>
+        <w:rPr>
+          <w:lang w:val="fr-CA"/>
+        </w:rPr>
+      </w:pPr>
+    </w:p>
+    <w:p>
+      <w:pPr>
+        <w:rPr>
+          <w:lang w:val="fr-CA"/>
+        </w:rPr>
+      </w:pPr>
+      <w:r>
+        <w:rPr>
+          <w:lang w:val="fr-CA"/>
+        </w:rPr>
+        <w:t>Lorsqu’un COR est reçu, les caractères spéciaux suivants peuvent être utilisés pour ajuster l’audio pour le COR actif :</w:t>
+      </w:r>
+    </w:p>
+    <w:tbl>
+      <w:tblPr>
+        <w:tblStyle w:val="GridTable4-Accent1"/>
+        <w:tblW w:w="0" w:type="auto"/>
+        <w:tblLook w:val="04A0" w:firstRow="1" w:lastRow="0" w:firstColumn="1" w:lastColumn="0" w:noHBand="0" w:noVBand="1"/>
+      </w:tblPr>
+      <w:tblGrid>
+        <w:gridCol w:w="2268"/>
+        <w:gridCol w:w="7308"/>
+      </w:tblGrid>
+      <w:tr>
+        <w:trPr>
+          <w:cnfStyle w:val="100000000000" w:firstRow="1" w:lastRow="0" w:firstColumn="0" w:lastColumn="0" w:oddVBand="0" w:evenVBand="0" w:oddHBand="0" w:evenHBand="0" w:firstRowFirstColumn="0" w:firstRowLastColumn="0" w:lastRowFirstColumn="0" w:lastRowLastColumn="0"/>
+        </w:trPr>
+        <w:tc>
+          <w:tcPr>
+            <w:cnfStyle w:val="001000000000" w:firstRow="0" w:lastRow="0" w:firstColumn="1" w:lastColumn="0" w:oddVBand="0" w:evenVBand="0" w:oddHBand="0" w:evenHBand="0" w:firstRowFirstColumn="0" w:firstRowLastColumn="0" w:lastRowFirstColumn="0" w:lastRowLastColumn="0"/>
+            <w:tcW w:w="2268" w:type="dxa"/>
+          </w:tcPr>
+          <w:p>
+            <w:pPr>
+              <w:rPr>
+                <w:lang w:val="fr-CA"/>
+              </w:rPr>
+            </w:pPr>
+            <w:r>
+              <w:rPr>
+                <w:lang w:val="fr-CA"/>
+              </w:rPr>
+              <w:t>Séquence</w:t>
+            </w:r>
+          </w:p>
+        </w:tc>
+        <w:tc>
+          <w:tcPr>
+            <w:tcW w:w="7308" w:type="dxa"/>
+          </w:tcPr>
+          <w:p>
+            <w:pPr>
+              <w:cnfStyle w:val="100000000000" w:firstRow="1" w:lastRow="0" w:firstColumn="0" w:lastColumn="0" w:oddVBand="0" w:evenVBand="0" w:oddHBand="0" w:evenHBand="0" w:firstRowFirstColumn="0" w:firstRowLastColumn="0" w:lastRowFirstColumn="0" w:lastRowLastColumn="0"/>
+              <w:rPr>
+                <w:lang w:val="fr-CA"/>
+              </w:rPr>
+            </w:pPr>
+            <w:r>
+              <w:rPr>
+                <w:lang w:val="fr-CA"/>
+              </w:rPr>
+              <w:t>Description</w:t>
+            </w:r>
+          </w:p>
+        </w:tc>
+      </w:tr>
+      <w:tr>
+        <w:trPr>
+          <w:cnfStyle w:val="000000100000" w:firstRow="0" w:lastRow="0" w:firstColumn="0" w:lastColumn="0" w:oddVBand="0" w:evenVBand="0" w:oddHBand="1" w:evenHBand="0" w:firstRowFirstColumn="0" w:firstRowLastColumn="0" w:lastRowFirstColumn="0" w:lastRowLastColumn="0"/>
+        </w:trPr>
+        <w:tc>
+          <w:tcPr>
+            <w:cnfStyle w:val="001000000000" w:firstRow="0" w:lastRow="0" w:firstColumn="1" w:lastColumn="0" w:oddVBand="0" w:evenVBand="0" w:oddHBand="0" w:evenHBand="0" w:firstRowFirstColumn="0" w:firstRowLastColumn="0" w:lastRowFirstColumn="0" w:lastRowLastColumn="0"/>
+            <w:tcW w:w="2268" w:type="dxa"/>
+          </w:tcPr>
+          <w:p>
+            <w:pPr>
+              <w:rPr>
+                <w:lang w:val="en-CA"/>
+              </w:rPr>
+            </w:pPr>
+            <w:r>
+              <w:rPr>
+                <w:lang w:val="fr-CA"/>
+              </w:rPr>
+              <w:t>B</w:t>
+            </w:r>
+            <w:r>
+              <w:rPr>
+                <w:lang w:val="en-CA"/>
+              </w:rPr>
+              <w:t xml:space="preserve"> #</w:t>
+            </w:r>
+          </w:p>
+        </w:tc>
+        <w:tc>
+          <w:tcPr>
+            <w:tcW w:w="7308" w:type="dxa"/>
+          </w:tcPr>
+          <w:p>
+            <w:pPr>
+              <w:cnfStyle w:val="000000100000" w:firstRow="0" w:lastRow="0" w:firstColumn="0" w:lastColumn="0" w:oddVBand="0" w:evenVBand="0" w:oddHBand="1" w:evenHBand="0" w:firstRowFirstColumn="0" w:firstRowLastColumn="0" w:lastRowFirstColumn="0" w:lastRowLastColumn="0"/>
+              <w:rPr>
+                <w:lang w:val="fr-CA"/>
+              </w:rPr>
+            </w:pPr>
+            <w:r>
+              <w:rPr>
+                <w:lang w:val="fr-CA"/>
+              </w:rPr>
+              <w:t xml:space="preserve">Sauter au prochain potentiomètre. </w:t>
+            </w:r>
+            <w:r>
+              <w:rPr>
+                <w:lang w:val="fr-CA"/>
+              </w:rPr>
+              <w:t xml:space="preserve">Si un afficheur LCD est relié au contrôleur, le potentiomètre actif est indiqué par un </w:t>
+            </w:r>
+            <w:r>
+              <w:rPr>
+                <w:lang w:val="fr-CA"/>
+              </w:rPr>
+              <w:t xml:space="preserve">caractère « * » </w:t>
+            </w:r>
+            <w:r>
+              <w:rPr>
+                <w:lang w:val="fr-CA"/>
+              </w:rPr>
+              <w:t>sur la première ligne de l’afficheur LCD.</w:t>
+            </w:r>
+          </w:p>
+        </w:tc>
+      </w:tr>
+      <w:tr>
+        <w:tc>
+          <w:tcPr>
+            <w:cnfStyle w:val="001000000000" w:firstRow="0" w:lastRow="0" w:firstColumn="1" w:lastColumn="0" w:oddVBand="0" w:evenVBand="0" w:oddHBand="0" w:evenHBand="0" w:firstRowFirstColumn="0" w:firstRowLastColumn="0" w:lastRowFirstColumn="0" w:lastRowLastColumn="0"/>
+            <w:tcW w:w="2268" w:type="dxa"/>
+          </w:tcPr>
+          <w:p>
+            <w:pPr>
+              <w:rPr>
+                <w:lang w:val="fr-CA"/>
+              </w:rPr>
+            </w:pPr>
+            <w:r>
+              <w:rPr>
+                <w:lang w:val="fr-CA"/>
+              </w:rPr>
+              <w:t>C #</w:t>
+            </w:r>
+          </w:p>
+        </w:tc>
+        <w:tc>
+          <w:tcPr>
+            <w:tcW w:w="7308" w:type="dxa"/>
+          </w:tcPr>
+          <w:p>
+            <w:pPr>
+              <w:tabs>
+                <w:tab w:val="right" w:pos="4572"/>
+              </w:tabs>
+              <w:cnfStyle w:val="000000000000" w:firstRow="0" w:lastRow="0" w:firstColumn="0" w:lastColumn="0" w:oddVBand="0" w:evenVBand="0" w:oddHBand="0" w:evenHBand="0" w:firstRowFirstColumn="0" w:firstRowLastColumn="0" w:lastRowFirstColumn="0" w:lastRowLastColumn="0"/>
+              <w:rPr>
+                <w:lang w:val="fr-CA"/>
+              </w:rPr>
+            </w:pPr>
+            <w:r>
+              <w:rPr>
+                <w:lang w:val="fr-CA"/>
+              </w:rPr>
+              <w:t>Décrémente la valeur du potentiomètre actif de 1 tour (0 à 63)</w:t>
+            </w:r>
+          </w:p>
+        </w:tc>
+      </w:tr>
+      <w:tr>
+        <w:trPr>
+          <w:cnfStyle w:val="000000100000" w:firstRow="0" w:lastRow="0" w:firstColumn="0" w:lastColumn="0" w:oddVBand="0" w:evenVBand="0" w:oddHBand="1" w:evenHBand="0" w:firstRowFirstColumn="0" w:firstRowLastColumn="0" w:lastRowFirstColumn="0" w:lastRowLastColumn="0"/>
+        </w:trPr>
+        <w:tc>
+          <w:tcPr>
+            <w:cnfStyle w:val="001000000000" w:firstRow="0" w:lastRow="0" w:firstColumn="1" w:lastColumn="0" w:oddVBand="0" w:evenVBand="0" w:oddHBand="0" w:evenHBand="0" w:firstRowFirstColumn="0" w:firstRowLastColumn="0" w:lastRowFirstColumn="0" w:lastRowLastColumn="0"/>
+            <w:tcW w:w="2268" w:type="dxa"/>
+          </w:tcPr>
+          <w:p>
+            <w:pPr>
+              <w:rPr>
+                <w:lang w:val="fr-CA"/>
+              </w:rPr>
+            </w:pPr>
+            <w:r>
+              <w:rPr>
+                <w:lang w:val="fr-CA"/>
+              </w:rPr>
+              <w:t>D #</w:t>
+            </w:r>
+          </w:p>
+        </w:tc>
+        <w:tc>
+          <w:tcPr>
+            <w:tcW w:w="7308" w:type="dxa"/>
+          </w:tcPr>
+          <w:p>
+            <w:pPr>
+              <w:cnfStyle w:val="000000100000" w:firstRow="0" w:lastRow="0" w:firstColumn="0" w:lastColumn="0" w:oddVBand="0" w:evenVBand="0" w:oddHBand="1" w:evenHBand="0" w:firstRowFirstColumn="0" w:firstRowLastColumn="0" w:lastRowFirstColumn="0" w:lastRowLastColumn="0"/>
+              <w:rPr>
+                <w:lang w:val="fr-CA"/>
+              </w:rPr>
+            </w:pPr>
+            <w:r>
+              <w:rPr>
+                <w:lang w:val="fr-CA"/>
+              </w:rPr>
+              <w:t xml:space="preserve">Incrémente </w:t>
+            </w:r>
+            <w:r>
+              <w:rPr>
+                <w:lang w:val="fr-CA"/>
+              </w:rPr>
+              <w:t>la valeur du potentiomètre actif</w:t>
+            </w:r>
+            <w:r>
+              <w:rPr>
+                <w:lang w:val="fr-CA"/>
+              </w:rPr>
+              <w:t xml:space="preserve"> de 1 tour (0 à 63)</w:t>
+            </w:r>
+          </w:p>
+        </w:tc>
+      </w:tr>
+    </w:tbl>
+    <w:p>
+      <w:pPr>
+        <w:rPr>
+          <w:lang w:val="fr-CA"/>
+        </w:rPr>
+      </w:pPr>
+    </w:p>
+    <w:p>
+      <w:pPr>
+        <w:pStyle w:val="Heading2"/>
+        <w:rPr>
+          <w:lang w:val="fr-CA"/>
+        </w:rPr>
+      </w:pPr>
+      <w:r>
+        <w:rPr>
+          <w:lang w:val="fr-CA"/>
+        </w:rPr>
+        <w:t>Registres du contrôleur</w:t>
+      </w:r>
+    </w:p>
+    <w:p>
+      <w:pPr>
+        <w:rPr>
+          <w:rFonts w:asciiTheme="majorHAnsi" w:eastAsiaTheme="majorEastAsia" w:hAnsiTheme="majorHAnsi" w:cstheme="majorBidi"/>
+          <w:b/>
+          <w:bCs/>
+          <w:color w:val="4F81BD" w:themeColor="accent1"/>
+          <w:sz w:val="26"/>
+          <w:szCs w:val="26"/>
+          <w:lang w:val="fr-CA"/>
+        </w:rPr>
+      </w:pPr>
+      <w:r>
+        <w:rPr>
+          <w:lang w:val="fr-CA"/>
+        </w:rPr>
+        <w:br w:type="page"/>
+      </w:r>
+    </w:p>
+    <w:p>
+      <w:pPr>
+        <w:pStyle w:val="Heading2"/>
+        <w:rPr>
+          <w:lang w:val="fr-CA"/>
+        </w:rPr>
+      </w:pPr>
+      <w:r>
+        <w:rPr>
+          <w:lang w:val="fr-CA"/>
+        </w:rPr>
+        <w:lastRenderedPageBreak/>
+        <w:t>Exemples</w:t>
+      </w:r>
+    </w:p>
+    <w:p>
+      <w:pPr>
+        <w:rPr>
+          <w:lang w:val="fr-CA"/>
+        </w:rPr>
+      </w:pPr>
+    </w:p>
+    <w:p>
+      <w:pPr>
+        <w:rPr>
+          <w:lang w:val="fr-CA"/>
+        </w:rPr>
+      </w:pPr>
+      <w:r>
+        <w:rPr>
+          <w:lang w:val="fr-CA"/>
+        </w:rPr>
+        <w:t>Un identificateur de site 52 est utilisé. Ainsi, toutes les séquences envoyées à ce contrôleur doivent commencer par 52…</w:t>
+      </w:r>
+    </w:p>
+    <w:tbl>
+      <w:tblPr>
+        <w:tblStyle w:val="GridTable4-Accent1"/>
+        <w:tblW w:w="0" w:type="auto"/>
+        <w:tblLook w:val="04A0" w:firstRow="1" w:lastRow="0" w:firstColumn="1" w:lastColumn="0" w:noHBand="0" w:noVBand="1"/>
+      </w:tblPr>
+      <w:tblGrid>
+        <w:gridCol w:w="2268"/>
+        <w:gridCol w:w="7308"/>
+      </w:tblGrid>
+      <w:tr>
+        <w:trPr>
+          <w:cnfStyle w:val="100000000000" w:firstRow="1" w:lastRow="0" w:firstColumn="0" w:lastColumn="0" w:oddVBand="0" w:evenVBand="0" w:oddHBand="0" w:evenHBand="0" w:firstRowFirstColumn="0" w:firstRowLastColumn="0" w:lastRowFirstColumn="0" w:lastRowLastColumn="0"/>
+        </w:trPr>
+        <w:tc>
+          <w:tcPr>
+            <w:cnfStyle w:val="001000000000" w:firstRow="0" w:lastRow="0" w:firstColumn="1" w:lastColumn="0" w:oddVBand="0" w:evenVBand="0" w:oddHBand="0" w:evenHBand="0" w:firstRowFirstColumn="0" w:firstRowLastColumn="0" w:lastRowFirstColumn="0" w:lastRowLastColumn="0"/>
+            <w:tcW w:w="2268" w:type="dxa"/>
+          </w:tcPr>
+          <w:p>
+            <w:pPr>
+              <w:rPr>
+                <w:lang w:val="fr-CA"/>
+              </w:rPr>
+            </w:pPr>
+            <w:r>
+              <w:rPr>
+                <w:lang w:val="fr-CA"/>
+              </w:rPr>
+              <w:t>Séquence</w:t>
+            </w:r>
+          </w:p>
+        </w:tc>
+        <w:tc>
+          <w:tcPr>
+            <w:tcW w:w="7308" w:type="dxa"/>
+          </w:tcPr>
+          <w:p>
+            <w:pPr>
+              <w:cnfStyle w:val="100000000000" w:firstRow="1" w:lastRow="0" w:firstColumn="0" w:lastColumn="0" w:oddVBand="0" w:evenVBand="0" w:oddHBand="0" w:evenHBand="0" w:firstRowFirstColumn="0" w:firstRowLastColumn="0" w:lastRowFirstColumn="0" w:lastRowLastColumn="0"/>
+              <w:rPr>
+                <w:lang w:val="fr-CA"/>
+              </w:rPr>
+            </w:pPr>
+            <w:r>
+              <w:rPr>
+                <w:lang w:val="fr-CA"/>
+              </w:rPr>
+              <w:t>Description</w:t>
+            </w:r>
+          </w:p>
+        </w:tc>
+      </w:tr>
+      <w:tr>
+        <w:trPr>
+          <w:cnfStyle w:val="000000100000" w:firstRow="0" w:lastRow="0" w:firstColumn="0" w:lastColumn="0" w:oddVBand="0" w:evenVBand="0" w:oddHBand="1" w:evenHBand="0" w:firstRowFirstColumn="0" w:firstRowLastColumn="0" w:lastRowFirstColumn="0" w:lastRowLastColumn="0"/>
+        </w:trPr>
+        <w:tc>
+          <w:tcPr>
+            <w:cnfStyle w:val="001000000000" w:firstRow="0" w:lastRow="0" w:firstColumn="1" w:lastColumn="0" w:oddVBand="0" w:evenVBand="0" w:oddHBand="0" w:evenHBand="0" w:firstRowFirstColumn="0" w:firstRowLastColumn="0" w:lastRowFirstColumn="0" w:lastRowLastColumn="0"/>
+            <w:tcW w:w="2268" w:type="dxa"/>
+          </w:tcPr>
+          <w:p>
+            <w:pPr>
+              <w:rPr>
+                <w:lang w:val="en-CA"/>
+              </w:rPr>
+            </w:pPr>
+            <w:r>
+              <w:rPr>
+                <w:lang w:val="fr-CA"/>
+              </w:rPr>
+              <w:t>52 09 01 #</w:t>
+            </w:r>
+          </w:p>
+        </w:tc>
+        <w:tc>
+          <w:tcPr>
+            <w:tcW w:w="7308" w:type="dxa"/>
+          </w:tcPr>
+          <w:p>
+            <w:pPr>
+              <w:cnfStyle w:val="000000100000" w:firstRow="0" w:lastRow="0" w:firstColumn="0" w:lastColumn="0" w:oddVBand="0" w:evenVBand="0" w:oddHBand="1" w:evenHBand="0" w:firstRowFirstColumn="0" w:firstRowLastColumn="0" w:lastRowFirstColumn="0" w:lastRowLastColumn="0"/>
+              <w:rPr>
+                <w:lang w:val="fr-CA"/>
+              </w:rPr>
+            </w:pPr>
+            <w:r>
+              <w:rPr>
+                <w:lang w:val="fr-CA"/>
+              </w:rPr>
+              <w:t xml:space="preserve">Entrer en mode Administrateur. Le mot « ADMIN » s’affiche sur la dernière ligne de </w:t>
+            </w:r>
+            <w:r>
+              <w:rPr>
+                <w:lang w:val="fr-CA"/>
+              </w:rPr>
+              <w:t>l’afficheur LCD.</w:t>
+            </w:r>
+          </w:p>
+        </w:tc>
+      </w:tr>
+      <w:tr>
+        <w:tc>
+          <w:tcPr>
+            <w:cnfStyle w:val="001000000000" w:firstRow="0" w:lastRow="0" w:firstColumn="1" w:lastColumn="0" w:oddVBand="0" w:evenVBand="0" w:oddHBand="0" w:evenHBand="0" w:firstRowFirstColumn="0" w:firstRowLastColumn="0" w:lastRowFirstColumn="0" w:lastRowLastColumn="0"/>
+            <w:tcW w:w="2268" w:type="dxa"/>
+          </w:tcPr>
+          <w:p>
+            <w:pPr>
+              <w:rPr>
+                <w:lang w:val="fr-CA"/>
+              </w:rPr>
+            </w:pPr>
+            <w:r>
+              <w:rPr>
+                <w:lang w:val="fr-CA"/>
+              </w:rPr>
+              <w:t>52 02 20 1 #</w:t>
+            </w:r>
+          </w:p>
+        </w:tc>
+        <w:tc>
+          <w:tcPr>
+            <w:tcW w:w="7308" w:type="dxa"/>
+          </w:tcPr>
+          <w:p>
+            <w:pPr>
+              <w:tabs>
+                <w:tab w:val="right" w:pos="4572"/>
+              </w:tabs>
+              <w:cnfStyle w:val="000000000000" w:firstRow="0" w:lastRow="0" w:firstColumn="0" w:lastColumn="0" w:oddVBand="0" w:evenVBand="0" w:oddHBand="0" w:evenHBand="0" w:firstRowFirstColumn="0" w:firstRowLastColumn="0" w:lastRowFirstColumn="0" w:lastRowLastColumn="0"/>
+              <w:rPr>
+                <w:lang w:val="fr-CA"/>
+              </w:rPr>
+            </w:pPr>
+            <w:r>
+              <w:rPr>
+                <w:lang w:val="fr-CA"/>
+              </w:rPr>
+              <w:t xml:space="preserve">Active la sortie Auxiliaire AuxOut1 à 1 (Haute </w:t>
+            </w:r>
+            <w:proofErr w:type="spellStart"/>
+            <w:r>
+              <w:rPr>
+                <w:lang w:val="fr-CA"/>
+              </w:rPr>
+              <w:t>Impédence</w:t>
+            </w:r>
+            <w:proofErr w:type="spellEnd"/>
+            <w:r>
+              <w:rPr>
+                <w:lang w:val="fr-CA"/>
+              </w:rPr>
+              <w:t>)</w:t>
+            </w:r>
+          </w:p>
+        </w:tc>
+      </w:tr>
+      <w:tr>
+        <w:trPr>
+          <w:cnfStyle w:val="000000100000" w:firstRow="0" w:lastRow="0" w:firstColumn="0" w:lastColumn="0" w:oddVBand="0" w:evenVBand="0" w:oddHBand="1" w:evenHBand="0" w:firstRowFirstColumn="0" w:firstRowLastColumn="0" w:lastRowFirstColumn="0" w:lastRowLastColumn="0"/>
+        </w:trPr>
+        <w:tc>
+          <w:tcPr>
+            <w:cnfStyle w:val="001000000000" w:firstRow="0" w:lastRow="0" w:firstColumn="1" w:lastColumn="0" w:oddVBand="0" w:evenVBand="0" w:oddHBand="0" w:evenHBand="0" w:firstRowFirstColumn="0" w:firstRowLastColumn="0" w:lastRowFirstColumn="0" w:lastRowLastColumn="0"/>
+            <w:tcW w:w="2268" w:type="dxa"/>
+          </w:tcPr>
+          <w:p>
+            <w:pPr>
+              <w:rPr>
+                <w:lang w:val="fr-CA"/>
+              </w:rPr>
+            </w:pPr>
+            <w:r>
+              <w:rPr>
+                <w:lang w:val="fr-CA"/>
+              </w:rPr>
+              <w:t>52 02 20 0 #</w:t>
+            </w:r>
+          </w:p>
+        </w:tc>
+        <w:tc>
+          <w:tcPr>
+            <w:tcW w:w="7308" w:type="dxa"/>
+          </w:tcPr>
+          <w:p>
+            <w:pPr>
+              <w:tabs>
+                <w:tab w:val="right" w:pos="4572"/>
+              </w:tabs>
+              <w:cnfStyle w:val="000000100000" w:firstRow="0" w:lastRow="0" w:firstColumn="0" w:lastColumn="0" w:oddVBand="0" w:evenVBand="0" w:oddHBand="1" w:evenHBand="0" w:firstRowFirstColumn="0" w:firstRowLastColumn="0" w:lastRowFirstColumn="0" w:lastRowLastColumn="0"/>
+              <w:rPr>
+                <w:lang w:val="fr-CA"/>
+              </w:rPr>
+            </w:pPr>
+            <w:r>
+              <w:rPr>
+                <w:lang w:val="fr-CA"/>
+              </w:rPr>
+              <w:t>Désactive la sortie Auxiliaire AuxOut1 à 0 (Ground)</w:t>
+            </w:r>
+          </w:p>
+        </w:tc>
+      </w:tr>
+      <w:tr>
+        <w:tc>
+          <w:tcPr>
+            <w:cnfStyle w:val="001000000000" w:firstRow="0" w:lastRow="0" w:firstColumn="1" w:lastColumn="0" w:oddVBand="0" w:evenVBand="0" w:oddHBand="0" w:evenHBand="0" w:firstRowFirstColumn="0" w:firstRowLastColumn="0" w:lastRowFirstColumn="0" w:lastRowLastColumn="0"/>
+            <w:tcW w:w="2268" w:type="dxa"/>
+          </w:tcPr>
+          <w:p>
+            <w:pPr>
+              <w:rPr>
+                <w:lang w:val="fr-CA"/>
+              </w:rPr>
+            </w:pPr>
+            <w:r>
+              <w:rPr>
+                <w:lang w:val="fr-CA"/>
+              </w:rPr>
+              <w:t>52 02 21 1 #</w:t>
+            </w:r>
+          </w:p>
+        </w:tc>
+        <w:tc>
+          <w:tcPr>
+            <w:tcW w:w="7308" w:type="dxa"/>
+          </w:tcPr>
+          <w:p>
+            <w:pPr>
+              <w:tabs>
+                <w:tab w:val="right" w:pos="4572"/>
+              </w:tabs>
+              <w:cnfStyle w:val="000000000000" w:firstRow="0" w:lastRow="0" w:firstColumn="0" w:lastColumn="0" w:oddVBand="0" w:evenVBand="0" w:oddHBand="0" w:evenHBand="0" w:firstRowFirstColumn="0" w:firstRowLastColumn="0" w:lastRowFirstColumn="0" w:lastRowLastColumn="0"/>
+              <w:rPr>
+                <w:lang w:val="fr-CA"/>
+              </w:rPr>
+            </w:pPr>
+            <w:r>
+              <w:rPr>
+                <w:lang w:val="fr-CA"/>
+              </w:rPr>
+              <w:t xml:space="preserve">Active la sortie Auxiliaire AuxOut2 à 1 (Haute </w:t>
+            </w:r>
+            <w:proofErr w:type="spellStart"/>
+            <w:r>
+              <w:rPr>
+                <w:lang w:val="fr-CA"/>
+              </w:rPr>
+              <w:t>Impédence</w:t>
+            </w:r>
+            <w:proofErr w:type="spellEnd"/>
+            <w:r>
+              <w:rPr>
+                <w:lang w:val="fr-CA"/>
+              </w:rPr>
+              <w:t>)</w:t>
+            </w:r>
+          </w:p>
+        </w:tc>
+      </w:tr>
+      <w:tr>
+        <w:trPr>
+          <w:cnfStyle w:val="000000100000" w:firstRow="0" w:lastRow="0" w:firstColumn="0" w:lastColumn="0" w:oddVBand="0" w:evenVBand="0" w:oddHBand="1" w:evenHBand="0" w:firstRowFirstColumn="0" w:firstRowLastColumn="0" w:lastRowFirstColumn="0" w:lastRowLastColumn="0"/>
+        </w:trPr>
+        <w:tc>
+          <w:tcPr>
+            <w:cnfStyle w:val="001000000000" w:firstRow="0" w:lastRow="0" w:firstColumn="1" w:lastColumn="0" w:oddVBand="0" w:evenVBand="0" w:oddHBand="0" w:evenHBand="0" w:firstRowFirstColumn="0" w:firstRowLastColumn="0" w:lastRowFirstColumn="0" w:lastRowLastColumn="0"/>
+            <w:tcW w:w="2268" w:type="dxa"/>
+          </w:tcPr>
+          <w:p>
+            <w:pPr>
+              <w:rPr>
+                <w:lang w:val="fr-CA"/>
+              </w:rPr>
+            </w:pPr>
+            <w:r>
+              <w:rPr>
+                <w:lang w:val="fr-CA"/>
+              </w:rPr>
+              <w:t>52 02 21 0 #</w:t>
+            </w:r>
+          </w:p>
+        </w:tc>
+        <w:tc>
+          <w:tcPr>
+            <w:tcW w:w="7308" w:type="dxa"/>
+          </w:tcPr>
+          <w:p>
+            <w:pPr>
+              <w:tabs>
+                <w:tab w:val="right" w:pos="4572"/>
+              </w:tabs>
+              <w:cnfStyle w:val="000000100000" w:firstRow="0" w:lastRow="0" w:firstColumn="0" w:lastColumn="0" w:oddVBand="0" w:evenVBand="0" w:oddHBand="1" w:evenHBand="0" w:firstRowFirstColumn="0" w:firstRowLastColumn="0" w:lastRowFirstColumn="0" w:lastRowLastColumn="0"/>
+              <w:rPr>
+                <w:lang w:val="fr-CA"/>
+              </w:rPr>
+            </w:pPr>
+            <w:r>
+              <w:rPr>
+                <w:lang w:val="fr-CA"/>
+              </w:rPr>
+              <w:t>Désactive la sortie Auxiliaire AuxOut2 à 0 (Ground)</w:t>
+            </w:r>
+          </w:p>
+        </w:tc>
+      </w:tr>
+      <w:tr>
+        <w:tc>
+          <w:tcPr>
+            <w:cnfStyle w:val="001000000000" w:firstRow="0" w:lastRow="0" w:firstColumn="1" w:lastColumn="0" w:oddVBand="0" w:evenVBand="0" w:oddHBand="0" w:evenHBand="0" w:firstRowFirstColumn="0" w:firstRowLastColumn="0" w:lastRowFirstColumn="0" w:lastRowLastColumn="0"/>
+            <w:tcW w:w="2268" w:type="dxa"/>
+          </w:tcPr>
+          <w:p>
+            <w:pPr>
+              <w:rPr>
+                <w:lang w:val="fr-CA"/>
+              </w:rPr>
+            </w:pPr>
+            <w:r>
+              <w:rPr>
+                <w:lang w:val="fr-CA"/>
+              </w:rPr>
+              <w:t>52 02 2</w:t>
+            </w:r>
+            <w:r>
+              <w:rPr>
+                <w:lang w:val="fr-CA"/>
+              </w:rPr>
+              <w:t>2</w:t>
+            </w:r>
+            <w:r>
+              <w:rPr>
+                <w:lang w:val="fr-CA"/>
+              </w:rPr>
+              <w:t xml:space="preserve"> 1 #</w:t>
+            </w:r>
+          </w:p>
+        </w:tc>
+        <w:tc>
+          <w:tcPr>
+            <w:tcW w:w="7308" w:type="dxa"/>
+          </w:tcPr>
+          <w:p>
+            <w:pPr>
+              <w:tabs>
+                <w:tab w:val="right" w:pos="4572"/>
+              </w:tabs>
+              <w:cnfStyle w:val="000000000000" w:firstRow="0" w:lastRow="0" w:firstColumn="0" w:lastColumn="0" w:oddVBand="0" w:evenVBand="0" w:oddHBand="0" w:evenHBand="0" w:firstRowFirstColumn="0" w:firstRowLastColumn="0" w:lastRowFirstColumn="0" w:lastRowLastColumn="0"/>
+              <w:rPr>
+                <w:lang w:val="fr-CA"/>
+              </w:rPr>
+            </w:pPr>
+            <w:r>
+              <w:rPr>
+                <w:lang w:val="fr-CA"/>
+              </w:rPr>
+              <w:t xml:space="preserve">Active la sortie Auxiliaire </w:t>
+            </w:r>
+            <w:r>
+              <w:rPr>
+                <w:lang w:val="fr-CA"/>
+              </w:rPr>
+              <w:t xml:space="preserve">AuxOut3 </w:t>
+            </w:r>
+            <w:r>
+              <w:rPr>
+                <w:lang w:val="fr-CA"/>
+              </w:rPr>
+              <w:t xml:space="preserve">à 1 (Haute </w:t>
+            </w:r>
+            <w:proofErr w:type="spellStart"/>
+            <w:r>
+              <w:rPr>
+                <w:lang w:val="fr-CA"/>
+              </w:rPr>
+              <w:t>Impédence</w:t>
+            </w:r>
+            <w:proofErr w:type="spellEnd"/>
+            <w:r>
+              <w:rPr>
+                <w:lang w:val="fr-CA"/>
+              </w:rPr>
+              <w:t>)</w:t>
+            </w:r>
+          </w:p>
+        </w:tc>
+      </w:tr>
+      <w:tr>
+        <w:trPr>
+          <w:cnfStyle w:val="000000100000" w:firstRow="0" w:lastRow="0" w:firstColumn="0" w:lastColumn="0" w:oddVBand="0" w:evenVBand="0" w:oddHBand="1" w:evenHBand="0" w:firstRowFirstColumn="0" w:firstRowLastColumn="0" w:lastRowFirstColumn="0" w:lastRowLastColumn="0"/>
+        </w:trPr>
+        <w:tc>
+          <w:tcPr>
+            <w:cnfStyle w:val="001000000000" w:firstRow="0" w:lastRow="0" w:firstColumn="1" w:lastColumn="0" w:oddVBand="0" w:evenVBand="0" w:oddHBand="0" w:evenHBand="0" w:firstRowFirstColumn="0" w:firstRowLastColumn="0" w:lastRowFirstColumn="0" w:lastRowLastColumn="0"/>
+            <w:tcW w:w="2268" w:type="dxa"/>
+          </w:tcPr>
+          <w:p>
+            <w:pPr>
+              <w:rPr>
+                <w:lang w:val="fr-CA"/>
+              </w:rPr>
+            </w:pPr>
+            <w:r>
+              <w:rPr>
+                <w:lang w:val="fr-CA"/>
+              </w:rPr>
+              <w:t>52 02 2</w:t>
+            </w:r>
+            <w:r>
+              <w:rPr>
+                <w:lang w:val="fr-CA"/>
+              </w:rPr>
+              <w:t>2</w:t>
+            </w:r>
+            <w:r>
+              <w:rPr>
+                <w:lang w:val="fr-CA"/>
+              </w:rPr>
+              <w:t xml:space="preserve"> 0 #</w:t>
+            </w:r>
+          </w:p>
+        </w:tc>
+        <w:tc>
+          <w:tcPr>
+            <w:tcW w:w="7308" w:type="dxa"/>
+          </w:tcPr>
+          <w:p>
+            <w:pPr>
+              <w:tabs>
+                <w:tab w:val="right" w:pos="4572"/>
+              </w:tabs>
+              <w:cnfStyle w:val="000000100000" w:firstRow="0" w:lastRow="0" w:firstColumn="0" w:lastColumn="0" w:oddVBand="0" w:evenVBand="0" w:oddHBand="1" w:evenHBand="0" w:firstRowFirstColumn="0" w:firstRowLastColumn="0" w:lastRowFirstColumn="0" w:lastRowLastColumn="0"/>
+              <w:rPr>
+                <w:lang w:val="fr-CA"/>
+              </w:rPr>
+            </w:pPr>
+            <w:r>
+              <w:rPr>
+                <w:lang w:val="fr-CA"/>
+              </w:rPr>
+              <w:t xml:space="preserve">Désactive la sortie Auxiliaire </w:t>
+            </w:r>
+            <w:r>
+              <w:rPr>
+                <w:lang w:val="fr-CA"/>
+              </w:rPr>
+              <w:t>AuxOut3</w:t>
+            </w:r>
+            <w:r>
+              <w:rPr>
+                <w:lang w:val="fr-CA"/>
+              </w:rPr>
+              <w:t xml:space="preserve"> à 0 (Ground)</w:t>
+            </w:r>
+          </w:p>
+        </w:tc>
+      </w:tr>
+      <w:tr>
+        <w:tc>
+          <w:tcPr>
+            <w:cnfStyle w:val="001000000000" w:firstRow="0" w:lastRow="0" w:firstColumn="1" w:lastColumn="0" w:oddVBand="0" w:evenVBand="0" w:oddHBand="0" w:evenHBand="0" w:firstRowFirstColumn="0" w:firstRowLastColumn="0" w:lastRowFirstColumn="0" w:lastRowLastColumn="0"/>
+            <w:tcW w:w="2268" w:type="dxa"/>
+          </w:tcPr>
+          <w:p>
+            <w:pPr>
+              <w:rPr>
+                <w:lang w:val="fr-CA"/>
+              </w:rPr>
+            </w:pPr>
+            <w:r>
+              <w:rPr>
+                <w:lang w:val="fr-CA"/>
+              </w:rPr>
+              <w:t>52 02 0</w:t>
+            </w:r>
+            <w:r>
+              <w:rPr>
+                <w:lang w:val="fr-CA"/>
+              </w:rPr>
+              <w:t>0</w:t>
+            </w:r>
+            <w:bookmarkStart w:id="2" w:name="_GoBack"/>
+            <w:bookmarkEnd w:id="2"/>
+            <w:r>
+              <w:rPr>
+                <w:lang w:val="fr-CA"/>
+              </w:rPr>
+              <w:t xml:space="preserve"> 14 #</w:t>
+            </w:r>
+          </w:p>
+        </w:tc>
+        <w:tc>
+          <w:tcPr>
+            <w:tcW w:w="7308" w:type="dxa"/>
+          </w:tcPr>
+          <w:p>
+            <w:pPr>
+              <w:tabs>
+                <w:tab w:val="right" w:pos="4572"/>
+              </w:tabs>
+              <w:cnfStyle w:val="000000000000" w:firstRow="0" w:lastRow="0" w:firstColumn="0" w:lastColumn="0" w:oddVBand="0" w:evenVBand="0" w:oddHBand="0" w:evenHBand="0" w:firstRowFirstColumn="0" w:firstRowLastColumn="0" w:lastRowFirstColumn="0" w:lastRowLastColumn="0"/>
+              <w:rPr>
+                <w:lang w:val="fr-CA"/>
+              </w:rPr>
+            </w:pPr>
+            <w:r>
+              <w:rPr>
+                <w:lang w:val="fr-CA"/>
+              </w:rPr>
+              <w:t>Fermeture du radio de lien (</w:t>
+            </w:r>
+            <w:proofErr w:type="spellStart"/>
+            <w:proofErr w:type="gramStart"/>
+            <w:r>
+              <w:rPr>
+                <w:lang w:val="fr-CA"/>
+              </w:rPr>
+              <w:t>Enable</w:t>
+            </w:r>
+            <w:proofErr w:type="spellEnd"/>
+            <w:r>
+              <w:rPr>
+                <w:lang w:val="fr-CA"/>
+              </w:rPr>
+              <w:t>[</w:t>
+            </w:r>
+            <w:proofErr w:type="gramEnd"/>
+            <w:r>
+              <w:rPr>
+                <w:lang w:val="fr-CA"/>
+              </w:rPr>
+              <w:t>3:0] = 1110)</w:t>
+            </w:r>
+          </w:p>
+        </w:tc>
+      </w:tr>
+      <w:tr>
+        <w:trPr>
+          <w:cnfStyle w:val="000000100000" w:firstRow="0" w:lastRow="0" w:firstColumn="0" w:lastColumn="0" w:oddVBand="0" w:evenVBand="0" w:oddHBand="1" w:evenHBand="0" w:firstRowFirstColumn="0" w:firstRowLastColumn="0" w:lastRowFirstColumn="0" w:lastRowLastColumn="0"/>
+        </w:trPr>
+        <w:tc>
+          <w:tcPr>
+            <w:cnfStyle w:val="001000000000" w:firstRow="0" w:lastRow="0" w:firstColumn="1" w:lastColumn="0" w:oddVBand="0" w:evenVBand="0" w:oddHBand="0" w:evenHBand="0" w:firstRowFirstColumn="0" w:firstRowLastColumn="0" w:lastRowFirstColumn="0" w:lastRowLastColumn="0"/>
+            <w:tcW w:w="2268" w:type="dxa"/>
+          </w:tcPr>
+          <w:p>
+            <w:pPr>
+              <w:rPr>
+                <w:lang w:val="fr-CA"/>
+              </w:rPr>
+            </w:pPr>
+            <w:r>
+              <w:rPr>
+                <w:lang w:val="fr-CA"/>
+              </w:rPr>
+              <w:t>05 09 02 #</w:t>
+            </w:r>
+          </w:p>
+        </w:tc>
+        <w:tc>
+          <w:tcPr>
+            <w:tcW w:w="7308" w:type="dxa"/>
+          </w:tcPr>
+          <w:p>
+            <w:pPr>
+              <w:tabs>
+                <w:tab w:val="right" w:pos="4572"/>
+              </w:tabs>
+              <w:cnfStyle w:val="000000100000" w:firstRow="0" w:lastRow="0" w:firstColumn="0" w:lastColumn="0" w:oddVBand="0" w:evenVBand="0" w:oddHBand="1" w:evenHBand="0" w:firstRowFirstColumn="0" w:firstRowLastColumn="0" w:lastRowFirstColumn="0" w:lastRowLastColumn="0"/>
+              <w:rPr>
+                <w:lang w:val="fr-CA"/>
+              </w:rPr>
+            </w:pPr>
+            <w:r>
+              <w:rPr>
+                <w:lang w:val="fr-CA"/>
+              </w:rPr>
+              <w:t>Redémarre le contrôleur</w:t>
+            </w:r>
+          </w:p>
+        </w:tc>
+      </w:tr>
+      <w:tr>
+        <w:tc>
+          <w:tcPr>
+            <w:cnfStyle w:val="001000000000" w:firstRow="0" w:lastRow="0" w:firstColumn="1" w:lastColumn="0" w:oddVBand="0" w:evenVBand="0" w:oddHBand="0" w:evenHBand="0" w:firstRowFirstColumn="0" w:firstRowLastColumn="0" w:lastRowFirstColumn="0" w:lastRowLastColumn="0"/>
+            <w:tcW w:w="2268" w:type="dxa"/>
+          </w:tcPr>
+          <w:p>
+            <w:pPr>
+              <w:rPr>
+                <w:lang w:val="en-CA"/>
+              </w:rPr>
+            </w:pPr>
+            <w:r>
+              <w:rPr>
+                <w:lang w:val="fr-CA"/>
+              </w:rPr>
+              <w:t>52 09 0</w:t>
+            </w:r>
+            <w:r>
+              <w:rPr>
+                <w:lang w:val="fr-CA"/>
+              </w:rPr>
+              <w:t>0</w:t>
+            </w:r>
+            <w:r>
+              <w:rPr>
+                <w:lang w:val="fr-CA"/>
+              </w:rPr>
+              <w:t xml:space="preserve"> #</w:t>
+            </w:r>
+          </w:p>
+        </w:tc>
+        <w:tc>
+          <w:tcPr>
+            <w:tcW w:w="7308" w:type="dxa"/>
+          </w:tcPr>
+          <w:p>
+            <w:pPr>
+              <w:cnfStyle w:val="000000000000" w:firstRow="0" w:lastRow="0" w:firstColumn="0" w:lastColumn="0" w:oddVBand="0" w:evenVBand="0" w:oddHBand="0" w:evenHBand="0" w:firstRowFirstColumn="0" w:firstRowLastColumn="0" w:lastRowFirstColumn="0" w:lastRowLastColumn="0"/>
+              <w:rPr>
+                <w:lang w:val="fr-CA"/>
+              </w:rPr>
+            </w:pPr>
+            <w:r>
+              <w:rPr>
+                <w:lang w:val="fr-CA"/>
+              </w:rPr>
+              <w:t>Sortie</w:t>
+            </w:r>
+            <w:r>
+              <w:rPr>
+                <w:lang w:val="fr-CA"/>
+              </w:rPr>
+              <w:t xml:space="preserve"> en mode Administrateur.</w:t>
+            </w:r>
+          </w:p>
+        </w:tc>
+      </w:tr>
+    </w:tbl>
+    <w:p>
+      <w:pPr>
+        <w:rPr>
+          <w:lang w:val="fr-CA"/>
+        </w:rPr>
+      </w:pPr>
     </w:p>
     <w:sectPr>
       <w:footerReference w:type="default" r:id="rId14"/>
@@ -8367,6 +10019,82 @@
       <w:szCs w:val="26"/>
     </w:rPr>
   </w:style>
+  <w:style w:type="table" w:styleId="GridTable4-Accent1">
+    <w:name w:val="Grid Table 4 Accent 1"/>
+    <w:basedOn w:val="TableNormal"/>
+    <w:uiPriority w:val="49"/>
+    <w:rsid w:val="008D3255"/>
+    <w:pPr>
+      <w:spacing w:after="0" w:line="240" w:lineRule="auto"/>
+    </w:pPr>
+    <w:tblPr>
+      <w:tblStyleRowBandSize w:val="1"/>
+      <w:tblStyleColBandSize w:val="1"/>
+      <w:tblBorders>
+        <w:top w:val="single" w:sz="4" w:space="0" w:color="95B3D7" w:themeColor="accent1" w:themeTint="99"/>
+        <w:left w:val="single" w:sz="4" w:space="0" w:color="95B3D7" w:themeColor="accent1" w:themeTint="99"/>
+        <w:bottom w:val="single" w:sz="4" w:space="0" w:color="95B3D7" w:themeColor="accent1" w:themeTint="99"/>
+        <w:right w:val="single" w:sz="4" w:space="0" w:color="95B3D7" w:themeColor="accent1" w:themeTint="99"/>
+        <w:insideH w:val="single" w:sz="4" w:space="0" w:color="95B3D7" w:themeColor="accent1" w:themeTint="99"/>
+        <w:insideV w:val="single" w:sz="4" w:space="0" w:color="95B3D7" w:themeColor="accent1" w:themeTint="99"/>
+      </w:tblBorders>
+    </w:tblPr>
+    <w:tblStylePr w:type="firstRow">
+      <w:rPr>
+        <w:b/>
+        <w:bCs/>
+        <w:color w:val="FFFFFF" w:themeColor="background1"/>
+      </w:rPr>
+      <w:tblPr/>
+      <w:tcPr>
+        <w:tcBorders>
+          <w:top w:val="single" w:sz="4" w:space="0" w:color="4F81BD" w:themeColor="accent1"/>
+          <w:left w:val="single" w:sz="4" w:space="0" w:color="4F81BD" w:themeColor="accent1"/>
+          <w:bottom w:val="single" w:sz="4" w:space="0" w:color="4F81BD" w:themeColor="accent1"/>
+          <w:right w:val="single" w:sz="4" w:space="0" w:color="4F81BD" w:themeColor="accent1"/>
+          <w:insideH w:val="nil"/>
+          <w:insideV w:val="nil"/>
+        </w:tcBorders>
+        <w:shd w:val="clear" w:color="auto" w:fill="4F81BD" w:themeFill="accent1"/>
+      </w:tcPr>
+    </w:tblStylePr>
+    <w:tblStylePr w:type="lastRow">
+      <w:rPr>
+        <w:b/>
+        <w:bCs/>
+      </w:rPr>
+      <w:tblPr/>
+      <w:tcPr>
+        <w:tcBorders>
+          <w:top w:val="double" w:sz="4" w:space="0" w:color="4F81BD" w:themeColor="accent1"/>
+        </w:tcBorders>
+      </w:tcPr>
+    </w:tblStylePr>
+    <w:tblStylePr w:type="firstCol">
+      <w:rPr>
+        <w:b/>
+        <w:bCs/>
+      </w:rPr>
+    </w:tblStylePr>
+    <w:tblStylePr w:type="lastCol">
+      <w:rPr>
+        <w:b/>
+        <w:bCs/>
+      </w:rPr>
+    </w:tblStylePr>
+    <w:tblStylePr w:type="band1Vert">
+      <w:tblPr/>
+      <w:tcPr>
+        <w:shd w:val="clear" w:color="auto" w:fill="DBE5F1" w:themeFill="accent1" w:themeFillTint="33"/>
+      </w:tcPr>
+    </w:tblStylePr>
+    <w:tblStylePr w:type="band1Horz">
+      <w:tblPr/>
+      <w:tcPr>
+        <w:shd w:val="clear" w:color="auto" w:fill="DBE5F1" w:themeFill="accent1" w:themeFillTint="33"/>
+      </w:tcPr>
+    </w:tblStylePr>
+  </w:style>
 </w:styles>
 </file>
 
@@ -8660,7 +10388,7 @@
 </file>
 
 <file path=customXml/itemProps1.xml><?xml version="1.0" encoding="utf-8"?>
-<ds:datastoreItem xmlns:ds="http://schemas.openxmlformats.org/officeDocument/2006/customXml" ds:itemID="{BC8F6990-2F24-45DD-AD4F-0B081F8FDFE6}">
+<ds:datastoreItem xmlns:ds="http://schemas.openxmlformats.org/officeDocument/2006/customXml" ds:itemID="{BDB08E6D-CF11-4BFB-8F48-B0ADE5BDAEFB}">
   <ds:schemaRefs>
     <ds:schemaRef ds:uri="http://schemas.openxmlformats.org/officeDocument/2006/bibliography"/>
   </ds:schemaRefs>

</xml_diff>

<commit_message>
Fixed COR pull-ups. Disabling the internal pull-ups when CORs are active high.
</commit_message>
<xml_diff>
--- a/Documentation/GuideInstallation.docx
+++ b/Documentation/GuideInstallation.docx
@@ -349,6 +349,15 @@
     <w:p>
       <w:pPr>
         <w:keepNext/>
+        <w:rPr>
+          <w:noProof/>
+          <w:lang w:val="en-CA" w:eastAsia="en-CA"/>
+        </w:rPr>
+      </w:pPr>
+    </w:p>
+    <w:p>
+      <w:pPr>
+        <w:keepNext/>
       </w:pPr>
       <w:r>
         <w:rPr>
@@ -358,18 +367,18 @@
         <mc:AlternateContent>
           <mc:Choice Requires="wps">
             <w:drawing>
-              <wp:anchor distT="0" distB="0" distL="114300" distR="114300" simplePos="0" relativeHeight="251661824" behindDoc="0" locked="0" layoutInCell="1" allowOverlap="1" wp14:anchorId="653AD1B6" wp14:editId="1C8C222A">
+              <wp:anchor distT="0" distB="0" distL="114300" distR="114300" simplePos="0" relativeHeight="251659776" behindDoc="0" locked="0" layoutInCell="1" allowOverlap="1" wp14:anchorId="1E548DC5" wp14:editId="2CCF8B25">
                 <wp:simplePos x="0" y="0"/>
                 <wp:positionH relativeFrom="column">
-                  <wp:posOffset>3286125</wp:posOffset>
+                  <wp:posOffset>4863993</wp:posOffset>
                 </wp:positionH>
                 <wp:positionV relativeFrom="paragraph">
-                  <wp:posOffset>436245</wp:posOffset>
+                  <wp:posOffset>296485</wp:posOffset>
                 </wp:positionV>
-                <wp:extent cx="1724025" cy="1323975"/>
-                <wp:effectExtent l="19050" t="38100" r="47625" b="28575"/>
+                <wp:extent cx="990216" cy="1682804"/>
+                <wp:effectExtent l="19050" t="38100" r="38735" b="12700"/>
                 <wp:wrapNone/>
-                <wp:docPr id="7" name="Straight Arrow Connector 7"/>
+                <wp:docPr id="4" name="Straight Arrow Connector 4"/>
                 <wp:cNvGraphicFramePr/>
                 <a:graphic xmlns:a="http://schemas.openxmlformats.org/drawingml/2006/main">
                   <a:graphicData uri="http://schemas.microsoft.com/office/word/2010/wordprocessingShape">
@@ -378,7 +387,7 @@
                       <wps:spPr>
                         <a:xfrm flipV="1">
                           <a:off x="0" y="0"/>
-                          <a:ext cx="1724025" cy="1323975"/>
+                          <a:ext cx="990216" cy="1682804"/>
                         </a:xfrm>
                         <a:prstGeom prst="straightConnector1">
                           <a:avLst/>
@@ -419,11 +428,11 @@
           </mc:Choice>
           <mc:Fallback>
             <w:pict>
-              <v:shapetype w14:anchorId="7A20EEC2" id="_x0000_t32" coordsize="21600,21600" o:spt="32" o:oned="t" path="m,l21600,21600e" filled="f">
+              <v:shapetype w14:anchorId="3D56EB9A" id="_x0000_t32" coordsize="21600,21600" o:spt="32" o:oned="t" path="m,l21600,21600e" filled="f">
                 <v:path arrowok="t" fillok="f" o:connecttype="none"/>
                 <o:lock v:ext="edit" shapetype="t"/>
               </v:shapetype>
-              <v:shape id="Straight Arrow Connector 7" o:spid="_x0000_s1026" type="#_x0000_t32" style="position:absolute;margin-left:258.75pt;margin-top:34.35pt;width:135.75pt;height:104.25pt;flip:y;z-index:251661824;visibility:visible;mso-wrap-style:square;mso-width-percent:0;mso-height-percent:0;mso-wrap-distance-left:9pt;mso-wrap-distance-top:0;mso-wrap-distance-right:9pt;mso-wrap-distance-bottom:0;mso-position-horizontal:absolute;mso-position-horizontal-relative:text;mso-position-vertical:absolute;mso-position-vertical-relative:text;mso-width-percent:0;mso-height-percent:0;mso-width-relative:margin;mso-height-relative:margin" o:gfxdata="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" strokecolor="red" strokeweight="3pt">
+              <v:shape id="Straight Arrow Connector 4" o:spid="_x0000_s1026" type="#_x0000_t32" style="position:absolute;margin-left:383pt;margin-top:23.35pt;width:77.95pt;height:132.5pt;flip:y;z-index:251659776;visibility:visible;mso-wrap-style:square;mso-width-percent:0;mso-height-percent:0;mso-wrap-distance-left:9pt;mso-wrap-distance-top:0;mso-wrap-distance-right:9pt;mso-wrap-distance-bottom:0;mso-position-horizontal:absolute;mso-position-horizontal-relative:text;mso-position-vertical:absolute;mso-position-vertical-relative:text;mso-width-percent:0;mso-height-percent:0;mso-width-relative:margin;mso-height-relative:margin" o:gfxdata="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" strokecolor="red" strokeweight="3pt">
                 <v:stroke endarrow="open"/>
               </v:shape>
             </w:pict>
@@ -438,18 +447,18 @@
         <mc:AlternateContent>
           <mc:Choice Requires="wps">
             <w:drawing>
-              <wp:anchor distT="0" distB="0" distL="114300" distR="114300" simplePos="0" relativeHeight="251658752" behindDoc="0" locked="0" layoutInCell="1" allowOverlap="1" wp14:anchorId="47076014" wp14:editId="00FDA94D">
+              <wp:anchor distT="0" distB="0" distL="114300" distR="114300" simplePos="0" relativeHeight="251666944" behindDoc="0" locked="0" layoutInCell="1" allowOverlap="1" wp14:anchorId="653AD1B6" wp14:editId="1C8C222A">
                 <wp:simplePos x="0" y="0"/>
                 <wp:positionH relativeFrom="column">
-                  <wp:posOffset>4191000</wp:posOffset>
+                  <wp:posOffset>3872753</wp:posOffset>
                 </wp:positionH>
                 <wp:positionV relativeFrom="paragraph">
-                  <wp:posOffset>436246</wp:posOffset>
+                  <wp:posOffset>296485</wp:posOffset>
                 </wp:positionV>
-                <wp:extent cx="1019175" cy="1323974"/>
-                <wp:effectExtent l="19050" t="38100" r="47625" b="29210"/>
+                <wp:extent cx="1724025" cy="1629015"/>
+                <wp:effectExtent l="19050" t="38100" r="47625" b="28575"/>
                 <wp:wrapNone/>
-                <wp:docPr id="6" name="Straight Arrow Connector 6"/>
+                <wp:docPr id="7" name="Straight Arrow Connector 7"/>
                 <wp:cNvGraphicFramePr/>
                 <a:graphic xmlns:a="http://schemas.openxmlformats.org/drawingml/2006/main">
                   <a:graphicData uri="http://schemas.microsoft.com/office/word/2010/wordprocessingShape">
@@ -458,7 +467,7 @@
                       <wps:spPr>
                         <a:xfrm flipV="1">
                           <a:off x="0" y="0"/>
-                          <a:ext cx="1019175" cy="1323974"/>
+                          <a:ext cx="1724025" cy="1629015"/>
                         </a:xfrm>
                         <a:prstGeom prst="straightConnector1">
                           <a:avLst/>
@@ -499,7 +508,7 @@
           </mc:Choice>
           <mc:Fallback>
             <w:pict>
-              <v:shape w14:anchorId="6A04EE55" id="Straight Arrow Connector 6" o:spid="_x0000_s1026" type="#_x0000_t32" style="position:absolute;margin-left:330pt;margin-top:34.35pt;width:80.25pt;height:104.25pt;flip:y;z-index:251658752;visibility:visible;mso-wrap-style:square;mso-width-percent:0;mso-height-percent:0;mso-wrap-distance-left:9pt;mso-wrap-distance-top:0;mso-wrap-distance-right:9pt;mso-wrap-distance-bottom:0;mso-position-horizontal:absolute;mso-position-horizontal-relative:text;mso-position-vertical:absolute;mso-position-vertical-relative:text;mso-width-percent:0;mso-height-percent:0;mso-width-relative:margin;mso-height-relative:margin" o:gfxdata="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" strokecolor="red" strokeweight="3pt">
+              <v:shape w14:anchorId="5586EE72" id="Straight Arrow Connector 7" o:spid="_x0000_s1026" type="#_x0000_t32" style="position:absolute;margin-left:304.95pt;margin-top:23.35pt;width:135.75pt;height:128.25pt;flip:y;z-index:251666944;visibility:visible;mso-wrap-style:square;mso-width-percent:0;mso-height-percent:0;mso-wrap-distance-left:9pt;mso-wrap-distance-top:0;mso-wrap-distance-right:9pt;mso-wrap-distance-bottom:0;mso-position-horizontal:absolute;mso-position-horizontal-relative:text;mso-position-vertical:absolute;mso-position-vertical-relative:text;mso-width-percent:0;mso-height-percent:0;mso-width-relative:margin;mso-height-relative:margin" o:gfxdata="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" strokecolor="red" strokeweight="3pt">
                 <v:stroke endarrow="open"/>
               </v:shape>
             </w:pict>
@@ -514,92 +523,16 @@
         <mc:AlternateContent>
           <mc:Choice Requires="wps">
             <w:drawing>
-              <wp:anchor distT="0" distB="0" distL="114300" distR="114300" simplePos="0" relativeHeight="251646464" behindDoc="0" locked="0" layoutInCell="1" allowOverlap="1" wp14:anchorId="1E548DC5" wp14:editId="2CCF8B25">
+              <wp:anchor distT="0" distB="0" distL="114300" distR="114300" simplePos="0" relativeHeight="251653632" behindDoc="0" locked="0" layoutInCell="1" allowOverlap="1" wp14:anchorId="3119E1D9" wp14:editId="48FA0408">
                 <wp:simplePos x="0" y="0"/>
                 <wp:positionH relativeFrom="column">
-                  <wp:posOffset>5076825</wp:posOffset>
+                  <wp:posOffset>3326835</wp:posOffset>
                 </wp:positionH>
                 <wp:positionV relativeFrom="paragraph">
-                  <wp:posOffset>436245</wp:posOffset>
+                  <wp:posOffset>1932587</wp:posOffset>
                 </wp:positionV>
-                <wp:extent cx="314325" cy="1323975"/>
-                <wp:effectExtent l="19050" t="38100" r="66675" b="9525"/>
-                <wp:wrapNone/>
-                <wp:docPr id="4" name="Straight Arrow Connector 4"/>
-                <wp:cNvGraphicFramePr/>
-                <a:graphic xmlns:a="http://schemas.openxmlformats.org/drawingml/2006/main">
-                  <a:graphicData uri="http://schemas.microsoft.com/office/word/2010/wordprocessingShape">
-                    <wps:wsp>
-                      <wps:cNvCnPr/>
-                      <wps:spPr>
-                        <a:xfrm flipV="1">
-                          <a:off x="0" y="0"/>
-                          <a:ext cx="314325" cy="1323975"/>
-                        </a:xfrm>
-                        <a:prstGeom prst="straightConnector1">
-                          <a:avLst/>
-                        </a:prstGeom>
-                        <a:ln w="38100">
-                          <a:solidFill>
-                            <a:srgbClr val="FF0000"/>
-                          </a:solidFill>
-                          <a:tailEnd type="arrow"/>
-                        </a:ln>
-                      </wps:spPr>
-                      <wps:style>
-                        <a:lnRef idx="1">
-                          <a:schemeClr val="accent1"/>
-                        </a:lnRef>
-                        <a:fillRef idx="0">
-                          <a:schemeClr val="accent1"/>
-                        </a:fillRef>
-                        <a:effectRef idx="0">
-                          <a:schemeClr val="accent1"/>
-                        </a:effectRef>
-                        <a:fontRef idx="minor">
-                          <a:schemeClr val="tx1"/>
-                        </a:fontRef>
-                      </wps:style>
-                      <wps:bodyPr/>
-                    </wps:wsp>
-                  </a:graphicData>
-                </a:graphic>
-                <wp14:sizeRelH relativeFrom="margin">
-                  <wp14:pctWidth>0</wp14:pctWidth>
-                </wp14:sizeRelH>
-                <wp14:sizeRelV relativeFrom="margin">
-                  <wp14:pctHeight>0</wp14:pctHeight>
-                </wp14:sizeRelV>
-              </wp:anchor>
-            </w:drawing>
-          </mc:Choice>
-          <mc:Fallback>
-            <w:pict>
-              <v:shape w14:anchorId="5304B091" id="Straight Arrow Connector 4" o:spid="_x0000_s1026" type="#_x0000_t32" style="position:absolute;margin-left:399.75pt;margin-top:34.35pt;width:24.75pt;height:104.25pt;flip:y;z-index:251646464;visibility:visible;mso-wrap-style:square;mso-width-percent:0;mso-height-percent:0;mso-wrap-distance-left:9pt;mso-wrap-distance-top:0;mso-wrap-distance-right:9pt;mso-wrap-distance-bottom:0;mso-position-horizontal:absolute;mso-position-horizontal-relative:text;mso-position-vertical:absolute;mso-position-vertical-relative:text;mso-width-percent:0;mso-height-percent:0;mso-width-relative:margin;mso-height-relative:margin" o:gfxdata="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" strokecolor="red" strokeweight="3pt">
-                <v:stroke endarrow="open"/>
-              </v:shape>
-            </w:pict>
-          </mc:Fallback>
-        </mc:AlternateContent>
-      </w:r>
-      <w:r>
-        <w:rPr>
-          <w:noProof/>
-          <w:lang w:val="en-CA" w:eastAsia="en-CA"/>
-        </w:rPr>
-        <mc:AlternateContent>
-          <mc:Choice Requires="wps">
-            <w:drawing>
-              <wp:anchor distT="0" distB="0" distL="114300" distR="114300" simplePos="0" relativeHeight="251643392" behindDoc="0" locked="0" layoutInCell="1" allowOverlap="1" wp14:anchorId="3119E1D9" wp14:editId="48FA0408">
-                <wp:simplePos x="0" y="0"/>
-                <wp:positionH relativeFrom="column">
-                  <wp:posOffset>2676525</wp:posOffset>
-                </wp:positionH>
-                <wp:positionV relativeFrom="paragraph">
-                  <wp:posOffset>1388110</wp:posOffset>
-                </wp:positionV>
-                <wp:extent cx="2819400" cy="1057275"/>
-                <wp:effectExtent l="76200" t="57150" r="95250" b="123825"/>
+                <wp:extent cx="1992966" cy="683879"/>
+                <wp:effectExtent l="76200" t="57150" r="102870" b="116840"/>
                 <wp:wrapNone/>
                 <wp:docPr id="3" name="Text Box 3"/>
                 <wp:cNvGraphicFramePr/>
@@ -610,7 +543,7 @@
                       <wps:spPr>
                         <a:xfrm>
                           <a:off x="0" y="0"/>
-                          <a:ext cx="2819400" cy="1057275"/>
+                          <a:ext cx="1992966" cy="683879"/>
                         </a:xfrm>
                         <a:prstGeom prst="rect">
                           <a:avLst/>
@@ -633,23 +566,14 @@
                       </wps:style>
                       <wps:txbx>
                         <w:txbxContent>
-                          <w:p>
-                            <w:pPr>
-                              <w:rPr>
-                                <w:rFonts w:ascii="Arial Rounded MT Bold" w:hAnsi="Arial Rounded MT Bold"/>
-                                <w:lang w:val="fr-CA"/>
-                              </w:rPr>
-                            </w:pPr>
-                          </w:p>
                           <w:tbl>
                             <w:tblPr>
                               <w:tblStyle w:val="TableGrid"/>
-                              <w:tblW w:w="4355" w:type="dxa"/>
+                              <w:tblW w:w="2973" w:type="dxa"/>
                               <w:tblLook w:val="04A0" w:firstRow="1" w:lastRow="0" w:firstColumn="1" w:lastColumn="0" w:noHBand="0" w:noVBand="1"/>
                             </w:tblPr>
                             <w:tblGrid>
                               <w:gridCol w:w="1556"/>
-                              <w:gridCol w:w="1382"/>
                               <w:gridCol w:w="1417"/>
                             </w:tblGrid>
                             <w:tr>
@@ -673,36 +597,7 @@
                                       <w:rFonts w:ascii="Arial Rounded MT Bold" w:hAnsi="Arial Rounded MT Bold"/>
                                       <w:lang w:val="fr-CA"/>
                                     </w:rPr>
-                                    <w:t>Ground</w:t>
-                                  </w:r>
-                                </w:p>
-                              </w:tc>
-                              <w:tc>
-                                <w:tcPr>
-                                  <w:tcW w:w="1382" w:type="dxa"/>
-                                </w:tcPr>
-                                <w:p>
-                                  <w:pPr>
-                                    <w:jc w:val="center"/>
-                                    <w:rPr>
-                                      <w:rFonts w:ascii="Arial Rounded MT Bold" w:hAnsi="Arial Rounded MT Bold"/>
-                                      <w:lang w:val="fr-CA"/>
-                                    </w:rPr>
-                                  </w:pPr>
-                                  <w:r>
-                                    <w:rPr>
-                                      <w:rFonts w:ascii="Arial Rounded MT Bold" w:hAnsi="Arial Rounded MT Bold"/>
-                                      <w:lang w:val="fr-CA"/>
-                                    </w:rPr>
-                                    <w:t>Sortie 5V</w:t>
-                                  </w:r>
-                                  <w:r>
-                                    <w:rPr>
-                                      <w:rFonts w:ascii="Arial Rounded MT Bold" w:hAnsi="Arial Rounded MT Bold"/>
-                                      <w:lang w:val="fr-CA"/>
-                                    </w:rPr>
-                                    <w:br/>
-                                    <w:t>Régulée</w:t>
+                                    <w:t>Masse</w:t>
                                   </w:r>
                                 </w:p>
                               </w:tc>
@@ -800,28 +695,19 @@
                 <v:stroke joinstyle="miter"/>
                 <v:path gradientshapeok="t" o:connecttype="rect"/>
               </v:shapetype>
-              <v:shape id="Text Box 3" o:spid="_x0000_s1026" type="#_x0000_t202" style="position:absolute;margin-left:210.75pt;margin-top:109.3pt;width:222pt;height:83.25pt;z-index:251643392;visibility:visible;mso-wrap-style:square;mso-width-percent:0;mso-height-percent:0;mso-wrap-distance-left:9pt;mso-wrap-distance-top:0;mso-wrap-distance-right:9pt;mso-wrap-distance-bottom:0;mso-position-horizontal:absolute;mso-position-horizontal-relative:text;mso-position-vertical:absolute;mso-position-vertical-relative:text;mso-width-percent:0;mso-height-percent:0;mso-width-relative:margin;mso-height-relative:margin;v-text-anchor:top" o:gfxdata="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" fillcolor="#cdddac [1622]" strokecolor="#94b64e [3046]" strokeweight="4.5pt">
+              <v:shape id="Text Box 3" o:spid="_x0000_s1026" type="#_x0000_t202" style="position:absolute;margin-left:261.95pt;margin-top:152.15pt;width:156.95pt;height:53.85pt;z-index:251653632;visibility:visible;mso-wrap-style:square;mso-width-percent:0;mso-height-percent:0;mso-wrap-distance-left:9pt;mso-wrap-distance-top:0;mso-wrap-distance-right:9pt;mso-wrap-distance-bottom:0;mso-position-horizontal:absolute;mso-position-horizontal-relative:text;mso-position-vertical:absolute;mso-position-vertical-relative:text;mso-width-percent:0;mso-height-percent:0;mso-width-relative:margin;mso-height-relative:margin;v-text-anchor:top" o:gfxdata="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" fillcolor="#cdddac [1622]" strokecolor="#94b64e [3046]" strokeweight="4.5pt">
                 <v:fill color2="#f0f4e6 [502]" rotate="t" angle="180" colors="0 #dafda7;22938f #e4fdc2;1 #f5ffe6" focus="100%" type="gradient"/>
                 <v:shadow on="t" color="black" opacity="24903f" origin=",.5" offset="0,.55556mm"/>
                 <v:textbox>
                   <w:txbxContent>
-                    <w:p>
-                      <w:pPr>
-                        <w:rPr>
-                          <w:rFonts w:ascii="Arial Rounded MT Bold" w:hAnsi="Arial Rounded MT Bold"/>
-                          <w:lang w:val="fr-CA"/>
-                        </w:rPr>
-                      </w:pPr>
-                    </w:p>
                     <w:tbl>
                       <w:tblPr>
                         <w:tblStyle w:val="TableGrid"/>
-                        <w:tblW w:w="4355" w:type="dxa"/>
+                        <w:tblW w:w="2973" w:type="dxa"/>
                         <w:tblLook w:val="04A0" w:firstRow="1" w:lastRow="0" w:firstColumn="1" w:lastColumn="0" w:noHBand="0" w:noVBand="1"/>
                       </w:tblPr>
                       <w:tblGrid>
                         <w:gridCol w:w="1556"/>
-                        <w:gridCol w:w="1382"/>
                         <w:gridCol w:w="1417"/>
                       </w:tblGrid>
                       <w:tr>
@@ -845,36 +731,7 @@
                                 <w:rFonts w:ascii="Arial Rounded MT Bold" w:hAnsi="Arial Rounded MT Bold"/>
                                 <w:lang w:val="fr-CA"/>
                               </w:rPr>
-                              <w:t>Ground</w:t>
-                            </w:r>
-                          </w:p>
-                        </w:tc>
-                        <w:tc>
-                          <w:tcPr>
-                            <w:tcW w:w="1382" w:type="dxa"/>
-                          </w:tcPr>
-                          <w:p>
-                            <w:pPr>
-                              <w:jc w:val="center"/>
-                              <w:rPr>
-                                <w:rFonts w:ascii="Arial Rounded MT Bold" w:hAnsi="Arial Rounded MT Bold"/>
-                                <w:lang w:val="fr-CA"/>
-                              </w:rPr>
-                            </w:pPr>
-                            <w:r>
-                              <w:rPr>
-                                <w:rFonts w:ascii="Arial Rounded MT Bold" w:hAnsi="Arial Rounded MT Bold"/>
-                                <w:lang w:val="fr-CA"/>
-                              </w:rPr>
-                              <w:t>Sortie 5V</w:t>
-                            </w:r>
-                            <w:r>
-                              <w:rPr>
-                                <w:rFonts w:ascii="Arial Rounded MT Bold" w:hAnsi="Arial Rounded MT Bold"/>
-                                <w:lang w:val="fr-CA"/>
-                              </w:rPr>
-                              <w:br/>
-                              <w:t>Régulée</w:t>
+                              <w:t>Masse</w:t>
                             </w:r>
                           </w:p>
                         </w:tc>
@@ -959,10 +816,10 @@
           <w:lang w:val="en-CA" w:eastAsia="en-CA"/>
         </w:rPr>
         <w:drawing>
-          <wp:inline distT="0" distB="0" distL="0" distR="0" wp14:anchorId="3A797FF6" wp14:editId="622EC274">
-            <wp:extent cx="5943600" cy="3984625"/>
-            <wp:effectExtent l="0" t="0" r="0" b="0"/>
-            <wp:docPr id="2" name="Picture 2"/>
+          <wp:inline distT="0" distB="0" distL="0" distR="0">
+            <wp:extent cx="6400800" cy="4280006"/>
+            <wp:effectExtent l="0" t="0" r="0" b="6350"/>
+            <wp:docPr id="5" name="Picture 5"/>
             <wp:cNvGraphicFramePr>
               <a:graphicFrameLocks xmlns:a="http://schemas.openxmlformats.org/drawingml/2006/main" noChangeAspect="1"/>
             </wp:cNvGraphicFramePr>
@@ -970,10 +827,10 @@
               <a:graphicData uri="http://schemas.openxmlformats.org/drawingml/2006/picture">
                 <pic:pic xmlns:pic="http://schemas.openxmlformats.org/drawingml/2006/picture">
                   <pic:nvPicPr>
-                    <pic:cNvPr id="0" name="_DSC8988.JPG"/>
+                    <pic:cNvPr id="5" name="IMG_1085.JPG"/>
                     <pic:cNvPicPr/>
                   </pic:nvPicPr>
-                  <pic:blipFill>
+                  <pic:blipFill rotWithShape="1">
                     <a:blip r:embed="rId8" cstate="print">
                       <a:extLst>
                         <a:ext uri="{28A0092B-C50C-407E-A947-70E740481C1C}">
@@ -981,18 +838,25 @@
                         </a:ext>
                       </a:extLst>
                     </a:blip>
-                    <a:stretch>
-                      <a:fillRect/>
-                    </a:stretch>
+                    <a:srcRect l="6662" t="17481" r="3808" b="2698"/>
+                    <a:stretch/>
                   </pic:blipFill>
-                  <pic:spPr>
+                  <pic:spPr bwMode="auto">
                     <a:xfrm>
                       <a:off x="0" y="0"/>
-                      <a:ext cx="5943600" cy="3984625"/>
+                      <a:ext cx="6403418" cy="4281757"/>
                     </a:xfrm>
                     <a:prstGeom prst="rect">
                       <a:avLst/>
                     </a:prstGeom>
+                    <a:ln>
+                      <a:noFill/>
+                    </a:ln>
+                    <a:extLst>
+                      <a:ext uri="{53640926-AAD7-44D8-BBD7-CCE9431645EC}">
+                        <a14:shadowObscured xmlns:a14="http://schemas.microsoft.com/office/drawing/2010/main"/>
+                      </a:ext>
+                    </a:extLst>
                   </pic:spPr>
                 </pic:pic>
               </a:graphicData>
@@ -1314,7 +1178,7 @@
           </mc:Choice>
           <mc:Fallback>
             <w:pict>
-              <v:shape w14:anchorId="3712FB08" id="Straight Arrow Connector 12" o:spid="_x0000_s1026" type="#_x0000_t32" style="position:absolute;margin-left:326.25pt;margin-top:216.75pt;width:0;height:81.7pt;z-index:251679232;visibility:visible;mso-wrap-style:square;mso-width-percent:0;mso-height-percent:0;mso-wrap-distance-left:9pt;mso-wrap-distance-top:0;mso-wrap-distance-right:9pt;mso-wrap-distance-bottom:0;mso-position-horizontal:absolute;mso-position-horizontal-relative:text;mso-position-vertical:absolute;mso-position-vertical-relative:text;mso-width-percent:0;mso-height-percent:0;mso-width-relative:margin;mso-height-relative:margin" o:gfxdata="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" strokecolor="red" strokeweight="3pt">
+              <v:shape w14:anchorId="61FE471D" id="Straight Arrow Connector 12" o:spid="_x0000_s1026" type="#_x0000_t32" style="position:absolute;margin-left:326.25pt;margin-top:216.75pt;width:0;height:81.7pt;z-index:251679232;visibility:visible;mso-wrap-style:square;mso-width-percent:0;mso-height-percent:0;mso-wrap-distance-left:9pt;mso-wrap-distance-top:0;mso-wrap-distance-right:9pt;mso-wrap-distance-bottom:0;mso-position-horizontal:absolute;mso-position-horizontal-relative:text;mso-position-vertical:absolute;mso-position-vertical-relative:text;mso-width-percent:0;mso-height-percent:0;mso-width-relative:margin;mso-height-relative:margin" o:gfxdata="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" strokecolor="red" strokeweight="3pt">
                 <v:stroke endarrow="open"/>
               </v:shape>
             </w:pict>
@@ -1390,7 +1254,7 @@
           </mc:Choice>
           <mc:Fallback>
             <w:pict>
-              <v:shape w14:anchorId="3DF51C52" id="Straight Arrow Connector 11" o:spid="_x0000_s1026" type="#_x0000_t32" style="position:absolute;margin-left:378pt;margin-top:216.75pt;width:0;height:81.7pt;z-index:251676160;visibility:visible;mso-wrap-style:square;mso-width-percent:0;mso-height-percent:0;mso-wrap-distance-left:9pt;mso-wrap-distance-top:0;mso-wrap-distance-right:9pt;mso-wrap-distance-bottom:0;mso-position-horizontal:absolute;mso-position-horizontal-relative:text;mso-position-vertical:absolute;mso-position-vertical-relative:text;mso-width-percent:0;mso-height-percent:0;mso-width-relative:margin;mso-height-relative:margin" o:gfxdata="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" strokecolor="red" strokeweight="3pt">
+              <v:shape w14:anchorId="5D0D7B6B" id="Straight Arrow Connector 11" o:spid="_x0000_s1026" type="#_x0000_t32" style="position:absolute;margin-left:378pt;margin-top:216.75pt;width:0;height:81.7pt;z-index:251676160;visibility:visible;mso-wrap-style:square;mso-width-percent:0;mso-height-percent:0;mso-wrap-distance-left:9pt;mso-wrap-distance-top:0;mso-wrap-distance-right:9pt;mso-wrap-distance-bottom:0;mso-position-horizontal:absolute;mso-position-horizontal-relative:text;mso-position-vertical:absolute;mso-position-vertical-relative:text;mso-width-percent:0;mso-height-percent:0;mso-width-relative:margin;mso-height-relative:margin" o:gfxdata="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" strokecolor="red" strokeweight="3pt">
                 <v:stroke endarrow="open"/>
               </v:shape>
             </w:pict>
@@ -2868,6 +2732,70 @@
               <w:t xml:space="preserve"> &lt;char&gt; en Morse</w:t>
             </w:r>
           </w:p>
+          <w:p>
+            <w:pPr>
+              <w:cnfStyle w:val="000000100000" w:firstRow="0" w:lastRow="0" w:firstColumn="0" w:lastColumn="0" w:oddVBand="0" w:evenVBand="0" w:oddHBand="1" w:evenHBand="0" w:firstRowFirstColumn="0" w:firstRowLastColumn="0" w:lastRowFirstColumn="0" w:lastRowLastColumn="0"/>
+              <w:rPr>
+                <w:rFonts w:ascii="Arial" w:hAnsi="Arial" w:cs="Arial"/>
+                <w:lang w:val="fr-CA"/>
+              </w:rPr>
+            </w:pPr>
+            <w:r>
+              <w:rPr>
+                <w:rFonts w:ascii="Arial" w:hAnsi="Arial" w:cs="Arial"/>
+                <w:lang w:val="fr-CA"/>
+              </w:rPr>
+              <w:t>0 – 9 (Nombres 0 à 9)</w:t>
+            </w:r>
+          </w:p>
+          <w:p>
+            <w:pPr>
+              <w:cnfStyle w:val="000000100000" w:firstRow="0" w:lastRow="0" w:firstColumn="0" w:lastColumn="0" w:oddVBand="0" w:evenVBand="0" w:oddHBand="1" w:evenHBand="0" w:firstRowFirstColumn="0" w:firstRowLastColumn="0" w:lastRowFirstColumn="0" w:lastRowLastColumn="0"/>
+              <w:rPr>
+                <w:rFonts w:ascii="Arial" w:hAnsi="Arial" w:cs="Arial"/>
+                <w:lang w:val="fr-CA"/>
+              </w:rPr>
+            </w:pPr>
+            <w:r>
+              <w:rPr>
+                <w:rFonts w:ascii="Arial" w:hAnsi="Arial" w:cs="Arial"/>
+                <w:lang w:val="fr-CA"/>
+              </w:rPr>
+              <w:t>10-35 (Lettres A à Z)</w:t>
+            </w:r>
+          </w:p>
+          <w:p>
+            <w:pPr>
+              <w:cnfStyle w:val="000000100000" w:firstRow="0" w:lastRow="0" w:firstColumn="0" w:lastColumn="0" w:oddVBand="0" w:evenVBand="0" w:oddHBand="1" w:evenHBand="0" w:firstRowFirstColumn="0" w:firstRowLastColumn="0" w:lastRowFirstColumn="0" w:lastRowLastColumn="0"/>
+              <w:rPr>
+                <w:rFonts w:ascii="Arial" w:hAnsi="Arial" w:cs="Arial"/>
+                <w:lang w:val="fr-CA"/>
+              </w:rPr>
+            </w:pPr>
+            <w:r>
+              <w:rPr>
+                <w:rFonts w:ascii="Arial" w:hAnsi="Arial" w:cs="Arial"/>
+                <w:lang w:val="fr-CA"/>
+              </w:rPr>
+              <w:t>36 – Silence</w:t>
+            </w:r>
+          </w:p>
+          <w:p>
+            <w:pPr>
+              <w:cnfStyle w:val="000000100000" w:firstRow="0" w:lastRow="0" w:firstColumn="0" w:lastColumn="0" w:oddVBand="0" w:evenVBand="0" w:oddHBand="1" w:evenHBand="0" w:firstRowFirstColumn="0" w:firstRowLastColumn="0" w:lastRowFirstColumn="0" w:lastRowLastColumn="0"/>
+              <w:rPr>
+                <w:rFonts w:ascii="Arial" w:hAnsi="Arial" w:cs="Arial"/>
+                <w:lang w:val="fr-CA"/>
+              </w:rPr>
+            </w:pPr>
+            <w:r>
+              <w:rPr>
+                <w:rFonts w:ascii="Arial" w:hAnsi="Arial" w:cs="Arial"/>
+                <w:lang w:val="fr-CA"/>
+              </w:rPr>
+              <w:t>37 – Indicatif de la station (Ex : VE2REH)</w:t>
+            </w:r>
+          </w:p>
         </w:tc>
       </w:tr>
       <w:tr>
@@ -2987,7 +2915,15 @@
                 <w:rFonts w:ascii="Arial" w:hAnsi="Arial" w:cs="Arial"/>
                 <w:lang w:val="fr-CA"/>
               </w:rPr>
-              <w:t>. Par exemple, si l</w:t>
+              <w:t xml:space="preserve">. Par </w:t>
+            </w:r>
+            <w:r>
+              <w:rPr>
+                <w:rFonts w:ascii="Arial" w:hAnsi="Arial" w:cs="Arial"/>
+                <w:lang w:val="fr-CA"/>
+              </w:rPr>
+              <w:lastRenderedPageBreak/>
+              <w:t>exemple, si l</w:t>
             </w:r>
             <w:r>
               <w:rPr>
@@ -3050,6 +2986,7 @@
                 <w:rFonts w:ascii="Arial" w:hAnsi="Arial" w:cs="Arial"/>
                 <w:lang w:val="fr-CA"/>
               </w:rPr>
+              <w:lastRenderedPageBreak/>
               <w:t>admin</w:t>
             </w:r>
           </w:p>
@@ -3097,7 +3034,6 @@
         <w:rPr>
           <w:lang w:val="fr-CA"/>
         </w:rPr>
-        <w:lastRenderedPageBreak/>
         <w:t>Pin Headers</w:t>
       </w:r>
     </w:p>
@@ -3229,7 +3165,7 @@
           </mc:Choice>
           <mc:Fallback>
             <w:pict>
-              <v:shape w14:anchorId="1A867F20" id="Straight Arrow Connector 17" o:spid="_x0000_s1026" type="#_x0000_t32" style="position:absolute;margin-left:177pt;margin-top:190.6pt;width:56.25pt;height:3.75pt;flip:y;z-index:251657216;visibility:visible;mso-wrap-style:square;mso-width-percent:0;mso-height-percent:0;mso-wrap-distance-left:9pt;mso-wrap-distance-top:0;mso-wrap-distance-right:9pt;mso-wrap-distance-bottom:0;mso-position-horizontal:absolute;mso-position-horizontal-relative:text;mso-position-vertical:absolute;mso-position-vertical-relative:text;mso-width-percent:0;mso-height-percent:0;mso-width-relative:margin;mso-height-relative:margin" o:gfxdata="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" strokecolor="red" strokeweight="3pt">
+              <v:shape w14:anchorId="0A8D6AAA" id="Straight Arrow Connector 17" o:spid="_x0000_s1026" type="#_x0000_t32" style="position:absolute;margin-left:177pt;margin-top:190.6pt;width:56.25pt;height:3.75pt;flip:y;z-index:251657216;visibility:visible;mso-wrap-style:square;mso-width-percent:0;mso-height-percent:0;mso-wrap-distance-left:9pt;mso-wrap-distance-top:0;mso-wrap-distance-right:9pt;mso-wrap-distance-bottom:0;mso-position-horizontal:absolute;mso-position-horizontal-relative:text;mso-position-vertical:absolute;mso-position-vertical-relative:text;mso-width-percent:0;mso-height-percent:0;mso-width-relative:margin;mso-height-relative:margin" o:gfxdata="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" strokecolor="red" strokeweight="3pt">
                 <v:stroke endarrow="open"/>
               </v:shape>
             </w:pict>
@@ -3539,7 +3475,7 @@
           </mc:Choice>
           <mc:Fallback>
             <w:pict>
-              <v:shape w14:anchorId="68898AD9" id="Straight Arrow Connector 15" o:spid="_x0000_s1026" type="#_x0000_t32" style="position:absolute;margin-left:177pt;margin-top:156.1pt;width:56.25pt;height:17.25pt;z-index:251653120;visibility:visible;mso-wrap-style:square;mso-width-percent:0;mso-height-percent:0;mso-wrap-distance-left:9pt;mso-wrap-distance-top:0;mso-wrap-distance-right:9pt;mso-wrap-distance-bottom:0;mso-position-horizontal:absolute;mso-position-horizontal-relative:text;mso-position-vertical:absolute;mso-position-vertical-relative:text;mso-width-percent:0;mso-height-percent:0;mso-width-relative:margin;mso-height-relative:margin" o:gfxdata="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" strokecolor="red" strokeweight="3pt">
+              <v:shape w14:anchorId="4A82F864" id="Straight Arrow Connector 15" o:spid="_x0000_s1026" type="#_x0000_t32" style="position:absolute;margin-left:177pt;margin-top:156.1pt;width:56.25pt;height:17.25pt;z-index:251653120;visibility:visible;mso-wrap-style:square;mso-width-percent:0;mso-height-percent:0;mso-wrap-distance-left:9pt;mso-wrap-distance-top:0;mso-wrap-distance-right:9pt;mso-wrap-distance-bottom:0;mso-position-horizontal:absolute;mso-position-horizontal-relative:text;mso-position-vertical:absolute;mso-position-vertical-relative:text;mso-width-percent:0;mso-height-percent:0;mso-width-relative:margin;mso-height-relative:margin" o:gfxdata="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" strokecolor="red" strokeweight="3pt">
                 <v:stroke endarrow="open"/>
               </v:shape>
             </w:pict>
@@ -3615,7 +3551,7 @@
           </mc:Choice>
           <mc:Fallback>
             <w:pict>
-              <v:shape w14:anchorId="7319E5CD" id="Straight Arrow Connector 13" o:spid="_x0000_s1026" type="#_x0000_t32" style="position:absolute;margin-left:50.25pt;margin-top:57.6pt;width:27.75pt;height:43.5pt;flip:y;z-index:251651072;visibility:visible;mso-wrap-style:square;mso-width-percent:0;mso-height-percent:0;mso-wrap-distance-left:9pt;mso-wrap-distance-top:0;mso-wrap-distance-right:9pt;mso-wrap-distance-bottom:0;mso-position-horizontal:absolute;mso-position-horizontal-relative:text;mso-position-vertical:absolute;mso-position-vertical-relative:text;mso-width-percent:0;mso-height-percent:0;mso-width-relative:margin;mso-height-relative:margin" o:gfxdata="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" strokecolor="red" strokeweight="3pt">
+              <v:shape w14:anchorId="36EE8CD3" id="Straight Arrow Connector 13" o:spid="_x0000_s1026" type="#_x0000_t32" style="position:absolute;margin-left:50.25pt;margin-top:57.6pt;width:27.75pt;height:43.5pt;flip:y;z-index:251651072;visibility:visible;mso-wrap-style:square;mso-width-percent:0;mso-height-percent:0;mso-wrap-distance-left:9pt;mso-wrap-distance-top:0;mso-wrap-distance-right:9pt;mso-wrap-distance-bottom:0;mso-position-horizontal:absolute;mso-position-horizontal-relative:text;mso-position-vertical:absolute;mso-position-vertical-relative:text;mso-width-percent:0;mso-height-percent:0;mso-width-relative:margin;mso-height-relative:margin" o:gfxdata="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" strokecolor="red" strokeweight="3pt">
                 <v:stroke endarrow="open"/>
               </v:shape>
             </w:pict>
@@ -5704,7 +5640,7 @@
           </mc:Choice>
           <mc:Fallback>
             <w:pict>
-              <v:rect w14:anchorId="6785548F" id="Rectangle 28" o:spid="_x0000_s1026" style="position:absolute;margin-left:163.6pt;margin-top:2.15pt;width:9.45pt;height:9.45pt;z-index:251697664;visibility:visible;mso-wrap-style:square;mso-wrap-distance-left:9pt;mso-wrap-distance-top:0;mso-wrap-distance-right:9pt;mso-wrap-distance-bottom:0;mso-position-horizontal:absolute;mso-position-horizontal-relative:text;mso-position-vertical:absolute;mso-position-vertical-relative:text;v-text-anchor:middle" o:gfxdata="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" fillcolor="red" strokecolor="black [3213]" strokeweight="2pt"/>
+              <v:rect w14:anchorId="581127C8" id="Rectangle 28" o:spid="_x0000_s1026" style="position:absolute;margin-left:163.6pt;margin-top:2.15pt;width:9.45pt;height:9.45pt;z-index:251697664;visibility:visible;mso-wrap-style:square;mso-wrap-distance-left:9pt;mso-wrap-distance-top:0;mso-wrap-distance-right:9pt;mso-wrap-distance-bottom:0;mso-position-horizontal:absolute;mso-position-horizontal-relative:text;mso-position-vertical:absolute;mso-position-vertical-relative:text;v-text-anchor:middle" o:gfxdata="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" fillcolor="red" strokecolor="black [3213]" strokeweight="2pt"/>
             </w:pict>
           </mc:Fallback>
         </mc:AlternateContent>
@@ -5812,7 +5748,7 @@
           </mc:Choice>
           <mc:Fallback>
             <w:pict>
-              <v:rect w14:anchorId="552FE853" id="Rectangle 29" o:spid="_x0000_s1026" style="position:absolute;margin-left:163.55pt;margin-top:3pt;width:9.45pt;height:9.45pt;z-index:251701760;visibility:visible;mso-wrap-style:square;mso-wrap-distance-left:9pt;mso-wrap-distance-top:0;mso-wrap-distance-right:9pt;mso-wrap-distance-bottom:0;mso-position-horizontal:absolute;mso-position-horizontal-relative:text;mso-position-vertical:absolute;mso-position-vertical-relative:text;v-text-anchor:middle" o:gfxdata="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" fillcolor="#7030a0" strokecolor="black [3213]" strokeweight="2pt"/>
+              <v:rect w14:anchorId="1DF6ECA4" id="Rectangle 29" o:spid="_x0000_s1026" style="position:absolute;margin-left:163.55pt;margin-top:3pt;width:9.45pt;height:9.45pt;z-index:251701760;visibility:visible;mso-wrap-style:square;mso-wrap-distance-left:9pt;mso-wrap-distance-top:0;mso-wrap-distance-right:9pt;mso-wrap-distance-bottom:0;mso-position-horizontal:absolute;mso-position-horizontal-relative:text;mso-position-vertical:absolute;mso-position-vertical-relative:text;v-text-anchor:middle" o:gfxdata="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" fillcolor="#7030a0" strokecolor="black [3213]" strokeweight="2pt"/>
             </w:pict>
           </mc:Fallback>
         </mc:AlternateContent>
@@ -5934,7 +5870,7 @@
           </mc:Choice>
           <mc:Fallback>
             <w:pict>
-              <v:rect w14:anchorId="3F69A265" id="Rectangle 26" o:spid="_x0000_s1026" style="position:absolute;margin-left:163.65pt;margin-top:3.55pt;width:9.45pt;height:9.45pt;z-index:251686400;visibility:visible;mso-wrap-style:square;mso-wrap-distance-left:9pt;mso-wrap-distance-top:0;mso-wrap-distance-right:9pt;mso-wrap-distance-bottom:0;mso-position-horizontal:absolute;mso-position-horizontal-relative:text;mso-position-vertical:absolute;mso-position-vertical-relative:text;v-text-anchor:middle" o:gfxdata="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" fillcolor="#f79646 [3209]" strokecolor="black [3213]" strokeweight="2pt"/>
+              <v:rect w14:anchorId="6AAC08B3" id="Rectangle 26" o:spid="_x0000_s1026" style="position:absolute;margin-left:163.65pt;margin-top:3.55pt;width:9.45pt;height:9.45pt;z-index:251686400;visibility:visible;mso-wrap-style:square;mso-wrap-distance-left:9pt;mso-wrap-distance-top:0;mso-wrap-distance-right:9pt;mso-wrap-distance-bottom:0;mso-position-horizontal:absolute;mso-position-horizontal-relative:text;mso-position-vertical:absolute;mso-position-vertical-relative:text;v-text-anchor:middle" o:gfxdata="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" fillcolor="#f79646 [3209]" strokecolor="black [3213]" strokeweight="2pt"/>
             </w:pict>
           </mc:Fallback>
         </mc:AlternateContent>
@@ -6044,7 +5980,7 @@
           </mc:Choice>
           <mc:Fallback>
             <w:pict>
-              <v:rect w14:anchorId="3338BC5F" id="Rectangle 27" o:spid="_x0000_s1026" style="position:absolute;margin-left:163.6pt;margin-top:2.3pt;width:9.45pt;height:9.45pt;z-index:251692544;visibility:visible;mso-wrap-style:square;mso-wrap-distance-left:9pt;mso-wrap-distance-top:0;mso-wrap-distance-right:9pt;mso-wrap-distance-bottom:0;mso-position-horizontal:absolute;mso-position-horizontal-relative:text;mso-position-vertical:absolute;mso-position-vertical-relative:text;v-text-anchor:middle" o:gfxdata="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" fillcolor="yellow" strokecolor="black [3213]" strokeweight="2pt"/>
+              <v:rect w14:anchorId="0D40A983" id="Rectangle 27" o:spid="_x0000_s1026" style="position:absolute;margin-left:163.6pt;margin-top:2.3pt;width:9.45pt;height:9.45pt;z-index:251692544;visibility:visible;mso-wrap-style:square;mso-wrap-distance-left:9pt;mso-wrap-distance-top:0;mso-wrap-distance-right:9pt;mso-wrap-distance-bottom:0;mso-position-horizontal:absolute;mso-position-horizontal-relative:text;mso-position-vertical:absolute;mso-position-vertical-relative:text;v-text-anchor:middle" o:gfxdata="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" fillcolor="yellow" strokecolor="black [3213]" strokeweight="2pt"/>
             </w:pict>
           </mc:Fallback>
         </mc:AlternateContent>
@@ -6269,7 +6205,7 @@
           </mc:Choice>
           <mc:Fallback>
             <w:pict>
-              <v:shape w14:anchorId="6E45DDD2" id="Straight Arrow Connector 20" o:spid="_x0000_s1026" type="#_x0000_t32" style="position:absolute;margin-left:79.65pt;margin-top:117.1pt;width:30.05pt;height:3.6pt;z-index:251624960;visibility:visible;mso-wrap-style:square;mso-width-percent:0;mso-height-percent:0;mso-wrap-distance-left:9pt;mso-wrap-distance-top:0;mso-wrap-distance-right:9pt;mso-wrap-distance-bottom:0;mso-position-horizontal:absolute;mso-position-horizontal-relative:text;mso-position-vertical:absolute;mso-position-vertical-relative:text;mso-width-percent:0;mso-height-percent:0;mso-width-relative:margin;mso-height-relative:margin" o:gfxdata="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" strokecolor="red" strokeweight="3pt">
+              <v:shape w14:anchorId="5EB586B3" id="Straight Arrow Connector 20" o:spid="_x0000_s1026" type="#_x0000_t32" style="position:absolute;margin-left:79.65pt;margin-top:117.1pt;width:30.05pt;height:3.6pt;z-index:251624960;visibility:visible;mso-wrap-style:square;mso-width-percent:0;mso-height-percent:0;mso-wrap-distance-left:9pt;mso-wrap-distance-top:0;mso-wrap-distance-right:9pt;mso-wrap-distance-bottom:0;mso-position-horizontal:absolute;mso-position-horizontal-relative:text;mso-position-vertical:absolute;mso-position-vertical-relative:text;mso-width-percent:0;mso-height-percent:0;mso-width-relative:margin;mso-height-relative:margin" o:gfxdata="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" strokecolor="red" strokeweight="3pt">
                 <v:stroke endarrow="open"/>
               </v:shape>
             </w:pict>
@@ -6348,7 +6284,7 @@
           </mc:Choice>
           <mc:Fallback>
             <w:pict>
-              <v:rect w14:anchorId="5176F80C" id="Rectangle 25" o:spid="_x0000_s1026" style="position:absolute;margin-left:140.1pt;margin-top:108.6pt;width:9.45pt;height:9.45pt;z-index:251673088;visibility:visible;mso-wrap-style:square;mso-wrap-distance-left:9pt;mso-wrap-distance-top:0;mso-wrap-distance-right:9pt;mso-wrap-distance-bottom:0;mso-position-horizontal:absolute;mso-position-horizontal-relative:text;mso-position-vertical:absolute;mso-position-vertical-relative:text;v-text-anchor:middle" o:gfxdata="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" fillcolor="#f79646 [3209]" strokecolor="black [3213]" strokeweight="2pt"/>
+              <v:rect w14:anchorId="27DD1858" id="Rectangle 25" o:spid="_x0000_s1026" style="position:absolute;margin-left:140.1pt;margin-top:108.6pt;width:9.45pt;height:9.45pt;z-index:251673088;visibility:visible;mso-wrap-style:square;mso-wrap-distance-left:9pt;mso-wrap-distance-top:0;mso-wrap-distance-right:9pt;mso-wrap-distance-bottom:0;mso-position-horizontal:absolute;mso-position-horizontal-relative:text;mso-position-vertical:absolute;mso-position-vertical-relative:text;v-text-anchor:middle" o:gfxdata="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" fillcolor="#f79646 [3209]" strokecolor="black [3213]" strokeweight="2pt"/>
             </w:pict>
           </mc:Fallback>
         </mc:AlternateContent>
@@ -6425,7 +6361,7 @@
           </mc:Choice>
           <mc:Fallback>
             <w:pict>
-              <v:rect w14:anchorId="4677E99F" id="Rectangle 24" o:spid="_x0000_s1026" style="position:absolute;margin-left:140.3pt;margin-top:123.3pt;width:9.45pt;height:9.45pt;z-index:251655680;visibility:visible;mso-wrap-style:square;mso-wrap-distance-left:9pt;mso-wrap-distance-top:0;mso-wrap-distance-right:9pt;mso-wrap-distance-bottom:0;mso-position-horizontal:absolute;mso-position-horizontal-relative:text;mso-position-vertical:absolute;mso-position-vertical-relative:text;v-text-anchor:middle" o:gfxdata="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" fillcolor="yellow" strokecolor="black [3213]" strokeweight="2pt"/>
+              <v:rect w14:anchorId="42534D24" id="Rectangle 24" o:spid="_x0000_s1026" style="position:absolute;margin-left:140.3pt;margin-top:123.3pt;width:9.45pt;height:9.45pt;z-index:251655680;visibility:visible;mso-wrap-style:square;mso-wrap-distance-left:9pt;mso-wrap-distance-top:0;mso-wrap-distance-right:9pt;mso-wrap-distance-bottom:0;mso-position-horizontal:absolute;mso-position-horizontal-relative:text;mso-position-vertical:absolute;mso-position-vertical-relative:text;v-text-anchor:middle" o:gfxdata="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" fillcolor="yellow" strokecolor="black [3213]" strokeweight="2pt"/>
             </w:pict>
           </mc:Fallback>
         </mc:AlternateContent>
@@ -6502,7 +6438,7 @@
           </mc:Choice>
           <mc:Fallback>
             <w:pict>
-              <v:rect w14:anchorId="2F659A64" id="Rectangle 23" o:spid="_x0000_s1026" style="position:absolute;margin-left:169.05pt;margin-top:108.05pt;width:9.45pt;height:9.45pt;z-index:251640320;visibility:visible;mso-wrap-style:square;mso-wrap-distance-left:9pt;mso-wrap-distance-top:0;mso-wrap-distance-right:9pt;mso-wrap-distance-bottom:0;mso-position-horizontal:absolute;mso-position-horizontal-relative:text;mso-position-vertical:absolute;mso-position-vertical-relative:text;v-text-anchor:middle" o:gfxdata="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" fillcolor="#7030a0" strokecolor="black [3213]" strokeweight="2pt"/>
+              <v:rect w14:anchorId="043685AF" id="Rectangle 23" o:spid="_x0000_s1026" style="position:absolute;margin-left:169.05pt;margin-top:108.05pt;width:9.45pt;height:9.45pt;z-index:251640320;visibility:visible;mso-wrap-style:square;mso-wrap-distance-left:9pt;mso-wrap-distance-top:0;mso-wrap-distance-right:9pt;mso-wrap-distance-bottom:0;mso-position-horizontal:absolute;mso-position-horizontal-relative:text;mso-position-vertical:absolute;mso-position-vertical-relative:text;v-text-anchor:middle" o:gfxdata="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" fillcolor="#7030a0" strokecolor="black [3213]" strokeweight="2pt"/>
             </w:pict>
           </mc:Fallback>
         </mc:AlternateContent>
@@ -6579,7 +6515,7 @@
           </mc:Choice>
           <mc:Fallback>
             <w:pict>
-              <v:rect w14:anchorId="30F1F1B6" id="Rectangle 21" o:spid="_x0000_s1026" style="position:absolute;margin-left:183.55pt;margin-top:122pt;width:9.45pt;height:9.45pt;z-index:251632128;visibility:visible;mso-wrap-style:square;mso-wrap-distance-left:9pt;mso-wrap-distance-top:0;mso-wrap-distance-right:9pt;mso-wrap-distance-bottom:0;mso-position-horizontal:absolute;mso-position-horizontal-relative:text;mso-position-vertical:absolute;mso-position-vertical-relative:text;v-text-anchor:middle" o:gfxdata="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" fillcolor="red" strokecolor="black [3213]" strokeweight="2pt"/>
+              <v:rect w14:anchorId="552E1159" id="Rectangle 21" o:spid="_x0000_s1026" style="position:absolute;margin-left:183.55pt;margin-top:122pt;width:9.45pt;height:9.45pt;z-index:251632128;visibility:visible;mso-wrap-style:square;mso-wrap-distance-left:9pt;mso-wrap-distance-top:0;mso-wrap-distance-right:9pt;mso-wrap-distance-bottom:0;mso-position-horizontal:absolute;mso-position-horizontal-relative:text;mso-position-vertical:absolute;mso-position-vertical-relative:text;v-text-anchor:middle" o:gfxdata="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" fillcolor="red" strokecolor="black [3213]" strokeweight="2pt"/>
             </w:pict>
           </mc:Fallback>
         </mc:AlternateContent>
@@ -6608,7 +6544,7 @@
             <v:path o:extrusionok="f" gradientshapeok="t" o:connecttype="rect"/>
             <o:lock v:ext="edit" aspectratio="t"/>
           </v:shapetype>
-          <v:shape id="_x0000_i1025" type="#_x0000_t75" style="width:373.75pt;height:280.1pt">
+          <v:shape id="_x0000_i1025" type="#_x0000_t75" style="width:373.9pt;height:280.15pt">
             <v:imagedata r:id="rId12" o:title="IMG_0648"/>
           </v:shape>
         </w:pict>
@@ -6715,7 +6651,7 @@
           </mc:Choice>
           <mc:Fallback>
             <w:pict>
-              <v:rect w14:anchorId="77EF37A7" id="Rectangle 35" o:spid="_x0000_s1026" style="position:absolute;margin-left:118.05pt;margin-top:53.85pt;width:40.2pt;height:42.9pt;z-index:251660288;visibility:visible;mso-wrap-style:square;mso-width-percent:0;mso-height-percent:0;mso-wrap-distance-left:9pt;mso-wrap-distance-top:0;mso-wrap-distance-right:9pt;mso-wrap-distance-bottom:0;mso-position-horizontal:absolute;mso-position-horizontal-relative:text;mso-position-vertical:absolute;mso-position-vertical-relative:text;mso-width-percent:0;mso-height-percent:0;mso-width-relative:margin;mso-height-relative:margin;v-text-anchor:middle" o:gfxdata="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" filled="f" strokecolor="#00b050" strokeweight="2pt"/>
+              <v:rect w14:anchorId="20162F8F" id="Rectangle 35" o:spid="_x0000_s1026" style="position:absolute;margin-left:118.05pt;margin-top:53.85pt;width:40.2pt;height:42.9pt;z-index:251660288;visibility:visible;mso-wrap-style:square;mso-width-percent:0;mso-height-percent:0;mso-wrap-distance-left:9pt;mso-wrap-distance-top:0;mso-wrap-distance-right:9pt;mso-wrap-distance-bottom:0;mso-position-horizontal:absolute;mso-position-horizontal-relative:text;mso-position-vertical:absolute;mso-position-vertical-relative:text;mso-width-percent:0;mso-height-percent:0;mso-width-relative:margin;mso-height-relative:margin;v-text-anchor:middle" o:gfxdata="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" filled="f" strokecolor="#00b050" strokeweight="2pt"/>
             </w:pict>
           </mc:Fallback>
         </mc:AlternateContent>
@@ -6799,7 +6735,7 @@
           </mc:Choice>
           <mc:Fallback>
             <w:pict>
-              <v:rect w14:anchorId="72E92AC0" id="Rectangle 34" o:spid="_x0000_s1026" style="position:absolute;margin-left:129.6pt;margin-top:65.2pt;width:7.15pt;height:7.15pt;z-index:251658240;visibility:visible;mso-wrap-style:square;mso-width-percent:0;mso-height-percent:0;mso-wrap-distance-left:9pt;mso-wrap-distance-top:0;mso-wrap-distance-right:9pt;mso-wrap-distance-bottom:0;mso-position-horizontal:absolute;mso-position-horizontal-relative:text;mso-position-vertical:absolute;mso-position-vertical-relative:text;mso-width-percent:0;mso-height-percent:0;mso-width-relative:margin;mso-height-relative:margin;v-text-anchor:middle" o:gfxdata="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" fillcolor="yellow" strokecolor="black [3213]" strokeweight="2pt"/>
+              <v:rect w14:anchorId="669783C1" id="Rectangle 34" o:spid="_x0000_s1026" style="position:absolute;margin-left:129.6pt;margin-top:65.2pt;width:7.15pt;height:7.15pt;z-index:251658240;visibility:visible;mso-wrap-style:square;mso-width-percent:0;mso-height-percent:0;mso-wrap-distance-left:9pt;mso-wrap-distance-top:0;mso-wrap-distance-right:9pt;mso-wrap-distance-bottom:0;mso-position-horizontal:absolute;mso-position-horizontal-relative:text;mso-position-vertical:absolute;mso-position-vertical-relative:text;mso-width-percent:0;mso-height-percent:0;mso-width-relative:margin;mso-height-relative:margin;v-text-anchor:middle" o:gfxdata="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" fillcolor="yellow" strokecolor="black [3213]" strokeweight="2pt"/>
             </w:pict>
           </mc:Fallback>
         </mc:AlternateContent>
@@ -6883,7 +6819,7 @@
           </mc:Choice>
           <mc:Fallback>
             <w:pict>
-              <v:rect w14:anchorId="594BA92F" id="Rectangle 33" o:spid="_x0000_s1026" style="position:absolute;margin-left:139.45pt;margin-top:65.2pt;width:7.15pt;height:7.15pt;z-index:251707904;visibility:visible;mso-wrap-style:square;mso-width-percent:0;mso-height-percent:0;mso-wrap-distance-left:9pt;mso-wrap-distance-top:0;mso-wrap-distance-right:9pt;mso-wrap-distance-bottom:0;mso-position-horizontal:absolute;mso-position-horizontal-relative:text;mso-position-vertical:absolute;mso-position-vertical-relative:text;mso-width-percent:0;mso-height-percent:0;mso-width-relative:margin;mso-height-relative:margin;v-text-anchor:middle" o:gfxdata="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" fillcolor="#f79646 [3209]" strokecolor="black [3213]" strokeweight="2pt"/>
+              <v:rect w14:anchorId="0B5B5D21" id="Rectangle 33" o:spid="_x0000_s1026" style="position:absolute;margin-left:139.45pt;margin-top:65.2pt;width:7.15pt;height:7.15pt;z-index:251707904;visibility:visible;mso-wrap-style:square;mso-width-percent:0;mso-height-percent:0;mso-wrap-distance-left:9pt;mso-wrap-distance-top:0;mso-wrap-distance-right:9pt;mso-wrap-distance-bottom:0;mso-position-horizontal:absolute;mso-position-horizontal-relative:text;mso-position-vertical:absolute;mso-position-vertical-relative:text;mso-width-percent:0;mso-height-percent:0;mso-width-relative:margin;mso-height-relative:margin;v-text-anchor:middle" o:gfxdata="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" fillcolor="#f79646 [3209]" strokecolor="black [3213]" strokeweight="2pt"/>
             </w:pict>
           </mc:Fallback>
         </mc:AlternateContent>
@@ -6967,7 +6903,7 @@
           </mc:Choice>
           <mc:Fallback>
             <w:pict>
-              <v:rect w14:anchorId="23E9B708" id="Rectangle 32" o:spid="_x0000_s1026" style="position:absolute;margin-left:146.6pt;margin-top:65.2pt;width:7.15pt;height:7.15pt;z-index:251706880;visibility:visible;mso-wrap-style:square;mso-width-percent:0;mso-height-percent:0;mso-wrap-distance-left:9pt;mso-wrap-distance-top:0;mso-wrap-distance-right:9pt;mso-wrap-distance-bottom:0;mso-position-horizontal:absolute;mso-position-horizontal-relative:text;mso-position-vertical:absolute;mso-position-vertical-relative:text;mso-width-percent:0;mso-height-percent:0;mso-width-relative:margin;mso-height-relative:margin;v-text-anchor:middle" o:gfxdata="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" fillcolor="#7030a0" strokecolor="black [3213]" strokeweight="2pt"/>
+              <v:rect w14:anchorId="2E82F1E6" id="Rectangle 32" o:spid="_x0000_s1026" style="position:absolute;margin-left:146.6pt;margin-top:65.2pt;width:7.15pt;height:7.15pt;z-index:251706880;visibility:visible;mso-wrap-style:square;mso-width-percent:0;mso-height-percent:0;mso-wrap-distance-left:9pt;mso-wrap-distance-top:0;mso-wrap-distance-right:9pt;mso-wrap-distance-bottom:0;mso-position-horizontal:absolute;mso-position-horizontal-relative:text;mso-position-vertical:absolute;mso-position-vertical-relative:text;mso-width-percent:0;mso-height-percent:0;mso-width-relative:margin;mso-height-relative:margin;v-text-anchor:middle" o:gfxdata="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" fillcolor="#7030a0" strokecolor="black [3213]" strokeweight="2pt"/>
             </w:pict>
           </mc:Fallback>
         </mc:AlternateContent>
@@ -7050,7 +6986,7 @@
           </mc:Choice>
           <mc:Fallback>
             <w:pict>
-              <v:rect w14:anchorId="44C4B11A" id="Rectangle 31" o:spid="_x0000_s1026" style="position:absolute;margin-left:121.65pt;margin-top:65.2pt;width:7.15pt;height:7.15pt;z-index:251704832;visibility:visible;mso-wrap-style:square;mso-width-percent:0;mso-height-percent:0;mso-wrap-distance-left:9pt;mso-wrap-distance-top:0;mso-wrap-distance-right:9pt;mso-wrap-distance-bottom:0;mso-position-horizontal:absolute;mso-position-horizontal-relative:text;mso-position-vertical:absolute;mso-position-vertical-relative:text;mso-width-percent:0;mso-height-percent:0;mso-width-relative:margin;mso-height-relative:margin;v-text-anchor:middle" o:gfxdata="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" fillcolor="red" strokecolor="black [3213]" strokeweight="2pt"/>
+              <v:rect w14:anchorId="047737EA" id="Rectangle 31" o:spid="_x0000_s1026" style="position:absolute;margin-left:121.65pt;margin-top:65.2pt;width:7.15pt;height:7.15pt;z-index:251704832;visibility:visible;mso-wrap-style:square;mso-width-percent:0;mso-height-percent:0;mso-wrap-distance-left:9pt;mso-wrap-distance-top:0;mso-wrap-distance-right:9pt;mso-wrap-distance-bottom:0;mso-position-horizontal:absolute;mso-position-horizontal-relative:text;mso-position-vertical:absolute;mso-position-vertical-relative:text;mso-width-percent:0;mso-height-percent:0;mso-width-relative:margin;mso-height-relative:margin;v-text-anchor:middle" o:gfxdata="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" fillcolor="red" strokecolor="black [3213]" strokeweight="2pt"/>
             </w:pict>
           </mc:Fallback>
         </mc:AlternateContent>
@@ -7504,7 +7440,79 @@
               <w:rPr>
                 <w:lang w:val="fr-CA"/>
               </w:rPr>
-              <w:t>09 – Mode Administrateur – Entrée en mode Administrateur (ARG=01), Redémarrer le contrôleur (ARG=02), Sortir du mode Administrateur (ARG=00)</w:t>
+              <w:t xml:space="preserve">09 – Mode Administrateur  </w:t>
+            </w:r>
+          </w:p>
+          <w:p>
+            <w:pPr>
+              <w:cnfStyle w:val="000000000000" w:firstRow="0" w:lastRow="0" w:firstColumn="0" w:lastColumn="0" w:oddVBand="0" w:evenVBand="0" w:oddHBand="0" w:evenHBand="0" w:firstRowFirstColumn="0" w:firstRowLastColumn="0" w:lastRowFirstColumn="0" w:lastRowLastColumn="0"/>
+              <w:rPr>
+                <w:lang w:val="fr-CA"/>
+              </w:rPr>
+            </w:pPr>
+            <w:r>
+              <w:rPr>
+                <w:lang w:val="fr-CA"/>
+              </w:rPr>
+              <w:tab/>
+              <w:t>ARG = 00 : Sortie du mode Administrateur</w:t>
+            </w:r>
+          </w:p>
+          <w:p>
+            <w:pPr>
+              <w:cnfStyle w:val="000000000000" w:firstRow="0" w:lastRow="0" w:firstColumn="0" w:lastColumn="0" w:oddVBand="0" w:evenVBand="0" w:oddHBand="0" w:evenHBand="0" w:firstRowFirstColumn="0" w:firstRowLastColumn="0" w:lastRowFirstColumn="0" w:lastRowLastColumn="0"/>
+              <w:rPr>
+                <w:lang w:val="en-CA"/>
+              </w:rPr>
+            </w:pPr>
+            <w:r>
+              <w:rPr>
+                <w:lang w:val="fr-CA"/>
+              </w:rPr>
+              <w:tab/>
+              <w:t xml:space="preserve">ARG = 01 : </w:t>
+            </w:r>
+            <w:r>
+              <w:rPr>
+                <w:lang w:val="fr-CA"/>
+              </w:rPr>
+              <w:t xml:space="preserve">Entrée en mode Administrateur </w:t>
+            </w:r>
+          </w:p>
+          <w:p>
+            <w:pPr>
+              <w:cnfStyle w:val="000000000000" w:firstRow="0" w:lastRow="0" w:firstColumn="0" w:lastColumn="0" w:oddVBand="0" w:evenVBand="0" w:oddHBand="0" w:evenHBand="0" w:firstRowFirstColumn="0" w:firstRowLastColumn="0" w:lastRowFirstColumn="0" w:lastRowLastColumn="0"/>
+              <w:rPr>
+                <w:lang w:val="fr-CA"/>
+              </w:rPr>
+            </w:pPr>
+            <w:r>
+              <w:rPr>
+                <w:lang w:val="fr-CA"/>
+              </w:rPr>
+              <w:tab/>
+              <w:t xml:space="preserve">ARG = 02 : </w:t>
+            </w:r>
+            <w:r>
+              <w:rPr>
+                <w:lang w:val="fr-CA"/>
+              </w:rPr>
+              <w:t xml:space="preserve">Redémarrer le contrôleur </w:t>
+            </w:r>
+          </w:p>
+          <w:p>
+            <w:pPr>
+              <w:cnfStyle w:val="000000000000" w:firstRow="0" w:lastRow="0" w:firstColumn="0" w:lastColumn="0" w:oddVBand="0" w:evenVBand="0" w:oddHBand="0" w:evenHBand="0" w:firstRowFirstColumn="0" w:firstRowLastColumn="0" w:lastRowFirstColumn="0" w:lastRowLastColumn="0"/>
+              <w:rPr>
+                <w:lang w:val="fr-CA"/>
+              </w:rPr>
+            </w:pPr>
+            <w:r>
+              <w:rPr>
+                <w:lang w:val="fr-CA"/>
+              </w:rPr>
+              <w:tab/>
+              <w:t>ARG = 03 : Transmettre l’ID du site en Morse</w:t>
             </w:r>
           </w:p>
         </w:tc>
@@ -7637,10 +7645,33 @@
     </w:tbl>
     <w:p>
       <w:pPr>
-        <w:rPr>
-          <w:lang w:val="fr-CA"/>
-        </w:rPr>
-      </w:pPr>
+        <w:pStyle w:val="Caption"/>
+        <w:rPr>
+          <w:lang w:val="fr-CA"/>
+        </w:rPr>
+      </w:pPr>
+      <w:r>
+        <w:t xml:space="preserve">Table </w:t>
+      </w:r>
+      <w:fldSimple w:instr=" SEQ Table \* ARABIC ">
+        <w:r>
+          <w:rPr>
+            <w:noProof/>
+          </w:rPr>
+          <w:t>1</w:t>
+        </w:r>
+      </w:fldSimple>
+      <w:r>
+        <w:t xml:space="preserve"> : Champs </w:t>
+      </w:r>
+      <w:proofErr w:type="spellStart"/>
+      <w:r>
+        <w:t>d'entrée</w:t>
+      </w:r>
+      <w:proofErr w:type="spellEnd"/>
+      <w:r>
+        <w:t xml:space="preserve"> DTMF</w:t>
+      </w:r>
     </w:p>
     <w:p>
       <w:pPr>
@@ -7856,19 +7887,7 @@
               <w:rPr>
                 <w:lang w:val="fr-CA"/>
               </w:rPr>
-              <w:t xml:space="preserve">Incrémente </w:t>
-            </w:r>
-            <w:r>
-              <w:rPr>
-                <w:lang w:val="fr-CA"/>
-              </w:rPr>
-              <w:t>la valeur du potentiomètre actif</w:t>
-            </w:r>
-            <w:r>
-              <w:rPr>
-                <w:lang w:val="fr-CA"/>
-              </w:rPr>
-              <w:t xml:space="preserve"> de 1 tour (0 à 63)</w:t>
+              <w:t>Incrémente la valeur du potentiomètre actif de 1 tour (0 à 63)</w:t>
             </w:r>
           </w:p>
         </w:tc>
@@ -7880,20 +7899,6 @@
           <w:lang w:val="fr-CA"/>
         </w:rPr>
       </w:pPr>
-    </w:p>
-    <w:p>
-      <w:pPr>
-        <w:pStyle w:val="Heading2"/>
-        <w:rPr>
-          <w:lang w:val="fr-CA"/>
-        </w:rPr>
-      </w:pPr>
-      <w:r>
-        <w:rPr>
-          <w:lang w:val="fr-CA"/>
-        </w:rPr>
-        <w:t>Registres du contrôleur</w:t>
-      </w:r>
     </w:p>
     <w:p>
       <w:pPr>
@@ -7926,6 +7931,1693 @@
           <w:lang w:val="fr-CA"/>
         </w:rPr>
         <w:lastRenderedPageBreak/>
+        <w:t>Registres du contrôleur</w:t>
+      </w:r>
+    </w:p>
+    <w:p>
+      <w:pPr>
+        <w:rPr>
+          <w:lang w:val="fr-CA"/>
+        </w:rPr>
+      </w:pPr>
+    </w:p>
+    <w:tbl>
+      <w:tblPr>
+        <w:tblStyle w:val="GridTable4-Accent1"/>
+        <w:tblW w:w="0" w:type="auto"/>
+        <w:tblLook w:val="04A0" w:firstRow="1" w:lastRow="0" w:firstColumn="1" w:lastColumn="0" w:noHBand="0" w:noVBand="1"/>
+      </w:tblPr>
+      <w:tblGrid>
+        <w:gridCol w:w="1374"/>
+        <w:gridCol w:w="1509"/>
+        <w:gridCol w:w="6693"/>
+      </w:tblGrid>
+      <w:tr>
+        <w:trPr>
+          <w:cnfStyle w:val="100000000000" w:firstRow="1" w:lastRow="0" w:firstColumn="0" w:lastColumn="0" w:oddVBand="0" w:evenVBand="0" w:oddHBand="0" w:evenHBand="0" w:firstRowFirstColumn="0" w:firstRowLastColumn="0" w:lastRowFirstColumn="0" w:lastRowLastColumn="0"/>
+        </w:trPr>
+        <w:tc>
+          <w:tcPr>
+            <w:cnfStyle w:val="001000000000" w:firstRow="0" w:lastRow="0" w:firstColumn="1" w:lastColumn="0" w:oddVBand="0" w:evenVBand="0" w:oddHBand="0" w:evenHBand="0" w:firstRowFirstColumn="0" w:firstRowLastColumn="0" w:lastRowFirstColumn="0" w:lastRowLastColumn="0"/>
+            <w:tcW w:w="1374" w:type="dxa"/>
+          </w:tcPr>
+          <w:p>
+            <w:pPr>
+              <w:rPr>
+                <w:lang w:val="fr-CA"/>
+              </w:rPr>
+            </w:pPr>
+            <w:r>
+              <w:rPr>
+                <w:lang w:val="fr-CA"/>
+              </w:rPr>
+              <w:t>Index</w:t>
+            </w:r>
+          </w:p>
+        </w:tc>
+        <w:tc>
+          <w:tcPr>
+            <w:tcW w:w="1509" w:type="dxa"/>
+          </w:tcPr>
+          <w:p>
+            <w:pPr>
+              <w:cnfStyle w:val="100000000000" w:firstRow="1" w:lastRow="0" w:firstColumn="0" w:lastColumn="0" w:oddVBand="0" w:evenVBand="0" w:oddHBand="0" w:evenHBand="0" w:firstRowFirstColumn="0" w:firstRowLastColumn="0" w:lastRowFirstColumn="0" w:lastRowLastColumn="0"/>
+              <w:rPr>
+                <w:lang w:val="fr-CA"/>
+              </w:rPr>
+            </w:pPr>
+            <w:r>
+              <w:rPr>
+                <w:lang w:val="fr-CA"/>
+              </w:rPr>
+              <w:t>Registre</w:t>
+            </w:r>
+          </w:p>
+        </w:tc>
+        <w:tc>
+          <w:tcPr>
+            <w:tcW w:w="6693" w:type="dxa"/>
+          </w:tcPr>
+          <w:p>
+            <w:pPr>
+              <w:cnfStyle w:val="100000000000" w:firstRow="1" w:lastRow="0" w:firstColumn="0" w:lastColumn="0" w:oddVBand="0" w:evenVBand="0" w:oddHBand="0" w:evenHBand="0" w:firstRowFirstColumn="0" w:firstRowLastColumn="0" w:lastRowFirstColumn="0" w:lastRowLastColumn="0"/>
+              <w:rPr>
+                <w:lang w:val="fr-CA"/>
+              </w:rPr>
+            </w:pPr>
+            <w:r>
+              <w:rPr>
+                <w:lang w:val="fr-CA"/>
+              </w:rPr>
+              <w:t>Description</w:t>
+            </w:r>
+          </w:p>
+        </w:tc>
+      </w:tr>
+      <w:tr>
+        <w:trPr>
+          <w:cnfStyle w:val="000000100000" w:firstRow="0" w:lastRow="0" w:firstColumn="0" w:lastColumn="0" w:oddVBand="0" w:evenVBand="0" w:oddHBand="1" w:evenHBand="0" w:firstRowFirstColumn="0" w:firstRowLastColumn="0" w:lastRowFirstColumn="0" w:lastRowLastColumn="0"/>
+        </w:trPr>
+        <w:tc>
+          <w:tcPr>
+            <w:cnfStyle w:val="001000000000" w:firstRow="0" w:lastRow="0" w:firstColumn="1" w:lastColumn="0" w:oddVBand="0" w:evenVBand="0" w:oddHBand="0" w:evenHBand="0" w:firstRowFirstColumn="0" w:firstRowLastColumn="0" w:lastRowFirstColumn="0" w:lastRowLastColumn="0"/>
+            <w:tcW w:w="1374" w:type="dxa"/>
+          </w:tcPr>
+          <w:p>
+            <w:pPr>
+              <w:rPr>
+                <w:lang w:val="fr-CA"/>
+              </w:rPr>
+            </w:pPr>
+            <w:r>
+              <w:rPr>
+                <w:lang w:val="fr-CA"/>
+              </w:rPr>
+              <w:t>0</w:t>
+            </w:r>
+          </w:p>
+        </w:tc>
+        <w:tc>
+          <w:tcPr>
+            <w:tcW w:w="1509" w:type="dxa"/>
+          </w:tcPr>
+          <w:p>
+            <w:pPr>
+              <w:cnfStyle w:val="000000100000" w:firstRow="0" w:lastRow="0" w:firstColumn="0" w:lastColumn="0" w:oddVBand="0" w:evenVBand="0" w:oddHBand="1" w:evenHBand="0" w:firstRowFirstColumn="0" w:firstRowLastColumn="0" w:lastRowFirstColumn="0" w:lastRowLastColumn="0"/>
+              <w:rPr>
+                <w:lang w:val="fr-CA"/>
+              </w:rPr>
+            </w:pPr>
+            <w:r>
+              <w:rPr>
+                <w:lang w:val="fr-CA"/>
+              </w:rPr>
+              <w:t>EN</w:t>
+            </w:r>
+          </w:p>
+        </w:tc>
+        <w:tc>
+          <w:tcPr>
+            <w:tcW w:w="6693" w:type="dxa"/>
+          </w:tcPr>
+          <w:p>
+            <w:pPr>
+              <w:cnfStyle w:val="000000100000" w:firstRow="0" w:lastRow="0" w:firstColumn="0" w:lastColumn="0" w:oddVBand="0" w:evenVBand="0" w:oddHBand="1" w:evenHBand="0" w:firstRowFirstColumn="0" w:firstRowLastColumn="0" w:lastRowFirstColumn="0" w:lastRowLastColumn="0"/>
+              <w:rPr>
+                <w:lang w:val="fr-CA"/>
+              </w:rPr>
+            </w:pPr>
+            <w:r>
+              <w:rPr>
+                <w:lang w:val="fr-CA"/>
+              </w:rPr>
+              <w:t xml:space="preserve">Activation des radios </w:t>
+            </w:r>
+            <w:proofErr w:type="gramStart"/>
+            <w:r>
+              <w:rPr>
+                <w:lang w:val="fr-CA"/>
+              </w:rPr>
+              <w:t>:RX1</w:t>
+            </w:r>
+            <w:proofErr w:type="gramEnd"/>
+            <w:r>
+              <w:rPr>
+                <w:lang w:val="fr-CA"/>
+              </w:rPr>
+              <w:t>(1) RX2(2) RX3(4), RC4(8)</w:t>
+            </w:r>
+            <w:r>
+              <w:rPr>
+                <w:lang w:val="fr-CA"/>
+              </w:rPr>
+              <w:br/>
+            </w:r>
+            <w:r>
+              <w:rPr>
+                <w:lang w:val="fr-CA"/>
+              </w:rPr>
+              <w:t xml:space="preserve">Les valeurs ton de 0 (tous les radios en réception sont désactivés) à </w:t>
+            </w:r>
+            <w:r>
+              <w:rPr>
+                <w:lang w:val="fr-CA"/>
+              </w:rPr>
+              <w:t>15</w:t>
+            </w:r>
+            <w:r>
+              <w:rPr>
+                <w:lang w:val="fr-CA"/>
+              </w:rPr>
+              <w:t xml:space="preserve"> (Activation de tous les radios en réception)</w:t>
+            </w:r>
+          </w:p>
+        </w:tc>
+      </w:tr>
+      <w:tr>
+        <w:tc>
+          <w:tcPr>
+            <w:cnfStyle w:val="001000000000" w:firstRow="0" w:lastRow="0" w:firstColumn="1" w:lastColumn="0" w:oddVBand="0" w:evenVBand="0" w:oddHBand="0" w:evenHBand="0" w:firstRowFirstColumn="0" w:firstRowLastColumn="0" w:lastRowFirstColumn="0" w:lastRowLastColumn="0"/>
+            <w:tcW w:w="1374" w:type="dxa"/>
+          </w:tcPr>
+          <w:p>
+            <w:pPr>
+              <w:rPr>
+                <w:lang w:val="fr-CA"/>
+              </w:rPr>
+            </w:pPr>
+            <w:r>
+              <w:rPr>
+                <w:lang w:val="fr-CA"/>
+              </w:rPr>
+              <w:t>1</w:t>
+            </w:r>
+          </w:p>
+        </w:tc>
+        <w:tc>
+          <w:tcPr>
+            <w:tcW w:w="1509" w:type="dxa"/>
+          </w:tcPr>
+          <w:p>
+            <w:pPr>
+              <w:cnfStyle w:val="000000000000" w:firstRow="0" w:lastRow="0" w:firstColumn="0" w:lastColumn="0" w:oddVBand="0" w:evenVBand="0" w:oddHBand="0" w:evenHBand="0" w:firstRowFirstColumn="0" w:firstRowLastColumn="0" w:lastRowFirstColumn="0" w:lastRowLastColumn="0"/>
+              <w:rPr>
+                <w:lang w:val="fr-CA"/>
+              </w:rPr>
+            </w:pPr>
+            <w:r>
+              <w:rPr>
+                <w:lang w:val="fr-CA"/>
+              </w:rPr>
+              <w:t>POL</w:t>
+            </w:r>
+          </w:p>
+        </w:tc>
+        <w:tc>
+          <w:tcPr>
+            <w:tcW w:w="6693" w:type="dxa"/>
+          </w:tcPr>
+          <w:p>
+            <w:pPr>
+              <w:cnfStyle w:val="000000000000" w:firstRow="0" w:lastRow="0" w:firstColumn="0" w:lastColumn="0" w:oddVBand="0" w:evenVBand="0" w:oddHBand="0" w:evenHBand="0" w:firstRowFirstColumn="0" w:firstRowLastColumn="0" w:lastRowFirstColumn="0" w:lastRowLastColumn="0"/>
+              <w:rPr>
+                <w:lang w:val="fr-CA"/>
+              </w:rPr>
+            </w:pPr>
+            <w:r>
+              <w:rPr>
+                <w:lang w:val="fr-CA"/>
+              </w:rPr>
+              <w:t>Polarité des COR des radios. 0 pour polarité « Actif Haut » et 1 pour polarité « Actif Bas »</w:t>
+            </w:r>
+            <w:r>
+              <w:rPr>
+                <w:lang w:val="fr-CA"/>
+              </w:rPr>
+              <w:t xml:space="preserve">. Les valeurs sont de 0 (tous les radios </w:t>
+            </w:r>
+            <w:proofErr w:type="spellStart"/>
+            <w:r>
+              <w:rPr>
+                <w:lang w:val="fr-CA"/>
+              </w:rPr>
+              <w:t>sont</w:t>
+            </w:r>
+            <w:proofErr w:type="spellEnd"/>
+            <w:r>
+              <w:rPr>
+                <w:lang w:val="fr-CA"/>
+              </w:rPr>
+              <w:t xml:space="preserve"> Actif Haut) à 15 (tous les radios </w:t>
+            </w:r>
+            <w:proofErr w:type="spellStart"/>
+            <w:r>
+              <w:rPr>
+                <w:lang w:val="fr-CA"/>
+              </w:rPr>
+              <w:t>sont</w:t>
+            </w:r>
+            <w:proofErr w:type="spellEnd"/>
+            <w:r>
+              <w:rPr>
+                <w:lang w:val="fr-CA"/>
+              </w:rPr>
+              <w:t xml:space="preserve"> Actif Bas)</w:t>
+            </w:r>
+          </w:p>
+        </w:tc>
+      </w:tr>
+      <w:tr>
+        <w:trPr>
+          <w:cnfStyle w:val="000000100000" w:firstRow="0" w:lastRow="0" w:firstColumn="0" w:lastColumn="0" w:oddVBand="0" w:evenVBand="0" w:oddHBand="1" w:evenHBand="0" w:firstRowFirstColumn="0" w:firstRowLastColumn="0" w:lastRowFirstColumn="0" w:lastRowLastColumn="0"/>
+        </w:trPr>
+        <w:tc>
+          <w:tcPr>
+            <w:cnfStyle w:val="001000000000" w:firstRow="0" w:lastRow="0" w:firstColumn="1" w:lastColumn="0" w:oddVBand="0" w:evenVBand="0" w:oddHBand="0" w:evenHBand="0" w:firstRowFirstColumn="0" w:firstRowLastColumn="0" w:lastRowFirstColumn="0" w:lastRowLastColumn="0"/>
+            <w:tcW w:w="1374" w:type="dxa"/>
+          </w:tcPr>
+          <w:p>
+            <w:pPr>
+              <w:rPr>
+                <w:lang w:val="fr-CA"/>
+              </w:rPr>
+            </w:pPr>
+            <w:r>
+              <w:rPr>
+                <w:lang w:val="fr-CA"/>
+              </w:rPr>
+              <w:t>2 – 17</w:t>
+            </w:r>
+          </w:p>
+        </w:tc>
+        <w:tc>
+          <w:tcPr>
+            <w:tcW w:w="1509" w:type="dxa"/>
+          </w:tcPr>
+          <w:p>
+            <w:pPr>
+              <w:cnfStyle w:val="000000100000" w:firstRow="0" w:lastRow="0" w:firstColumn="0" w:lastColumn="0" w:oddVBand="0" w:evenVBand="0" w:oddHBand="1" w:evenHBand="0" w:firstRowFirstColumn="0" w:firstRowLastColumn="0" w:lastRowFirstColumn="0" w:lastRowLastColumn="0"/>
+              <w:rPr>
+                <w:lang w:val="fr-CA"/>
+              </w:rPr>
+            </w:pPr>
+            <w:proofErr w:type="spellStart"/>
+            <w:r>
+              <w:rPr>
+                <w:lang w:val="fr-CA"/>
+              </w:rPr>
+              <w:t>RnGm</w:t>
+            </w:r>
+            <w:proofErr w:type="spellEnd"/>
+          </w:p>
+        </w:tc>
+        <w:tc>
+          <w:tcPr>
+            <w:tcW w:w="6693" w:type="dxa"/>
+          </w:tcPr>
+          <w:p>
+            <w:pPr>
+              <w:cnfStyle w:val="000000100000" w:firstRow="0" w:lastRow="0" w:firstColumn="0" w:lastColumn="0" w:oddVBand="0" w:evenVBand="0" w:oddHBand="1" w:evenHBand="0" w:firstRowFirstColumn="0" w:firstRowLastColumn="0" w:lastRowFirstColumn="0" w:lastRowLastColumn="0"/>
+              <w:rPr>
+                <w:lang w:val="fr-CA"/>
+              </w:rPr>
+            </w:pPr>
+            <w:r>
+              <w:rPr>
+                <w:lang w:val="fr-CA"/>
+              </w:rPr>
+              <w:t xml:space="preserve">Potentiomètres de gain audio. Le gain audio est configuré pour chaque radio de réception Rn et vers chaque radio en transmission Tm. </w:t>
+            </w:r>
+            <w:r>
+              <w:rPr>
+                <w:lang w:val="fr-CA"/>
+              </w:rPr>
+              <w:br/>
+              <w:t>Les valeurs permises sont de 0 à 63 tours.</w:t>
+            </w:r>
+          </w:p>
+        </w:tc>
+      </w:tr>
+      <w:tr>
+        <w:tc>
+          <w:tcPr>
+            <w:cnfStyle w:val="001000000000" w:firstRow="0" w:lastRow="0" w:firstColumn="1" w:lastColumn="0" w:oddVBand="0" w:evenVBand="0" w:oddHBand="0" w:evenHBand="0" w:firstRowFirstColumn="0" w:firstRowLastColumn="0" w:lastRowFirstColumn="0" w:lastRowLastColumn="0"/>
+            <w:tcW w:w="1374" w:type="dxa"/>
+          </w:tcPr>
+          <w:p>
+            <w:pPr>
+              <w:rPr>
+                <w:lang w:val="fr-CA"/>
+              </w:rPr>
+            </w:pPr>
+            <w:r>
+              <w:rPr>
+                <w:lang w:val="fr-CA"/>
+              </w:rPr>
+              <w:t>18-20</w:t>
+            </w:r>
+          </w:p>
+        </w:tc>
+        <w:tc>
+          <w:tcPr>
+            <w:tcW w:w="1509" w:type="dxa"/>
+          </w:tcPr>
+          <w:p>
+            <w:pPr>
+              <w:cnfStyle w:val="000000000000" w:firstRow="0" w:lastRow="0" w:firstColumn="0" w:lastColumn="0" w:oddVBand="0" w:evenVBand="0" w:oddHBand="0" w:evenHBand="0" w:firstRowFirstColumn="0" w:firstRowLastColumn="0" w:lastRowFirstColumn="0" w:lastRowLastColumn="0"/>
+              <w:rPr>
+                <w:lang w:val="fr-CA"/>
+              </w:rPr>
+            </w:pPr>
+            <w:r>
+              <w:rPr>
+                <w:lang w:val="fr-CA"/>
+              </w:rPr>
+              <w:t>XI1-XI3</w:t>
+            </w:r>
+          </w:p>
+        </w:tc>
+        <w:tc>
+          <w:tcPr>
+            <w:tcW w:w="6693" w:type="dxa"/>
+          </w:tcPr>
+          <w:p>
+            <w:pPr>
+              <w:tabs>
+                <w:tab w:val="center" w:pos="3238"/>
+              </w:tabs>
+              <w:cnfStyle w:val="000000000000" w:firstRow="0" w:lastRow="0" w:firstColumn="0" w:lastColumn="0" w:oddVBand="0" w:evenVBand="0" w:oddHBand="0" w:evenHBand="0" w:firstRowFirstColumn="0" w:firstRowLastColumn="0" w:lastRowFirstColumn="0" w:lastRowLastColumn="0"/>
+              <w:rPr>
+                <w:lang w:val="en-CA"/>
+              </w:rPr>
+            </w:pPr>
+            <w:r>
+              <w:rPr>
+                <w:lang w:val="fr-CA"/>
+              </w:rPr>
+              <w:t>Non utilisé</w:t>
+            </w:r>
+          </w:p>
+        </w:tc>
+      </w:tr>
+      <w:tr>
+        <w:trPr>
+          <w:cnfStyle w:val="000000100000" w:firstRow="0" w:lastRow="0" w:firstColumn="0" w:lastColumn="0" w:oddVBand="0" w:evenVBand="0" w:oddHBand="1" w:evenHBand="0" w:firstRowFirstColumn="0" w:firstRowLastColumn="0" w:lastRowFirstColumn="0" w:lastRowLastColumn="0"/>
+        </w:trPr>
+        <w:tc>
+          <w:tcPr>
+            <w:cnfStyle w:val="001000000000" w:firstRow="0" w:lastRow="0" w:firstColumn="1" w:lastColumn="0" w:oddVBand="0" w:evenVBand="0" w:oddHBand="0" w:evenHBand="0" w:firstRowFirstColumn="0" w:firstRowLastColumn="0" w:lastRowFirstColumn="0" w:lastRowLastColumn="0"/>
+            <w:tcW w:w="1374" w:type="dxa"/>
+          </w:tcPr>
+          <w:p>
+            <w:pPr>
+              <w:rPr>
+                <w:lang w:val="fr-CA"/>
+              </w:rPr>
+            </w:pPr>
+            <w:r>
+              <w:rPr>
+                <w:lang w:val="fr-CA"/>
+              </w:rPr>
+              <w:t>20-23</w:t>
+            </w:r>
+          </w:p>
+        </w:tc>
+        <w:tc>
+          <w:tcPr>
+            <w:tcW w:w="1509" w:type="dxa"/>
+          </w:tcPr>
+          <w:p>
+            <w:pPr>
+              <w:cnfStyle w:val="000000100000" w:firstRow="0" w:lastRow="0" w:firstColumn="0" w:lastColumn="0" w:oddVBand="0" w:evenVBand="0" w:oddHBand="1" w:evenHBand="0" w:firstRowFirstColumn="0" w:firstRowLastColumn="0" w:lastRowFirstColumn="0" w:lastRowLastColumn="0"/>
+              <w:rPr>
+                <w:lang w:val="fr-CA"/>
+              </w:rPr>
+            </w:pPr>
+            <w:r>
+              <w:rPr>
+                <w:lang w:val="fr-CA"/>
+              </w:rPr>
+              <w:t>XO1-XO3</w:t>
+            </w:r>
+          </w:p>
+        </w:tc>
+        <w:tc>
+          <w:tcPr>
+            <w:tcW w:w="6693" w:type="dxa"/>
+          </w:tcPr>
+          <w:p>
+            <w:pPr>
+              <w:tabs>
+                <w:tab w:val="center" w:pos="3238"/>
+              </w:tabs>
+              <w:cnfStyle w:val="000000100000" w:firstRow="0" w:lastRow="0" w:firstColumn="0" w:lastColumn="0" w:oddVBand="0" w:evenVBand="0" w:oddHBand="1" w:evenHBand="0" w:firstRowFirstColumn="0" w:firstRowLastColumn="0" w:lastRowFirstColumn="0" w:lastRowLastColumn="0"/>
+              <w:rPr>
+                <w:lang w:val="fr-CA"/>
+              </w:rPr>
+            </w:pPr>
+            <w:r>
+              <w:rPr>
+                <w:lang w:val="fr-CA"/>
+              </w:rPr>
+              <w:t xml:space="preserve">Valeurs des registres pour sortie auxiliaires. </w:t>
+            </w:r>
+            <w:r>
+              <w:rPr>
+                <w:lang w:val="fr-CA"/>
+              </w:rPr>
+              <w:t>Une valeur de 1 produira une sortie haute impédance et une valeur 0 produira une sortie à la masse (</w:t>
+            </w:r>
+            <w:proofErr w:type="spellStart"/>
+            <w:r>
+              <w:rPr>
+                <w:lang w:val="fr-CA"/>
+              </w:rPr>
+              <w:t>ground</w:t>
+            </w:r>
+            <w:proofErr w:type="spellEnd"/>
+            <w:r>
+              <w:rPr>
+                <w:lang w:val="fr-CA"/>
+              </w:rPr>
+              <w:t>) sur le port de sortie auxiliaire correspondant.</w:t>
+            </w:r>
+            <w:r>
+              <w:rPr>
+                <w:lang w:val="fr-CA"/>
+              </w:rPr>
+              <w:t xml:space="preserve"> Les valeurs sont de 0 ou 1.</w:t>
+            </w:r>
+          </w:p>
+        </w:tc>
+      </w:tr>
+      <w:tr>
+        <w:tc>
+          <w:tcPr>
+            <w:cnfStyle w:val="001000000000" w:firstRow="0" w:lastRow="0" w:firstColumn="1" w:lastColumn="0" w:oddVBand="0" w:evenVBand="0" w:oddHBand="0" w:evenHBand="0" w:firstRowFirstColumn="0" w:firstRowLastColumn="0" w:lastRowFirstColumn="0" w:lastRowLastColumn="0"/>
+            <w:tcW w:w="1374" w:type="dxa"/>
+          </w:tcPr>
+          <w:p>
+            <w:pPr>
+              <w:rPr>
+                <w:lang w:val="fr-CA"/>
+              </w:rPr>
+            </w:pPr>
+            <w:r>
+              <w:rPr>
+                <w:lang w:val="fr-CA"/>
+              </w:rPr>
+              <w:t>24-27</w:t>
+            </w:r>
+          </w:p>
+        </w:tc>
+        <w:tc>
+          <w:tcPr>
+            <w:tcW w:w="1509" w:type="dxa"/>
+          </w:tcPr>
+          <w:p>
+            <w:pPr>
+              <w:cnfStyle w:val="000000000000" w:firstRow="0" w:lastRow="0" w:firstColumn="0" w:lastColumn="0" w:oddVBand="0" w:evenVBand="0" w:oddHBand="0" w:evenHBand="0" w:firstRowFirstColumn="0" w:firstRowLastColumn="0" w:lastRowFirstColumn="0" w:lastRowLastColumn="0"/>
+              <w:rPr>
+                <w:lang w:val="fr-CA"/>
+              </w:rPr>
+            </w:pPr>
+            <w:proofErr w:type="spellStart"/>
+            <w:r>
+              <w:rPr>
+                <w:lang w:val="fr-CA"/>
+              </w:rPr>
+              <w:t>RxP</w:t>
+            </w:r>
+            <w:proofErr w:type="spellEnd"/>
+          </w:p>
+        </w:tc>
+        <w:tc>
+          <w:tcPr>
+            <w:tcW w:w="6693" w:type="dxa"/>
+          </w:tcPr>
+          <w:p>
+            <w:pPr>
+              <w:tabs>
+                <w:tab w:val="center" w:pos="3238"/>
+              </w:tabs>
+              <w:cnfStyle w:val="000000000000" w:firstRow="0" w:lastRow="0" w:firstColumn="0" w:lastColumn="0" w:oddVBand="0" w:evenVBand="0" w:oddHBand="0" w:evenHBand="0" w:firstRowFirstColumn="0" w:firstRowLastColumn="0" w:lastRowFirstColumn="0" w:lastRowLastColumn="0"/>
+              <w:rPr>
+                <w:lang w:val="fr-CA"/>
+              </w:rPr>
+            </w:pPr>
+            <w:r>
+              <w:rPr>
+                <w:lang w:val="fr-CA"/>
+              </w:rPr>
+              <w:t xml:space="preserve">Priorité de réception. Lors de réception simultanée de plusieurs radios, un radio dont la priorité de réception est plus élevée sera choisi plutôt qu’un radio dont la priorité est </w:t>
+            </w:r>
+            <w:proofErr w:type="gramStart"/>
+            <w:r>
+              <w:rPr>
+                <w:lang w:val="fr-CA"/>
+              </w:rPr>
+              <w:t>inférieure</w:t>
+            </w:r>
+            <w:proofErr w:type="gramEnd"/>
+            <w:r>
+              <w:rPr>
+                <w:lang w:val="fr-CA"/>
+              </w:rPr>
+              <w:t>. Si deux radios ont la même priorité, le premier qui sera en réception sera choisi.</w:t>
+            </w:r>
+            <w:r>
+              <w:rPr>
+                <w:lang w:val="fr-CA"/>
+              </w:rPr>
+              <w:t xml:space="preserve"> Les valeurs sont de 0 à 4.</w:t>
+            </w:r>
+          </w:p>
+        </w:tc>
+      </w:tr>
+      <w:tr>
+        <w:trPr>
+          <w:cnfStyle w:val="000000100000" w:firstRow="0" w:lastRow="0" w:firstColumn="0" w:lastColumn="0" w:oddVBand="0" w:evenVBand="0" w:oddHBand="1" w:evenHBand="0" w:firstRowFirstColumn="0" w:firstRowLastColumn="0" w:lastRowFirstColumn="0" w:lastRowLastColumn="0"/>
+        </w:trPr>
+        <w:tc>
+          <w:tcPr>
+            <w:cnfStyle w:val="001000000000" w:firstRow="0" w:lastRow="0" w:firstColumn="1" w:lastColumn="0" w:oddVBand="0" w:evenVBand="0" w:oddHBand="0" w:evenHBand="0" w:firstRowFirstColumn="0" w:firstRowLastColumn="0" w:lastRowFirstColumn="0" w:lastRowLastColumn="0"/>
+            <w:tcW w:w="1374" w:type="dxa"/>
+          </w:tcPr>
+          <w:p>
+            <w:pPr>
+              <w:rPr>
+                <w:lang w:val="fr-CA"/>
+              </w:rPr>
+            </w:pPr>
+            <w:r>
+              <w:rPr>
+                <w:lang w:val="fr-CA"/>
+              </w:rPr>
+              <w:t>28-31</w:t>
+            </w:r>
+          </w:p>
+        </w:tc>
+        <w:tc>
+          <w:tcPr>
+            <w:tcW w:w="1509" w:type="dxa"/>
+          </w:tcPr>
+          <w:p>
+            <w:pPr>
+              <w:cnfStyle w:val="000000100000" w:firstRow="0" w:lastRow="0" w:firstColumn="0" w:lastColumn="0" w:oddVBand="0" w:evenVBand="0" w:oddHBand="1" w:evenHBand="0" w:firstRowFirstColumn="0" w:firstRowLastColumn="0" w:lastRowFirstColumn="0" w:lastRowLastColumn="0"/>
+              <w:rPr>
+                <w:lang w:val="fr-CA"/>
+              </w:rPr>
+            </w:pPr>
+            <w:proofErr w:type="spellStart"/>
+            <w:r>
+              <w:rPr>
+                <w:lang w:val="fr-CA"/>
+              </w:rPr>
+              <w:t>RxPTT</w:t>
+            </w:r>
+            <w:proofErr w:type="spellEnd"/>
+          </w:p>
+        </w:tc>
+        <w:tc>
+          <w:tcPr>
+            <w:tcW w:w="6693" w:type="dxa"/>
+          </w:tcPr>
+          <w:p>
+            <w:pPr>
+              <w:tabs>
+                <w:tab w:val="center" w:pos="3238"/>
+              </w:tabs>
+              <w:cnfStyle w:val="000000100000" w:firstRow="0" w:lastRow="0" w:firstColumn="0" w:lastColumn="0" w:oddVBand="0" w:evenVBand="0" w:oddHBand="1" w:evenHBand="0" w:firstRowFirstColumn="0" w:firstRowLastColumn="0" w:lastRowFirstColumn="0" w:lastRowLastColumn="0"/>
+              <w:rPr>
+                <w:lang w:val="fr-CA"/>
+              </w:rPr>
+            </w:pPr>
+            <w:proofErr w:type="spellStart"/>
+            <w:r>
+              <w:rPr>
+                <w:lang w:val="fr-CA"/>
+              </w:rPr>
+              <w:t>Spéficie</w:t>
+            </w:r>
+            <w:proofErr w:type="spellEnd"/>
+            <w:r>
+              <w:rPr>
+                <w:lang w:val="fr-CA"/>
+              </w:rPr>
+              <w:t xml:space="preserve"> quels radios seront en transmission lorsque le radio « x » est en réception. Les valeurs sont de 0 (aucun) à 15 (tous).</w:t>
+            </w:r>
+          </w:p>
+        </w:tc>
+      </w:tr>
+      <w:tr>
+        <w:tc>
+          <w:tcPr>
+            <w:cnfStyle w:val="001000000000" w:firstRow="0" w:lastRow="0" w:firstColumn="1" w:lastColumn="0" w:oddVBand="0" w:evenVBand="0" w:oddHBand="0" w:evenHBand="0" w:firstRowFirstColumn="0" w:firstRowLastColumn="0" w:lastRowFirstColumn="0" w:lastRowLastColumn="0"/>
+            <w:tcW w:w="1374" w:type="dxa"/>
+          </w:tcPr>
+          <w:p>
+            <w:pPr>
+              <w:rPr>
+                <w:lang w:val="fr-CA"/>
+              </w:rPr>
+            </w:pPr>
+            <w:r>
+              <w:rPr>
+                <w:lang w:val="fr-CA"/>
+              </w:rPr>
+              <w:t>32</w:t>
+            </w:r>
+          </w:p>
+        </w:tc>
+        <w:tc>
+          <w:tcPr>
+            <w:tcW w:w="1509" w:type="dxa"/>
+          </w:tcPr>
+          <w:p>
+            <w:pPr>
+              <w:cnfStyle w:val="000000000000" w:firstRow="0" w:lastRow="0" w:firstColumn="0" w:lastColumn="0" w:oddVBand="0" w:evenVBand="0" w:oddHBand="0" w:evenHBand="0" w:firstRowFirstColumn="0" w:firstRowLastColumn="0" w:lastRowFirstColumn="0" w:lastRowLastColumn="0"/>
+              <w:rPr>
+                <w:lang w:val="fr-CA"/>
+              </w:rPr>
+            </w:pPr>
+            <w:r>
+              <w:rPr>
+                <w:lang w:val="fr-CA"/>
+              </w:rPr>
+              <w:t>SID</w:t>
+            </w:r>
+          </w:p>
+        </w:tc>
+        <w:tc>
+          <w:tcPr>
+            <w:tcW w:w="6693" w:type="dxa"/>
+          </w:tcPr>
+          <w:p>
+            <w:pPr>
+              <w:tabs>
+                <w:tab w:val="center" w:pos="3238"/>
+              </w:tabs>
+              <w:cnfStyle w:val="000000000000" w:firstRow="0" w:lastRow="0" w:firstColumn="0" w:lastColumn="0" w:oddVBand="0" w:evenVBand="0" w:oddHBand="0" w:evenHBand="0" w:firstRowFirstColumn="0" w:firstRowLastColumn="0" w:lastRowFirstColumn="0" w:lastRowLastColumn="0"/>
+              <w:rPr>
+                <w:lang w:val="fr-CA"/>
+              </w:rPr>
+            </w:pPr>
+            <w:r>
+              <w:rPr>
+                <w:lang w:val="fr-CA"/>
+              </w:rPr>
+              <w:t>Site ID – Identificateur de site servant à décoder les commandes DTMF. Valeurs permises entre 00 et 99</w:t>
+            </w:r>
+          </w:p>
+        </w:tc>
+      </w:tr>
+      <w:tr>
+        <w:trPr>
+          <w:cnfStyle w:val="000000100000" w:firstRow="0" w:lastRow="0" w:firstColumn="0" w:lastColumn="0" w:oddVBand="0" w:evenVBand="0" w:oddHBand="1" w:evenHBand="0" w:firstRowFirstColumn="0" w:firstRowLastColumn="0" w:lastRowFirstColumn="0" w:lastRowLastColumn="0"/>
+        </w:trPr>
+        <w:tc>
+          <w:tcPr>
+            <w:cnfStyle w:val="001000000000" w:firstRow="0" w:lastRow="0" w:firstColumn="1" w:lastColumn="0" w:oddVBand="0" w:evenVBand="0" w:oddHBand="0" w:evenHBand="0" w:firstRowFirstColumn="0" w:firstRowLastColumn="0" w:lastRowFirstColumn="0" w:lastRowLastColumn="0"/>
+            <w:tcW w:w="1374" w:type="dxa"/>
+          </w:tcPr>
+          <w:p>
+            <w:pPr>
+              <w:rPr>
+                <w:lang w:val="fr-CA"/>
+              </w:rPr>
+            </w:pPr>
+            <w:r>
+              <w:rPr>
+                <w:lang w:val="fr-CA"/>
+              </w:rPr>
+              <w:t>33</w:t>
+            </w:r>
+          </w:p>
+        </w:tc>
+        <w:tc>
+          <w:tcPr>
+            <w:tcW w:w="1509" w:type="dxa"/>
+          </w:tcPr>
+          <w:p>
+            <w:pPr>
+              <w:cnfStyle w:val="000000100000" w:firstRow="0" w:lastRow="0" w:firstColumn="0" w:lastColumn="0" w:oddVBand="0" w:evenVBand="0" w:oddHBand="1" w:evenHBand="0" w:firstRowFirstColumn="0" w:firstRowLastColumn="0" w:lastRowFirstColumn="0" w:lastRowLastColumn="0"/>
+              <w:rPr>
+                <w:lang w:val="fr-CA"/>
+              </w:rPr>
+            </w:pPr>
+            <w:r>
+              <w:rPr>
+                <w:lang w:val="fr-CA"/>
+              </w:rPr>
+              <w:t>TXID</w:t>
+            </w:r>
+          </w:p>
+        </w:tc>
+        <w:tc>
+          <w:tcPr>
+            <w:tcW w:w="6693" w:type="dxa"/>
+          </w:tcPr>
+          <w:p>
+            <w:pPr>
+              <w:tabs>
+                <w:tab w:val="center" w:pos="3238"/>
+              </w:tabs>
+              <w:cnfStyle w:val="000000100000" w:firstRow="0" w:lastRow="0" w:firstColumn="0" w:lastColumn="0" w:oddVBand="0" w:evenVBand="0" w:oddHBand="1" w:evenHBand="0" w:firstRowFirstColumn="0" w:firstRowLastColumn="0" w:lastRowFirstColumn="0" w:lastRowLastColumn="0"/>
+              <w:rPr>
+                <w:lang w:val="fr-CA"/>
+              </w:rPr>
+            </w:pPr>
+            <w:r>
+              <w:rPr>
+                <w:lang w:val="fr-CA"/>
+              </w:rPr>
+              <w:t>Mode de transmission de l’identificateur Morse. Les valeurs permises sont </w:t>
+            </w:r>
+            <w:proofErr w:type="gramStart"/>
+            <w:r>
+              <w:rPr>
+                <w:lang w:val="fr-CA"/>
+              </w:rPr>
+              <w:t>:</w:t>
+            </w:r>
+            <w:proofErr w:type="gramEnd"/>
+            <w:r>
+              <w:rPr>
+                <w:lang w:val="fr-CA"/>
+              </w:rPr>
+              <w:br/>
+              <w:t>0 – Aucune transmission en Morse</w:t>
+            </w:r>
+            <w:r>
+              <w:rPr>
+                <w:lang w:val="fr-CA"/>
+              </w:rPr>
+              <w:br/>
+              <w:t>1 – Transmission de l’identificateur de station aux 30 minutes</w:t>
+            </w:r>
+            <w:r>
+              <w:rPr>
+                <w:lang w:val="fr-CA"/>
+              </w:rPr>
+              <w:br/>
+              <w:t>2 – Transmission aux 30 minut</w:t>
+            </w:r>
+            <w:r>
+              <w:rPr>
+                <w:lang w:val="fr-CA"/>
+              </w:rPr>
+              <w:t xml:space="preserve">es seulement si un radio n’est pas actif. Le radio est </w:t>
+            </w:r>
+            <w:proofErr w:type="spellStart"/>
+            <w:r>
+              <w:rPr>
+                <w:lang w:val="fr-CA"/>
+              </w:rPr>
+              <w:t>spécfié</w:t>
+            </w:r>
+            <w:proofErr w:type="spellEnd"/>
+            <w:r>
+              <w:rPr>
+                <w:lang w:val="fr-CA"/>
+              </w:rPr>
+              <w:t xml:space="preserve"> dans le </w:t>
+            </w:r>
+            <w:proofErr w:type="spellStart"/>
+            <w:r>
+              <w:rPr>
+                <w:lang w:val="fr-CA"/>
+              </w:rPr>
+              <w:t>nibble</w:t>
+            </w:r>
+            <w:proofErr w:type="spellEnd"/>
+            <w:r>
+              <w:rPr>
+                <w:lang w:val="fr-CA"/>
+              </w:rPr>
+              <w:t xml:space="preserve"> supérieur du registre. </w:t>
+            </w:r>
+            <w:r>
+              <w:rPr>
+                <w:lang w:val="fr-CA"/>
+              </w:rPr>
+              <w:br/>
+              <w:t xml:space="preserve">Ex : Transmission au 30 minutes lorsque le radio de lien (RX1) n’est pas activé : TXID=0x12; </w:t>
+            </w:r>
+            <w:r>
+              <w:rPr>
+                <w:lang w:val="fr-CA"/>
+              </w:rPr>
+              <w:br/>
+              <w:t>Dans cet exemple, le morse est transmis sur les mêmes radios que si RX1 était en réception (R1PTT).</w:t>
+            </w:r>
+          </w:p>
+        </w:tc>
+      </w:tr>
+      <w:tr>
+        <w:tc>
+          <w:tcPr>
+            <w:cnfStyle w:val="001000000000" w:firstRow="0" w:lastRow="0" w:firstColumn="1" w:lastColumn="0" w:oddVBand="0" w:evenVBand="0" w:oddHBand="0" w:evenHBand="0" w:firstRowFirstColumn="0" w:firstRowLastColumn="0" w:lastRowFirstColumn="0" w:lastRowLastColumn="0"/>
+            <w:tcW w:w="1374" w:type="dxa"/>
+          </w:tcPr>
+          <w:p>
+            <w:pPr>
+              <w:rPr>
+                <w:lang w:val="fr-CA"/>
+              </w:rPr>
+            </w:pPr>
+            <w:r>
+              <w:rPr>
+                <w:lang w:val="fr-CA"/>
+              </w:rPr>
+              <w:t>34-39</w:t>
+            </w:r>
+          </w:p>
+        </w:tc>
+        <w:tc>
+          <w:tcPr>
+            <w:tcW w:w="1509" w:type="dxa"/>
+          </w:tcPr>
+          <w:p>
+            <w:pPr>
+              <w:cnfStyle w:val="000000000000" w:firstRow="0" w:lastRow="0" w:firstColumn="0" w:lastColumn="0" w:oddVBand="0" w:evenVBand="0" w:oddHBand="0" w:evenHBand="0" w:firstRowFirstColumn="0" w:firstRowLastColumn="0" w:lastRowFirstColumn="0" w:lastRowLastColumn="0"/>
+              <w:rPr>
+                <w:lang w:val="fr-CA"/>
+              </w:rPr>
+            </w:pPr>
+            <w:r>
+              <w:rPr>
+                <w:lang w:val="fr-CA"/>
+              </w:rPr>
+              <w:t>MRS1-MRS6</w:t>
+            </w:r>
+          </w:p>
+        </w:tc>
+        <w:tc>
+          <w:tcPr>
+            <w:tcW w:w="6693" w:type="dxa"/>
+          </w:tcPr>
+          <w:p>
+            <w:pPr>
+              <w:tabs>
+                <w:tab w:val="center" w:pos="3238"/>
+              </w:tabs>
+              <w:cnfStyle w:val="000000000000" w:firstRow="0" w:lastRow="0" w:firstColumn="0" w:lastColumn="0" w:oddVBand="0" w:evenVBand="0" w:oddHBand="0" w:evenHBand="0" w:firstRowFirstColumn="0" w:firstRowLastColumn="0" w:lastRowFirstColumn="0" w:lastRowLastColumn="0"/>
+              <w:rPr>
+                <w:lang w:val="fr-CA"/>
+              </w:rPr>
+            </w:pPr>
+            <w:r>
+              <w:rPr>
+                <w:lang w:val="fr-CA"/>
+              </w:rPr>
+              <w:t xml:space="preserve">Caractères d’identification de la station en morse. </w:t>
+            </w:r>
+          </w:p>
+        </w:tc>
+      </w:tr>
+      <w:tr>
+        <w:trPr>
+          <w:cnfStyle w:val="000000100000" w:firstRow="0" w:lastRow="0" w:firstColumn="0" w:lastColumn="0" w:oddVBand="0" w:evenVBand="0" w:oddHBand="1" w:evenHBand="0" w:firstRowFirstColumn="0" w:firstRowLastColumn="0" w:lastRowFirstColumn="0" w:lastRowLastColumn="0"/>
+        </w:trPr>
+        <w:tc>
+          <w:tcPr>
+            <w:cnfStyle w:val="001000000000" w:firstRow="0" w:lastRow="0" w:firstColumn="1" w:lastColumn="0" w:oddVBand="0" w:evenVBand="0" w:oddHBand="0" w:evenHBand="0" w:firstRowFirstColumn="0" w:firstRowLastColumn="0" w:lastRowFirstColumn="0" w:lastRowLastColumn="0"/>
+            <w:tcW w:w="1374" w:type="dxa"/>
+          </w:tcPr>
+          <w:p>
+            <w:pPr>
+              <w:rPr>
+                <w:lang w:val="fr-CA"/>
+              </w:rPr>
+            </w:pPr>
+            <w:r>
+              <w:rPr>
+                <w:lang w:val="fr-CA"/>
+              </w:rPr>
+              <w:t>40-42</w:t>
+            </w:r>
+          </w:p>
+        </w:tc>
+        <w:tc>
+          <w:tcPr>
+            <w:tcW w:w="1509" w:type="dxa"/>
+          </w:tcPr>
+          <w:p>
+            <w:pPr>
+              <w:cnfStyle w:val="000000100000" w:firstRow="0" w:lastRow="0" w:firstColumn="0" w:lastColumn="0" w:oddVBand="0" w:evenVBand="0" w:oddHBand="1" w:evenHBand="0" w:firstRowFirstColumn="0" w:firstRowLastColumn="0" w:lastRowFirstColumn="0" w:lastRowLastColumn="0"/>
+              <w:rPr>
+                <w:lang w:val="fr-CA"/>
+              </w:rPr>
+            </w:pPr>
+            <w:r>
+              <w:rPr>
+                <w:lang w:val="fr-CA"/>
+              </w:rPr>
+              <w:t>XOO1-XOO3</w:t>
+            </w:r>
+          </w:p>
+        </w:tc>
+        <w:tc>
+          <w:tcPr>
+            <w:tcW w:w="6693" w:type="dxa"/>
+          </w:tcPr>
+          <w:p>
+            <w:pPr>
+              <w:tabs>
+                <w:tab w:val="center" w:pos="3238"/>
+              </w:tabs>
+              <w:cnfStyle w:val="000000100000" w:firstRow="0" w:lastRow="0" w:firstColumn="0" w:lastColumn="0" w:oddVBand="0" w:evenVBand="0" w:oddHBand="1" w:evenHBand="0" w:firstRowFirstColumn="0" w:firstRowLastColumn="0" w:lastRowFirstColumn="0" w:lastRowLastColumn="0"/>
+              <w:rPr>
+                <w:lang w:val="fr-CA"/>
+              </w:rPr>
+            </w:pPr>
+            <w:r>
+              <w:rPr>
+                <w:lang w:val="fr-CA"/>
+              </w:rPr>
+              <w:t>Opérateur de sortie auxiliaire. Se référer au tableau pour les opérations disponibles.</w:t>
+            </w:r>
+          </w:p>
+        </w:tc>
+      </w:tr>
+      <w:tr>
+        <w:tc>
+          <w:tcPr>
+            <w:cnfStyle w:val="001000000000" w:firstRow="0" w:lastRow="0" w:firstColumn="1" w:lastColumn="0" w:oddVBand="0" w:evenVBand="0" w:oddHBand="0" w:evenHBand="0" w:firstRowFirstColumn="0" w:firstRowLastColumn="0" w:lastRowFirstColumn="0" w:lastRowLastColumn="0"/>
+            <w:tcW w:w="1374" w:type="dxa"/>
+          </w:tcPr>
+          <w:p>
+            <w:pPr>
+              <w:rPr>
+                <w:lang w:val="fr-CA"/>
+              </w:rPr>
+            </w:pPr>
+            <w:r>
+              <w:rPr>
+                <w:lang w:val="fr-CA"/>
+              </w:rPr>
+              <w:t>43-45</w:t>
+            </w:r>
+          </w:p>
+        </w:tc>
+        <w:tc>
+          <w:tcPr>
+            <w:tcW w:w="1509" w:type="dxa"/>
+          </w:tcPr>
+          <w:p>
+            <w:pPr>
+              <w:cnfStyle w:val="000000000000" w:firstRow="0" w:lastRow="0" w:firstColumn="0" w:lastColumn="0" w:oddVBand="0" w:evenVBand="0" w:oddHBand="0" w:evenHBand="0" w:firstRowFirstColumn="0" w:firstRowLastColumn="0" w:lastRowFirstColumn="0" w:lastRowLastColumn="0"/>
+              <w:rPr>
+                <w:lang w:val="fr-CA"/>
+              </w:rPr>
+            </w:pPr>
+            <w:r>
+              <w:rPr>
+                <w:lang w:val="fr-CA"/>
+              </w:rPr>
+              <w:t>XOA1-XOA3</w:t>
+            </w:r>
+          </w:p>
+        </w:tc>
+        <w:tc>
+          <w:tcPr>
+            <w:tcW w:w="6693" w:type="dxa"/>
+          </w:tcPr>
+          <w:p>
+            <w:pPr>
+              <w:tabs>
+                <w:tab w:val="center" w:pos="3238"/>
+              </w:tabs>
+              <w:cnfStyle w:val="000000000000" w:firstRow="0" w:lastRow="0" w:firstColumn="0" w:lastColumn="0" w:oddVBand="0" w:evenVBand="0" w:oddHBand="0" w:evenHBand="0" w:firstRowFirstColumn="0" w:firstRowLastColumn="0" w:lastRowFirstColumn="0" w:lastRowLastColumn="0"/>
+              <w:rPr>
+                <w:lang w:val="fr-CA"/>
+              </w:rPr>
+            </w:pPr>
+            <w:r>
+              <w:rPr>
+                <w:lang w:val="fr-CA"/>
+              </w:rPr>
+              <w:t>Arguments pour opérateurs de sortie auxiliaire (XOO1-XOO3)</w:t>
+            </w:r>
+          </w:p>
+        </w:tc>
+      </w:tr>
+      <w:tr>
+        <w:trPr>
+          <w:cnfStyle w:val="000000100000" w:firstRow="0" w:lastRow="0" w:firstColumn="0" w:lastColumn="0" w:oddVBand="0" w:evenVBand="0" w:oddHBand="1" w:evenHBand="0" w:firstRowFirstColumn="0" w:firstRowLastColumn="0" w:lastRowFirstColumn="0" w:lastRowLastColumn="0"/>
+        </w:trPr>
+        <w:tc>
+          <w:tcPr>
+            <w:cnfStyle w:val="001000000000" w:firstRow="0" w:lastRow="0" w:firstColumn="1" w:lastColumn="0" w:oddVBand="0" w:evenVBand="0" w:oddHBand="0" w:evenHBand="0" w:firstRowFirstColumn="0" w:firstRowLastColumn="0" w:lastRowFirstColumn="0" w:lastRowLastColumn="0"/>
+            <w:tcW w:w="1374" w:type="dxa"/>
+          </w:tcPr>
+          <w:p>
+            <w:pPr>
+              <w:rPr>
+                <w:lang w:val="fr-CA"/>
+              </w:rPr>
+            </w:pPr>
+            <w:r>
+              <w:rPr>
+                <w:lang w:val="fr-CA"/>
+              </w:rPr>
+              <w:t>46-48</w:t>
+            </w:r>
+          </w:p>
+        </w:tc>
+        <w:tc>
+          <w:tcPr>
+            <w:tcW w:w="1509" w:type="dxa"/>
+          </w:tcPr>
+          <w:p>
+            <w:pPr>
+              <w:cnfStyle w:val="000000100000" w:firstRow="0" w:lastRow="0" w:firstColumn="0" w:lastColumn="0" w:oddVBand="0" w:evenVBand="0" w:oddHBand="1" w:evenHBand="0" w:firstRowFirstColumn="0" w:firstRowLastColumn="0" w:lastRowFirstColumn="0" w:lastRowLastColumn="0"/>
+              <w:rPr>
+                <w:lang w:val="fr-CA"/>
+              </w:rPr>
+            </w:pPr>
+            <w:r>
+              <w:rPr>
+                <w:lang w:val="fr-CA"/>
+              </w:rPr>
+              <w:t>XIO1-XIO3</w:t>
+            </w:r>
+          </w:p>
+        </w:tc>
+        <w:tc>
+          <w:tcPr>
+            <w:tcW w:w="6693" w:type="dxa"/>
+          </w:tcPr>
+          <w:p>
+            <w:pPr>
+              <w:tabs>
+                <w:tab w:val="center" w:pos="3238"/>
+              </w:tabs>
+              <w:cnfStyle w:val="000000100000" w:firstRow="0" w:lastRow="0" w:firstColumn="0" w:lastColumn="0" w:oddVBand="0" w:evenVBand="0" w:oddHBand="1" w:evenHBand="0" w:firstRowFirstColumn="0" w:firstRowLastColumn="0" w:lastRowFirstColumn="0" w:lastRowLastColumn="0"/>
+              <w:rPr>
+                <w:lang w:val="fr-CA"/>
+              </w:rPr>
+            </w:pPr>
+            <w:r>
+              <w:rPr>
+                <w:lang w:val="fr-CA"/>
+              </w:rPr>
+              <w:t>Opérateurs d’entrée auxiliaire. Se référer au tableau pour les opérations disponibles.</w:t>
+            </w:r>
+          </w:p>
+        </w:tc>
+      </w:tr>
+      <w:tr>
+        <w:tc>
+          <w:tcPr>
+            <w:cnfStyle w:val="001000000000" w:firstRow="0" w:lastRow="0" w:firstColumn="1" w:lastColumn="0" w:oddVBand="0" w:evenVBand="0" w:oddHBand="0" w:evenHBand="0" w:firstRowFirstColumn="0" w:firstRowLastColumn="0" w:lastRowFirstColumn="0" w:lastRowLastColumn="0"/>
+            <w:tcW w:w="1374" w:type="dxa"/>
+          </w:tcPr>
+          <w:p>
+            <w:pPr>
+              <w:rPr>
+                <w:lang w:val="fr-CA"/>
+              </w:rPr>
+            </w:pPr>
+            <w:r>
+              <w:rPr>
+                <w:lang w:val="fr-CA"/>
+              </w:rPr>
+              <w:t>49-51</w:t>
+            </w:r>
+          </w:p>
+        </w:tc>
+        <w:tc>
+          <w:tcPr>
+            <w:tcW w:w="1509" w:type="dxa"/>
+          </w:tcPr>
+          <w:p>
+            <w:pPr>
+              <w:cnfStyle w:val="000000000000" w:firstRow="0" w:lastRow="0" w:firstColumn="0" w:lastColumn="0" w:oddVBand="0" w:evenVBand="0" w:oddHBand="0" w:evenHBand="0" w:firstRowFirstColumn="0" w:firstRowLastColumn="0" w:lastRowFirstColumn="0" w:lastRowLastColumn="0"/>
+              <w:rPr>
+                <w:lang w:val="fr-CA"/>
+              </w:rPr>
+            </w:pPr>
+            <w:r>
+              <w:rPr>
+                <w:lang w:val="fr-CA"/>
+              </w:rPr>
+              <w:t>XIA1-XIA3</w:t>
+            </w:r>
+          </w:p>
+        </w:tc>
+        <w:tc>
+          <w:tcPr>
+            <w:tcW w:w="6693" w:type="dxa"/>
+          </w:tcPr>
+          <w:p>
+            <w:pPr>
+              <w:tabs>
+                <w:tab w:val="center" w:pos="3238"/>
+              </w:tabs>
+              <w:cnfStyle w:val="000000000000" w:firstRow="0" w:lastRow="0" w:firstColumn="0" w:lastColumn="0" w:oddVBand="0" w:evenVBand="0" w:oddHBand="0" w:evenHBand="0" w:firstRowFirstColumn="0" w:firstRowLastColumn="0" w:lastRowFirstColumn="0" w:lastRowLastColumn="0"/>
+              <w:rPr>
+                <w:lang w:val="fr-CA"/>
+              </w:rPr>
+            </w:pPr>
+            <w:r>
+              <w:rPr>
+                <w:lang w:val="fr-CA"/>
+              </w:rPr>
+              <w:t>Arguments pour opérateurs d’entrée auxiliaire (XIO1-XIO3)</w:t>
+            </w:r>
+          </w:p>
+        </w:tc>
+      </w:tr>
+      <w:tr>
+        <w:trPr>
+          <w:cnfStyle w:val="000000100000" w:firstRow="0" w:lastRow="0" w:firstColumn="0" w:lastColumn="0" w:oddVBand="0" w:evenVBand="0" w:oddHBand="1" w:evenHBand="0" w:firstRowFirstColumn="0" w:firstRowLastColumn="0" w:lastRowFirstColumn="0" w:lastRowLastColumn="0"/>
+        </w:trPr>
+        <w:tc>
+          <w:tcPr>
+            <w:cnfStyle w:val="001000000000" w:firstRow="0" w:lastRow="0" w:firstColumn="1" w:lastColumn="0" w:oddVBand="0" w:evenVBand="0" w:oddHBand="0" w:evenHBand="0" w:firstRowFirstColumn="0" w:firstRowLastColumn="0" w:lastRowFirstColumn="0" w:lastRowLastColumn="0"/>
+            <w:tcW w:w="1374" w:type="dxa"/>
+          </w:tcPr>
+          <w:p>
+            <w:pPr>
+              <w:rPr>
+                <w:lang w:val="fr-CA"/>
+              </w:rPr>
+            </w:pPr>
+            <w:r>
+              <w:rPr>
+                <w:lang w:val="fr-CA"/>
+              </w:rPr>
+              <w:t>52</w:t>
+            </w:r>
+          </w:p>
+        </w:tc>
+        <w:tc>
+          <w:tcPr>
+            <w:tcW w:w="1509" w:type="dxa"/>
+          </w:tcPr>
+          <w:p>
+            <w:pPr>
+              <w:cnfStyle w:val="000000100000" w:firstRow="0" w:lastRow="0" w:firstColumn="0" w:lastColumn="0" w:oddVBand="0" w:evenVBand="0" w:oddHBand="1" w:evenHBand="0" w:firstRowFirstColumn="0" w:firstRowLastColumn="0" w:lastRowFirstColumn="0" w:lastRowLastColumn="0"/>
+              <w:rPr>
+                <w:lang w:val="fr-CA"/>
+              </w:rPr>
+            </w:pPr>
+            <w:r>
+              <w:rPr>
+                <w:lang w:val="fr-CA"/>
+              </w:rPr>
+              <w:t>TAIL</w:t>
+            </w:r>
+          </w:p>
+        </w:tc>
+        <w:tc>
+          <w:tcPr>
+            <w:tcW w:w="6693" w:type="dxa"/>
+          </w:tcPr>
+          <w:p>
+            <w:pPr>
+              <w:tabs>
+                <w:tab w:val="center" w:pos="3238"/>
+              </w:tabs>
+              <w:cnfStyle w:val="000000100000" w:firstRow="0" w:lastRow="0" w:firstColumn="0" w:lastColumn="0" w:oddVBand="0" w:evenVBand="0" w:oddHBand="1" w:evenHBand="0" w:firstRowFirstColumn="0" w:firstRowLastColumn="0" w:lastRowFirstColumn="0" w:lastRowLastColumn="0"/>
+              <w:rPr>
+                <w:lang w:val="fr-CA"/>
+              </w:rPr>
+            </w:pPr>
+            <w:r>
+              <w:rPr>
+                <w:lang w:val="fr-CA"/>
+              </w:rPr>
+              <w:t>Caractère Morse à transmettre lors de fin de chaque transmission. Valeurs de 0 à 35.</w:t>
+            </w:r>
+          </w:p>
+        </w:tc>
+      </w:tr>
+      <w:tr>
+        <w:tc>
+          <w:tcPr>
+            <w:cnfStyle w:val="001000000000" w:firstRow="0" w:lastRow="0" w:firstColumn="1" w:lastColumn="0" w:oddVBand="0" w:evenVBand="0" w:oddHBand="0" w:evenHBand="0" w:firstRowFirstColumn="0" w:firstRowLastColumn="0" w:lastRowFirstColumn="0" w:lastRowLastColumn="0"/>
+            <w:tcW w:w="1374" w:type="dxa"/>
+          </w:tcPr>
+          <w:p>
+            <w:pPr>
+              <w:rPr>
+                <w:lang w:val="fr-CA"/>
+              </w:rPr>
+            </w:pPr>
+            <w:r>
+              <w:rPr>
+                <w:lang w:val="fr-CA"/>
+              </w:rPr>
+              <w:t>53</w:t>
+            </w:r>
+          </w:p>
+        </w:tc>
+        <w:tc>
+          <w:tcPr>
+            <w:tcW w:w="1509" w:type="dxa"/>
+          </w:tcPr>
+          <w:p>
+            <w:pPr>
+              <w:cnfStyle w:val="000000000000" w:firstRow="0" w:lastRow="0" w:firstColumn="0" w:lastColumn="0" w:oddVBand="0" w:evenVBand="0" w:oddHBand="0" w:evenHBand="0" w:firstRowFirstColumn="0" w:firstRowLastColumn="0" w:lastRowFirstColumn="0" w:lastRowLastColumn="0"/>
+              <w:rPr>
+                <w:lang w:val="fr-CA"/>
+              </w:rPr>
+            </w:pPr>
+            <w:r>
+              <w:rPr>
+                <w:lang w:val="fr-CA"/>
+              </w:rPr>
+              <w:t>TOT</w:t>
+            </w:r>
+          </w:p>
+        </w:tc>
+        <w:tc>
+          <w:tcPr>
+            <w:tcW w:w="6693" w:type="dxa"/>
+          </w:tcPr>
+          <w:p>
+            <w:pPr>
+              <w:tabs>
+                <w:tab w:val="center" w:pos="3238"/>
+              </w:tabs>
+              <w:cnfStyle w:val="000000000000" w:firstRow="0" w:lastRow="0" w:firstColumn="0" w:lastColumn="0" w:oddVBand="0" w:evenVBand="0" w:oddHBand="0" w:evenHBand="0" w:firstRowFirstColumn="0" w:firstRowLastColumn="0" w:lastRowFirstColumn="0" w:lastRowLastColumn="0"/>
+              <w:rPr>
+                <w:lang w:val="fr-CA"/>
+              </w:rPr>
+            </w:pPr>
+            <w:r>
+              <w:rPr>
+                <w:lang w:val="fr-CA"/>
+              </w:rPr>
+              <w:t>Time-Out-</w:t>
+            </w:r>
+            <w:proofErr w:type="spellStart"/>
+            <w:r>
+              <w:rPr>
+                <w:lang w:val="fr-CA"/>
+              </w:rPr>
+              <w:t>Timer</w:t>
+            </w:r>
+            <w:proofErr w:type="spellEnd"/>
+            <w:r>
+              <w:rPr>
+                <w:lang w:val="fr-CA"/>
+              </w:rPr>
+              <w:t xml:space="preserve">. Désactive les radios de transmission après X minutes. </w:t>
+            </w:r>
+            <w:r>
+              <w:rPr>
+                <w:lang w:val="fr-CA"/>
+              </w:rPr>
+              <w:lastRenderedPageBreak/>
+              <w:t>Valeurs permises de 0 (fonction désactivée) à 99 minutes.</w:t>
+            </w:r>
+          </w:p>
+        </w:tc>
+      </w:tr>
+      <w:tr>
+        <w:trPr>
+          <w:cnfStyle w:val="000000100000" w:firstRow="0" w:lastRow="0" w:firstColumn="0" w:lastColumn="0" w:oddVBand="0" w:evenVBand="0" w:oddHBand="1" w:evenHBand="0" w:firstRowFirstColumn="0" w:firstRowLastColumn="0" w:lastRowFirstColumn="0" w:lastRowLastColumn="0"/>
+        </w:trPr>
+        <w:tc>
+          <w:tcPr>
+            <w:cnfStyle w:val="001000000000" w:firstRow="0" w:lastRow="0" w:firstColumn="1" w:lastColumn="0" w:oddVBand="0" w:evenVBand="0" w:oddHBand="0" w:evenHBand="0" w:firstRowFirstColumn="0" w:firstRowLastColumn="0" w:lastRowFirstColumn="0" w:lastRowLastColumn="0"/>
+            <w:tcW w:w="1374" w:type="dxa"/>
+          </w:tcPr>
+          <w:p>
+            <w:pPr>
+              <w:rPr>
+                <w:lang w:val="fr-CA"/>
+              </w:rPr>
+            </w:pPr>
+            <w:r>
+              <w:rPr>
+                <w:lang w:val="fr-CA"/>
+              </w:rPr>
+              <w:lastRenderedPageBreak/>
+              <w:t>54</w:t>
+            </w:r>
+          </w:p>
+        </w:tc>
+        <w:tc>
+          <w:tcPr>
+            <w:tcW w:w="1509" w:type="dxa"/>
+          </w:tcPr>
+          <w:p>
+            <w:pPr>
+              <w:cnfStyle w:val="000000100000" w:firstRow="0" w:lastRow="0" w:firstColumn="0" w:lastColumn="0" w:oddVBand="0" w:evenVBand="0" w:oddHBand="1" w:evenHBand="0" w:firstRowFirstColumn="0" w:firstRowLastColumn="0" w:lastRowFirstColumn="0" w:lastRowLastColumn="0"/>
+              <w:rPr>
+                <w:lang w:val="fr-CA"/>
+              </w:rPr>
+            </w:pPr>
+            <w:r>
+              <w:rPr>
+                <w:lang w:val="fr-CA"/>
+              </w:rPr>
+              <w:t>COR</w:t>
+            </w:r>
+          </w:p>
+        </w:tc>
+        <w:tc>
+          <w:tcPr>
+            <w:tcW w:w="6693" w:type="dxa"/>
+          </w:tcPr>
+          <w:p>
+            <w:pPr>
+              <w:tabs>
+                <w:tab w:val="center" w:pos="3238"/>
+              </w:tabs>
+              <w:cnfStyle w:val="000000100000" w:firstRow="0" w:lastRow="0" w:firstColumn="0" w:lastColumn="0" w:oddVBand="0" w:evenVBand="0" w:oddHBand="1" w:evenHBand="0" w:firstRowFirstColumn="0" w:firstRowLastColumn="0" w:lastRowFirstColumn="0" w:lastRowLastColumn="0"/>
+              <w:rPr>
+                <w:lang w:val="fr-CA"/>
+              </w:rPr>
+            </w:pPr>
+            <w:r>
+              <w:rPr>
+                <w:lang w:val="fr-CA"/>
+              </w:rPr>
+              <w:t>Registre de simulation de COR. Utilisé pour des tests</w:t>
+            </w:r>
+          </w:p>
+        </w:tc>
+      </w:tr>
+      <w:tr>
+        <w:tc>
+          <w:tcPr>
+            <w:cnfStyle w:val="001000000000" w:firstRow="0" w:lastRow="0" w:firstColumn="1" w:lastColumn="0" w:oddVBand="0" w:evenVBand="0" w:oddHBand="0" w:evenHBand="0" w:firstRowFirstColumn="0" w:firstRowLastColumn="0" w:lastRowFirstColumn="0" w:lastRowLastColumn="0"/>
+            <w:tcW w:w="1374" w:type="dxa"/>
+          </w:tcPr>
+          <w:p>
+            <w:pPr>
+              <w:rPr>
+                <w:lang w:val="fr-CA"/>
+              </w:rPr>
+            </w:pPr>
+            <w:r>
+              <w:rPr>
+                <w:lang w:val="fr-CA"/>
+              </w:rPr>
+              <w:t>55</w:t>
+            </w:r>
+          </w:p>
+        </w:tc>
+        <w:tc>
+          <w:tcPr>
+            <w:tcW w:w="1509" w:type="dxa"/>
+          </w:tcPr>
+          <w:p>
+            <w:pPr>
+              <w:cnfStyle w:val="000000000000" w:firstRow="0" w:lastRow="0" w:firstColumn="0" w:lastColumn="0" w:oddVBand="0" w:evenVBand="0" w:oddHBand="0" w:evenHBand="0" w:firstRowFirstColumn="0" w:firstRowLastColumn="0" w:lastRowFirstColumn="0" w:lastRowLastColumn="0"/>
+              <w:rPr>
+                <w:lang w:val="fr-CA"/>
+              </w:rPr>
+            </w:pPr>
+            <w:r>
+              <w:rPr>
+                <w:lang w:val="fr-CA"/>
+              </w:rPr>
+              <w:t>CPOT</w:t>
+            </w:r>
+          </w:p>
+        </w:tc>
+        <w:tc>
+          <w:tcPr>
+            <w:tcW w:w="6693" w:type="dxa"/>
+          </w:tcPr>
+          <w:p>
+            <w:pPr>
+              <w:tabs>
+                <w:tab w:val="center" w:pos="3238"/>
+              </w:tabs>
+              <w:cnfStyle w:val="000000000000" w:firstRow="0" w:lastRow="0" w:firstColumn="0" w:lastColumn="0" w:oddVBand="0" w:evenVBand="0" w:oddHBand="0" w:evenHBand="0" w:firstRowFirstColumn="0" w:firstRowLastColumn="0" w:lastRowFirstColumn="0" w:lastRowLastColumn="0"/>
+              <w:rPr>
+                <w:lang w:val="fr-CA"/>
+              </w:rPr>
+            </w:pPr>
+            <w:r>
+              <w:rPr>
+                <w:lang w:val="fr-CA"/>
+              </w:rPr>
+              <w:t>Registre indiquant le potentiomètre actif (</w:t>
+            </w:r>
+            <w:proofErr w:type="spellStart"/>
+            <w:r>
+              <w:rPr>
+                <w:lang w:val="fr-CA"/>
+              </w:rPr>
+              <w:t>Current</w:t>
+            </w:r>
+            <w:proofErr w:type="spellEnd"/>
+            <w:r>
+              <w:rPr>
+                <w:lang w:val="fr-CA"/>
+              </w:rPr>
+              <w:t xml:space="preserve"> </w:t>
+            </w:r>
+            <w:proofErr w:type="spellStart"/>
+            <w:r>
+              <w:rPr>
+                <w:lang w:val="fr-CA"/>
+              </w:rPr>
+              <w:t>Potentiometer</w:t>
+            </w:r>
+            <w:proofErr w:type="spellEnd"/>
+            <w:r>
+              <w:rPr>
+                <w:lang w:val="fr-CA"/>
+              </w:rPr>
+              <w:t>) qui sera ajusté lors d’incrément/décrément. Voir la section sur ajustement audio.</w:t>
+            </w:r>
+          </w:p>
+        </w:tc>
+      </w:tr>
+    </w:tbl>
+    <w:p>
+      <w:pPr>
+        <w:pStyle w:val="Caption"/>
+      </w:pPr>
+      <w:bookmarkStart w:id="2" w:name="_Ref38622260"/>
+      <w:r>
+        <w:t xml:space="preserve">Table </w:t>
+      </w:r>
+      <w:fldSimple w:instr=" SEQ Table \* ARABIC ">
+        <w:r>
+          <w:rPr>
+            <w:noProof/>
+          </w:rPr>
+          <w:t>2</w:t>
+        </w:r>
+      </w:fldSimple>
+      <w:bookmarkEnd w:id="2"/>
+      <w:r>
+        <w:t xml:space="preserve"> : </w:t>
+      </w:r>
+      <w:proofErr w:type="spellStart"/>
+      <w:r>
+        <w:t>Regis</w:t>
+      </w:r>
+      <w:bookmarkStart w:id="3" w:name="_GoBack"/>
+      <w:bookmarkEnd w:id="3"/>
+      <w:r>
+        <w:t>tres</w:t>
+      </w:r>
+      <w:proofErr w:type="spellEnd"/>
+      <w:r>
+        <w:t xml:space="preserve"> de </w:t>
+      </w:r>
+      <w:r>
+        <w:t>configuration</w:t>
+      </w:r>
+    </w:p>
+    <w:p>
+      <w:pPr>
+        <w:pStyle w:val="Caption"/>
+      </w:pPr>
+    </w:p>
+    <w:p>
+      <w:pPr>
+        <w:rPr>
+          <w:lang w:val="fr-CA"/>
+        </w:rPr>
+      </w:pPr>
+      <w:r>
+        <w:rPr>
+          <w:lang w:val="fr-CA"/>
+        </w:rPr>
+        <w:t xml:space="preserve">Les registres dans la </w:t>
+      </w:r>
+      <w:r>
+        <w:fldChar w:fldCharType="begin"/>
+      </w:r>
+      <w:r>
+        <w:rPr>
+          <w:lang w:val="fr-CA"/>
+        </w:rPr>
+        <w:instrText xml:space="preserve"> REF _Ref38622260 \h </w:instrText>
+      </w:r>
+      <w:r>
+        <w:fldChar w:fldCharType="separate"/>
+      </w:r>
+      <w:r>
+        <w:rPr>
+          <w:lang w:val="fr-CA"/>
+        </w:rPr>
+        <w:t xml:space="preserve">Table </w:t>
+      </w:r>
+      <w:r>
+        <w:rPr>
+          <w:noProof/>
+          <w:lang w:val="fr-CA"/>
+        </w:rPr>
+        <w:t>2</w:t>
+      </w:r>
+      <w:r>
+        <w:fldChar w:fldCharType="end"/>
+      </w:r>
+      <w:r>
+        <w:rPr>
+          <w:lang w:val="fr-CA"/>
+        </w:rPr>
+        <w:t xml:space="preserve"> peuvent </w:t>
+      </w:r>
+      <w:r>
+        <w:rPr>
+          <w:lang w:val="fr-CA"/>
+        </w:rPr>
+        <w:t>être modifiés pour observés via l’interface série</w:t>
+      </w:r>
+      <w:r>
+        <w:rPr>
+          <w:lang w:val="fr-CA"/>
+        </w:rPr>
+        <w:t xml:space="preserve"> en utilisant la commande « set ». Sans argument, la commande « set » retourne la valeur du registre alors qu’en spécifiant un argument modifiera le contenu du registre avec cette valeur. </w:t>
+      </w:r>
+    </w:p>
+    <w:p>
+      <w:pPr>
+        <w:rPr>
+          <w:lang w:val="fr-CA"/>
+        </w:rPr>
+      </w:pPr>
+      <w:r>
+        <w:rPr>
+          <w:lang w:val="fr-CA"/>
+        </w:rPr>
+        <w:t xml:space="preserve">Par </w:t>
+      </w:r>
+      <w:proofErr w:type="spellStart"/>
+      <w:r>
+        <w:rPr>
+          <w:lang w:val="fr-CA"/>
+        </w:rPr>
+        <w:t>example</w:t>
+      </w:r>
+      <w:proofErr w:type="spellEnd"/>
+      <w:r>
+        <w:rPr>
+          <w:lang w:val="fr-CA"/>
+        </w:rPr>
+        <w:t>, la durée maximale de transmission peut être ajustée à 5 minutes avec la commande suivante :</w:t>
+      </w:r>
+    </w:p>
+    <w:p>
+      <w:pPr>
+        <w:pStyle w:val="Syntax"/>
+      </w:pPr>
+      <w:proofErr w:type="gramStart"/>
+      <w:r>
+        <w:t>set</w:t>
+      </w:r>
+      <w:proofErr w:type="gramEnd"/>
+      <w:r>
+        <w:t xml:space="preserve"> TOT 5</w:t>
+      </w:r>
+    </w:p>
+    <w:p>
+      <w:pPr>
+        <w:rPr>
+          <w:lang w:val="fr-CA"/>
+        </w:rPr>
+      </w:pPr>
+      <w:r>
+        <w:rPr>
+          <w:lang w:val="fr-CA"/>
+        </w:rPr>
+        <w:t xml:space="preserve">Pour extraire la valeur du </w:t>
+      </w:r>
+      <w:r>
+        <w:rPr>
+          <w:lang w:val="fr-CA"/>
+        </w:rPr>
+        <w:t>registre</w:t>
+      </w:r>
+      <w:r>
+        <w:rPr>
+          <w:lang w:val="fr-CA"/>
+        </w:rPr>
+        <w:t xml:space="preserve"> de polarité, un utilise la commande « set » sans argument :</w:t>
+      </w:r>
+    </w:p>
+    <w:p>
+      <w:pPr>
+        <w:pStyle w:val="Syntax"/>
+      </w:pPr>
+      <w:proofErr w:type="gramStart"/>
+      <w:r>
+        <w:t>set</w:t>
+      </w:r>
+      <w:proofErr w:type="gramEnd"/>
+      <w:r>
+        <w:t xml:space="preserve"> POL</w:t>
+      </w:r>
+    </w:p>
+    <w:p>
+      <w:pPr>
+        <w:pStyle w:val="Syntax"/>
+      </w:pPr>
+      <w:r>
+        <w:br w:type="page"/>
+      </w:r>
+    </w:p>
+    <w:p>
+      <w:pPr>
+        <w:pStyle w:val="Syntax"/>
+      </w:pPr>
+    </w:p>
+    <w:p>
+      <w:pPr>
+        <w:pStyle w:val="Heading2"/>
+        <w:rPr>
+          <w:lang w:val="fr-CA"/>
+        </w:rPr>
+      </w:pPr>
+      <w:r>
+        <w:rPr>
+          <w:lang w:val="fr-CA"/>
+        </w:rPr>
         <w:t>Exemples</w:t>
       </w:r>
     </w:p>
@@ -8040,13 +9732,7 @@
               <w:rPr>
                 <w:lang w:val="fr-CA"/>
               </w:rPr>
-              <w:t xml:space="preserve">Entrer en mode Administrateur. Le mot « ADMIN » s’affiche sur la dernière ligne de </w:t>
-            </w:r>
-            <w:r>
-              <w:rPr>
-                <w:lang w:val="fr-CA"/>
-              </w:rPr>
-              <w:t>l’afficheur LCD.</w:t>
+              <w:t>Entrer en mode Administrateur. Le mot « ADMIN » s’affiche sur la dernière ligne de l’afficheur LCD.</w:t>
             </w:r>
           </w:p>
         </w:tc>
@@ -8273,19 +9959,7 @@
               <w:rPr>
                 <w:lang w:val="fr-CA"/>
               </w:rPr>
-              <w:t>52 02 2</w:t>
-            </w:r>
-            <w:r>
-              <w:rPr>
-                <w:lang w:val="fr-CA"/>
-              </w:rPr>
-              <w:t>2</w:t>
-            </w:r>
-            <w:r>
-              <w:rPr>
-                <w:lang w:val="fr-CA"/>
-              </w:rPr>
-              <w:t xml:space="preserve"> 1 #</w:t>
+              <w:t>52 02 22 1 #</w:t>
             </w:r>
           </w:p>
         </w:tc>
@@ -8307,19 +9981,7 @@
               <w:rPr>
                 <w:lang w:val="fr-CA"/>
               </w:rPr>
-              <w:t xml:space="preserve">Active la sortie Auxiliaire </w:t>
-            </w:r>
-            <w:r>
-              <w:rPr>
-                <w:lang w:val="fr-CA"/>
-              </w:rPr>
-              <w:t xml:space="preserve">AuxOut3 </w:t>
-            </w:r>
-            <w:r>
-              <w:rPr>
-                <w:lang w:val="fr-CA"/>
-              </w:rPr>
-              <w:t xml:space="preserve">à 1 (Haute </w:t>
+              <w:t xml:space="preserve">Active la sortie Auxiliaire AuxOut3 à 1 (Haute </w:t>
             </w:r>
             <w:proofErr w:type="spellStart"/>
             <w:r>
@@ -8357,19 +10019,7 @@
               <w:rPr>
                 <w:lang w:val="fr-CA"/>
               </w:rPr>
-              <w:t>52 02 2</w:t>
-            </w:r>
-            <w:r>
-              <w:rPr>
-                <w:lang w:val="fr-CA"/>
-              </w:rPr>
-              <w:t>2</w:t>
-            </w:r>
-            <w:r>
-              <w:rPr>
-                <w:lang w:val="fr-CA"/>
-              </w:rPr>
-              <w:t xml:space="preserve"> 0 #</w:t>
+              <w:t>52 02 22 0 #</w:t>
             </w:r>
           </w:p>
         </w:tc>
@@ -8391,19 +10041,7 @@
               <w:rPr>
                 <w:lang w:val="fr-CA"/>
               </w:rPr>
-              <w:t xml:space="preserve">Désactive la sortie Auxiliaire </w:t>
-            </w:r>
-            <w:r>
-              <w:rPr>
-                <w:lang w:val="fr-CA"/>
-              </w:rPr>
-              <w:t>AuxOut3</w:t>
-            </w:r>
-            <w:r>
-              <w:rPr>
-                <w:lang w:val="fr-CA"/>
-              </w:rPr>
-              <w:t xml:space="preserve"> à 0 (Ground)</w:t>
+              <w:t>Désactive la sortie Auxiliaire AuxOut3 à 0 (Ground)</w:t>
             </w:r>
           </w:p>
         </w:tc>
@@ -8432,8 +10070,6 @@
               </w:rPr>
               <w:t>0</w:t>
             </w:r>
-            <w:bookmarkStart w:id="2" w:name="_GoBack"/>
-            <w:bookmarkEnd w:id="2"/>
             <w:r>
               <w:rPr>
                 <w:lang w:val="fr-CA"/>
@@ -8549,19 +10185,7 @@
               <w:rPr>
                 <w:lang w:val="fr-CA"/>
               </w:rPr>
-              <w:t>52 09 0</w:t>
-            </w:r>
-            <w:r>
-              <w:rPr>
-                <w:lang w:val="fr-CA"/>
-              </w:rPr>
-              <w:t>0</w:t>
-            </w:r>
-            <w:r>
-              <w:rPr>
-                <w:lang w:val="fr-CA"/>
-              </w:rPr>
-              <w:t xml:space="preserve"> #</w:t>
+              <w:t>52 09 00 #</w:t>
             </w:r>
           </w:p>
         </w:tc>
@@ -8580,18 +10204,908 @@
               <w:rPr>
                 <w:lang w:val="fr-CA"/>
               </w:rPr>
-              <w:t>Sortie</w:t>
-            </w:r>
-            <w:r>
-              <w:rPr>
-                <w:lang w:val="fr-CA"/>
-              </w:rPr>
-              <w:t xml:space="preserve"> en mode Administrateur.</w:t>
+              <w:t>Sortie en mode Administrateur.</w:t>
             </w:r>
           </w:p>
         </w:tc>
       </w:tr>
     </w:tbl>
+    <w:p>
+      <w:pPr>
+        <w:rPr>
+          <w:lang w:val="fr-CA"/>
+        </w:rPr>
+      </w:pPr>
+    </w:p>
+    <w:p>
+      <w:pPr>
+        <w:rPr>
+          <w:rFonts w:asciiTheme="majorHAnsi" w:eastAsiaTheme="majorEastAsia" w:hAnsiTheme="majorHAnsi" w:cstheme="majorBidi"/>
+          <w:b/>
+          <w:bCs/>
+          <w:color w:val="365F91" w:themeColor="accent1" w:themeShade="BF"/>
+          <w:sz w:val="28"/>
+          <w:szCs w:val="28"/>
+          <w:lang w:val="fr-CA"/>
+        </w:rPr>
+      </w:pPr>
+      <w:r>
+        <w:rPr>
+          <w:lang w:val="fr-CA"/>
+        </w:rPr>
+        <w:br w:type="page"/>
+      </w:r>
+    </w:p>
+    <w:p>
+      <w:pPr>
+        <w:pStyle w:val="Heading1"/>
+        <w:rPr>
+          <w:lang w:val="fr-CA"/>
+        </w:rPr>
+      </w:pPr>
+      <w:r>
+        <w:rPr>
+          <w:lang w:val="fr-CA"/>
+        </w:rPr>
+        <w:lastRenderedPageBreak/>
+        <w:t>Ajustement Audio</w:t>
+      </w:r>
+    </w:p>
+    <w:p>
+      <w:pPr>
+        <w:rPr>
+          <w:lang w:val="fr-CA"/>
+        </w:rPr>
+      </w:pPr>
+    </w:p>
+    <w:p>
+      <w:pPr>
+        <w:rPr>
+          <w:lang w:val="fr-CA"/>
+        </w:rPr>
+      </w:pPr>
+      <w:r>
+        <w:rPr>
+          <w:lang w:val="fr-CA"/>
+        </w:rPr>
+        <w:t>L’ajustement audio peut être effectué de façon manuelle, via le port série ou par DTMF. Voici la procédure d’ajustement audio pour chaque interface. Le contrôleur est muni d’un potentiomètre digital dont l’ajustement se fait de façon numérique. Chaque potentiomètre peut être configuré par un nombre de tours correspondant à une valeur de 0 à 63. La valeur 0 correspond à un gain nul alors que la valeur 63 correspond au gain maximal.</w:t>
+      </w:r>
+    </w:p>
+    <w:p>
+      <w:pPr>
+        <w:pStyle w:val="Heading2"/>
+        <w:rPr>
+          <w:lang w:val="fr-CA"/>
+        </w:rPr>
+      </w:pPr>
+      <w:r>
+        <w:rPr>
+          <w:lang w:val="fr-CA"/>
+        </w:rPr>
+        <w:t>Ajustement audio via port série</w:t>
+      </w:r>
+    </w:p>
+    <w:p>
+      <w:pPr>
+        <w:rPr>
+          <w:lang w:val="fr-CA"/>
+        </w:rPr>
+      </w:pPr>
+    </w:p>
+    <w:p>
+      <w:pPr>
+        <w:rPr>
+          <w:lang w:val="fr-CA"/>
+        </w:rPr>
+      </w:pPr>
+      <w:r>
+        <w:rPr>
+          <w:lang w:val="fr-CA"/>
+        </w:rPr>
+        <w:t xml:space="preserve">L’ajustement audio est mémorisé dans les registres </w:t>
+      </w:r>
+      <w:proofErr w:type="spellStart"/>
+      <w:r>
+        <w:rPr>
+          <w:lang w:val="fr-CA"/>
+        </w:rPr>
+        <w:t>RnGm</w:t>
+      </w:r>
+      <w:proofErr w:type="spellEnd"/>
+      <w:r>
+        <w:rPr>
+          <w:lang w:val="fr-CA"/>
+        </w:rPr>
+        <w:t xml:space="preserve"> où la valeur de « n » est une valeur de 1 à 4 </w:t>
+      </w:r>
+      <w:proofErr w:type="gramStart"/>
+      <w:r>
+        <w:rPr>
+          <w:lang w:val="fr-CA"/>
+        </w:rPr>
+        <w:t>correspondant</w:t>
+      </w:r>
+      <w:proofErr w:type="gramEnd"/>
+      <w:r>
+        <w:rPr>
+          <w:lang w:val="fr-CA"/>
+        </w:rPr>
+        <w:t xml:space="preserve"> au radio de réception (</w:t>
+      </w:r>
+      <w:proofErr w:type="spellStart"/>
+      <w:r>
+        <w:rPr>
+          <w:lang w:val="fr-CA"/>
+        </w:rPr>
+        <w:t>RXn</w:t>
+      </w:r>
+      <w:proofErr w:type="spellEnd"/>
+      <w:r>
+        <w:rPr>
+          <w:lang w:val="fr-CA"/>
+        </w:rPr>
+        <w:t>/</w:t>
+      </w:r>
+      <w:proofErr w:type="spellStart"/>
+      <w:r>
+        <w:rPr>
+          <w:lang w:val="fr-CA"/>
+        </w:rPr>
+        <w:t>CORn</w:t>
+      </w:r>
+      <w:proofErr w:type="spellEnd"/>
+      <w:r>
+        <w:rPr>
+          <w:lang w:val="fr-CA"/>
+        </w:rPr>
+        <w:t>) et « m »  correspond au radio de transmission (</w:t>
+      </w:r>
+      <w:proofErr w:type="spellStart"/>
+      <w:r>
+        <w:rPr>
+          <w:lang w:val="fr-CA"/>
+        </w:rPr>
+        <w:t>TXm</w:t>
+      </w:r>
+      <w:proofErr w:type="spellEnd"/>
+      <w:r>
+        <w:rPr>
+          <w:lang w:val="fr-CA"/>
+        </w:rPr>
+        <w:t>/</w:t>
+      </w:r>
+      <w:proofErr w:type="spellStart"/>
+      <w:r>
+        <w:rPr>
+          <w:lang w:val="fr-CA"/>
+        </w:rPr>
+        <w:t>PTTm</w:t>
+      </w:r>
+      <w:proofErr w:type="spellEnd"/>
+      <w:r>
+        <w:rPr>
+          <w:lang w:val="fr-CA"/>
+        </w:rPr>
+        <w:t>). Par exemple, pour ajuster le gain audio vers le radio 2 (TX2/PTT2 en en transmission) lorsque le radio 1 (RX1/COR1) est en réception, il faudra modifier la valeur du registre R1G2 en utilisant la commande suivante dans un terminal série :</w:t>
+      </w:r>
+    </w:p>
+    <w:p>
+      <w:pPr>
+        <w:pStyle w:val="Syntax"/>
+      </w:pPr>
+      <w:proofErr w:type="gramStart"/>
+      <w:r>
+        <w:t>set</w:t>
+      </w:r>
+      <w:proofErr w:type="gramEnd"/>
+      <w:r>
+        <w:t xml:space="preserve"> R1G2 31</w:t>
+      </w:r>
+    </w:p>
+    <w:p>
+      <w:pPr>
+        <w:rPr>
+          <w:lang w:val="fr-CA"/>
+        </w:rPr>
+      </w:pPr>
+      <w:r>
+        <w:rPr>
+          <w:lang w:val="fr-CA"/>
+        </w:rPr>
+        <w:t>Les valeurs de tous les regi</w:t>
+      </w:r>
+      <w:r>
+        <w:rPr>
+          <w:lang w:val="fr-CA"/>
+        </w:rPr>
+        <w:t>stres de configuration du contrôleur peuvent êtres affichées en utilisant la commande suivante :</w:t>
+      </w:r>
+    </w:p>
+    <w:p>
+      <w:pPr>
+        <w:pStyle w:val="Syntax"/>
+      </w:pPr>
+      <w:proofErr w:type="spellStart"/>
+      <w:proofErr w:type="gramStart"/>
+      <w:r>
+        <w:t>status</w:t>
+      </w:r>
+      <w:proofErr w:type="spellEnd"/>
+      <w:proofErr w:type="gramEnd"/>
+    </w:p>
+    <w:p>
+      <w:pPr>
+        <w:rPr>
+          <w:lang w:val="fr-CA"/>
+        </w:rPr>
+      </w:pPr>
+      <w:r>
+        <w:rPr>
+          <w:lang w:val="fr-CA"/>
+        </w:rPr>
+        <w:t>Lorsque les ajustements audio sont termin</w:t>
+      </w:r>
+      <w:r>
+        <w:rPr>
+          <w:lang w:val="fr-CA"/>
+        </w:rPr>
+        <w:t>ées</w:t>
+      </w:r>
+      <w:r>
+        <w:rPr>
+          <w:lang w:val="fr-CA"/>
+        </w:rPr>
+        <w:t xml:space="preserve">, les valeurs peuvent </w:t>
+      </w:r>
+      <w:r>
+        <w:rPr>
+          <w:lang w:val="fr-CA"/>
+        </w:rPr>
+        <w:t>être mémorisées dans le EEPROM afin qu’elles soient rétablies lorsque le contrôleur est mis sous tension :</w:t>
+      </w:r>
+    </w:p>
+    <w:p>
+      <w:pPr>
+        <w:pStyle w:val="Syntax"/>
+      </w:pPr>
+      <w:proofErr w:type="spellStart"/>
+      <w:proofErr w:type="gramStart"/>
+      <w:r>
+        <w:t>save</w:t>
+      </w:r>
+      <w:proofErr w:type="spellEnd"/>
+      <w:proofErr w:type="gramEnd"/>
+      <w:r>
+        <w:t xml:space="preserve"> </w:t>
+      </w:r>
+      <w:proofErr w:type="spellStart"/>
+      <w:r>
+        <w:t>eeprom</w:t>
+      </w:r>
+      <w:proofErr w:type="spellEnd"/>
+    </w:p>
+    <w:p>
+      <w:pPr>
+        <w:rPr>
+          <w:lang w:val="fr-CA"/>
+        </w:rPr>
+      </w:pPr>
+    </w:p>
+    <w:p>
+      <w:pPr>
+        <w:pStyle w:val="Heading2"/>
+        <w:rPr>
+          <w:lang w:val="fr-CA"/>
+        </w:rPr>
+      </w:pPr>
+      <w:r>
+        <w:rPr>
+          <w:lang w:val="fr-CA"/>
+        </w:rPr>
+        <w:t>Ajustement audio manuel</w:t>
+      </w:r>
+    </w:p>
+    <w:p>
+      <w:pPr>
+        <w:rPr>
+          <w:lang w:val="fr-CA"/>
+        </w:rPr>
+      </w:pPr>
+    </w:p>
+    <w:p>
+      <w:pPr>
+        <w:rPr>
+          <w:lang w:val="fr-CA"/>
+        </w:rPr>
+      </w:pPr>
+      <w:r>
+        <w:rPr>
+          <w:lang w:val="fr-CA"/>
+        </w:rPr>
+        <w:t xml:space="preserve">L’ajustement manuel est effectué lorsqu’un radio est en réception, c’est-à-dire lorsqu’un COR est actif (COR1 à COR4). </w:t>
+      </w:r>
+    </w:p>
+    <w:p>
+      <w:pPr>
+        <w:pStyle w:val="ListParagraph"/>
+        <w:numPr>
+          <w:ilvl w:val="0"/>
+          <w:numId w:val="4"/>
+        </w:numPr>
+        <w:rPr>
+          <w:lang w:val="fr-CA"/>
+        </w:rPr>
+      </w:pPr>
+      <w:r>
+        <w:rPr>
+          <w:lang w:val="fr-CA"/>
+        </w:rPr>
+        <w:t>Presser le bouton « </w:t>
+      </w:r>
+      <w:r>
+        <w:rPr>
+          <w:b/>
+          <w:lang w:val="fr-CA"/>
+        </w:rPr>
+        <w:t>Enter</w:t>
+      </w:r>
+      <w:r>
+        <w:rPr>
+          <w:lang w:val="fr-CA"/>
+        </w:rPr>
+        <w:t> » afin d’entrer en mode d’ajustement audio</w:t>
+      </w:r>
+    </w:p>
+    <w:p>
+      <w:pPr>
+        <w:pStyle w:val="ListParagraph"/>
+        <w:numPr>
+          <w:ilvl w:val="1"/>
+          <w:numId w:val="4"/>
+        </w:numPr>
+        <w:rPr>
+          <w:lang w:val="fr-CA"/>
+        </w:rPr>
+      </w:pPr>
+      <w:r>
+        <w:rPr>
+          <w:lang w:val="fr-CA"/>
+        </w:rPr>
+        <w:t>La LED L5 près du bouton « Select » se met à clignoter lorsque le mode d’ajustement est activé.</w:t>
+      </w:r>
+    </w:p>
+    <w:p>
+      <w:pPr>
+        <w:pStyle w:val="ListParagraph"/>
+        <w:numPr>
+          <w:ilvl w:val="1"/>
+          <w:numId w:val="4"/>
+        </w:numPr>
+        <w:rPr>
+          <w:lang w:val="fr-CA"/>
+        </w:rPr>
+      </w:pPr>
+      <w:r>
+        <w:rPr>
+          <w:lang w:val="fr-CA"/>
+        </w:rPr>
+        <w:t>Le taux de clignotement indique l’index du potentiomètre (TX1 à TX4) qui est en cours d’ajustement;  Taux de clignotement (25% :TX1, 50% :TX2, 75% :TX3, 100% :TX4)</w:t>
+      </w:r>
+    </w:p>
+    <w:p>
+      <w:pPr>
+        <w:pStyle w:val="ListParagraph"/>
+        <w:ind w:left="1440"/>
+        <w:rPr>
+          <w:lang w:val="fr-CA"/>
+        </w:rPr>
+      </w:pPr>
+    </w:p>
+    <w:p>
+      <w:pPr>
+        <w:pStyle w:val="ListParagraph"/>
+        <w:numPr>
+          <w:ilvl w:val="0"/>
+          <w:numId w:val="4"/>
+        </w:numPr>
+        <w:rPr>
+          <w:lang w:val="fr-CA"/>
+        </w:rPr>
+      </w:pPr>
+      <w:r>
+        <w:rPr>
+          <w:lang w:val="fr-CA"/>
+        </w:rPr>
+        <w:lastRenderedPageBreak/>
+        <w:t>Ajuster le gain en utilisant le potentiomètre. Lorsque l’ajustement est complété, presser le bouton « </w:t>
+      </w:r>
+      <w:r>
+        <w:rPr>
+          <w:b/>
+          <w:lang w:val="fr-CA"/>
+        </w:rPr>
+        <w:t>Select</w:t>
+      </w:r>
+      <w:r>
+        <w:rPr>
+          <w:lang w:val="fr-CA"/>
+        </w:rPr>
+        <w:t xml:space="preserve"> » pour passer au prochain potentiomètre. </w:t>
+      </w:r>
+    </w:p>
+    <w:p>
+      <w:pPr>
+        <w:pStyle w:val="ListParagraph"/>
+        <w:numPr>
+          <w:ilvl w:val="1"/>
+          <w:numId w:val="4"/>
+        </w:numPr>
+        <w:rPr>
+          <w:lang w:val="fr-CA"/>
+        </w:rPr>
+      </w:pPr>
+      <w:r>
+        <w:rPr>
+          <w:lang w:val="fr-CA"/>
+        </w:rPr>
+        <w:t>Si le potentiomètre courant est TX4, « </w:t>
+      </w:r>
+      <w:r>
+        <w:rPr>
+          <w:b/>
+          <w:lang w:val="fr-CA"/>
+        </w:rPr>
+        <w:t>Select</w:t>
+      </w:r>
+      <w:r>
+        <w:rPr>
+          <w:lang w:val="fr-CA"/>
+        </w:rPr>
+        <w:t> » revient à l’ajustement de TX1.</w:t>
+      </w:r>
+    </w:p>
+    <w:p>
+      <w:pPr>
+        <w:pStyle w:val="ListParagraph"/>
+        <w:numPr>
+          <w:ilvl w:val="0"/>
+          <w:numId w:val="4"/>
+        </w:numPr>
+        <w:rPr>
+          <w:lang w:val="fr-CA"/>
+        </w:rPr>
+      </w:pPr>
+      <w:r>
+        <w:rPr>
+          <w:lang w:val="fr-CA"/>
+        </w:rPr>
+        <w:t xml:space="preserve">Sortie du mode d’ajustement </w:t>
+      </w:r>
+    </w:p>
+    <w:p>
+      <w:pPr>
+        <w:pStyle w:val="ListParagraph"/>
+        <w:numPr>
+          <w:ilvl w:val="1"/>
+          <w:numId w:val="4"/>
+        </w:numPr>
+        <w:rPr>
+          <w:lang w:val="fr-CA"/>
+        </w:rPr>
+      </w:pPr>
+      <w:r>
+        <w:rPr>
+          <w:lang w:val="fr-CA"/>
+        </w:rPr>
+        <w:t>Presser « </w:t>
+      </w:r>
+      <w:r>
+        <w:rPr>
+          <w:b/>
+          <w:lang w:val="fr-CA"/>
+        </w:rPr>
+        <w:t>Enter</w:t>
+      </w:r>
+      <w:r>
+        <w:rPr>
+          <w:lang w:val="fr-CA"/>
+        </w:rPr>
+        <w:t xml:space="preserve"> » pour sortir du mode d’ajustement. Les valeurs des ajustements sont conservées en mémoire vive mais ne sont pas mémorisées de façon permanente dans </w:t>
+      </w:r>
+      <w:proofErr w:type="gramStart"/>
+      <w:r>
+        <w:rPr>
+          <w:lang w:val="fr-CA"/>
+        </w:rPr>
+        <w:t>le EEPROM</w:t>
+      </w:r>
+      <w:proofErr w:type="gramEnd"/>
+    </w:p>
+    <w:p>
+      <w:pPr>
+        <w:pStyle w:val="ListParagraph"/>
+        <w:numPr>
+          <w:ilvl w:val="1"/>
+          <w:numId w:val="4"/>
+        </w:numPr>
+        <w:rPr>
+          <w:lang w:val="fr-CA"/>
+        </w:rPr>
+      </w:pPr>
+      <w:r>
+        <w:rPr>
+          <w:lang w:val="fr-CA"/>
+        </w:rPr>
+        <w:t>Maintenir « </w:t>
+      </w:r>
+      <w:r>
+        <w:rPr>
+          <w:b/>
+          <w:lang w:val="fr-CA"/>
+        </w:rPr>
+        <w:t>Select</w:t>
+      </w:r>
+      <w:r>
+        <w:rPr>
+          <w:lang w:val="fr-CA"/>
+        </w:rPr>
+        <w:t> » et presser « </w:t>
+      </w:r>
+      <w:r>
+        <w:rPr>
+          <w:b/>
+          <w:lang w:val="fr-CA"/>
+        </w:rPr>
+        <w:t>Enter</w:t>
+      </w:r>
+      <w:r>
+        <w:rPr>
+          <w:lang w:val="fr-CA"/>
+        </w:rPr>
+        <w:t> » afin de mémoriser les ajustements de façon permanente dans le EEPROM</w:t>
+      </w:r>
+    </w:p>
+    <w:p>
+      <w:pPr>
+        <w:pStyle w:val="ListParagraph"/>
+        <w:rPr>
+          <w:lang w:val="fr-CA"/>
+        </w:rPr>
+      </w:pPr>
+    </w:p>
+    <w:p>
+      <w:pPr>
+        <w:pStyle w:val="Heading2"/>
+        <w:rPr>
+          <w:lang w:val="fr-CA"/>
+        </w:rPr>
+      </w:pPr>
+      <w:r>
+        <w:rPr>
+          <w:lang w:val="fr-CA"/>
+        </w:rPr>
+        <w:t xml:space="preserve"> Ajustement audio via DTMF</w:t>
+      </w:r>
+    </w:p>
+    <w:p>
+      <w:pPr>
+        <w:rPr>
+          <w:lang w:val="fr-CA"/>
+        </w:rPr>
+      </w:pPr>
+    </w:p>
+    <w:p>
+      <w:pPr>
+        <w:rPr>
+          <w:lang w:val="fr-CA"/>
+        </w:rPr>
+      </w:pPr>
+      <w:r>
+        <w:rPr>
+          <w:lang w:val="fr-CA"/>
+        </w:rPr>
+        <w:t xml:space="preserve">L’ajustement audio via DTMF requiert un radio de réception ainsi qu’un radio de transmission muni d’un clavier DTMF. Le contrôleur doit préalablement être configuré en mode administration afin d’activer le mode d’ajustement audio. Par exemple, si l’identificateur </w:t>
+      </w:r>
+      <w:proofErr w:type="spellStart"/>
+      <w:r>
+        <w:rPr>
+          <w:lang w:val="fr-CA"/>
+        </w:rPr>
+        <w:t>SiteID</w:t>
+      </w:r>
+      <w:proofErr w:type="spellEnd"/>
+      <w:r>
+        <w:rPr>
+          <w:lang w:val="fr-CA"/>
+        </w:rPr>
+        <w:t xml:space="preserve"> est « 50 », le contrôleur peut être configuré en mode administration en utilisant la commande DTMF suivante :</w:t>
+      </w:r>
+    </w:p>
+    <w:p>
+      <w:pPr>
+        <w:pStyle w:val="Syntax"/>
+      </w:pPr>
+      <w:r>
+        <w:t>50 09 01 #</w:t>
+      </w:r>
+    </w:p>
+    <w:p>
+      <w:pPr>
+        <w:rPr>
+          <w:lang w:val="fr-CA"/>
+        </w:rPr>
+      </w:pPr>
+      <w:r>
+        <w:rPr>
+          <w:lang w:val="fr-CA"/>
+        </w:rPr>
+        <w:t xml:space="preserve">Le contrôleur envoie une confirmation « A » en morse afin de confirmer l’entrée en mode Administrateur. </w:t>
+      </w:r>
+    </w:p>
+    <w:p>
+      <w:pPr>
+        <w:rPr>
+          <w:lang w:val="fr-CA"/>
+        </w:rPr>
+      </w:pPr>
+      <w:r>
+        <w:rPr>
+          <w:lang w:val="fr-CA"/>
+        </w:rPr>
+        <w:t>Pour configurer les gains audio lorsqu’un radio est en réception, comme par exemple RX1/COR1, il faut que ce dernier soit en réception. Ceci peut être effectué avec un radio muni d’un clavier DTMF. Ensuite, les touches suivantes peuvent être utilisées pour configurer les gains audio :</w:t>
+      </w:r>
+    </w:p>
+    <w:tbl>
+      <w:tblPr>
+        <w:tblStyle w:val="GridTable4-Accent1"/>
+        <w:tblW w:w="0" w:type="auto"/>
+        <w:tblInd w:w="1836" w:type="dxa"/>
+        <w:tblLook w:val="04A0" w:firstRow="1" w:lastRow="0" w:firstColumn="1" w:lastColumn="0" w:noHBand="0" w:noVBand="1"/>
+      </w:tblPr>
+      <w:tblGrid>
+        <w:gridCol w:w="2088"/>
+        <w:gridCol w:w="3600"/>
+      </w:tblGrid>
+      <w:tr>
+        <w:trPr>
+          <w:cnfStyle w:val="100000000000" w:firstRow="1" w:lastRow="0" w:firstColumn="0" w:lastColumn="0" w:oddVBand="0" w:evenVBand="0" w:oddHBand="0" w:evenHBand="0" w:firstRowFirstColumn="0" w:firstRowLastColumn="0" w:lastRowFirstColumn="0" w:lastRowLastColumn="0"/>
+        </w:trPr>
+        <w:tc>
+          <w:tcPr>
+            <w:cnfStyle w:val="001000000000" w:firstRow="0" w:lastRow="0" w:firstColumn="1" w:lastColumn="0" w:oddVBand="0" w:evenVBand="0" w:oddHBand="0" w:evenHBand="0" w:firstRowFirstColumn="0" w:firstRowLastColumn="0" w:lastRowFirstColumn="0" w:lastRowLastColumn="0"/>
+            <w:tcW w:w="2088" w:type="dxa"/>
+          </w:tcPr>
+          <w:p>
+            <w:pPr>
+              <w:rPr>
+                <w:lang w:val="fr-CA"/>
+              </w:rPr>
+            </w:pPr>
+            <w:r>
+              <w:rPr>
+                <w:lang w:val="fr-CA"/>
+              </w:rPr>
+              <w:t>Touche DTMF</w:t>
+            </w:r>
+          </w:p>
+        </w:tc>
+        <w:tc>
+          <w:tcPr>
+            <w:tcW w:w="3600" w:type="dxa"/>
+          </w:tcPr>
+          <w:p>
+            <w:pPr>
+              <w:cnfStyle w:val="100000000000" w:firstRow="1" w:lastRow="0" w:firstColumn="0" w:lastColumn="0" w:oddVBand="0" w:evenVBand="0" w:oddHBand="0" w:evenHBand="0" w:firstRowFirstColumn="0" w:firstRowLastColumn="0" w:lastRowFirstColumn="0" w:lastRowLastColumn="0"/>
+              <w:rPr>
+                <w:lang w:val="fr-CA"/>
+              </w:rPr>
+            </w:pPr>
+            <w:r>
+              <w:rPr>
+                <w:lang w:val="fr-CA"/>
+              </w:rPr>
+              <w:t>Fonction</w:t>
+            </w:r>
+          </w:p>
+        </w:tc>
+      </w:tr>
+      <w:tr>
+        <w:trPr>
+          <w:cnfStyle w:val="000000100000" w:firstRow="0" w:lastRow="0" w:firstColumn="0" w:lastColumn="0" w:oddVBand="0" w:evenVBand="0" w:oddHBand="1" w:evenHBand="0" w:firstRowFirstColumn="0" w:firstRowLastColumn="0" w:lastRowFirstColumn="0" w:lastRowLastColumn="0"/>
+        </w:trPr>
+        <w:tc>
+          <w:tcPr>
+            <w:cnfStyle w:val="001000000000" w:firstRow="0" w:lastRow="0" w:firstColumn="1" w:lastColumn="0" w:oddVBand="0" w:evenVBand="0" w:oddHBand="0" w:evenHBand="0" w:firstRowFirstColumn="0" w:firstRowLastColumn="0" w:lastRowFirstColumn="0" w:lastRowLastColumn="0"/>
+            <w:tcW w:w="2088" w:type="dxa"/>
+          </w:tcPr>
+          <w:p>
+            <w:pPr>
+              <w:rPr>
+                <w:lang w:val="fr-CA"/>
+              </w:rPr>
+            </w:pPr>
+            <w:r>
+              <w:rPr>
+                <w:lang w:val="fr-CA"/>
+              </w:rPr>
+              <w:t>« B »</w:t>
+            </w:r>
+          </w:p>
+        </w:tc>
+        <w:tc>
+          <w:tcPr>
+            <w:tcW w:w="3600" w:type="dxa"/>
+          </w:tcPr>
+          <w:p>
+            <w:pPr>
+              <w:cnfStyle w:val="000000100000" w:firstRow="0" w:lastRow="0" w:firstColumn="0" w:lastColumn="0" w:oddVBand="0" w:evenVBand="0" w:oddHBand="1" w:evenHBand="0" w:firstRowFirstColumn="0" w:firstRowLastColumn="0" w:lastRowFirstColumn="0" w:lastRowLastColumn="0"/>
+              <w:rPr>
+                <w:lang w:val="fr-CA"/>
+              </w:rPr>
+            </w:pPr>
+            <w:r>
+              <w:rPr>
+                <w:lang w:val="fr-CA"/>
+              </w:rPr>
+              <w:t>Passe au prochain radio TX/PTT</w:t>
+            </w:r>
+          </w:p>
+        </w:tc>
+      </w:tr>
+      <w:tr>
+        <w:tc>
+          <w:tcPr>
+            <w:cnfStyle w:val="001000000000" w:firstRow="0" w:lastRow="0" w:firstColumn="1" w:lastColumn="0" w:oddVBand="0" w:evenVBand="0" w:oddHBand="0" w:evenHBand="0" w:firstRowFirstColumn="0" w:firstRowLastColumn="0" w:lastRowFirstColumn="0" w:lastRowLastColumn="0"/>
+            <w:tcW w:w="2088" w:type="dxa"/>
+          </w:tcPr>
+          <w:p>
+            <w:pPr>
+              <w:rPr>
+                <w:lang w:val="fr-CA"/>
+              </w:rPr>
+            </w:pPr>
+            <w:r>
+              <w:rPr>
+                <w:lang w:val="fr-CA"/>
+              </w:rPr>
+              <w:t>« C »</w:t>
+            </w:r>
+          </w:p>
+        </w:tc>
+        <w:tc>
+          <w:tcPr>
+            <w:tcW w:w="3600" w:type="dxa"/>
+          </w:tcPr>
+          <w:p>
+            <w:pPr>
+              <w:cnfStyle w:val="000000000000" w:firstRow="0" w:lastRow="0" w:firstColumn="0" w:lastColumn="0" w:oddVBand="0" w:evenVBand="0" w:oddHBand="0" w:evenHBand="0" w:firstRowFirstColumn="0" w:firstRowLastColumn="0" w:lastRowFirstColumn="0" w:lastRowLastColumn="0"/>
+              <w:rPr>
+                <w:lang w:val="fr-CA"/>
+              </w:rPr>
+            </w:pPr>
+            <w:r>
+              <w:rPr>
+                <w:lang w:val="fr-CA"/>
+              </w:rPr>
+              <w:t xml:space="preserve">Décrémente le potentiomètre </w:t>
+            </w:r>
+          </w:p>
+        </w:tc>
+      </w:tr>
+      <w:tr>
+        <w:trPr>
+          <w:cnfStyle w:val="000000100000" w:firstRow="0" w:lastRow="0" w:firstColumn="0" w:lastColumn="0" w:oddVBand="0" w:evenVBand="0" w:oddHBand="1" w:evenHBand="0" w:firstRowFirstColumn="0" w:firstRowLastColumn="0" w:lastRowFirstColumn="0" w:lastRowLastColumn="0"/>
+        </w:trPr>
+        <w:tc>
+          <w:tcPr>
+            <w:cnfStyle w:val="001000000000" w:firstRow="0" w:lastRow="0" w:firstColumn="1" w:lastColumn="0" w:oddVBand="0" w:evenVBand="0" w:oddHBand="0" w:evenHBand="0" w:firstRowFirstColumn="0" w:firstRowLastColumn="0" w:lastRowFirstColumn="0" w:lastRowLastColumn="0"/>
+            <w:tcW w:w="2088" w:type="dxa"/>
+          </w:tcPr>
+          <w:p>
+            <w:pPr>
+              <w:rPr>
+                <w:lang w:val="fr-CA"/>
+              </w:rPr>
+            </w:pPr>
+            <w:r>
+              <w:rPr>
+                <w:lang w:val="fr-CA"/>
+              </w:rPr>
+              <w:t>« D »</w:t>
+            </w:r>
+          </w:p>
+        </w:tc>
+        <w:tc>
+          <w:tcPr>
+            <w:tcW w:w="3600" w:type="dxa"/>
+          </w:tcPr>
+          <w:p>
+            <w:pPr>
+              <w:cnfStyle w:val="000000100000" w:firstRow="0" w:lastRow="0" w:firstColumn="0" w:lastColumn="0" w:oddVBand="0" w:evenVBand="0" w:oddHBand="1" w:evenHBand="0" w:firstRowFirstColumn="0" w:firstRowLastColumn="0" w:lastRowFirstColumn="0" w:lastRowLastColumn="0"/>
+              <w:rPr>
+                <w:lang w:val="fr-CA"/>
+              </w:rPr>
+            </w:pPr>
+            <w:r>
+              <w:rPr>
+                <w:lang w:val="fr-CA"/>
+              </w:rPr>
+              <w:t>Incrémente le potentiomètre</w:t>
+            </w:r>
+          </w:p>
+        </w:tc>
+      </w:tr>
+    </w:tbl>
+    <w:p>
+      <w:pPr>
+        <w:pStyle w:val="Caption"/>
+        <w:jc w:val="center"/>
+      </w:pPr>
+      <w:r>
+        <w:t xml:space="preserve">Table </w:t>
+      </w:r>
+      <w:fldSimple w:instr=" SEQ Table \* ARABIC ">
+        <w:r>
+          <w:rPr>
+            <w:noProof/>
+          </w:rPr>
+          <w:t>3</w:t>
+        </w:r>
+      </w:fldSimple>
+      <w:r>
+        <w:t xml:space="preserve"> : </w:t>
+      </w:r>
+      <w:proofErr w:type="spellStart"/>
+      <w:r>
+        <w:t>Ajustement</w:t>
+      </w:r>
+      <w:proofErr w:type="spellEnd"/>
+      <w:r>
+        <w:t xml:space="preserve"> audio via DTMF</w:t>
+      </w:r>
+    </w:p>
+    <w:p/>
+    <w:p>
+      <w:pPr>
+        <w:rPr>
+          <w:lang w:val="fr-CA"/>
+        </w:rPr>
+      </w:pPr>
+      <w:r>
+        <w:rPr>
+          <w:lang w:val="fr-CA"/>
+        </w:rPr>
+        <w:t>Lorsque l’ajustement audio est terminé, la configuration du contr</w:t>
+      </w:r>
+      <w:r>
+        <w:rPr>
+          <w:lang w:val="fr-CA"/>
+        </w:rPr>
+        <w:t>ôleur (</w:t>
+      </w:r>
+      <w:proofErr w:type="spellStart"/>
+      <w:r>
+        <w:rPr>
+          <w:lang w:val="fr-CA"/>
+        </w:rPr>
+        <w:t>SiteID</w:t>
+      </w:r>
+      <w:proofErr w:type="spellEnd"/>
+      <w:r>
+        <w:rPr>
+          <w:lang w:val="fr-CA"/>
+        </w:rPr>
+        <w:t>=50) peut être mémorisée de façon permanente dans le EEPROM en utilisant la séquence suivante lorsque le contrôleur est en mode Admin :</w:t>
+      </w:r>
+    </w:p>
+    <w:p>
+      <w:pPr>
+        <w:pStyle w:val="Syntax"/>
+      </w:pPr>
+      <w:r>
+        <w:t>50 04 #</w:t>
+      </w:r>
+    </w:p>
     <w:p>
       <w:pPr>
         <w:rPr>
@@ -8898,6 +11412,119 @@
     </w:lvl>
   </w:abstractNum>
   <w:abstractNum w:abstractNumId="2" w15:restartNumberingAfterBreak="0">
+    <w:nsid w:val="531B67FB"/>
+    <w:multiLevelType w:val="hybridMultilevel"/>
+    <w:tmpl w:val="AB04413A"/>
+    <w:lvl w:ilvl="0" w:tplc="1009000F">
+      <w:start w:val="1"/>
+      <w:numFmt w:val="decimal"/>
+      <w:lvlText w:val="%1."/>
+      <w:lvlJc w:val="left"/>
+      <w:pPr>
+        <w:ind w:left="720" w:hanging="360"/>
+      </w:pPr>
+      <w:rPr>
+        <w:rFonts w:hint="default"/>
+      </w:rPr>
+    </w:lvl>
+    <w:lvl w:ilvl="1" w:tplc="10090003">
+      <w:start w:val="1"/>
+      <w:numFmt w:val="bullet"/>
+      <w:lvlText w:val="o"/>
+      <w:lvlJc w:val="left"/>
+      <w:pPr>
+        <w:ind w:left="1440" w:hanging="360"/>
+      </w:pPr>
+      <w:rPr>
+        <w:rFonts w:ascii="Courier New" w:hAnsi="Courier New" w:cs="Courier New" w:hint="default"/>
+      </w:rPr>
+    </w:lvl>
+    <w:lvl w:ilvl="2" w:tplc="10090005" w:tentative="1">
+      <w:start w:val="1"/>
+      <w:numFmt w:val="bullet"/>
+      <w:lvlText w:val=""/>
+      <w:lvlJc w:val="left"/>
+      <w:pPr>
+        <w:ind w:left="2160" w:hanging="360"/>
+      </w:pPr>
+      <w:rPr>
+        <w:rFonts w:ascii="Wingdings" w:hAnsi="Wingdings" w:hint="default"/>
+      </w:rPr>
+    </w:lvl>
+    <w:lvl w:ilvl="3" w:tplc="10090001" w:tentative="1">
+      <w:start w:val="1"/>
+      <w:numFmt w:val="bullet"/>
+      <w:lvlText w:val=""/>
+      <w:lvlJc w:val="left"/>
+      <w:pPr>
+        <w:ind w:left="2880" w:hanging="360"/>
+      </w:pPr>
+      <w:rPr>
+        <w:rFonts w:ascii="Symbol" w:hAnsi="Symbol" w:hint="default"/>
+      </w:rPr>
+    </w:lvl>
+    <w:lvl w:ilvl="4" w:tplc="10090003" w:tentative="1">
+      <w:start w:val="1"/>
+      <w:numFmt w:val="bullet"/>
+      <w:lvlText w:val="o"/>
+      <w:lvlJc w:val="left"/>
+      <w:pPr>
+        <w:ind w:left="3600" w:hanging="360"/>
+      </w:pPr>
+      <w:rPr>
+        <w:rFonts w:ascii="Courier New" w:hAnsi="Courier New" w:cs="Courier New" w:hint="default"/>
+      </w:rPr>
+    </w:lvl>
+    <w:lvl w:ilvl="5" w:tplc="10090005" w:tentative="1">
+      <w:start w:val="1"/>
+      <w:numFmt w:val="bullet"/>
+      <w:lvlText w:val=""/>
+      <w:lvlJc w:val="left"/>
+      <w:pPr>
+        <w:ind w:left="4320" w:hanging="360"/>
+      </w:pPr>
+      <w:rPr>
+        <w:rFonts w:ascii="Wingdings" w:hAnsi="Wingdings" w:hint="default"/>
+      </w:rPr>
+    </w:lvl>
+    <w:lvl w:ilvl="6" w:tplc="10090001" w:tentative="1">
+      <w:start w:val="1"/>
+      <w:numFmt w:val="bullet"/>
+      <w:lvlText w:val=""/>
+      <w:lvlJc w:val="left"/>
+      <w:pPr>
+        <w:ind w:left="5040" w:hanging="360"/>
+      </w:pPr>
+      <w:rPr>
+        <w:rFonts w:ascii="Symbol" w:hAnsi="Symbol" w:hint="default"/>
+      </w:rPr>
+    </w:lvl>
+    <w:lvl w:ilvl="7" w:tplc="10090003" w:tentative="1">
+      <w:start w:val="1"/>
+      <w:numFmt w:val="bullet"/>
+      <w:lvlText w:val="o"/>
+      <w:lvlJc w:val="left"/>
+      <w:pPr>
+        <w:ind w:left="5760" w:hanging="360"/>
+      </w:pPr>
+      <w:rPr>
+        <w:rFonts w:ascii="Courier New" w:hAnsi="Courier New" w:cs="Courier New" w:hint="default"/>
+      </w:rPr>
+    </w:lvl>
+    <w:lvl w:ilvl="8" w:tplc="10090005" w:tentative="1">
+      <w:start w:val="1"/>
+      <w:numFmt w:val="bullet"/>
+      <w:lvlText w:val=""/>
+      <w:lvlJc w:val="left"/>
+      <w:pPr>
+        <w:ind w:left="6480" w:hanging="360"/>
+      </w:pPr>
+      <w:rPr>
+        <w:rFonts w:ascii="Wingdings" w:hAnsi="Wingdings" w:hint="default"/>
+      </w:rPr>
+    </w:lvl>
+  </w:abstractNum>
+  <w:abstractNum w:abstractNumId="3" w15:restartNumberingAfterBreak="0">
     <w:nsid w:val="551B2211"/>
     <w:multiLevelType w:val="hybridMultilevel"/>
     <w:tmpl w:val="4C26C736"/>
@@ -9017,6 +11644,9 @@
     <w:abstractNumId w:val="0"/>
   </w:num>
   <w:num w:numId="3">
+    <w:abstractNumId w:val="3"/>
+  </w:num>
+  <w:num w:numId="4">
     <w:abstractNumId w:val="2"/>
   </w:num>
 </w:numbering>
@@ -9466,7 +12096,6 @@
   <w:style w:type="character" w:default="1" w:styleId="DefaultParagraphFont">
     <w:name w:val="Default Paragraph Font"/>
     <w:uiPriority w:val="1"/>
-    <w:semiHidden/>
     <w:unhideWhenUsed/>
   </w:style>
   <w:style w:type="table" w:default="1" w:styleId="TableNormal">
@@ -10094,6 +12723,35 @@
         <w:shd w:val="clear" w:color="auto" w:fill="DBE5F1" w:themeFill="accent1" w:themeFillTint="33"/>
       </w:tcPr>
     </w:tblStylePr>
+  </w:style>
+  <w:style w:type="paragraph" w:customStyle="1" w:styleId="Syntax">
+    <w:name w:val="Syntax"/>
+    <w:basedOn w:val="Normal"/>
+    <w:link w:val="SyntaxChar"/>
+    <w:qFormat/>
+    <w:rsid w:val="0018235C"/>
+    <w:pPr>
+      <w:pBdr>
+        <w:top w:val="single" w:sz="4" w:space="1" w:color="auto"/>
+        <w:left w:val="single" w:sz="4" w:space="4" w:color="auto"/>
+        <w:bottom w:val="single" w:sz="4" w:space="1" w:color="auto"/>
+        <w:right w:val="single" w:sz="4" w:space="4" w:color="auto"/>
+      </w:pBdr>
+    </w:pPr>
+    <w:rPr>
+      <w:rFonts w:ascii="Droid Sans Mono" w:hAnsi="Droid Sans Mono" w:cs="Droid Sans Mono"/>
+      <w:lang w:val="fr-CA"/>
+    </w:rPr>
+  </w:style>
+  <w:style w:type="character" w:customStyle="1" w:styleId="SyntaxChar">
+    <w:name w:val="Syntax Char"/>
+    <w:basedOn w:val="DefaultParagraphFont"/>
+    <w:link w:val="Syntax"/>
+    <w:rsid w:val="0018235C"/>
+    <w:rPr>
+      <w:rFonts w:ascii="Droid Sans Mono" w:hAnsi="Droid Sans Mono" w:cs="Droid Sans Mono"/>
+      <w:lang w:val="fr-CA"/>
+    </w:rPr>
   </w:style>
 </w:styles>
 </file>
@@ -10388,7 +13046,7 @@
 </file>
 
 <file path=customXml/itemProps1.xml><?xml version="1.0" encoding="utf-8"?>
-<ds:datastoreItem xmlns:ds="http://schemas.openxmlformats.org/officeDocument/2006/customXml" ds:itemID="{BDB08E6D-CF11-4BFB-8F48-B0ADE5BDAEFB}">
+<ds:datastoreItem xmlns:ds="http://schemas.openxmlformats.org/officeDocument/2006/customXml" ds:itemID="{F698A228-43EA-4AB2-8B2F-0AA9C3A68A63}">
   <ds:schemaRefs>
     <ds:schemaRef ds:uri="http://schemas.openxmlformats.org/officeDocument/2006/bibliography"/>
   </ds:schemaRefs>

</xml_diff>